<commit_message>
Added test files, added ability to change the speed.
</commit_message>
<xml_diff>
--- a/Simulation/Master thesis.docx
+++ b/Simulation/Master thesis.docx
@@ -100,8 +100,8 @@
         <w:commentReference w:id="1"/>
       </w:r>
     </w:p>
-    <w:bookmarkStart w:id="2" w:name="OLE_LINK2" w:displacedByCustomXml="next"/>
-    <w:bookmarkStart w:id="3" w:name="OLE_LINK1" w:displacedByCustomXml="next"/>
+    <w:bookmarkStart w:id="2" w:name="OLE_LINK1" w:displacedByCustomXml="next"/>
+    <w:bookmarkStart w:id="3" w:name="OLE_LINK2" w:displacedByCustomXml="next"/>
     <w:sdt>
       <w:sdtPr>
         <w:alias w:val="Tiitel"/>
@@ -406,7 +406,25 @@
           <w:szCs w:val="28"/>
           <w:lang w:val="en-GB"/>
         </w:rPr>
-        <w:t xml:space="preserve"> Dirk Oliver Theis </w:t>
+        <w:t xml:space="preserve"> Dirk Oliver </w:t>
+      </w:r>
+      <w:proofErr w:type="spellStart"/>
+      <w:r>
+        <w:rPr>
+          <w:sz w:val="28"/>
+          <w:szCs w:val="28"/>
+          <w:lang w:val="en-GB"/>
+        </w:rPr>
+        <w:t>Theis</w:t>
+      </w:r>
+      <w:proofErr w:type="spellEnd"/>
+      <w:r>
+        <w:rPr>
+          <w:sz w:val="28"/>
+          <w:szCs w:val="28"/>
+          <w:lang w:val="en-GB"/>
+        </w:rPr>
+        <w:t xml:space="preserve"> </w:t>
       </w:r>
       <w:r>
         <w:rPr>
@@ -2294,7 +2312,21 @@
         <w:rPr>
           <w:lang w:val="en-GB"/>
         </w:rPr>
-        <w:t xml:space="preserve"> able to read the robroute file format</w:t>
+        <w:t xml:space="preserve"> able to read the </w:t>
+      </w:r>
+      <w:proofErr w:type="spellStart"/>
+      <w:r>
+        <w:rPr>
+          <w:lang w:val="en-GB"/>
+        </w:rPr>
+        <w:t>robroute</w:t>
+      </w:r>
+      <w:proofErr w:type="spellEnd"/>
+      <w:r>
+        <w:rPr>
+          <w:lang w:val="en-GB"/>
+        </w:rPr>
+        <w:t xml:space="preserve"> file format</w:t>
       </w:r>
     </w:p>
     <w:p>
@@ -2324,7 +2356,21 @@
         <w:rPr>
           <w:lang w:val="en-GB"/>
         </w:rPr>
-        <w:t>able to construct parking lot and machines’ instruction from a robroute instruction file.</w:t>
+        <w:t xml:space="preserve">able to construct parking lot and machines’ instruction from a </w:t>
+      </w:r>
+      <w:proofErr w:type="spellStart"/>
+      <w:r>
+        <w:rPr>
+          <w:lang w:val="en-GB"/>
+        </w:rPr>
+        <w:t>robroute</w:t>
+      </w:r>
+      <w:proofErr w:type="spellEnd"/>
+      <w:r>
+        <w:rPr>
+          <w:lang w:val="en-GB"/>
+        </w:rPr>
+        <w:t xml:space="preserve"> instruction file.</w:t>
       </w:r>
     </w:p>
     <w:p>
@@ -2429,20 +2475,42 @@
         <w:rPr>
           <w:lang w:val="en-GB"/>
         </w:rPr>
-        <w:t>Application is able to read the robroute file format</w:t>
-      </w:r>
-    </w:p>
-    <w:p>
-      <w:pPr>
-        <w:rPr>
-          <w:lang w:val="en-GB"/>
-        </w:rPr>
-      </w:pPr>
-      <w:r>
-        <w:rPr>
-          <w:lang w:val="en-GB"/>
-        </w:rPr>
-        <w:t>Robroute file format is the outcome of the robot car park system algorithm. It consists largely of four parts:</w:t>
+        <w:t xml:space="preserve">Application is able to read the </w:t>
+      </w:r>
+      <w:proofErr w:type="spellStart"/>
+      <w:r>
+        <w:rPr>
+          <w:lang w:val="en-GB"/>
+        </w:rPr>
+        <w:t>robroute</w:t>
+      </w:r>
+      <w:proofErr w:type="spellEnd"/>
+      <w:r>
+        <w:rPr>
+          <w:lang w:val="en-GB"/>
+        </w:rPr>
+        <w:t xml:space="preserve"> file format</w:t>
+      </w:r>
+    </w:p>
+    <w:p>
+      <w:pPr>
+        <w:rPr>
+          <w:lang w:val="en-GB"/>
+        </w:rPr>
+      </w:pPr>
+      <w:proofErr w:type="spellStart"/>
+      <w:r>
+        <w:rPr>
+          <w:lang w:val="en-GB"/>
+        </w:rPr>
+        <w:t>Robroute</w:t>
+      </w:r>
+      <w:proofErr w:type="spellEnd"/>
+      <w:r>
+        <w:rPr>
+          <w:lang w:val="en-GB"/>
+        </w:rPr>
+        <w:t xml:space="preserve"> file format is the outcome of the robot car park system algorithm. It consists largely of four parts:</w:t>
       </w:r>
     </w:p>
     <w:p>
@@ -2628,11 +2696,19 @@
           <w:lang w:val="en-GB"/>
         </w:rPr>
       </w:pPr>
-      <w:r>
-        <w:rPr>
-          <w:lang w:val="en-GB"/>
-        </w:rPr>
-        <w:t>onNode state shows what type of car is in the space at this step or if the space is empty.</w:t>
+      <w:proofErr w:type="spellStart"/>
+      <w:r>
+        <w:rPr>
+          <w:lang w:val="en-GB"/>
+        </w:rPr>
+        <w:t>onNode</w:t>
+      </w:r>
+      <w:proofErr w:type="spellEnd"/>
+      <w:r>
+        <w:rPr>
+          <w:lang w:val="en-GB"/>
+        </w:rPr>
+        <w:t xml:space="preserve"> state shows what type of car is in the space at this step or if the space is empty.</w:t>
       </w:r>
     </w:p>
     <w:p>
@@ -2646,11 +2722,19 @@
           <w:lang w:val="en-GB"/>
         </w:rPr>
       </w:pPr>
-      <w:r>
-        <w:rPr>
-          <w:lang w:val="en-GB"/>
-        </w:rPr>
-        <w:t xml:space="preserve">ndStat shows </w:t>
+      <w:proofErr w:type="spellStart"/>
+      <w:r>
+        <w:rPr>
+          <w:lang w:val="en-GB"/>
+        </w:rPr>
+        <w:t>ndStat</w:t>
+      </w:r>
+      <w:proofErr w:type="spellEnd"/>
+      <w:r>
+        <w:rPr>
+          <w:lang w:val="en-GB"/>
+        </w:rPr>
+        <w:t xml:space="preserve"> shows </w:t>
       </w:r>
       <w:r>
         <w:rPr>
@@ -2670,11 +2754,19 @@
           <w:lang w:val="en-GB"/>
         </w:rPr>
       </w:pPr>
-      <w:r>
-        <w:rPr>
-          <w:lang w:val="en-GB"/>
-        </w:rPr>
-        <w:t>rVertical state describes the vertical movement of the robot. It can either lift the car (there are 5 different levels of lifting), drop the car or there might be no vertical movement.</w:t>
+      <w:proofErr w:type="spellStart"/>
+      <w:r>
+        <w:rPr>
+          <w:lang w:val="en-GB"/>
+        </w:rPr>
+        <w:t>rVertical</w:t>
+      </w:r>
+      <w:proofErr w:type="spellEnd"/>
+      <w:r>
+        <w:rPr>
+          <w:lang w:val="en-GB"/>
+        </w:rPr>
+        <w:t xml:space="preserve"> state describes the vertical movement of the robot. It can either lift the car (there are 5 different levels of lifting), drop the car or there might be no vertical movement.</w:t>
       </w:r>
     </w:p>
     <w:p>
@@ -2688,11 +2780,19 @@
           <w:lang w:val="en-GB"/>
         </w:rPr>
       </w:pPr>
-      <w:r>
-        <w:rPr>
-          <w:lang w:val="en-GB"/>
-        </w:rPr>
-        <w:t>rMove state describes the horizontal movement of the robot. It describes the movement in all four possible directions (North, South, East or West), if the robot is moving with or without the car and is it accelerating or already moving.</w:t>
+      <w:proofErr w:type="spellStart"/>
+      <w:r>
+        <w:rPr>
+          <w:lang w:val="en-GB"/>
+        </w:rPr>
+        <w:t>rMove</w:t>
+      </w:r>
+      <w:proofErr w:type="spellEnd"/>
+      <w:r>
+        <w:rPr>
+          <w:lang w:val="en-GB"/>
+        </w:rPr>
+        <w:t xml:space="preserve"> state describes the horizontal movement of the robot. It describes the movement in all four possible directions (North, South, East or West), if the robot is moving with or without the car and is it accelerating or already moving.</w:t>
       </w:r>
     </w:p>
     <w:p>
@@ -2707,33 +2807,75 @@
           <w:lang w:val="en-GB"/>
         </w:rPr>
         <w:lastRenderedPageBreak/>
-        <w:t>Application is able to construct parking lot and machines’ instructions from a robroute instruction file</w:t>
-      </w:r>
-    </w:p>
-    <w:p>
-      <w:pPr>
-        <w:rPr>
-          <w:lang w:val="en-GB"/>
-        </w:rPr>
-      </w:pPr>
-      <w:r>
-        <w:rPr>
-          <w:lang w:val="en-GB"/>
-        </w:rPr>
-        <w:t>As mentioned before, the robroute file includes the width and height of the parking lot and the layout of parking lot. The parking spaces have to be given coordinates in a grid (x and y coordinates). Also, the different types of parking spaces have to be considered as there might be cases where the parking lot is not perfect rectangle without any obstructions in the middle.</w:t>
-      </w:r>
-    </w:p>
-    <w:p>
-      <w:pPr>
-        <w:rPr>
-          <w:lang w:val="en-GB"/>
-        </w:rPr>
-      </w:pPr>
-      <w:r>
-        <w:rPr>
-          <w:lang w:val="en-GB"/>
-        </w:rPr>
-        <w:t xml:space="preserve">The instructions in robroute file are generated by C++ algorithm which uses bitwise addition to characters for differentiating the states. The states need to be converted back from characters to meaningful state enumeration. </w:t>
+        <w:t xml:space="preserve">Application is able to construct parking lot and machines’ instructions from a </w:t>
+      </w:r>
+      <w:proofErr w:type="spellStart"/>
+      <w:r>
+        <w:rPr>
+          <w:lang w:val="en-GB"/>
+        </w:rPr>
+        <w:t>robroute</w:t>
+      </w:r>
+      <w:proofErr w:type="spellEnd"/>
+      <w:r>
+        <w:rPr>
+          <w:lang w:val="en-GB"/>
+        </w:rPr>
+        <w:t xml:space="preserve"> instruction file</w:t>
+      </w:r>
+    </w:p>
+    <w:p>
+      <w:pPr>
+        <w:rPr>
+          <w:lang w:val="en-GB"/>
+        </w:rPr>
+      </w:pPr>
+      <w:r>
+        <w:rPr>
+          <w:lang w:val="en-GB"/>
+        </w:rPr>
+        <w:t xml:space="preserve">As mentioned before, the </w:t>
+      </w:r>
+      <w:proofErr w:type="spellStart"/>
+      <w:r>
+        <w:rPr>
+          <w:lang w:val="en-GB"/>
+        </w:rPr>
+        <w:t>robroute</w:t>
+      </w:r>
+      <w:proofErr w:type="spellEnd"/>
+      <w:r>
+        <w:rPr>
+          <w:lang w:val="en-GB"/>
+        </w:rPr>
+        <w:t xml:space="preserve"> file includes the width and height of the parking lot and the layout of parking lot. The parking spaces have to be given coordinates in a grid (x and y coordinates). Also, the different types of parking spaces have to be considered as there might be cases where the parking lot is not perfect rectangle without any obstructions in the middle.</w:t>
+      </w:r>
+    </w:p>
+    <w:p>
+      <w:pPr>
+        <w:rPr>
+          <w:lang w:val="en-GB"/>
+        </w:rPr>
+      </w:pPr>
+      <w:r>
+        <w:rPr>
+          <w:lang w:val="en-GB"/>
+        </w:rPr>
+        <w:t xml:space="preserve">The instructions in </w:t>
+      </w:r>
+      <w:proofErr w:type="spellStart"/>
+      <w:r>
+        <w:rPr>
+          <w:lang w:val="en-GB"/>
+        </w:rPr>
+        <w:t>robroute</w:t>
+      </w:r>
+      <w:proofErr w:type="spellEnd"/>
+      <w:r>
+        <w:rPr>
+          <w:lang w:val="en-GB"/>
+        </w:rPr>
+        <w:t xml:space="preserve"> file are generated by C++ algorithm which uses bitwise addition to characters for differentiating the states. The states need to be converted back from characters to meaningful state enumeration. </w:t>
       </w:r>
     </w:p>
     <w:p>
@@ -3124,6 +3266,7 @@
           <w:id w:val="2068760787"/>
           <w:citation/>
         </w:sdtPr>
+        <w:sdtEndPr/>
         <w:sdtContent>
           <w:r>
             <w:fldChar w:fldCharType="begin"/>
@@ -3158,6 +3301,7 @@
           <w:id w:val="107171608"/>
           <w:citation/>
         </w:sdtPr>
+        <w:sdtEndPr/>
         <w:sdtContent>
           <w:r>
             <w:fldChar w:fldCharType="begin"/>
@@ -3219,7 +3363,35 @@
         <w:rPr>
           <w:lang w:val="en-GB"/>
         </w:rPr>
-        <w:t>Choosing the right web framework for the application can be troublesome as there are so many different frameworks available. As the application does not need much in terms of web server capabilities itself, the non full-stack frameworks will suit the best. Three of most popular ones are compared: Bottle, CherryPy and Flask.</w:t>
+        <w:t xml:space="preserve">Choosing the right web framework for the application can be troublesome as there are so many different frameworks available. As the application does not need much in terms of web server capabilities itself, the </w:t>
+      </w:r>
+      <w:proofErr w:type="spellStart"/>
+      <w:r>
+        <w:rPr>
+          <w:lang w:val="en-GB"/>
+        </w:rPr>
+        <w:t>non full</w:t>
+      </w:r>
+      <w:proofErr w:type="spellEnd"/>
+      <w:r>
+        <w:rPr>
+          <w:lang w:val="en-GB"/>
+        </w:rPr>
+        <w:t xml:space="preserve">-stack frameworks will suit the best. Three of most popular ones are compared: Bottle, </w:t>
+      </w:r>
+      <w:proofErr w:type="spellStart"/>
+      <w:r>
+        <w:rPr>
+          <w:lang w:val="en-GB"/>
+        </w:rPr>
+        <w:t>CherryPy</w:t>
+      </w:r>
+      <w:proofErr w:type="spellEnd"/>
+      <w:r>
+        <w:rPr>
+          <w:lang w:val="en-GB"/>
+        </w:rPr>
+        <w:t xml:space="preserve"> and Flask.</w:t>
       </w:r>
     </w:p>
     <w:p>
@@ -3259,7 +3431,21 @@
         <w:rPr>
           <w:lang w:val="en-GB"/>
         </w:rPr>
-        <w:t xml:space="preserve">1 2009 by Marcel Hellkamp. It is easy to use, has built-in template engine, Support for JSON client data and can be extended with different plugins. </w:t>
+        <w:t xml:space="preserve">1 2009 by Marcel </w:t>
+      </w:r>
+      <w:proofErr w:type="spellStart"/>
+      <w:r>
+        <w:rPr>
+          <w:lang w:val="en-GB"/>
+        </w:rPr>
+        <w:t>Hellkamp</w:t>
+      </w:r>
+      <w:proofErr w:type="spellEnd"/>
+      <w:r>
+        <w:rPr>
+          <w:lang w:val="en-GB"/>
+        </w:rPr>
+        <w:t xml:space="preserve">. It is easy to use, has built-in template engine, Support for JSON client data and can be extended with different plugins. </w:t>
       </w:r>
       <w:sdt>
         <w:sdtPr>
@@ -3269,6 +3455,7 @@
           <w:id w:val="971867976"/>
           <w:citation/>
         </w:sdtPr>
+        <w:sdtEndPr/>
         <w:sdtContent>
           <w:r>
             <w:rPr>
@@ -3320,24 +3507,48 @@
           <w:lang w:val="en-GB"/>
         </w:rPr>
       </w:pPr>
+      <w:proofErr w:type="spellStart"/>
       <w:r>
         <w:rPr>
           <w:lang w:val="en-GB"/>
         </w:rPr>
         <w:t>CherryPy</w:t>
       </w:r>
-    </w:p>
-    <w:p>
-      <w:pPr>
-        <w:rPr>
-          <w:lang w:val="en-GB"/>
-        </w:rPr>
-      </w:pPr>
-      <w:r>
-        <w:rPr>
-          <w:lang w:val="en-GB"/>
-        </w:rPr>
-        <w:t xml:space="preserve">CherryPy is an object-oriented web framework for Python. It has a flexible plugin system, powerful configuration system, reliable WSGI thread-pooled webserver amongst other features. CherryPy has been available over ten years and is open-source project. </w:t>
+      <w:proofErr w:type="spellEnd"/>
+    </w:p>
+    <w:p>
+      <w:pPr>
+        <w:rPr>
+          <w:lang w:val="en-GB"/>
+        </w:rPr>
+      </w:pPr>
+      <w:proofErr w:type="spellStart"/>
+      <w:r>
+        <w:rPr>
+          <w:lang w:val="en-GB"/>
+        </w:rPr>
+        <w:t>CherryPy</w:t>
+      </w:r>
+      <w:proofErr w:type="spellEnd"/>
+      <w:r>
+        <w:rPr>
+          <w:lang w:val="en-GB"/>
+        </w:rPr>
+        <w:t xml:space="preserve"> is an object-oriented web framework for Python. It has a flexible plugin system, powerful configuration system, reliable WSGI thread-pooled webserver amongst other features. </w:t>
+      </w:r>
+      <w:proofErr w:type="spellStart"/>
+      <w:r>
+        <w:rPr>
+          <w:lang w:val="en-GB"/>
+        </w:rPr>
+        <w:t>CherryPy</w:t>
+      </w:r>
+      <w:proofErr w:type="spellEnd"/>
+      <w:r>
+        <w:rPr>
+          <w:lang w:val="en-GB"/>
+        </w:rPr>
+        <w:t xml:space="preserve"> has been available over ten years and is open-source project. </w:t>
       </w:r>
       <w:sdt>
         <w:sdtPr>
@@ -3347,6 +3558,7 @@
           <w:id w:val="51352976"/>
           <w:citation/>
         </w:sdtPr>
+        <w:sdtEndPr/>
         <w:sdtContent>
           <w:r>
             <w:rPr>
@@ -3409,7 +3621,35 @@
         <w:rPr>
           <w:lang w:val="en-GB"/>
         </w:rPr>
-        <w:t xml:space="preserve">Flask is a micro framework for Python that is based on Wekzeug and Jinja 2. </w:t>
+        <w:t xml:space="preserve">Flask is a micro framework for Python that is based on </w:t>
+      </w:r>
+      <w:proofErr w:type="spellStart"/>
+      <w:r>
+        <w:rPr>
+          <w:lang w:val="en-GB"/>
+        </w:rPr>
+        <w:t>Wekzeug</w:t>
+      </w:r>
+      <w:proofErr w:type="spellEnd"/>
+      <w:r>
+        <w:rPr>
+          <w:lang w:val="en-GB"/>
+        </w:rPr>
+        <w:t xml:space="preserve"> and </w:t>
+      </w:r>
+      <w:proofErr w:type="spellStart"/>
+      <w:r>
+        <w:rPr>
+          <w:lang w:val="en-GB"/>
+        </w:rPr>
+        <w:t>Jinja</w:t>
+      </w:r>
+      <w:proofErr w:type="spellEnd"/>
+      <w:r>
+        <w:rPr>
+          <w:lang w:val="en-GB"/>
+        </w:rPr>
+        <w:t xml:space="preserve"> 2. </w:t>
       </w:r>
       <w:r>
         <w:rPr>
@@ -3425,6 +3665,7 @@
           <w:id w:val="1959609125"/>
           <w:citation/>
         </w:sdtPr>
+        <w:sdtEndPr/>
         <w:sdtContent>
           <w:r>
             <w:rPr>
@@ -3565,7 +3806,35 @@
         <w:rPr>
           <w:lang w:val="en-GB"/>
         </w:rPr>
-        <w:t>&lt;firstname&gt;Suido&lt;/firstname&gt;</w:t>
+        <w:t>&lt;</w:t>
+      </w:r>
+      <w:proofErr w:type="spellStart"/>
+      <w:r>
+        <w:rPr>
+          <w:lang w:val="en-GB"/>
+        </w:rPr>
+        <w:t>firstname</w:t>
+      </w:r>
+      <w:proofErr w:type="spellEnd"/>
+      <w:r>
+        <w:rPr>
+          <w:lang w:val="en-GB"/>
+        </w:rPr>
+        <w:t>&gt;Suido&lt;/</w:t>
+      </w:r>
+      <w:proofErr w:type="spellStart"/>
+      <w:r>
+        <w:rPr>
+          <w:lang w:val="en-GB"/>
+        </w:rPr>
+        <w:t>firstname</w:t>
+      </w:r>
+      <w:proofErr w:type="spellEnd"/>
+      <w:r>
+        <w:rPr>
+          <w:lang w:val="en-GB"/>
+        </w:rPr>
+        <w:t>&gt;</w:t>
       </w:r>
     </w:p>
     <w:p>
@@ -3588,7 +3857,35 @@
         <w:rPr>
           <w:lang w:val="en-GB"/>
         </w:rPr>
-        <w:t>&lt;lastname&gt;Valli&lt;/lastname&gt;</w:t>
+        <w:t>&lt;</w:t>
+      </w:r>
+      <w:proofErr w:type="spellStart"/>
+      <w:r>
+        <w:rPr>
+          <w:lang w:val="en-GB"/>
+        </w:rPr>
+        <w:t>lastname</w:t>
+      </w:r>
+      <w:proofErr w:type="spellEnd"/>
+      <w:r>
+        <w:rPr>
+          <w:lang w:val="en-GB"/>
+        </w:rPr>
+        <w:t>&gt;Valli&lt;/</w:t>
+      </w:r>
+      <w:proofErr w:type="spellStart"/>
+      <w:r>
+        <w:rPr>
+          <w:lang w:val="en-GB"/>
+        </w:rPr>
+        <w:t>lastname</w:t>
+      </w:r>
+      <w:proofErr w:type="spellEnd"/>
+      <w:r>
+        <w:rPr>
+          <w:lang w:val="en-GB"/>
+        </w:rPr>
+        <w:t>&gt;</w:t>
       </w:r>
       <w:r>
         <w:rPr>
@@ -3668,7 +3965,21 @@
         <w:rPr>
           <w:lang w:val="en-GB"/>
         </w:rPr>
-        <w:t>“firstname”: “Suido”,</w:t>
+        <w:t>“</w:t>
+      </w:r>
+      <w:proofErr w:type="spellStart"/>
+      <w:r>
+        <w:rPr>
+          <w:lang w:val="en-GB"/>
+        </w:rPr>
+        <w:t>firstname</w:t>
+      </w:r>
+      <w:proofErr w:type="spellEnd"/>
+      <w:r>
+        <w:rPr>
+          <w:lang w:val="en-GB"/>
+        </w:rPr>
+        <w:t>”: “Suido”,</w:t>
       </w:r>
     </w:p>
     <w:p>
@@ -3682,7 +3993,21 @@
         <w:rPr>
           <w:lang w:val="en-GB"/>
         </w:rPr>
-        <w:t>“lastname”: “Valli”</w:t>
+        <w:t>“</w:t>
+      </w:r>
+      <w:proofErr w:type="spellStart"/>
+      <w:r>
+        <w:rPr>
+          <w:lang w:val="en-GB"/>
+        </w:rPr>
+        <w:t>lastname</w:t>
+      </w:r>
+      <w:proofErr w:type="spellEnd"/>
+      <w:r>
+        <w:rPr>
+          <w:lang w:val="en-GB"/>
+        </w:rPr>
+        <w:t>”: “Valli”</w:t>
       </w:r>
     </w:p>
     <w:p>
@@ -4097,7 +4422,31 @@
         <w:rPr>
           <w:lang w:val="en-GB"/>
         </w:rPr>
-        <w:t xml:space="preserve">. Upon arrival to the page, the web server will return the index page template. Next AJAX call is made to /Route/GetRouteList page of server to retrieve the available parking lot instructions. </w:t>
+        <w:t>. Upon arrival to the page, the web server will return the index page template. Next</w:t>
+      </w:r>
+      <w:r>
+        <w:rPr>
+          <w:lang w:val="en-GB"/>
+        </w:rPr>
+        <w:t>,</w:t>
+      </w:r>
+      <w:r>
+        <w:rPr>
+          <w:lang w:val="en-GB"/>
+        </w:rPr>
+        <w:t xml:space="preserve"> AJAX call is made to </w:t>
+      </w:r>
+      <w:r>
+        <w:rPr>
+          <w:rStyle w:val="KoodinideChar"/>
+        </w:rPr>
+        <w:t>/Route/GetRouteList</w:t>
+      </w:r>
+      <w:r>
+        <w:rPr>
+          <w:lang w:val="en-GB"/>
+        </w:rPr>
+        <w:t xml:space="preserve"> page of server to retrieve the available parking lot instructions. </w:t>
       </w:r>
     </w:p>
     <w:p>
@@ -4111,7 +4460,7 @@
         <w:rPr>
           <w:lang w:val="en-GB"/>
         </w:rPr>
-        <w:t>Choosing the instruction</w:t>
+        <w:t>Choosing the parking lot and instructions</w:t>
       </w:r>
     </w:p>
     <w:p>
@@ -4130,7 +4479,31 @@
         <w:rPr>
           <w:lang w:val="en-GB"/>
         </w:rPr>
-        <w:t>When an instruction gets chosen, the client makes two AJAX calls to server. Firstly, to /Route/&lt;routeNr&gt;/Layout to get the layout of the said parking lot. Second AJAX call is made to /Route/routeNr/Instructions to get the instruction steps for the parking lot.</w:t>
+        <w:t xml:space="preserve">When an instruction gets chosen, the client makes two AJAX calls to server. Firstly, to </w:t>
+      </w:r>
+      <w:r>
+        <w:rPr>
+          <w:rStyle w:val="KoodinideChar"/>
+        </w:rPr>
+        <w:t>/Route/&lt;routeNr&gt;/Layout</w:t>
+      </w:r>
+      <w:r>
+        <w:rPr>
+          <w:lang w:val="en-GB"/>
+        </w:rPr>
+        <w:t xml:space="preserve"> to get the layout of the said parking lot. Second AJAX call is made to </w:t>
+      </w:r>
+      <w:r>
+        <w:rPr>
+          <w:rStyle w:val="KoodinideChar"/>
+        </w:rPr>
+        <w:t>/Route/routeNr/Instructions</w:t>
+      </w:r>
+      <w:r>
+        <w:rPr>
+          <w:lang w:val="en-GB"/>
+        </w:rPr>
+        <w:t xml:space="preserve"> to get the instruction steps for the parking lot.</w:t>
       </w:r>
     </w:p>
     <w:p>
@@ -4157,20 +4530,116 @@
         <w:rPr>
           <w:lang w:val="en-GB"/>
         </w:rPr>
-        <w:t xml:space="preserve">Upon server getting a request to return parking lot layout, it calls getParkingLayout(route) method. Route is an object that is returned by method getRoute(filename). </w:t>
-      </w:r>
-    </w:p>
-    <w:p>
-      <w:pPr>
-        <w:rPr>
-          <w:lang w:val="en-GB"/>
-        </w:rPr>
-      </w:pPr>
-      <w:r>
-        <w:rPr>
-          <w:lang w:val="en-GB"/>
-        </w:rPr>
-        <w:t>getRoute(filename) reads the file with the name given in method argument and returns Route class object. Route class object consists of three parts:</w:t>
+        <w:t xml:space="preserve">Upon server getting a request to return parking lot layout, it calls </w:t>
+      </w:r>
+      <w:r>
+        <w:rPr>
+          <w:rStyle w:val="KoodinideChar"/>
+        </w:rPr>
+        <w:t>get_parking_layout</w:t>
+      </w:r>
+      <w:r>
+        <w:rPr>
+          <w:rStyle w:val="KoodinideChar"/>
+        </w:rPr>
+        <w:t>(route)</w:t>
+      </w:r>
+      <w:r>
+        <w:rPr>
+          <w:lang w:val="en-GB"/>
+        </w:rPr>
+        <w:t xml:space="preserve"> </w:t>
+      </w:r>
+      <w:r>
+        <w:rPr>
+          <w:lang w:val="en-GB"/>
+        </w:rPr>
+        <w:t>function</w:t>
+      </w:r>
+      <w:r>
+        <w:rPr>
+          <w:lang w:val="en-GB"/>
+        </w:rPr>
+        <w:t xml:space="preserve">. Route is an object that is returned by </w:t>
+      </w:r>
+      <w:r>
+        <w:rPr>
+          <w:lang w:val="en-GB"/>
+        </w:rPr>
+        <w:t>function</w:t>
+      </w:r>
+      <w:r>
+        <w:rPr>
+          <w:lang w:val="en-GB"/>
+        </w:rPr>
+        <w:t xml:space="preserve"> </w:t>
+      </w:r>
+      <w:r>
+        <w:rPr>
+          <w:rStyle w:val="KoodinideChar"/>
+        </w:rPr>
+        <w:t>get_route</w:t>
+      </w:r>
+      <w:r>
+        <w:rPr>
+          <w:rStyle w:val="KoodinideChar"/>
+        </w:rPr>
+        <w:t>(filename)</w:t>
+      </w:r>
+      <w:r>
+        <w:rPr>
+          <w:lang w:val="en-GB"/>
+        </w:rPr>
+        <w:t xml:space="preserve">. </w:t>
+      </w:r>
+    </w:p>
+    <w:p>
+      <w:pPr>
+        <w:rPr>
+          <w:lang w:val="en-GB"/>
+        </w:rPr>
+      </w:pPr>
+      <w:r>
+        <w:rPr>
+          <w:rStyle w:val="KoodinideChar"/>
+        </w:rPr>
+        <w:t>g</w:t>
+      </w:r>
+      <w:r>
+        <w:rPr>
+          <w:rStyle w:val="KoodinideChar"/>
+        </w:rPr>
+        <w:t>et</w:t>
+      </w:r>
+      <w:r>
+        <w:rPr>
+          <w:rStyle w:val="KoodinideChar"/>
+        </w:rPr>
+        <w:t>_r</w:t>
+      </w:r>
+      <w:r>
+        <w:rPr>
+          <w:rStyle w:val="KoodinideChar"/>
+        </w:rPr>
+        <w:t>oute(filename)</w:t>
+      </w:r>
+      <w:r>
+        <w:rPr>
+          <w:lang w:val="en-GB"/>
+        </w:rPr>
+        <w:t xml:space="preserve"> reads the file with the name given in </w:t>
+      </w:r>
+      <w:r>
+        <w:rPr>
+          <w:lang w:val="en-GB"/>
+        </w:rPr>
+        <w:t>function</w:t>
+      </w:r>
+      <w:r>
+        <w:rPr>
+          <w:lang w:val="en-GB"/>
+        </w:rPr>
+        <w:t xml:space="preserve"> argument and returns Route class object. Route class object consists of three parts:</w:t>
       </w:r>
     </w:p>
     <w:p>
@@ -4186,9 +4655,15 @@
       </w:pPr>
       <w:r>
         <w:rPr>
-          <w:lang w:val="en-GB"/>
-        </w:rPr>
-        <w:t>lotSize, which is an array with two values – number of parking spaces in parking lot vertically and horizontally</w:t>
+          <w:rStyle w:val="KoodinideChar"/>
+        </w:rPr>
+        <w:t>lot_size</w:t>
+      </w:r>
+      <w:r>
+        <w:rPr>
+          <w:lang w:val="en-GB"/>
+        </w:rPr>
+        <w:t>, which is an array with two values – number of parking spaces in parking lot vertically and horizontally</w:t>
       </w:r>
     </w:p>
     <w:p>
@@ -4204,27 +4679,45 @@
       </w:pPr>
       <w:r>
         <w:rPr>
-          <w:lang w:val="en-GB"/>
+          <w:rStyle w:val="KoodinideChar"/>
         </w:rPr>
         <w:t>l</w:t>
       </w:r>
       <w:r>
         <w:rPr>
-          <w:lang w:val="en-GB"/>
-        </w:rPr>
-        <w:t>otLayo</w:t>
-      </w:r>
-      <w:r>
-        <w:rPr>
-          <w:lang w:val="en-GB"/>
+          <w:rStyle w:val="KoodinideChar"/>
+        </w:rPr>
+        <w:t>ot</w:t>
+      </w:r>
+      <w:r>
+        <w:rPr>
+          <w:rStyle w:val="KoodinideChar"/>
+        </w:rPr>
+        <w:t>_l</w:t>
+      </w:r>
+      <w:r>
+        <w:rPr>
+          <w:rStyle w:val="KoodinideChar"/>
+        </w:rPr>
+        <w:t>ayo</w:t>
+      </w:r>
+      <w:r>
+        <w:rPr>
+          <w:rStyle w:val="KoodinideChar"/>
         </w:rPr>
         <w:t>u</w:t>
       </w:r>
       <w:r>
         <w:rPr>
-          <w:lang w:val="en-GB"/>
-        </w:rPr>
-        <w:t>t, which is a two-dimensional array that holds the parking space’s state (to which directions is it able to move from this parking space)</w:t>
+          <w:rStyle w:val="KoodinideChar"/>
+        </w:rPr>
+        <w:t>t</w:t>
+      </w:r>
+      <w:r>
+        <w:rPr>
+          <w:lang w:val="en-GB"/>
+        </w:rPr>
+        <w:t>, which is a two-dimensional array that holds the parking space’s state (to which directions is it able to move from this parking space)</w:t>
       </w:r>
     </w:p>
     <w:p>
@@ -4240,35 +4733,169 @@
       </w:pPr>
       <w:r>
         <w:rPr>
-          <w:lang w:val="en-GB"/>
-        </w:rPr>
-        <w:t>instructionsArray, which is an array of instruction steps that hold the four different states for each parking space in each array.</w:t>
-      </w:r>
-    </w:p>
-    <w:p>
-      <w:pPr>
-        <w:rPr>
-          <w:lang w:val="en-GB"/>
-        </w:rPr>
-      </w:pPr>
-      <w:r>
-        <w:rPr>
-          <w:lang w:val="en-GB"/>
-        </w:rPr>
-        <w:t>getParkingLayout(route) returns a JSON object describing the width and height of the parking lot concerning the parking spaces, layout with parking spaces states and machine array that describes the position of the machines in the grid, their ID and their sprite image.</w:t>
-      </w:r>
-    </w:p>
-    <w:p>
-      <w:pPr>
-        <w:rPr>
-          <w:lang w:val="en-GB"/>
-        </w:rPr>
-      </w:pPr>
-      <w:r>
-        <w:rPr>
-          <w:lang w:val="en-GB"/>
-        </w:rPr>
-        <w:t>Machine array uses getCoordinates(route, level, instructionsMaker = False) method to get the aforementioned information. getCoordinates() method will go over the instructions of the level mentioned in argument of the route and finds where the car or robot is. The car or robot is given ID and the array of machines with their states, models and ID’s is returned.</w:t>
+          <w:rStyle w:val="KoodinideChar"/>
+        </w:rPr>
+        <w:t>instructions</w:t>
+      </w:r>
+      <w:r>
+        <w:rPr>
+          <w:rStyle w:val="KoodinideChar"/>
+        </w:rPr>
+        <w:t>_a</w:t>
+      </w:r>
+      <w:r>
+        <w:rPr>
+          <w:rStyle w:val="KoodinideChar"/>
+        </w:rPr>
+        <w:t>rray</w:t>
+      </w:r>
+      <w:r>
+        <w:rPr>
+          <w:lang w:val="en-GB"/>
+        </w:rPr>
+        <w:t>, which is an array of instruction steps that hold the four different states for each parking space in each array.</w:t>
+      </w:r>
+    </w:p>
+    <w:p>
+      <w:pPr>
+        <w:rPr>
+          <w:lang w:val="en-GB"/>
+        </w:rPr>
+      </w:pPr>
+      <w:r>
+        <w:rPr>
+          <w:rStyle w:val="KoodinideChar"/>
+        </w:rPr>
+        <w:t>get_parking_layout</w:t>
+      </w:r>
+      <w:r>
+        <w:rPr>
+          <w:rStyle w:val="KoodinideChar"/>
+        </w:rPr>
+        <w:t>(route)</w:t>
+      </w:r>
+      <w:r>
+        <w:rPr>
+          <w:lang w:val="en-GB"/>
+        </w:rPr>
+        <w:t xml:space="preserve"> returns a JSON object describing the width and height of the parking lot concerning the parking spaces, layout with parking spaces states and machine array that describes the position of the machines in the grid, their ID and their sprite image.</w:t>
+      </w:r>
+    </w:p>
+    <w:p>
+      <w:pPr>
+        <w:rPr>
+          <w:lang w:val="en-GB"/>
+        </w:rPr>
+      </w:pPr>
+      <w:r>
+        <w:rPr>
+          <w:lang w:val="en-GB"/>
+        </w:rPr>
+        <w:t xml:space="preserve">Machine array uses </w:t>
+      </w:r>
+      <w:r>
+        <w:rPr>
+          <w:rStyle w:val="KoodinideChar"/>
+        </w:rPr>
+        <w:t>get</w:t>
+      </w:r>
+      <w:r>
+        <w:rPr>
+          <w:rStyle w:val="KoodinideChar"/>
+        </w:rPr>
+        <w:t>_</w:t>
+      </w:r>
+      <w:proofErr w:type="gramStart"/>
+      <w:r>
+        <w:rPr>
+          <w:rStyle w:val="KoodinideChar"/>
+        </w:rPr>
+        <w:t>c</w:t>
+      </w:r>
+      <w:r>
+        <w:rPr>
+          <w:rStyle w:val="KoodinideChar"/>
+        </w:rPr>
+        <w:t>oordinates</w:t>
+      </w:r>
+      <w:r>
+        <w:rPr>
+          <w:rStyle w:val="KoodinideChar"/>
+        </w:rPr>
+        <w:t>(</w:t>
+      </w:r>
+      <w:proofErr w:type="gramEnd"/>
+      <w:r>
+        <w:rPr>
+          <w:rStyle w:val="KoodinideChar"/>
+        </w:rPr>
+        <w:t xml:space="preserve">route, level, </w:t>
+      </w:r>
+      <w:r>
+        <w:rPr>
+          <w:rStyle w:val="KoodinideChar"/>
+        </w:rPr>
+        <w:t>making_instructions</w:t>
+      </w:r>
+      <w:r>
+        <w:rPr>
+          <w:rStyle w:val="KoodinideChar"/>
+        </w:rPr>
+        <w:t xml:space="preserve">=False) </w:t>
+      </w:r>
+      <w:r>
+        <w:rPr>
+          <w:lang w:val="en-GB"/>
+        </w:rPr>
+        <w:t>function</w:t>
+      </w:r>
+      <w:r>
+        <w:rPr>
+          <w:lang w:val="en-GB"/>
+        </w:rPr>
+        <w:t xml:space="preserve"> to get the aforementioned information. </w:t>
+      </w:r>
+      <w:r>
+        <w:rPr>
+          <w:rStyle w:val="KoodinideChar"/>
+        </w:rPr>
+        <w:t>g</w:t>
+      </w:r>
+      <w:r>
+        <w:rPr>
+          <w:rStyle w:val="KoodinideChar"/>
+        </w:rPr>
+        <w:t>et</w:t>
+      </w:r>
+      <w:r>
+        <w:rPr>
+          <w:rStyle w:val="KoodinideChar"/>
+        </w:rPr>
+        <w:t>_c</w:t>
+      </w:r>
+      <w:r>
+        <w:rPr>
+          <w:rStyle w:val="KoodinideChar"/>
+        </w:rPr>
+        <w:t>oordinates()</w:t>
+      </w:r>
+      <w:r>
+        <w:rPr>
+          <w:lang w:val="en-GB"/>
+        </w:rPr>
+        <w:t xml:space="preserve"> </w:t>
+      </w:r>
+      <w:r>
+        <w:rPr>
+          <w:lang w:val="en-GB"/>
+        </w:rPr>
+        <w:t>function</w:t>
+      </w:r>
+      <w:r>
+        <w:rPr>
+          <w:lang w:val="en-GB"/>
+        </w:rPr>
+        <w:t xml:space="preserve"> will go over the instructions of the level mentioned in argument of the route and finds where the car or robot is. The car or robot is given ID and the array of machines with their states, models and ID’s is returned.</w:t>
       </w:r>
     </w:p>
     <w:p>
@@ -4293,24 +4920,296 @@
       </w:pPr>
       <w:r>
         <w:rPr>
-          <w:lang w:val="en-GB"/>
-        </w:rPr>
-        <w:t xml:space="preserve">getInstructions(route) method is called upon server getting a request to /Route/routeNr/Instructions. </w:t>
-      </w:r>
-      <w:r>
-        <w:rPr>
-          <w:lang w:val="en-GB"/>
-        </w:rPr>
-        <w:t xml:space="preserve">The method will take initial machine array as a starting point by calling method getCoordinates(route,0,True). True will add the four states to every machine. </w:t>
-      </w:r>
-      <w:r>
-        <w:rPr>
-          <w:lang w:val="en-GB"/>
-        </w:rPr>
-        <w:t>Next, the method loops over every machine in the machine array and goes over all the instruction steps. When looping over the instructions, it keeps record of machine’s id and coordinates and will change the coordinates accordingly to the states.</w:t>
+          <w:rStyle w:val="KoodinideChar"/>
+        </w:rPr>
+        <w:t>g</w:t>
+      </w:r>
+      <w:r>
+        <w:rPr>
+          <w:rStyle w:val="KoodinideChar"/>
+        </w:rPr>
+        <w:t>et</w:t>
+      </w:r>
+      <w:r>
+        <w:rPr>
+          <w:rStyle w:val="KoodinideChar"/>
+        </w:rPr>
+        <w:t>_i</w:t>
+      </w:r>
+      <w:r>
+        <w:rPr>
+          <w:rStyle w:val="KoodinideChar"/>
+        </w:rPr>
+        <w:t>nstructions(route)</w:t>
+      </w:r>
+      <w:r>
+        <w:rPr>
+          <w:lang w:val="en-GB"/>
+        </w:rPr>
+        <w:t xml:space="preserve"> </w:t>
+      </w:r>
+      <w:r>
+        <w:rPr>
+          <w:lang w:val="en-GB"/>
+        </w:rPr>
+        <w:t xml:space="preserve">function </w:t>
+      </w:r>
+      <w:r>
+        <w:rPr>
+          <w:lang w:val="en-GB"/>
+        </w:rPr>
+        <w:t xml:space="preserve">is called upon server getting a request to </w:t>
+      </w:r>
+      <w:r>
+        <w:rPr>
+          <w:rStyle w:val="KoodinideChar"/>
+        </w:rPr>
+        <w:t>/Route/routeNr/Instructions</w:t>
+      </w:r>
+      <w:r>
+        <w:rPr>
+          <w:lang w:val="en-GB"/>
+        </w:rPr>
+        <w:t xml:space="preserve">. </w:t>
+      </w:r>
+      <w:r>
+        <w:rPr>
+          <w:lang w:val="en-GB"/>
+        </w:rPr>
+        <w:t xml:space="preserve">The </w:t>
+      </w:r>
+      <w:r>
+        <w:rPr>
+          <w:lang w:val="en-GB"/>
+        </w:rPr>
+        <w:t>function</w:t>
+      </w:r>
+      <w:r>
+        <w:rPr>
+          <w:lang w:val="en-GB"/>
+        </w:rPr>
+        <w:t xml:space="preserve"> will take initi</w:t>
       </w:r>
       <w:bookmarkStart w:id="20" w:name="_GoBack"/>
       <w:bookmarkEnd w:id="20"/>
+      <w:r>
+        <w:rPr>
+          <w:lang w:val="en-GB"/>
+        </w:rPr>
+        <w:t xml:space="preserve">al machine array as a starting point by calling </w:t>
+      </w:r>
+      <w:r>
+        <w:rPr>
+          <w:lang w:val="en-GB"/>
+        </w:rPr>
+        <w:t>function</w:t>
+      </w:r>
+      <w:r>
+        <w:rPr>
+          <w:lang w:val="en-GB"/>
+        </w:rPr>
+        <w:t xml:space="preserve"> </w:t>
+      </w:r>
+      <w:r>
+        <w:rPr>
+          <w:rStyle w:val="KoodinideChar"/>
+        </w:rPr>
+        <w:t>get</w:t>
+      </w:r>
+      <w:r>
+        <w:rPr>
+          <w:rStyle w:val="KoodinideChar"/>
+        </w:rPr>
+        <w:t>_</w:t>
+      </w:r>
+      <w:proofErr w:type="gramStart"/>
+      <w:r>
+        <w:rPr>
+          <w:rStyle w:val="KoodinideChar"/>
+        </w:rPr>
+        <w:t>c</w:t>
+      </w:r>
+      <w:r>
+        <w:rPr>
+          <w:rStyle w:val="KoodinideChar"/>
+        </w:rPr>
+        <w:t>oordinates(</w:t>
+      </w:r>
+      <w:proofErr w:type="gramEnd"/>
+      <w:r>
+        <w:rPr>
+          <w:rStyle w:val="KoodinideChar"/>
+        </w:rPr>
+        <w:t>route</w:t>
+      </w:r>
+      <w:r>
+        <w:rPr>
+          <w:rStyle w:val="KoodinideChar"/>
+        </w:rPr>
+        <w:t xml:space="preserve"> </w:t>
+      </w:r>
+      <w:r>
+        <w:rPr>
+          <w:rStyle w:val="KoodinideChar"/>
+        </w:rPr>
+        <w:t>,</w:t>
+      </w:r>
+      <w:r>
+        <w:rPr>
+          <w:rStyle w:val="KoodinideChar"/>
+        </w:rPr>
+        <w:t>0, True</w:t>
+      </w:r>
+      <w:r>
+        <w:rPr>
+          <w:rStyle w:val="KoodinideChar"/>
+        </w:rPr>
+        <w:t>)</w:t>
+      </w:r>
+      <w:r>
+        <w:rPr>
+          <w:lang w:val="en-GB"/>
+        </w:rPr>
+        <w:t xml:space="preserve">. </w:t>
+      </w:r>
+      <w:r>
+        <w:rPr>
+          <w:lang w:val="en-GB"/>
+        </w:rPr>
+        <w:t xml:space="preserve">Adding </w:t>
+      </w:r>
+      <w:r>
+        <w:rPr>
+          <w:rStyle w:val="KoodinideChar"/>
+        </w:rPr>
+        <w:t>True</w:t>
+      </w:r>
+      <w:r>
+        <w:rPr>
+          <w:lang w:val="en-GB"/>
+        </w:rPr>
+        <w:t xml:space="preserve"> as third argument</w:t>
+      </w:r>
+      <w:r>
+        <w:rPr>
+          <w:lang w:val="en-GB"/>
+        </w:rPr>
+        <w:t xml:space="preserve"> will add the four states to every machine</w:t>
+      </w:r>
+      <w:r>
+        <w:rPr>
+          <w:lang w:val="en-GB"/>
+        </w:rPr>
+        <w:t>’s array</w:t>
+      </w:r>
+      <w:r>
+        <w:rPr>
+          <w:lang w:val="en-GB"/>
+        </w:rPr>
+        <w:t xml:space="preserve">. </w:t>
+      </w:r>
+      <w:r>
+        <w:rPr>
+          <w:lang w:val="en-GB"/>
+        </w:rPr>
+        <w:t xml:space="preserve">Next, the </w:t>
+      </w:r>
+      <w:r>
+        <w:rPr>
+          <w:lang w:val="en-GB"/>
+        </w:rPr>
+        <w:t>function</w:t>
+      </w:r>
+      <w:r>
+        <w:rPr>
+          <w:lang w:val="en-GB"/>
+        </w:rPr>
+        <w:t xml:space="preserve"> loops over every machine in the machine array and goes over all the instruction steps. When looping over the instructions, it keeps record of machine’s </w:t>
+      </w:r>
+      <w:r>
+        <w:rPr>
+          <w:lang w:val="en-GB"/>
+        </w:rPr>
+        <w:t>ID</w:t>
+      </w:r>
+      <w:r>
+        <w:rPr>
+          <w:lang w:val="en-GB"/>
+        </w:rPr>
+        <w:t xml:space="preserve"> and coordinates and will change the </w:t>
+      </w:r>
+      <w:r>
+        <w:rPr>
+          <w:lang w:val="en-GB"/>
+        </w:rPr>
+        <w:t xml:space="preserve">machine’s </w:t>
+      </w:r>
+      <w:r>
+        <w:rPr>
+          <w:lang w:val="en-GB"/>
+        </w:rPr>
+        <w:t>coordinates accordingly to the states.</w:t>
+      </w:r>
+    </w:p>
+    <w:p>
+      <w:pPr>
+        <w:rPr>
+          <w:lang w:val="en-GB"/>
+        </w:rPr>
+      </w:pPr>
+      <w:r>
+        <w:rPr>
+          <w:lang w:val="en-GB"/>
+        </w:rPr>
+        <w:lastRenderedPageBreak/>
+        <w:t>The function returns the array of explicit instructions needed by the client to move the machines accordingly.</w:t>
+      </w:r>
+    </w:p>
+    <w:p>
+      <w:pPr>
+        <w:rPr>
+          <w:lang w:val="en-GB"/>
+        </w:rPr>
+      </w:pPr>
+    </w:p>
+    <w:p>
+      <w:pPr>
+        <w:pStyle w:val="Heading3"/>
+        <w:rPr>
+          <w:lang w:val="en-GB"/>
+        </w:rPr>
+      </w:pPr>
+      <w:r>
+        <w:rPr>
+          <w:lang w:val="en-GB"/>
+        </w:rPr>
+        <w:t>Rendering the main workspace</w:t>
+      </w:r>
+    </w:p>
+    <w:p>
+      <w:pPr>
+        <w:rPr>
+          <w:lang w:val="en-GB"/>
+        </w:rPr>
+      </w:pPr>
+      <w:r>
+        <w:rPr>
+          <w:lang w:val="en-GB"/>
+        </w:rPr>
+        <w:t>Upon client retrieving the route instructions and parking lot layout, the main workspace is rendered. This happens in following steps:</w:t>
+      </w:r>
+    </w:p>
+    <w:p>
+      <w:pPr>
+        <w:pStyle w:val="ListParagraph"/>
+        <w:numPr>
+          <w:ilvl w:val="0"/>
+          <w:numId w:val="79"/>
+        </w:numPr>
+        <w:rPr>
+          <w:lang w:val="en-GB"/>
+        </w:rPr>
+      </w:pPr>
     </w:p>
     <w:p>
       <w:pPr>
@@ -5364,7 +6263,23 @@
                 <w:rFonts w:cs="Times New Roman"/>
                 <w:lang w:val="en-GB"/>
               </w:rPr>
-              <w:t>A gauge, pattern, or mold, commonly a thin plate or board, used as a guide to the form of the work to be executed.</w:t>
+              <w:t xml:space="preserve">A gauge, pattern, or </w:t>
+            </w:r>
+            <w:proofErr w:type="spellStart"/>
+            <w:r>
+              <w:rPr>
+                <w:rFonts w:cs="Times New Roman"/>
+                <w:lang w:val="en-GB"/>
+              </w:rPr>
+              <w:t>mold</w:t>
+            </w:r>
+            <w:proofErr w:type="spellEnd"/>
+            <w:r>
+              <w:rPr>
+                <w:rFonts w:cs="Times New Roman"/>
+                <w:lang w:val="en-GB"/>
+              </w:rPr>
+              <w:t>, commonly a thin plate or board, used as a guide to the form of the work to be executed.</w:t>
             </w:r>
           </w:p>
         </w:tc>
@@ -5585,7 +6500,25 @@
           <w:szCs w:val="24"/>
           <w:lang w:val="en-GB"/>
         </w:rPr>
-        <w:t>reproduce, for the purpose of preservation and making available to the public, including for addition to the DSpace digital archives until expiry of the term of validity of the copyright, and</w:t>
+        <w:t xml:space="preserve">reproduce, for the purpose of preservation and making available to the public, including for addition to the </w:t>
+      </w:r>
+      <w:proofErr w:type="spellStart"/>
+      <w:r>
+        <w:rPr>
+          <w:sz w:val="24"/>
+          <w:szCs w:val="24"/>
+          <w:lang w:val="en-GB"/>
+        </w:rPr>
+        <w:t>DSpace</w:t>
+      </w:r>
+      <w:proofErr w:type="spellEnd"/>
+      <w:r>
+        <w:rPr>
+          <w:sz w:val="24"/>
+          <w:szCs w:val="24"/>
+          <w:lang w:val="en-GB"/>
+        </w:rPr>
+        <w:t xml:space="preserve"> digital archives until expiry of the term of validity of the copyright, and</w:t>
       </w:r>
     </w:p>
     <w:p>
@@ -5643,7 +6576,25 @@
           <w:szCs w:val="24"/>
           <w:lang w:val="en-GB"/>
         </w:rPr>
-        <w:t>, including via the DSpace digital archives</w:t>
+        <w:t xml:space="preserve">, including via the </w:t>
+      </w:r>
+      <w:proofErr w:type="spellStart"/>
+      <w:r>
+        <w:rPr>
+          <w:sz w:val="24"/>
+          <w:szCs w:val="24"/>
+          <w:lang w:val="en-GB"/>
+        </w:rPr>
+        <w:t>DSpace</w:t>
+      </w:r>
+      <w:proofErr w:type="spellEnd"/>
+      <w:r>
+        <w:rPr>
+          <w:sz w:val="24"/>
+          <w:szCs w:val="24"/>
+          <w:lang w:val="en-GB"/>
+        </w:rPr>
+        <w:t xml:space="preserve"> digital archives</w:t>
       </w:r>
       <w:r>
         <w:rPr>
@@ -5781,8 +6732,17 @@
           <w:spacing w:val="-1"/>
           <w:lang w:val="en-GB"/>
         </w:rPr>
-        <w:t>Dirk Oliver Theis</w:t>
-      </w:r>
+        <w:t xml:space="preserve">Dirk Oliver </w:t>
+      </w:r>
+      <w:proofErr w:type="spellStart"/>
+      <w:r>
+        <w:rPr>
+          <w:spacing w:val="-1"/>
+          <w:lang w:val="en-GB"/>
+        </w:rPr>
+        <w:t>Theis</w:t>
+      </w:r>
+      <w:proofErr w:type="spellEnd"/>
       <w:r>
         <w:rPr>
           <w:spacing w:val="-1"/>
@@ -5931,7 +6891,7 @@
           <w:spacing w:val="-1"/>
           <w:lang w:val="en-GB"/>
         </w:rPr>
-        <w:t>20.04.2016</w:t>
+        <w:t>27.04.2016</w:t>
       </w:r>
       <w:r>
         <w:rPr>
@@ -5978,11 +6938,19 @@
         </w:rPr>
         <w:annotationRef/>
       </w:r>
-      <w:r>
-        <w:rPr>
-          <w:lang w:val="en-GB"/>
-        </w:rPr>
-        <w:t xml:space="preserve">Gray boxes can be replaced by selecting them and typing the replacement text. Replace this box with the name of the curriculum. </w:t>
+      <w:proofErr w:type="spellStart"/>
+      <w:r>
+        <w:rPr>
+          <w:lang w:val="en-GB"/>
+        </w:rPr>
+        <w:t>Gray</w:t>
+      </w:r>
+      <w:proofErr w:type="spellEnd"/>
+      <w:r>
+        <w:rPr>
+          <w:lang w:val="en-GB"/>
+        </w:rPr>
+        <w:t xml:space="preserve"> boxes can be replaced by selecting them and typing the replacement text. Replace this box with the name of the curriculum. </w:t>
       </w:r>
     </w:p>
   </w:comment>
@@ -6071,7 +7039,10 @@
         <w:annotationRef/>
       </w:r>
       <w:r>
-        <w:t>Lisada CERCS kood ja nimetus.</w:t>
+        <w:t xml:space="preserve">Lisada </w:t>
+      </w:r>
+      <w:r>
+        <w:t>CERCS kood ja nimetus.</w:t>
       </w:r>
     </w:p>
   </w:comment>
@@ -6143,7 +7114,7 @@
           <w:rPr>
             <w:noProof/>
           </w:rPr>
-          <w:t>14</w:t>
+          <w:t>15</w:t>
         </w:r>
         <w:r>
           <w:rPr>
@@ -9034,6 +10005,92 @@
     </w:lvl>
   </w:abstractNum>
   <w:abstractNum w:abstractNumId="30" w15:restartNumberingAfterBreak="0">
+    <w:nsid w:val="3B254987"/>
+    <w:multiLevelType w:val="hybridMultilevel"/>
+    <w:tmpl w:val="101C7060"/>
+    <w:lvl w:ilvl="0" w:tplc="0425000F">
+      <w:start w:val="1"/>
+      <w:numFmt w:val="decimal"/>
+      <w:lvlText w:val="%1."/>
+      <w:lvlJc w:val="left"/>
+      <w:pPr>
+        <w:ind w:left="720" w:hanging="360"/>
+      </w:pPr>
+    </w:lvl>
+    <w:lvl w:ilvl="1" w:tplc="04250019" w:tentative="1">
+      <w:start w:val="1"/>
+      <w:numFmt w:val="lowerLetter"/>
+      <w:lvlText w:val="%2."/>
+      <w:lvlJc w:val="left"/>
+      <w:pPr>
+        <w:ind w:left="1440" w:hanging="360"/>
+      </w:pPr>
+    </w:lvl>
+    <w:lvl w:ilvl="2" w:tplc="0425001B" w:tentative="1">
+      <w:start w:val="1"/>
+      <w:numFmt w:val="lowerRoman"/>
+      <w:lvlText w:val="%3."/>
+      <w:lvlJc w:val="right"/>
+      <w:pPr>
+        <w:ind w:left="2160" w:hanging="180"/>
+      </w:pPr>
+    </w:lvl>
+    <w:lvl w:ilvl="3" w:tplc="0425000F" w:tentative="1">
+      <w:start w:val="1"/>
+      <w:numFmt w:val="decimal"/>
+      <w:lvlText w:val="%4."/>
+      <w:lvlJc w:val="left"/>
+      <w:pPr>
+        <w:ind w:left="2880" w:hanging="360"/>
+      </w:pPr>
+    </w:lvl>
+    <w:lvl w:ilvl="4" w:tplc="04250019" w:tentative="1">
+      <w:start w:val="1"/>
+      <w:numFmt w:val="lowerLetter"/>
+      <w:lvlText w:val="%5."/>
+      <w:lvlJc w:val="left"/>
+      <w:pPr>
+        <w:ind w:left="3600" w:hanging="360"/>
+      </w:pPr>
+    </w:lvl>
+    <w:lvl w:ilvl="5" w:tplc="0425001B" w:tentative="1">
+      <w:start w:val="1"/>
+      <w:numFmt w:val="lowerRoman"/>
+      <w:lvlText w:val="%6."/>
+      <w:lvlJc w:val="right"/>
+      <w:pPr>
+        <w:ind w:left="4320" w:hanging="180"/>
+      </w:pPr>
+    </w:lvl>
+    <w:lvl w:ilvl="6" w:tplc="0425000F" w:tentative="1">
+      <w:start w:val="1"/>
+      <w:numFmt w:val="decimal"/>
+      <w:lvlText w:val="%7."/>
+      <w:lvlJc w:val="left"/>
+      <w:pPr>
+        <w:ind w:left="5040" w:hanging="360"/>
+      </w:pPr>
+    </w:lvl>
+    <w:lvl w:ilvl="7" w:tplc="04250019" w:tentative="1">
+      <w:start w:val="1"/>
+      <w:numFmt w:val="lowerLetter"/>
+      <w:lvlText w:val="%8."/>
+      <w:lvlJc w:val="left"/>
+      <w:pPr>
+        <w:ind w:left="5760" w:hanging="360"/>
+      </w:pPr>
+    </w:lvl>
+    <w:lvl w:ilvl="8" w:tplc="0425001B" w:tentative="1">
+      <w:start w:val="1"/>
+      <w:numFmt w:val="lowerRoman"/>
+      <w:lvlText w:val="%9."/>
+      <w:lvlJc w:val="right"/>
+      <w:pPr>
+        <w:ind w:left="6480" w:hanging="180"/>
+      </w:pPr>
+    </w:lvl>
+  </w:abstractNum>
+  <w:abstractNum w:abstractNumId="31" w15:restartNumberingAfterBreak="0">
     <w:nsid w:val="3B8229CE"/>
     <w:multiLevelType w:val="hybridMultilevel"/>
     <w:tmpl w:val="29FC24FC"/>
@@ -9122,7 +10179,7 @@
       </w:pPr>
     </w:lvl>
   </w:abstractNum>
-  <w:abstractNum w:abstractNumId="31" w15:restartNumberingAfterBreak="0">
+  <w:abstractNum w:abstractNumId="32" w15:restartNumberingAfterBreak="0">
     <w:nsid w:val="3CB70954"/>
     <w:multiLevelType w:val="hybridMultilevel"/>
     <w:tmpl w:val="4B602F34"/>
@@ -9211,7 +10268,7 @@
       </w:pPr>
     </w:lvl>
   </w:abstractNum>
-  <w:abstractNum w:abstractNumId="32" w15:restartNumberingAfterBreak="0">
+  <w:abstractNum w:abstractNumId="33" w15:restartNumberingAfterBreak="0">
     <w:nsid w:val="3CC17AA9"/>
     <w:multiLevelType w:val="hybridMultilevel"/>
     <w:tmpl w:val="FE7A33F4"/>
@@ -9300,7 +10357,7 @@
       </w:pPr>
     </w:lvl>
   </w:abstractNum>
-  <w:abstractNum w:abstractNumId="33" w15:restartNumberingAfterBreak="0">
+  <w:abstractNum w:abstractNumId="34" w15:restartNumberingAfterBreak="0">
     <w:nsid w:val="3D0D6B18"/>
     <w:multiLevelType w:val="hybridMultilevel"/>
     <w:tmpl w:val="7FBE3D8E"/>
@@ -9389,7 +10446,7 @@
       </w:pPr>
     </w:lvl>
   </w:abstractNum>
-  <w:abstractNum w:abstractNumId="34" w15:restartNumberingAfterBreak="0">
+  <w:abstractNum w:abstractNumId="35" w15:restartNumberingAfterBreak="0">
     <w:nsid w:val="3F09731C"/>
     <w:multiLevelType w:val="hybridMultilevel"/>
     <w:tmpl w:val="04CA2CD0"/>
@@ -9478,7 +10535,7 @@
       </w:pPr>
     </w:lvl>
   </w:abstractNum>
-  <w:abstractNum w:abstractNumId="35" w15:restartNumberingAfterBreak="0">
+  <w:abstractNum w:abstractNumId="36" w15:restartNumberingAfterBreak="0">
     <w:nsid w:val="403F7445"/>
     <w:multiLevelType w:val="hybridMultilevel"/>
     <w:tmpl w:val="DCE6FDC8"/>
@@ -9564,7 +10621,7 @@
       </w:pPr>
     </w:lvl>
   </w:abstractNum>
-  <w:abstractNum w:abstractNumId="36" w15:restartNumberingAfterBreak="0">
+  <w:abstractNum w:abstractNumId="37" w15:restartNumberingAfterBreak="0">
     <w:nsid w:val="4B6E6EBE"/>
     <w:multiLevelType w:val="hybridMultilevel"/>
     <w:tmpl w:val="786E9CF4"/>
@@ -9650,7 +10707,7 @@
       </w:pPr>
     </w:lvl>
   </w:abstractNum>
-  <w:abstractNum w:abstractNumId="37" w15:restartNumberingAfterBreak="0">
+  <w:abstractNum w:abstractNumId="38" w15:restartNumberingAfterBreak="0">
     <w:nsid w:val="509C23E9"/>
     <w:multiLevelType w:val="hybridMultilevel"/>
     <w:tmpl w:val="F0FEECF6"/>
@@ -9739,7 +10796,7 @@
       </w:pPr>
     </w:lvl>
   </w:abstractNum>
-  <w:abstractNum w:abstractNumId="38" w15:restartNumberingAfterBreak="0">
+  <w:abstractNum w:abstractNumId="39" w15:restartNumberingAfterBreak="0">
     <w:nsid w:val="50E05660"/>
     <w:multiLevelType w:val="hybridMultilevel"/>
     <w:tmpl w:val="791C870E"/>
@@ -9828,7 +10885,7 @@
       </w:pPr>
     </w:lvl>
   </w:abstractNum>
-  <w:abstractNum w:abstractNumId="39" w15:restartNumberingAfterBreak="0">
+  <w:abstractNum w:abstractNumId="40" w15:restartNumberingAfterBreak="0">
     <w:nsid w:val="593808B3"/>
     <w:multiLevelType w:val="multilevel"/>
     <w:tmpl w:val="0425001F"/>
@@ -9914,7 +10971,7 @@
       </w:pPr>
     </w:lvl>
   </w:abstractNum>
-  <w:abstractNum w:abstractNumId="40" w15:restartNumberingAfterBreak="0">
+  <w:abstractNum w:abstractNumId="41" w15:restartNumberingAfterBreak="0">
     <w:nsid w:val="5E1C34C3"/>
     <w:multiLevelType w:val="hybridMultilevel"/>
     <w:tmpl w:val="CB9A4FD8"/>
@@ -10027,7 +11084,7 @@
       </w:rPr>
     </w:lvl>
   </w:abstractNum>
-  <w:abstractNum w:abstractNumId="41" w15:restartNumberingAfterBreak="0">
+  <w:abstractNum w:abstractNumId="42" w15:restartNumberingAfterBreak="0">
     <w:nsid w:val="60141FCB"/>
     <w:multiLevelType w:val="hybridMultilevel"/>
     <w:tmpl w:val="88FCCBCE"/>
@@ -10116,7 +11173,7 @@
       </w:pPr>
     </w:lvl>
   </w:abstractNum>
-  <w:abstractNum w:abstractNumId="42" w15:restartNumberingAfterBreak="0">
+  <w:abstractNum w:abstractNumId="43" w15:restartNumberingAfterBreak="0">
     <w:nsid w:val="61041022"/>
     <w:multiLevelType w:val="hybridMultilevel"/>
     <w:tmpl w:val="84342B80"/>
@@ -10205,7 +11262,7 @@
       </w:pPr>
     </w:lvl>
   </w:abstractNum>
-  <w:abstractNum w:abstractNumId="43" w15:restartNumberingAfterBreak="0">
+  <w:abstractNum w:abstractNumId="44" w15:restartNumberingAfterBreak="0">
     <w:nsid w:val="61B23357"/>
     <w:multiLevelType w:val="hybridMultilevel"/>
     <w:tmpl w:val="029C6922"/>
@@ -10294,7 +11351,7 @@
       </w:pPr>
     </w:lvl>
   </w:abstractNum>
-  <w:abstractNum w:abstractNumId="44" w15:restartNumberingAfterBreak="0">
+  <w:abstractNum w:abstractNumId="45" w15:restartNumberingAfterBreak="0">
     <w:nsid w:val="639F1F2E"/>
     <w:multiLevelType w:val="hybridMultilevel"/>
     <w:tmpl w:val="DD58FF3C"/>
@@ -10407,7 +11464,7 @@
       </w:rPr>
     </w:lvl>
   </w:abstractNum>
-  <w:abstractNum w:abstractNumId="45" w15:restartNumberingAfterBreak="0">
+  <w:abstractNum w:abstractNumId="46" w15:restartNumberingAfterBreak="0">
     <w:nsid w:val="63A872B1"/>
     <w:multiLevelType w:val="hybridMultilevel"/>
     <w:tmpl w:val="91E68A6E"/>
@@ -10496,7 +11553,7 @@
       </w:pPr>
     </w:lvl>
   </w:abstractNum>
-  <w:abstractNum w:abstractNumId="46" w15:restartNumberingAfterBreak="0">
+  <w:abstractNum w:abstractNumId="47" w15:restartNumberingAfterBreak="0">
     <w:nsid w:val="647A562B"/>
     <w:multiLevelType w:val="hybridMultilevel"/>
     <w:tmpl w:val="E6BA2304"/>
@@ -10582,7 +11639,7 @@
       </w:pPr>
     </w:lvl>
   </w:abstractNum>
-  <w:abstractNum w:abstractNumId="47" w15:restartNumberingAfterBreak="0">
+  <w:abstractNum w:abstractNumId="48" w15:restartNumberingAfterBreak="0">
     <w:nsid w:val="67363D57"/>
     <w:multiLevelType w:val="hybridMultilevel"/>
     <w:tmpl w:val="8D7C43C4"/>
@@ -10671,7 +11728,7 @@
       </w:pPr>
     </w:lvl>
   </w:abstractNum>
-  <w:abstractNum w:abstractNumId="48" w15:restartNumberingAfterBreak="0">
+  <w:abstractNum w:abstractNumId="49" w15:restartNumberingAfterBreak="0">
     <w:nsid w:val="67D35AFA"/>
     <w:multiLevelType w:val="multilevel"/>
     <w:tmpl w:val="62663968"/>
@@ -10757,7 +11814,7 @@
       </w:pPr>
     </w:lvl>
   </w:abstractNum>
-  <w:abstractNum w:abstractNumId="49" w15:restartNumberingAfterBreak="0">
+  <w:abstractNum w:abstractNumId="50" w15:restartNumberingAfterBreak="0">
     <w:nsid w:val="6D260BD7"/>
     <w:multiLevelType w:val="hybridMultilevel"/>
     <w:tmpl w:val="C652E276"/>
@@ -10846,7 +11903,7 @@
       </w:pPr>
     </w:lvl>
   </w:abstractNum>
-  <w:abstractNum w:abstractNumId="50" w15:restartNumberingAfterBreak="0">
+  <w:abstractNum w:abstractNumId="51" w15:restartNumberingAfterBreak="0">
     <w:nsid w:val="70DA2D55"/>
     <w:multiLevelType w:val="hybridMultilevel"/>
     <w:tmpl w:val="6DBC41F8"/>
@@ -10935,7 +11992,7 @@
       </w:pPr>
     </w:lvl>
   </w:abstractNum>
-  <w:abstractNum w:abstractNumId="51" w15:restartNumberingAfterBreak="0">
+  <w:abstractNum w:abstractNumId="52" w15:restartNumberingAfterBreak="0">
     <w:nsid w:val="72AC71A7"/>
     <w:multiLevelType w:val="hybridMultilevel"/>
     <w:tmpl w:val="FDD6936E"/>
@@ -11024,7 +12081,7 @@
       </w:pPr>
     </w:lvl>
   </w:abstractNum>
-  <w:abstractNum w:abstractNumId="52" w15:restartNumberingAfterBreak="0">
+  <w:abstractNum w:abstractNumId="53" w15:restartNumberingAfterBreak="0">
     <w:nsid w:val="76306160"/>
     <w:multiLevelType w:val="hybridMultilevel"/>
     <w:tmpl w:val="F1A636C2"/>
@@ -11137,7 +12194,7 @@
       </w:rPr>
     </w:lvl>
   </w:abstractNum>
-  <w:abstractNum w:abstractNumId="53" w15:restartNumberingAfterBreak="0">
+  <w:abstractNum w:abstractNumId="54" w15:restartNumberingAfterBreak="0">
     <w:nsid w:val="7BBE0CD0"/>
     <w:multiLevelType w:val="hybridMultilevel"/>
     <w:tmpl w:val="647EA582"/>
@@ -11226,7 +12283,7 @@
       </w:pPr>
     </w:lvl>
   </w:abstractNum>
-  <w:abstractNum w:abstractNumId="54" w15:restartNumberingAfterBreak="0">
+  <w:abstractNum w:abstractNumId="55" w15:restartNumberingAfterBreak="0">
     <w:nsid w:val="7E932608"/>
     <w:multiLevelType w:val="hybridMultilevel"/>
     <w:tmpl w:val="34AE4E5E"/>
@@ -11315,7 +12372,7 @@
       </w:pPr>
     </w:lvl>
   </w:abstractNum>
-  <w:abstractNum w:abstractNumId="55" w15:restartNumberingAfterBreak="0">
+  <w:abstractNum w:abstractNumId="56" w15:restartNumberingAfterBreak="0">
     <w:nsid w:val="7F0C3BA9"/>
     <w:multiLevelType w:val="hybridMultilevel"/>
     <w:tmpl w:val="FA206A9E"/>
@@ -11429,7 +12486,7 @@
     </w:lvl>
   </w:abstractNum>
   <w:num w:numId="1">
-    <w:abstractNumId w:val="39"/>
+    <w:abstractNumId w:val="40"/>
   </w:num>
   <w:num w:numId="2">
     <w:abstractNumId w:val="15"/>
@@ -11507,7 +12564,7 @@
     </w:lvlOverride>
   </w:num>
   <w:num w:numId="9">
-    <w:abstractNumId w:val="48"/>
+    <w:abstractNumId w:val="49"/>
   </w:num>
   <w:num w:numId="10">
     <w:abstractNumId w:val="7"/>
@@ -11609,7 +12666,7 @@
     </w:lvlOverride>
   </w:num>
   <w:num w:numId="16">
-    <w:abstractNumId w:val="48"/>
+    <w:abstractNumId w:val="49"/>
   </w:num>
   <w:num w:numId="17">
     <w:abstractNumId w:val="7"/>
@@ -11666,7 +12723,7 @@
     </w:lvlOverride>
   </w:num>
   <w:num w:numId="26">
-    <w:abstractNumId w:val="35"/>
+    <w:abstractNumId w:val="36"/>
   </w:num>
   <w:num w:numId="27">
     <w:abstractNumId w:val="20"/>
@@ -11705,7 +12762,7 @@
     </w:lvlOverride>
   </w:num>
   <w:num w:numId="30">
-    <w:abstractNumId w:val="48"/>
+    <w:abstractNumId w:val="49"/>
     <w:lvlOverride w:ilvl="0">
       <w:startOverride w:val="1"/>
     </w:lvlOverride>
@@ -11768,13 +12825,13 @@
     </w:lvlOverride>
   </w:num>
   <w:num w:numId="33">
-    <w:abstractNumId w:val="36"/>
+    <w:abstractNumId w:val="37"/>
   </w:num>
   <w:num w:numId="34">
     <w:abstractNumId w:val="8"/>
   </w:num>
   <w:num w:numId="35">
-    <w:abstractNumId w:val="44"/>
+    <w:abstractNumId w:val="45"/>
   </w:num>
   <w:num w:numId="36">
     <w:abstractNumId w:val="26"/>
@@ -11792,10 +12849,10 @@
     <w:abstractNumId w:val="12"/>
   </w:num>
   <w:num w:numId="41">
-    <w:abstractNumId w:val="49"/>
+    <w:abstractNumId w:val="50"/>
   </w:num>
   <w:num w:numId="42">
-    <w:abstractNumId w:val="40"/>
+    <w:abstractNumId w:val="41"/>
   </w:num>
   <w:num w:numId="43">
     <w:abstractNumId w:val="10"/>
@@ -11804,7 +12861,7 @@
     <w:abstractNumId w:val="18"/>
   </w:num>
   <w:num w:numId="45">
-    <w:abstractNumId w:val="34"/>
+    <w:abstractNumId w:val="35"/>
   </w:num>
   <w:num w:numId="46">
     <w:abstractNumId w:val="29"/>
@@ -11813,16 +12870,16 @@
     <w:abstractNumId w:val="17"/>
   </w:num>
   <w:num w:numId="48">
-    <w:abstractNumId w:val="51"/>
+    <w:abstractNumId w:val="52"/>
   </w:num>
   <w:num w:numId="49">
-    <w:abstractNumId w:val="47"/>
+    <w:abstractNumId w:val="48"/>
   </w:num>
   <w:num w:numId="50">
-    <w:abstractNumId w:val="42"/>
+    <w:abstractNumId w:val="43"/>
   </w:num>
   <w:num w:numId="51">
-    <w:abstractNumId w:val="33"/>
+    <w:abstractNumId w:val="34"/>
   </w:num>
   <w:num w:numId="52">
     <w:abstractNumId w:val="0"/>
@@ -11834,49 +12891,49 @@
     <w:abstractNumId w:val="14"/>
   </w:num>
   <w:num w:numId="55">
-    <w:abstractNumId w:val="53"/>
+    <w:abstractNumId w:val="54"/>
   </w:num>
   <w:num w:numId="56">
     <w:abstractNumId w:val="4"/>
   </w:num>
   <w:num w:numId="57">
-    <w:abstractNumId w:val="43"/>
+    <w:abstractNumId w:val="44"/>
   </w:num>
   <w:num w:numId="58">
     <w:abstractNumId w:val="27"/>
   </w:num>
   <w:num w:numId="59">
-    <w:abstractNumId w:val="50"/>
+    <w:abstractNumId w:val="51"/>
   </w:num>
   <w:num w:numId="60">
     <w:abstractNumId w:val="11"/>
   </w:num>
   <w:num w:numId="61">
-    <w:abstractNumId w:val="31"/>
+    <w:abstractNumId w:val="32"/>
   </w:num>
   <w:num w:numId="62">
+    <w:abstractNumId w:val="39"/>
+  </w:num>
+  <w:num w:numId="63">
     <w:abstractNumId w:val="38"/>
   </w:num>
-  <w:num w:numId="63">
-    <w:abstractNumId w:val="37"/>
-  </w:num>
   <w:num w:numId="64">
-    <w:abstractNumId w:val="54"/>
+    <w:abstractNumId w:val="55"/>
   </w:num>
   <w:num w:numId="65">
     <w:abstractNumId w:val="23"/>
   </w:num>
   <w:num w:numId="66">
-    <w:abstractNumId w:val="30"/>
+    <w:abstractNumId w:val="31"/>
   </w:num>
   <w:num w:numId="67">
-    <w:abstractNumId w:val="32"/>
+    <w:abstractNumId w:val="33"/>
   </w:num>
   <w:num w:numId="68">
-    <w:abstractNumId w:val="45"/>
+    <w:abstractNumId w:val="46"/>
   </w:num>
   <w:num w:numId="69">
-    <w:abstractNumId w:val="41"/>
+    <w:abstractNumId w:val="42"/>
   </w:num>
   <w:num w:numId="70">
     <w:abstractNumId w:val="22"/>
@@ -11888,7 +12945,7 @@
     <w:abstractNumId w:val="3"/>
   </w:num>
   <w:num w:numId="73">
-    <w:abstractNumId w:val="52"/>
+    <w:abstractNumId w:val="53"/>
   </w:num>
   <w:num w:numId="74">
     <w:abstractNumId w:val="28"/>
@@ -11897,13 +12954,16 @@
     <w:abstractNumId w:val="1"/>
   </w:num>
   <w:num w:numId="76">
-    <w:abstractNumId w:val="46"/>
+    <w:abstractNumId w:val="47"/>
   </w:num>
   <w:num w:numId="77">
-    <w:abstractNumId w:val="55"/>
+    <w:abstractNumId w:val="56"/>
   </w:num>
   <w:num w:numId="78">
     <w:abstractNumId w:val="24"/>
+  </w:num>
+  <w:num w:numId="79">
+    <w:abstractNumId w:val="30"/>
   </w:num>
   <w:numIdMacAtCleanup w:val="70"/>
 </w:numbering>
@@ -14113,6 +15173,7 @@
     <w:rsid w:val="00406A59"/>
     <w:rsid w:val="004E02C0"/>
     <w:rsid w:val="0095342A"/>
+    <w:rsid w:val="00E45BF8"/>
   </w:rsids>
   <m:mathPr>
     <m:mathFont m:val="Cambria Math"/>
@@ -15202,7 +16263,7 @@
 </file>
 
 <file path=customXml/itemProps2.xml><?xml version="1.0" encoding="utf-8"?>
-<ds:datastoreItem xmlns:ds="http://schemas.openxmlformats.org/officeDocument/2006/customXml" ds:itemID="{D6725EE7-4E95-4860-9CF3-36EA920E540F}">
+<ds:datastoreItem xmlns:ds="http://schemas.openxmlformats.org/officeDocument/2006/customXml" ds:itemID="{246C1F36-22F9-4997-B558-AA0BE2C45032}">
   <ds:schemaRefs>
     <ds:schemaRef ds:uri="http://schemas.openxmlformats.org/officeDocument/2006/bibliography"/>
   </ds:schemaRefs>

</xml_diff>

<commit_message>
Added UML activity diagrams
</commit_message>
<xml_diff>
--- a/Simulation/Master thesis.docx
+++ b/Simulation/Master thesis.docx
@@ -72,6 +72,7 @@
           <w:dataBinding w:prefixMappings="xmlns:ns0='http://purl.org/dc/elements/1.1/' xmlns:ns1='http://schemas.openxmlformats.org/package/2006/metadata/core-properties' " w:xpath="/ns1:coreProperties[1]/ns0:creator[1]" w:storeItemID="{6C3C8BC8-F283-45AE-878A-BAB7291924A1}"/>
           <w:text/>
         </w:sdtPr>
+        <w:sdtEndPr/>
         <w:sdtContent>
           <w:r>
             <w:rPr>
@@ -95,6 +96,7 @@
         <w:dataBinding w:prefixMappings="xmlns:ns0='http://purl.org/dc/elements/1.1/' xmlns:ns1='http://schemas.openxmlformats.org/package/2006/metadata/core-properties' " w:xpath="/ns1:coreProperties[1]/ns0:title[1]" w:storeItemID="{6C3C8BC8-F283-45AE-878A-BAB7291924A1}"/>
         <w:text/>
       </w:sdtPr>
+      <w:sdtEndPr/>
       <w:sdtContent>
         <w:p>
           <w:pPr>
@@ -130,6 +132,7 @@
           <w:dataBinding w:prefixMappings="xmlns:ns0='http://purl.org/dc/elements/1.1/' xmlns:ns1='http://schemas.openxmlformats.org/package/2006/metadata/core-properties' " w:xpath="/ns1:coreProperties[1]/ns0:subject[1]" w:storeItemID="{6C3C8BC8-F283-45AE-878A-BAB7291924A1}"/>
           <w:text/>
         </w:sdtPr>
+        <w:sdtEndPr/>
         <w:sdtContent>
           <w:r>
             <w:rPr>
@@ -153,6 +156,7 @@
       <w:r>
         <w:rPr>
           <w:noProof/>
+          <w:lang w:val="en-US" w:eastAsia="en-US"/>
         </w:rPr>
         <mc:AlternateContent>
           <mc:Choice Requires="wps">
@@ -375,7 +379,25 @@
           <w:szCs w:val="28"/>
           <w:lang w:val="en-GB"/>
         </w:rPr>
-        <w:t xml:space="preserve"> Dirk Oliver Theis </w:t>
+        <w:t xml:space="preserve"> Dirk Oliver </w:t>
+      </w:r>
+      <w:proofErr w:type="spellStart"/>
+      <w:r>
+        <w:rPr>
+          <w:sz w:val="28"/>
+          <w:szCs w:val="28"/>
+          <w:lang w:val="en-GB"/>
+        </w:rPr>
+        <w:t>Theis</w:t>
+      </w:r>
+      <w:proofErr w:type="spellEnd"/>
+      <w:r>
+        <w:rPr>
+          <w:sz w:val="28"/>
+          <w:szCs w:val="28"/>
+          <w:lang w:val="en-GB"/>
+        </w:rPr>
+        <w:t xml:space="preserve"> </w:t>
       </w:r>
       <w:r>
         <w:rPr>
@@ -417,6 +439,7 @@
         <w:dataBinding w:prefixMappings="xmlns:ns0='http://purl.org/dc/elements/1.1/' xmlns:ns1='http://schemas.openxmlformats.org/package/2006/metadata/core-properties' " w:xpath="/ns1:coreProperties[1]/ns0:title[1]" w:storeItemID="{6C3C8BC8-F283-45AE-878A-BAB7291924A1}"/>
         <w:text/>
       </w:sdtPr>
+      <w:sdtEndPr/>
       <w:sdtContent>
         <w:p>
           <w:pPr>
@@ -453,6 +476,7 @@
         <w:dataBinding w:prefixMappings="xmlns:ns0='http://schemas.microsoft.com/office/2006/coverPageProps' " w:xpath="/ns0:CoverPageProperties[1]/ns0:Abstract[1]" w:storeItemID="{55AF091B-3C7A-41E3-B477-F2FDAA23CFDA}"/>
         <w:text/>
       </w:sdtPr>
+      <w:sdtEndPr/>
       <w:sdtContent>
         <w:p>
           <w:pPr>
@@ -513,6 +537,11 @@
         <w:dataBinding w:prefixMappings="xmlns:ns0='http://purl.org/dc/elements/1.1/' xmlns:ns1='http://schemas.openxmlformats.org/package/2006/metadata/core-properties' " w:xpath="/ns1:coreProperties[1]/ns0:description[1]" w:storeItemID="{6C3C8BC8-F283-45AE-878A-BAB7291924A1}"/>
         <w:text w:multiLine="1"/>
       </w:sdtPr>
+      <w:sdtEndPr>
+        <w:rPr>
+          <w:rStyle w:val="AbstractSubtitleChar"/>
+        </w:rPr>
+      </w:sdtEndPr>
       <w:sdtContent>
         <w:p>
           <w:pPr>
@@ -618,6 +647,7 @@
           <w:docPartUnique/>
         </w:docPartObj>
       </w:sdtPr>
+      <w:sdtEndPr/>
       <w:sdtContent>
         <w:p>
           <w:pPr>
@@ -2211,6 +2241,7 @@
           <w:id w:val="-2098090634"/>
           <w:citation/>
         </w:sdtPr>
+        <w:sdtEndPr/>
         <w:sdtContent>
           <w:r>
             <w:rPr>
@@ -2290,7 +2321,13 @@
         <w:rPr>
           <w:lang w:val="en-GB"/>
         </w:rPr>
-        <w:t>Although these systems have made it parking the car more convenient, the capacity of a parking lot or parking house can be improved even more. So can the parking / retrieval time for the car owner be reduced dramatically.</w:t>
+        <w:t>Although these systems have made it parking the car more convenient, the capacity of a parking lot or parking house can be improved even more. So can the parking / retrieval time for the ca</w:t>
+      </w:r>
+      <w:r>
+        <w:rPr>
+          <w:lang w:val="en-GB"/>
+        </w:rPr>
+        <w:t>r owner be reduced dramatically.</w:t>
       </w:r>
     </w:p>
     <w:p>
@@ -2766,19 +2803,235 @@
     </w:p>
     <w:p>
       <w:pPr>
+        <w:rPr>
+          <w:lang w:val="en-GB"/>
+        </w:rPr>
+      </w:pPr>
+    </w:p>
+    <w:p>
+      <w:pPr>
+        <w:rPr>
+          <w:lang w:val="en-GB"/>
+        </w:rPr>
+      </w:pPr>
+      <w:r>
+        <w:rPr>
+          <w:lang w:val="en-GB"/>
+        </w:rPr>
+        <w:t>In essence RCPS is an application that takes a parking lot as an input and will start executing movements on the screen relative of time. Also, it is visualizing the work of an algorithm. Taken those two approaches into account, similar solution can be found in algorithm visualization and time-based graphical movement. In some cases, they overlap.</w:t>
+      </w:r>
+    </w:p>
+    <w:p>
+      <w:pPr>
+        <w:rPr>
+          <w:lang w:val="en-GB"/>
+        </w:rPr>
+      </w:pPr>
+    </w:p>
+    <w:p>
+      <w:pPr>
+        <w:pStyle w:val="Heading3"/>
+        <w:rPr>
+          <w:lang w:val="en-GB"/>
+        </w:rPr>
+      </w:pPr>
+      <w:r>
+        <w:rPr>
+          <w:lang w:val="en-GB"/>
+        </w:rPr>
+        <w:t>PathFinding.js</w:t>
+      </w:r>
+    </w:p>
+    <w:p>
+      <w:pPr>
+        <w:rPr>
+          <w:lang w:val="en-GB"/>
+        </w:rPr>
+      </w:pPr>
+      <w:r>
+        <w:rPr>
+          <w:lang w:val="en-GB"/>
+        </w:rPr>
+        <w:t>PathFinding.js itself is a path-finding library written in JavaScript for tile-based games</w:t>
+      </w:r>
+      <w:r>
+        <w:rPr>
+          <w:rStyle w:val="FootnoteReference"/>
+          <w:lang w:val="en-GB"/>
+        </w:rPr>
+        <w:footnoteReference w:id="1"/>
+      </w:r>
+      <w:r>
+        <w:rPr>
+          <w:lang w:val="en-GB"/>
+        </w:rPr>
+        <w:t>. The online demo of the library</w:t>
+      </w:r>
+      <w:r>
+        <w:rPr>
+          <w:rStyle w:val="FootnoteReference"/>
+          <w:lang w:val="en-GB"/>
+        </w:rPr>
+        <w:footnoteReference w:id="2"/>
+      </w:r>
+      <w:r>
+        <w:rPr>
+          <w:lang w:val="en-GB"/>
+        </w:rPr>
+        <w:t xml:space="preserve"> is for visualizing the different path finding algorithms implemented in the library. Upon opening the demonstration, client is introduced to a screen with a grid where all but two squares are white. The green square is the start position and red square the end position for path finding. User can add obstacles to the grid by using the mouse and move the start and end positions </w:t>
+      </w:r>
+      <w:r>
+        <w:rPr>
+          <w:lang w:val="en-GB"/>
+        </w:rPr>
+        <w:t xml:space="preserve">from their original positions. There is possibility to choose from 8 different algorithms and compare how they find the solution for the problem. When the user starts the visualization, every step of algorithm is shown on the screen with grey, green or blue squares, depending on the algorithm. When the algorithm has finished, user can see the length of the path, time it took and how many operations did the algorithm have to do. </w:t>
+      </w:r>
+    </w:p>
+    <w:p>
+      <w:pPr>
+        <w:rPr>
+          <w:lang w:val="en-GB"/>
+        </w:rPr>
+      </w:pPr>
+      <w:r>
+        <w:rPr>
+          <w:lang w:val="en-GB"/>
+        </w:rPr>
+        <w:t xml:space="preserve">The </w:t>
+      </w:r>
+      <w:r>
+        <w:rPr>
+          <w:lang w:val="en-GB"/>
+        </w:rPr>
+        <w:t xml:space="preserve">PathFinding.js </w:t>
+      </w:r>
+      <w:r>
+        <w:rPr>
+          <w:lang w:val="en-GB"/>
+        </w:rPr>
+        <w:t xml:space="preserve">demonstration is similar to RCPS in many ways – it visualizes </w:t>
+      </w:r>
+      <w:r>
+        <w:rPr>
+          <w:lang w:val="en-GB"/>
+        </w:rPr>
+        <w:t xml:space="preserve">the work of an algorithm, is somewhat interactive (user can give the input for the program) and is an application in Web browser. The differences are deal breakers – it is meant for demonstrating one type of algorithms only and is not capable of working with parking lots. Furthermore, the movement of the grids is not smooth – something that is a requirement to make the visualization of machine’s movement resemble real life situations as much as possible. </w:t>
+      </w:r>
+    </w:p>
+    <w:p>
+      <w:pPr>
+        <w:rPr>
+          <w:lang w:val="en-GB"/>
+        </w:rPr>
+      </w:pPr>
+    </w:p>
+    <w:p>
+      <w:pPr>
+        <w:pStyle w:val="Heading3"/>
+        <w:rPr>
+          <w:lang w:val="en-GB"/>
+        </w:rPr>
+      </w:pPr>
+      <w:r>
+        <w:rPr>
+          <w:lang w:val="en-GB"/>
+        </w:rPr>
+        <w:t>VisuAlgo</w:t>
+      </w:r>
+    </w:p>
+    <w:p>
+      <w:pPr>
+        <w:rPr>
+          <w:lang w:val="en-GB"/>
+        </w:rPr>
+      </w:pPr>
+      <w:r>
+        <w:rPr>
+          <w:lang w:val="en-GB"/>
+        </w:rPr>
+        <w:t>VisuAlgo is an application that visualizes data structures and algorithms through animation</w:t>
+      </w:r>
+      <w:r>
+        <w:rPr>
+          <w:rStyle w:val="FootnoteReference"/>
+          <w:lang w:val="en-GB"/>
+        </w:rPr>
+        <w:footnoteReference w:id="3"/>
+      </w:r>
+      <w:r>
+        <w:rPr>
+          <w:lang w:val="en-GB"/>
+        </w:rPr>
+        <w:t>. User has a big choice of different data structures to choose from where each of the data structures has its own algorithms that can be visualized. The visualization can be shown automatically or step-by-step. In addition, pseudocode of the algorithm</w:t>
+      </w:r>
+      <w:r>
+        <w:rPr>
+          <w:lang w:val="en-GB"/>
+        </w:rPr>
+        <w:t xml:space="preserve"> with highlighted step</w:t>
+      </w:r>
+      <w:r>
+        <w:rPr>
+          <w:lang w:val="en-GB"/>
+        </w:rPr>
+        <w:t xml:space="preserve"> is shown on the screen for better understanding of inner workings of the algorithm. </w:t>
+      </w:r>
+      <w:r>
+        <w:rPr>
+          <w:lang w:val="en-GB"/>
+        </w:rPr>
+        <w:t>VisuAlgo has two modes, exploration mode where a user can simply discover the data structures and algorithms that go with them him/herself and e-Lecture mode, where the user will first learn about the data structure and has a tutorial of how to animate the algorithms before actually using them.</w:t>
+      </w:r>
+    </w:p>
+    <w:p>
+      <w:pPr>
+        <w:rPr>
+          <w:lang w:val="en-GB"/>
+        </w:rPr>
+      </w:pPr>
+      <w:r>
+        <w:rPr>
+          <w:lang w:val="en-GB"/>
+        </w:rPr>
+        <w:t xml:space="preserve">The overlapping of RCPS and VisuAlgo functionality is quite small – the only similarity is the abstract algorithm visualization. VisuAlgo is showing the algorithms quite differently from what RCPS has to. The purpose of VisuAlgo is to educate people on how different data structures and algorithm works. The </w:t>
+      </w:r>
+      <w:r>
+        <w:rPr>
+          <w:lang w:val="en-GB"/>
+        </w:rPr>
+        <w:t xml:space="preserve">aim of RCPS is to show that the algorithm used </w:t>
+      </w:r>
+      <w:r>
+        <w:rPr>
+          <w:lang w:val="en-GB"/>
+        </w:rPr>
+        <w:lastRenderedPageBreak/>
+        <w:t xml:space="preserve">for car parking robots is more efficient than the contemporary manual parking system. The algorithm beneath it is a trade secret and the inner workings of it are not meant to be public. </w:t>
+      </w:r>
+    </w:p>
+    <w:p>
+      <w:pPr>
+        <w:rPr>
+          <w:lang w:val="en-GB"/>
+        </w:rPr>
+      </w:pPr>
+      <w:bookmarkStart w:id="4" w:name="_GoBack"/>
+      <w:bookmarkEnd w:id="4"/>
+    </w:p>
+    <w:p>
+      <w:pPr>
         <w:pStyle w:val="Heading1"/>
       </w:pPr>
-      <w:bookmarkStart w:id="4" w:name="_Toc164946306"/>
-      <w:bookmarkStart w:id="5" w:name="_Toc164946393"/>
-      <w:bookmarkStart w:id="6" w:name="_Toc164947852"/>
-      <w:bookmarkStart w:id="7" w:name="_Toc164949068"/>
-      <w:bookmarkStart w:id="8" w:name="_Toc162980680"/>
-      <w:bookmarkStart w:id="9" w:name="_Toc164446291"/>
-      <w:bookmarkStart w:id="10" w:name="_Toc164946307"/>
-      <w:bookmarkStart w:id="11" w:name="_Toc164946394"/>
-      <w:bookmarkStart w:id="12" w:name="_Toc164947853"/>
-      <w:bookmarkStart w:id="13" w:name="_Toc164949069"/>
-      <w:bookmarkEnd w:id="4"/>
+      <w:bookmarkStart w:id="5" w:name="_Toc164946306"/>
+      <w:bookmarkStart w:id="6" w:name="_Toc164946393"/>
+      <w:bookmarkStart w:id="7" w:name="_Toc164947852"/>
+      <w:bookmarkStart w:id="8" w:name="_Toc164949068"/>
+      <w:bookmarkStart w:id="9" w:name="_Toc162980680"/>
+      <w:bookmarkStart w:id="10" w:name="_Toc164446291"/>
+      <w:bookmarkStart w:id="11" w:name="_Toc164946307"/>
+      <w:bookmarkStart w:id="12" w:name="_Toc164946394"/>
+      <w:bookmarkStart w:id="13" w:name="_Toc164947853"/>
+      <w:bookmarkStart w:id="14" w:name="_Toc164949069"/>
       <w:bookmarkEnd w:id="5"/>
       <w:bookmarkEnd w:id="6"/>
       <w:bookmarkEnd w:id="7"/>
@@ -2788,6 +3041,7 @@
       <w:bookmarkEnd w:id="11"/>
       <w:bookmarkEnd w:id="12"/>
       <w:bookmarkEnd w:id="13"/>
+      <w:bookmarkEnd w:id="14"/>
       <w:r>
         <w:lastRenderedPageBreak/>
         <w:t>Application requirements</w:t>
@@ -2971,7 +3225,19 @@
         <w:rPr>
           <w:lang w:val="en-GB"/>
         </w:rPr>
-        <w:t>The application shows the correct movement of the machines on the screen 99,9% of execution times.</w:t>
+        <w:t>The application shows the correct movement o</w:t>
+      </w:r>
+      <w:r>
+        <w:rPr>
+          <w:lang w:val="en-GB"/>
+        </w:rPr>
+        <w:t>f the machines on the screen 99</w:t>
+      </w:r>
+      <w:r>
+        <w:rPr>
+          <w:lang w:val="en-GB"/>
+        </w:rPr>
+        <w:t>% of execution times.</w:t>
       </w:r>
     </w:p>
     <w:p>
@@ -3027,8 +3293,233 @@
         </w:rPr>
         <w:t xml:space="preserve">The application must use less than </w:t>
       </w:r>
-      <w:bookmarkStart w:id="14" w:name="_GoBack"/>
-      <w:bookmarkEnd w:id="14"/>
+      <w:r>
+        <w:rPr>
+          <w:lang w:val="en-GB"/>
+        </w:rPr>
+        <w:t xml:space="preserve">1 MB of network resources to show to load the parking lot with three different models of cars. </w:t>
+      </w:r>
+    </w:p>
+    <w:p>
+      <w:pPr>
+        <w:pStyle w:val="Heading3"/>
+        <w:rPr>
+          <w:lang w:val="en-GB"/>
+        </w:rPr>
+      </w:pPr>
+      <w:r>
+        <w:rPr>
+          <w:lang w:val="en-GB"/>
+        </w:rPr>
+        <w:t>Reusability</w:t>
+      </w:r>
+    </w:p>
+    <w:p>
+      <w:pPr>
+        <w:rPr>
+          <w:lang w:val="en-GB"/>
+        </w:rPr>
+      </w:pPr>
+      <w:r>
+        <w:rPr>
+          <w:lang w:val="en-GB"/>
+        </w:rPr>
+        <w:t>The application has to have the ability to be rewritten in minimal effort to visualize any other parking lot simulation with either implicit or explicit instruction set.</w:t>
+      </w:r>
+    </w:p>
+    <w:p>
+      <w:pPr>
+        <w:rPr>
+          <w:lang w:val="en-GB"/>
+        </w:rPr>
+      </w:pPr>
+      <w:r>
+        <w:rPr>
+          <w:lang w:val="en-GB"/>
+        </w:rPr>
+        <w:t>In case of implicit instruction set, an instruction set where the whole parking layout and every parking space’s state is written out for every instruction step. It is necessary for the RCPS application to convert these instructions to explicit instructions.</w:t>
+      </w:r>
+    </w:p>
+    <w:p>
+      <w:pPr>
+        <w:rPr>
+          <w:lang w:val="en-GB"/>
+        </w:rPr>
+      </w:pPr>
+      <w:r>
+        <w:rPr>
+          <w:lang w:val="en-GB"/>
+        </w:rPr>
+        <w:t xml:space="preserve">Explicit instruction set has explicit orders for every machine on the lot for every instruction step. For example, </w:t>
+      </w:r>
+      <w:r>
+        <w:rPr>
+          <w:rStyle w:val="KoodinideChar"/>
+        </w:rPr>
+        <w:t>“R0”, “E”</w:t>
+      </w:r>
+      <w:r>
+        <w:rPr>
+          <w:lang w:val="en-GB"/>
+        </w:rPr>
+        <w:t xml:space="preserve"> would mean that at that time, robot with ID R0 should move one step east. </w:t>
+      </w:r>
+    </w:p>
+    <w:p>
+      <w:pPr>
+        <w:rPr>
+          <w:lang w:val="en-GB"/>
+        </w:rPr>
+      </w:pPr>
+    </w:p>
+    <w:p>
+      <w:pPr>
+        <w:pStyle w:val="Heading3"/>
+        <w:rPr>
+          <w:lang w:val="en-GB"/>
+        </w:rPr>
+      </w:pPr>
+      <w:r>
+        <w:rPr>
+          <w:lang w:val="en-GB"/>
+        </w:rPr>
+        <w:t>Extendibility</w:t>
+      </w:r>
+    </w:p>
+    <w:p>
+      <w:pPr>
+        <w:rPr>
+          <w:lang w:val="en-GB"/>
+        </w:rPr>
+      </w:pPr>
+      <w:r>
+        <w:rPr>
+          <w:lang w:val="en-GB"/>
+        </w:rPr>
+        <w:t>Event handler what takes the ID of machine, can be extended to be interactive simulation.</w:t>
+      </w:r>
+    </w:p>
+    <w:p>
+      <w:pPr>
+        <w:rPr>
+          <w:lang w:val="en-GB"/>
+        </w:rPr>
+      </w:pPr>
+    </w:p>
+    <w:p>
+      <w:pPr>
+        <w:pStyle w:val="Heading3"/>
+        <w:rPr>
+          <w:lang w:val="en-GB"/>
+        </w:rPr>
+      </w:pPr>
+      <w:r>
+        <w:rPr>
+          <w:lang w:val="en-GB"/>
+        </w:rPr>
+        <w:t>Portability</w:t>
+      </w:r>
+    </w:p>
+    <w:p>
+      <w:pPr>
+        <w:rPr>
+          <w:lang w:val="en-GB"/>
+        </w:rPr>
+      </w:pPr>
+      <w:r>
+        <w:rPr>
+          <w:lang w:val="en-GB"/>
+        </w:rPr>
+        <w:t>The client application has to be usable from Linux, OS X and Windows operating systems when using Mozilla Firefox, Safari or Chrome web browsers. In addition, the client application has to be usable from Android and iOS mobile devices using respective native web browsers.</w:t>
+      </w:r>
+    </w:p>
+    <w:p>
+      <w:pPr>
+        <w:rPr>
+          <w:lang w:val="en-GB"/>
+        </w:rPr>
+      </w:pPr>
+      <w:r>
+        <w:rPr>
+          <w:lang w:val="en-GB"/>
+        </w:rPr>
+        <w:t>The server application has to run on Linux and Windows operating systems with Python 3.5+, bottle and Jinja2 installed.</w:t>
+      </w:r>
+    </w:p>
+    <w:p>
+      <w:pPr>
+        <w:pStyle w:val="Heading3"/>
+        <w:rPr>
+          <w:lang w:val="en-GB"/>
+        </w:rPr>
+      </w:pPr>
+      <w:r>
+        <w:rPr>
+          <w:lang w:val="en-GB"/>
+        </w:rPr>
+        <w:t>Documentation</w:t>
+      </w:r>
+    </w:p>
+    <w:p>
+      <w:pPr>
+        <w:rPr>
+          <w:lang w:val="en-GB"/>
+        </w:rPr>
+      </w:pPr>
+      <w:r>
+        <w:rPr>
+          <w:lang w:val="en-GB"/>
+        </w:rPr>
+        <w:t>The application has to have clear installation and usage instructions. The source code has to commit to the standards of the programming or mark-up language used and be thoroughly commented.</w:t>
+      </w:r>
+    </w:p>
+    <w:p>
+      <w:pPr>
+        <w:pStyle w:val="Heading3"/>
+        <w:rPr>
+          <w:lang w:val="en-GB"/>
+        </w:rPr>
+      </w:pPr>
+      <w:r>
+        <w:rPr>
+          <w:lang w:val="en-GB"/>
+        </w:rPr>
+        <w:t>Installation</w:t>
+      </w:r>
+    </w:p>
+    <w:p>
+      <w:pPr>
+        <w:rPr>
+          <w:lang w:val="en-GB"/>
+        </w:rPr>
+      </w:pPr>
+      <w:r>
+        <w:rPr>
+          <w:lang w:val="en-GB"/>
+        </w:rPr>
+        <w:t>The application can be installed to a server by a system administrator and run without any extra requirements than specified in the documentation. The client application does not need any installation.</w:t>
+      </w:r>
+      <w:r>
+        <w:rPr>
+          <w:lang w:val="en-GB"/>
+        </w:rPr>
+        <w:t xml:space="preserve"> </w:t>
+      </w:r>
+    </w:p>
+    <w:p>
+      <w:pPr>
+        <w:rPr>
+          <w:lang w:val="en-GB"/>
+        </w:rPr>
+      </w:pPr>
+    </w:p>
+    <w:p>
+      <w:pPr>
+        <w:pStyle w:val="Heading3"/>
+        <w:rPr>
+          <w:lang w:val="en-GB"/>
+        </w:rPr>
+      </w:pPr>
     </w:p>
     <w:p>
       <w:pPr>
@@ -3072,7 +3563,21 @@
         <w:rPr>
           <w:lang w:val="en-GB"/>
         </w:rPr>
-        <w:t xml:space="preserve"> able to read the robroute file format</w:t>
+        <w:t xml:space="preserve"> able to read the </w:t>
+      </w:r>
+      <w:proofErr w:type="spellStart"/>
+      <w:r>
+        <w:rPr>
+          <w:lang w:val="en-GB"/>
+        </w:rPr>
+        <w:t>robroute</w:t>
+      </w:r>
+      <w:proofErr w:type="spellEnd"/>
+      <w:r>
+        <w:rPr>
+          <w:lang w:val="en-GB"/>
+        </w:rPr>
+        <w:t xml:space="preserve"> file format</w:t>
       </w:r>
     </w:p>
     <w:p>
@@ -3102,7 +3607,21 @@
         <w:rPr>
           <w:lang w:val="en-GB"/>
         </w:rPr>
-        <w:t>able to construct parking lot and machines’ instruction from a robroute instruction file.</w:t>
+        <w:t xml:space="preserve">able to construct parking lot and machines’ instruction from a </w:t>
+      </w:r>
+      <w:proofErr w:type="spellStart"/>
+      <w:r>
+        <w:rPr>
+          <w:lang w:val="en-GB"/>
+        </w:rPr>
+        <w:t>robroute</w:t>
+      </w:r>
+      <w:proofErr w:type="spellEnd"/>
+      <w:r>
+        <w:rPr>
+          <w:lang w:val="en-GB"/>
+        </w:rPr>
+        <w:t xml:space="preserve"> instruction file.</w:t>
       </w:r>
     </w:p>
     <w:p>
@@ -3207,20 +3726,42 @@
         <w:rPr>
           <w:lang w:val="en-GB"/>
         </w:rPr>
-        <w:t>Application is able to read the robroute file format</w:t>
-      </w:r>
-    </w:p>
-    <w:p>
-      <w:pPr>
-        <w:rPr>
-          <w:lang w:val="en-GB"/>
-        </w:rPr>
-      </w:pPr>
-      <w:r>
-        <w:rPr>
-          <w:lang w:val="en-GB"/>
-        </w:rPr>
-        <w:t>Robroute file format is the outcome of the robot car park system algorithm. It consists largely of four parts:</w:t>
+        <w:t xml:space="preserve">Application is able to read the </w:t>
+      </w:r>
+      <w:proofErr w:type="spellStart"/>
+      <w:r>
+        <w:rPr>
+          <w:lang w:val="en-GB"/>
+        </w:rPr>
+        <w:t>robroute</w:t>
+      </w:r>
+      <w:proofErr w:type="spellEnd"/>
+      <w:r>
+        <w:rPr>
+          <w:lang w:val="en-GB"/>
+        </w:rPr>
+        <w:t xml:space="preserve"> file format</w:t>
+      </w:r>
+    </w:p>
+    <w:p>
+      <w:pPr>
+        <w:rPr>
+          <w:lang w:val="en-GB"/>
+        </w:rPr>
+      </w:pPr>
+      <w:proofErr w:type="spellStart"/>
+      <w:r>
+        <w:rPr>
+          <w:lang w:val="en-GB"/>
+        </w:rPr>
+        <w:t>Robroute</w:t>
+      </w:r>
+      <w:proofErr w:type="spellEnd"/>
+      <w:r>
+        <w:rPr>
+          <w:lang w:val="en-GB"/>
+        </w:rPr>
+        <w:t xml:space="preserve"> file format is the outcome of the robot car park system algorithm. It consists largely of four parts:</w:t>
       </w:r>
     </w:p>
     <w:p>
@@ -3238,7 +3779,6 @@
         <w:rPr>
           <w:lang w:val="en-GB"/>
         </w:rPr>
-        <w:lastRenderedPageBreak/>
         <w:t>The width and height of the parking lot</w:t>
       </w:r>
     </w:p>
@@ -3339,6 +3879,7 @@
         <w:rPr>
           <w:lang w:val="en-GB"/>
         </w:rPr>
+        <w:lastRenderedPageBreak/>
         <w:t>The layout of the parking</w:t>
       </w:r>
       <w:r>
@@ -3407,11 +3948,19 @@
           <w:lang w:val="en-GB"/>
         </w:rPr>
       </w:pPr>
-      <w:r>
-        <w:rPr>
-          <w:lang w:val="en-GB"/>
-        </w:rPr>
-        <w:t>onNode state shows what type of car is in the space at this step or if the space is empty.</w:t>
+      <w:proofErr w:type="spellStart"/>
+      <w:r>
+        <w:rPr>
+          <w:lang w:val="en-GB"/>
+        </w:rPr>
+        <w:t>onNode</w:t>
+      </w:r>
+      <w:proofErr w:type="spellEnd"/>
+      <w:r>
+        <w:rPr>
+          <w:lang w:val="en-GB"/>
+        </w:rPr>
+        <w:t xml:space="preserve"> state shows what type of car is in the space at this step or if the space is empty.</w:t>
       </w:r>
     </w:p>
     <w:p>
@@ -3425,11 +3974,19 @@
           <w:lang w:val="en-GB"/>
         </w:rPr>
       </w:pPr>
-      <w:r>
-        <w:rPr>
-          <w:lang w:val="en-GB"/>
-        </w:rPr>
-        <w:t xml:space="preserve">ndStat shows </w:t>
+      <w:proofErr w:type="spellStart"/>
+      <w:r>
+        <w:rPr>
+          <w:lang w:val="en-GB"/>
+        </w:rPr>
+        <w:t>ndStat</w:t>
+      </w:r>
+      <w:proofErr w:type="spellEnd"/>
+      <w:r>
+        <w:rPr>
+          <w:lang w:val="en-GB"/>
+        </w:rPr>
+        <w:t xml:space="preserve"> shows </w:t>
       </w:r>
       <w:r>
         <w:rPr>
@@ -3449,11 +4006,19 @@
           <w:lang w:val="en-GB"/>
         </w:rPr>
       </w:pPr>
-      <w:r>
-        <w:rPr>
-          <w:lang w:val="en-GB"/>
-        </w:rPr>
-        <w:t>rVertical state describes the vertical movement of the robot. It can either lift the car (there are 5 different levels of lifting), drop the car or there might be no vertical movement.</w:t>
+      <w:proofErr w:type="spellStart"/>
+      <w:r>
+        <w:rPr>
+          <w:lang w:val="en-GB"/>
+        </w:rPr>
+        <w:t>rVertical</w:t>
+      </w:r>
+      <w:proofErr w:type="spellEnd"/>
+      <w:r>
+        <w:rPr>
+          <w:lang w:val="en-GB"/>
+        </w:rPr>
+        <w:t xml:space="preserve"> state describes the vertical movement of the robot. It can either lift the car (there are 5 different levels of lifting), drop the car or there might be no vertical movement.</w:t>
       </w:r>
     </w:p>
     <w:p>
@@ -3467,11 +4032,19 @@
           <w:lang w:val="en-GB"/>
         </w:rPr>
       </w:pPr>
-      <w:r>
-        <w:rPr>
-          <w:lang w:val="en-GB"/>
-        </w:rPr>
-        <w:t>rMove state describes the horizontal movement of the robot. It describes the movement in all four possible directions (North, South, East or West), if the robot is moving with or without the car and is it accelerating or already moving.</w:t>
+      <w:proofErr w:type="spellStart"/>
+      <w:r>
+        <w:rPr>
+          <w:lang w:val="en-GB"/>
+        </w:rPr>
+        <w:t>rMove</w:t>
+      </w:r>
+      <w:proofErr w:type="spellEnd"/>
+      <w:r>
+        <w:rPr>
+          <w:lang w:val="en-GB"/>
+        </w:rPr>
+        <w:t xml:space="preserve"> state describes the horizontal movement of the robot. It describes the movement in all four possible directions (North, South, East or West), if the robot is moving with or without the car and is it accelerating or already moving.</w:t>
       </w:r>
     </w:p>
     <w:p>
@@ -3485,33 +4058,75 @@
         <w:rPr>
           <w:lang w:val="en-GB"/>
         </w:rPr>
-        <w:t>Application is able to construct parking lot and machines’ instructions from a robroute instruction file</w:t>
-      </w:r>
-    </w:p>
-    <w:p>
-      <w:pPr>
-        <w:rPr>
-          <w:lang w:val="en-GB"/>
-        </w:rPr>
-      </w:pPr>
-      <w:r>
-        <w:rPr>
-          <w:lang w:val="en-GB"/>
-        </w:rPr>
-        <w:t>As mentioned before, the robroute file includes the width and height of the parking lot and the layout of parking lot. The parking spaces have to be given coordinates in a grid (x and y coordinates). Also, the different types of parking spaces have to be considered as there might be cases where the parking lot is not perfect rectangle without any obstructions in the middle.</w:t>
-      </w:r>
-    </w:p>
-    <w:p>
-      <w:pPr>
-        <w:rPr>
-          <w:lang w:val="en-GB"/>
-        </w:rPr>
-      </w:pPr>
-      <w:r>
-        <w:rPr>
-          <w:lang w:val="en-GB"/>
-        </w:rPr>
-        <w:t xml:space="preserve">The instructions in robroute file are generated by C++ algorithm which uses bitwise addition to characters for differentiating the states. The states need to be converted back from characters to meaningful state enumeration. </w:t>
+        <w:t xml:space="preserve">Application is able to construct parking lot and machines’ instructions from a </w:t>
+      </w:r>
+      <w:proofErr w:type="spellStart"/>
+      <w:r>
+        <w:rPr>
+          <w:lang w:val="en-GB"/>
+        </w:rPr>
+        <w:t>robroute</w:t>
+      </w:r>
+      <w:proofErr w:type="spellEnd"/>
+      <w:r>
+        <w:rPr>
+          <w:lang w:val="en-GB"/>
+        </w:rPr>
+        <w:t xml:space="preserve"> instruction file</w:t>
+      </w:r>
+    </w:p>
+    <w:p>
+      <w:pPr>
+        <w:rPr>
+          <w:lang w:val="en-GB"/>
+        </w:rPr>
+      </w:pPr>
+      <w:r>
+        <w:rPr>
+          <w:lang w:val="en-GB"/>
+        </w:rPr>
+        <w:t xml:space="preserve">As mentioned before, the </w:t>
+      </w:r>
+      <w:proofErr w:type="spellStart"/>
+      <w:r>
+        <w:rPr>
+          <w:lang w:val="en-GB"/>
+        </w:rPr>
+        <w:t>robroute</w:t>
+      </w:r>
+      <w:proofErr w:type="spellEnd"/>
+      <w:r>
+        <w:rPr>
+          <w:lang w:val="en-GB"/>
+        </w:rPr>
+        <w:t xml:space="preserve"> file includes the width and height of the parking lot and the layout of parking lot. The parking spaces have to be given coordinates in a grid (x and y coordinates). Also, the different types of parking spaces have to be considered as there might be cases where the parking lot is not perfect rectangle without any obstructions in the middle.</w:t>
+      </w:r>
+    </w:p>
+    <w:p>
+      <w:pPr>
+        <w:rPr>
+          <w:lang w:val="en-GB"/>
+        </w:rPr>
+      </w:pPr>
+      <w:r>
+        <w:rPr>
+          <w:lang w:val="en-GB"/>
+        </w:rPr>
+        <w:t xml:space="preserve">The instructions in </w:t>
+      </w:r>
+      <w:proofErr w:type="spellStart"/>
+      <w:r>
+        <w:rPr>
+          <w:lang w:val="en-GB"/>
+        </w:rPr>
+        <w:t>robroute</w:t>
+      </w:r>
+      <w:proofErr w:type="spellEnd"/>
+      <w:r>
+        <w:rPr>
+          <w:lang w:val="en-GB"/>
+        </w:rPr>
+        <w:t xml:space="preserve"> file are generated by C++ algorithm which uses bitwise addition to characters for differentiating the states. The states need to be converted back from characters to meaningful state enumeration. </w:t>
       </w:r>
     </w:p>
     <w:p>
@@ -3595,75 +4210,75 @@
         <w:rPr>
           <w:lang w:val="en-GB"/>
         </w:rPr>
+        <w:t>Application is visualizing the simulation of the algorithm</w:t>
+      </w:r>
+    </w:p>
+    <w:p>
+      <w:pPr>
+        <w:rPr>
+          <w:lang w:val="en-GB"/>
+        </w:rPr>
+      </w:pPr>
+      <w:r>
+        <w:rPr>
+          <w:lang w:val="en-GB"/>
+        </w:rPr>
+        <w:t>User has to be able to see all of the steps of algorithm simulation on screen. The simulation has to be visualized continuously – it cannot be step-by-step static images.</w:t>
+      </w:r>
+    </w:p>
+    <w:p>
+      <w:pPr>
+        <w:rPr>
+          <w:lang w:val="en-GB"/>
+        </w:rPr>
+      </w:pPr>
+    </w:p>
+    <w:p>
+      <w:pPr>
+        <w:pStyle w:val="Heading3"/>
+        <w:rPr>
+          <w:lang w:val="en-GB"/>
+        </w:rPr>
+      </w:pPr>
+      <w:r>
+        <w:rPr>
+          <w:lang w:val="en-GB"/>
+        </w:rPr>
+        <w:t>Application is able to scale accordingly to parking lot and viewport size</w:t>
+      </w:r>
+    </w:p>
+    <w:p>
+      <w:pPr>
+        <w:rPr>
+          <w:lang w:val="en-GB"/>
+        </w:rPr>
+      </w:pPr>
+      <w:r>
+        <w:rPr>
+          <w:lang w:val="en-GB"/>
+        </w:rPr>
+        <w:t xml:space="preserve">As the application can be used from variety of devices with different screen resolutions and the parking lot sizes can vary vastly, the application has to be able to scale accordingly. </w:t>
+      </w:r>
+    </w:p>
+    <w:p>
+      <w:pPr>
+        <w:rPr>
+          <w:lang w:val="en-GB"/>
+        </w:rPr>
+      </w:pPr>
+    </w:p>
+    <w:p>
+      <w:pPr>
+        <w:pStyle w:val="Heading3"/>
+        <w:rPr>
+          <w:lang w:val="en-GB"/>
+        </w:rPr>
+      </w:pPr>
+      <w:r>
+        <w:rPr>
+          <w:lang w:val="en-GB"/>
+        </w:rPr>
         <w:lastRenderedPageBreak/>
-        <w:t>Application is visualizing the simulation of the algorithm</w:t>
-      </w:r>
-    </w:p>
-    <w:p>
-      <w:pPr>
-        <w:rPr>
-          <w:lang w:val="en-GB"/>
-        </w:rPr>
-      </w:pPr>
-      <w:r>
-        <w:rPr>
-          <w:lang w:val="en-GB"/>
-        </w:rPr>
-        <w:t>User has to be able to see all of the steps of algorithm simulation on screen. The simulation has to be visualized continuously – it cannot be step-by-step static images.</w:t>
-      </w:r>
-    </w:p>
-    <w:p>
-      <w:pPr>
-        <w:rPr>
-          <w:lang w:val="en-GB"/>
-        </w:rPr>
-      </w:pPr>
-    </w:p>
-    <w:p>
-      <w:pPr>
-        <w:pStyle w:val="Heading3"/>
-        <w:rPr>
-          <w:lang w:val="en-GB"/>
-        </w:rPr>
-      </w:pPr>
-      <w:r>
-        <w:rPr>
-          <w:lang w:val="en-GB"/>
-        </w:rPr>
-        <w:t>Application is able to scale accordingly to parking lot and viewport size</w:t>
-      </w:r>
-    </w:p>
-    <w:p>
-      <w:pPr>
-        <w:rPr>
-          <w:lang w:val="en-GB"/>
-        </w:rPr>
-      </w:pPr>
-      <w:r>
-        <w:rPr>
-          <w:lang w:val="en-GB"/>
-        </w:rPr>
-        <w:t xml:space="preserve">As the application can be used from variety of devices with different screen resolutions and the parking lot sizes can vary vastly, the application has to be able to scale accordingly. </w:t>
-      </w:r>
-    </w:p>
-    <w:p>
-      <w:pPr>
-        <w:rPr>
-          <w:lang w:val="en-GB"/>
-        </w:rPr>
-      </w:pPr>
-    </w:p>
-    <w:p>
-      <w:pPr>
-        <w:pStyle w:val="Heading3"/>
-        <w:rPr>
-          <w:lang w:val="en-GB"/>
-        </w:rPr>
-      </w:pPr>
-      <w:r>
-        <w:rPr>
-          <w:lang w:val="en-GB"/>
-        </w:rPr>
         <w:t>User is able to choose the parking lot layout to visualize from application</w:t>
       </w:r>
     </w:p>
@@ -3773,6 +4388,7 @@
           <w:id w:val="767431855"/>
           <w:citation/>
         </w:sdtPr>
+        <w:sdtEndPr/>
         <w:sdtContent>
           <w:r>
             <w:fldChar w:fldCharType="begin"/>
@@ -3816,6 +4432,7 @@
           <w:id w:val="2032059615"/>
           <w:citation/>
         </w:sdtPr>
+        <w:sdtEndPr/>
         <w:sdtContent>
           <w:r>
             <w:fldChar w:fldCharType="begin"/>
@@ -3901,6 +4518,7 @@
           <w:id w:val="2068760787"/>
           <w:citation/>
         </w:sdtPr>
+        <w:sdtEndPr/>
         <w:sdtContent>
           <w:r>
             <w:fldChar w:fldCharType="begin"/>
@@ -3935,6 +4553,7 @@
           <w:id w:val="107171608"/>
           <w:citation/>
         </w:sdtPr>
+        <w:sdtEndPr/>
         <w:sdtContent>
           <w:r>
             <w:fldChar w:fldCharType="begin"/>
@@ -3996,7 +4615,35 @@
         <w:rPr>
           <w:lang w:val="en-GB"/>
         </w:rPr>
-        <w:t>Choosing the right web framework for the application can be troublesome as there are so many different frameworks available. As the application does not need much in terms of web server capabilities itself, the non full-stack frameworks will suit the best. Three of most popular ones are compared: Bottle, CherryPy and Flask.</w:t>
+        <w:t xml:space="preserve">Choosing the right web framework for the application can be troublesome as there are so many different frameworks available. As the application does not need much in terms of web server capabilities itself, the </w:t>
+      </w:r>
+      <w:proofErr w:type="spellStart"/>
+      <w:r>
+        <w:rPr>
+          <w:lang w:val="en-GB"/>
+        </w:rPr>
+        <w:t>non full</w:t>
+      </w:r>
+      <w:proofErr w:type="spellEnd"/>
+      <w:r>
+        <w:rPr>
+          <w:lang w:val="en-GB"/>
+        </w:rPr>
+        <w:t xml:space="preserve">-stack frameworks will suit the best. Three of most popular ones are compared: Bottle, </w:t>
+      </w:r>
+      <w:proofErr w:type="spellStart"/>
+      <w:r>
+        <w:rPr>
+          <w:lang w:val="en-GB"/>
+        </w:rPr>
+        <w:t>CherryPy</w:t>
+      </w:r>
+      <w:proofErr w:type="spellEnd"/>
+      <w:r>
+        <w:rPr>
+          <w:lang w:val="en-GB"/>
+        </w:rPr>
+        <w:t xml:space="preserve"> and Flask.</w:t>
       </w:r>
     </w:p>
     <w:p>
@@ -4036,7 +4683,21 @@
         <w:rPr>
           <w:lang w:val="en-GB"/>
         </w:rPr>
-        <w:t xml:space="preserve">1 2009 by Marcel Hellkamp. It is easy to use, has built-in template engine, Support for JSON client data and can be extended with different plugins. </w:t>
+        <w:t xml:space="preserve">1 2009 by Marcel </w:t>
+      </w:r>
+      <w:proofErr w:type="spellStart"/>
+      <w:r>
+        <w:rPr>
+          <w:lang w:val="en-GB"/>
+        </w:rPr>
+        <w:t>Hellkamp</w:t>
+      </w:r>
+      <w:proofErr w:type="spellEnd"/>
+      <w:r>
+        <w:rPr>
+          <w:lang w:val="en-GB"/>
+        </w:rPr>
+        <w:t xml:space="preserve">. It is easy to use, has built-in template engine, Support for JSON client data and can be extended with different plugins. </w:t>
       </w:r>
       <w:sdt>
         <w:sdtPr>
@@ -4046,6 +4707,7 @@
           <w:id w:val="971867976"/>
           <w:citation/>
         </w:sdtPr>
+        <w:sdtEndPr/>
         <w:sdtContent>
           <w:r>
             <w:rPr>
@@ -4097,24 +4759,48 @@
           <w:lang w:val="en-GB"/>
         </w:rPr>
       </w:pPr>
+      <w:proofErr w:type="spellStart"/>
       <w:r>
         <w:rPr>
           <w:lang w:val="en-GB"/>
         </w:rPr>
         <w:t>CherryPy</w:t>
       </w:r>
-    </w:p>
-    <w:p>
-      <w:pPr>
-        <w:rPr>
-          <w:lang w:val="en-GB"/>
-        </w:rPr>
-      </w:pPr>
-      <w:r>
-        <w:rPr>
-          <w:lang w:val="en-GB"/>
-        </w:rPr>
-        <w:t xml:space="preserve">CherryPy is an object-oriented web framework for Python. It has a flexible plugin system, powerful configuration system, reliable WSGI thread-pooled webserver amongst other features. CherryPy has been available over ten years and is open-source project. </w:t>
+      <w:proofErr w:type="spellEnd"/>
+    </w:p>
+    <w:p>
+      <w:pPr>
+        <w:rPr>
+          <w:lang w:val="en-GB"/>
+        </w:rPr>
+      </w:pPr>
+      <w:proofErr w:type="spellStart"/>
+      <w:r>
+        <w:rPr>
+          <w:lang w:val="en-GB"/>
+        </w:rPr>
+        <w:t>CherryPy</w:t>
+      </w:r>
+      <w:proofErr w:type="spellEnd"/>
+      <w:r>
+        <w:rPr>
+          <w:lang w:val="en-GB"/>
+        </w:rPr>
+        <w:t xml:space="preserve"> is an object-oriented web framework for Python. It has a flexible plugin system, powerful configuration system, reliable WSGI thread-pooled webserver amongst other features. </w:t>
+      </w:r>
+      <w:proofErr w:type="spellStart"/>
+      <w:r>
+        <w:rPr>
+          <w:lang w:val="en-GB"/>
+        </w:rPr>
+        <w:t>CherryPy</w:t>
+      </w:r>
+      <w:proofErr w:type="spellEnd"/>
+      <w:r>
+        <w:rPr>
+          <w:lang w:val="en-GB"/>
+        </w:rPr>
+        <w:t xml:space="preserve"> has been available over ten years and is open-source project. </w:t>
       </w:r>
       <w:sdt>
         <w:sdtPr>
@@ -4124,6 +4810,7 @@
           <w:id w:val="51352976"/>
           <w:citation/>
         </w:sdtPr>
+        <w:sdtEndPr/>
         <w:sdtContent>
           <w:r>
             <w:rPr>
@@ -4186,7 +4873,35 @@
         <w:rPr>
           <w:lang w:val="en-GB"/>
         </w:rPr>
-        <w:t xml:space="preserve">Flask is a micro framework for Python that is based on Wekzeug and Jinja 2. </w:t>
+        <w:t xml:space="preserve">Flask is a micro framework for Python that is based on </w:t>
+      </w:r>
+      <w:proofErr w:type="spellStart"/>
+      <w:r>
+        <w:rPr>
+          <w:lang w:val="en-GB"/>
+        </w:rPr>
+        <w:t>Wekzeug</w:t>
+      </w:r>
+      <w:proofErr w:type="spellEnd"/>
+      <w:r>
+        <w:rPr>
+          <w:lang w:val="en-GB"/>
+        </w:rPr>
+        <w:t xml:space="preserve"> and </w:t>
+      </w:r>
+      <w:proofErr w:type="spellStart"/>
+      <w:r>
+        <w:rPr>
+          <w:lang w:val="en-GB"/>
+        </w:rPr>
+        <w:t>Jinja</w:t>
+      </w:r>
+      <w:proofErr w:type="spellEnd"/>
+      <w:r>
+        <w:rPr>
+          <w:lang w:val="en-GB"/>
+        </w:rPr>
+        <w:t xml:space="preserve"> 2. </w:t>
       </w:r>
       <w:r>
         <w:rPr>
@@ -4202,6 +4917,7 @@
           <w:id w:val="1959609125"/>
           <w:citation/>
         </w:sdtPr>
+        <w:sdtEndPr/>
         <w:sdtContent>
           <w:r>
             <w:rPr>
@@ -4272,6 +4988,7 @@
           <w:id w:val="-507989767"/>
           <w:citation/>
         </w:sdtPr>
+        <w:sdtEndPr/>
         <w:sdtContent>
           <w:r>
             <w:fldChar w:fldCharType="begin"/>
@@ -4341,7 +5058,35 @@
         <w:rPr>
           <w:lang w:val="en-GB"/>
         </w:rPr>
-        <w:t>&lt;firstname&gt;Suido&lt;/firstname&gt;</w:t>
+        <w:t>&lt;</w:t>
+      </w:r>
+      <w:proofErr w:type="spellStart"/>
+      <w:r>
+        <w:rPr>
+          <w:lang w:val="en-GB"/>
+        </w:rPr>
+        <w:t>firstname</w:t>
+      </w:r>
+      <w:proofErr w:type="spellEnd"/>
+      <w:r>
+        <w:rPr>
+          <w:lang w:val="en-GB"/>
+        </w:rPr>
+        <w:t>&gt;Suido&lt;/</w:t>
+      </w:r>
+      <w:proofErr w:type="spellStart"/>
+      <w:r>
+        <w:rPr>
+          <w:lang w:val="en-GB"/>
+        </w:rPr>
+        <w:t>firstname</w:t>
+      </w:r>
+      <w:proofErr w:type="spellEnd"/>
+      <w:r>
+        <w:rPr>
+          <w:lang w:val="en-GB"/>
+        </w:rPr>
+        <w:t>&gt;</w:t>
       </w:r>
     </w:p>
     <w:p>
@@ -4364,7 +5109,35 @@
         <w:rPr>
           <w:lang w:val="en-GB"/>
         </w:rPr>
-        <w:t>&lt;lastname&gt;Valli&lt;/lastname&gt;</w:t>
+        <w:t>&lt;</w:t>
+      </w:r>
+      <w:proofErr w:type="spellStart"/>
+      <w:r>
+        <w:rPr>
+          <w:lang w:val="en-GB"/>
+        </w:rPr>
+        <w:t>lastname</w:t>
+      </w:r>
+      <w:proofErr w:type="spellEnd"/>
+      <w:r>
+        <w:rPr>
+          <w:lang w:val="en-GB"/>
+        </w:rPr>
+        <w:t>&gt;Valli&lt;/</w:t>
+      </w:r>
+      <w:proofErr w:type="spellStart"/>
+      <w:r>
+        <w:rPr>
+          <w:lang w:val="en-GB"/>
+        </w:rPr>
+        <w:t>lastname</w:t>
+      </w:r>
+      <w:proofErr w:type="spellEnd"/>
+      <w:r>
+        <w:rPr>
+          <w:lang w:val="en-GB"/>
+        </w:rPr>
+        <w:t>&gt;</w:t>
       </w:r>
       <w:r>
         <w:rPr>
@@ -4444,7 +5217,21 @@
         <w:rPr>
           <w:lang w:val="en-GB"/>
         </w:rPr>
-        <w:t>“firstname”: “Suido”,</w:t>
+        <w:t>“</w:t>
+      </w:r>
+      <w:proofErr w:type="spellStart"/>
+      <w:r>
+        <w:rPr>
+          <w:lang w:val="en-GB"/>
+        </w:rPr>
+        <w:t>firstname</w:t>
+      </w:r>
+      <w:proofErr w:type="spellEnd"/>
+      <w:r>
+        <w:rPr>
+          <w:lang w:val="en-GB"/>
+        </w:rPr>
+        <w:t>”: “Suido”,</w:t>
       </w:r>
     </w:p>
     <w:p>
@@ -4458,7 +5245,21 @@
         <w:rPr>
           <w:lang w:val="en-GB"/>
         </w:rPr>
-        <w:t>“lastname”: “Valli”</w:t>
+        <w:t>“</w:t>
+      </w:r>
+      <w:proofErr w:type="spellStart"/>
+      <w:r>
+        <w:rPr>
+          <w:lang w:val="en-GB"/>
+        </w:rPr>
+        <w:t>lastname</w:t>
+      </w:r>
+      <w:proofErr w:type="spellEnd"/>
+      <w:r>
+        <w:rPr>
+          <w:lang w:val="en-GB"/>
+        </w:rPr>
+        <w:t>”: “Valli”</w:t>
       </w:r>
     </w:p>
     <w:p>
@@ -4510,6 +5311,7 @@
           <w:id w:val="-1522550143"/>
           <w:citation/>
         </w:sdtPr>
+        <w:sdtEndPr/>
         <w:sdtContent>
           <w:r>
             <w:fldChar w:fldCharType="begin"/>
@@ -4572,6 +5374,7 @@
           <w:id w:val="-1452462157"/>
           <w:citation/>
         </w:sdtPr>
+        <w:sdtEndPr/>
         <w:sdtContent>
           <w:r>
             <w:fldChar w:fldCharType="begin"/>
@@ -4610,6 +5413,7 @@
           <w:id w:val="924224726"/>
           <w:citation/>
         </w:sdtPr>
+        <w:sdtEndPr/>
         <w:sdtContent>
           <w:r>
             <w:fldChar w:fldCharType="begin"/>
@@ -4648,6 +5452,7 @@
           <w:id w:val="1195883696"/>
           <w:citation/>
         </w:sdtPr>
+        <w:sdtEndPr/>
         <w:sdtContent>
           <w:r>
             <w:fldChar w:fldCharType="begin"/>
@@ -4707,6 +5512,7 @@
           <w:id w:val="560294999"/>
           <w:citation/>
         </w:sdtPr>
+        <w:sdtEndPr/>
         <w:sdtContent>
           <w:r>
             <w:fldChar w:fldCharType="begin"/>
@@ -5249,37 +6055,180 @@
         <w:rPr>
           <w:rStyle w:val="KoodinideChar"/>
         </w:rPr>
+        <w:t>_</w:t>
+      </w:r>
+      <w:proofErr w:type="gramStart"/>
+      <w:r>
+        <w:rPr>
+          <w:rStyle w:val="KoodinideChar"/>
+        </w:rPr>
+        <w:t>c</w:t>
+      </w:r>
+      <w:r>
+        <w:rPr>
+          <w:rStyle w:val="KoodinideChar"/>
+        </w:rPr>
+        <w:t>oordinates</w:t>
+      </w:r>
+      <w:r>
+        <w:rPr>
+          <w:rStyle w:val="KoodinideChar"/>
+        </w:rPr>
+        <w:t>(</w:t>
+      </w:r>
+      <w:proofErr w:type="gramEnd"/>
+      <w:r>
+        <w:rPr>
+          <w:rStyle w:val="KoodinideChar"/>
+        </w:rPr>
+        <w:t xml:space="preserve">route, level, </w:t>
+      </w:r>
+      <w:r>
+        <w:rPr>
+          <w:rStyle w:val="KoodinideChar"/>
+        </w:rPr>
+        <w:t>making_instructions</w:t>
+      </w:r>
+      <w:r>
+        <w:rPr>
+          <w:rStyle w:val="KoodinideChar"/>
+        </w:rPr>
+        <w:t xml:space="preserve">=False) </w:t>
+      </w:r>
+      <w:r>
+        <w:rPr>
+          <w:lang w:val="en-GB"/>
+        </w:rPr>
+        <w:t>function</w:t>
+      </w:r>
+      <w:r>
+        <w:rPr>
+          <w:lang w:val="en-GB"/>
+        </w:rPr>
+        <w:t xml:space="preserve"> to get the aforementioned information. </w:t>
+      </w:r>
+      <w:r>
+        <w:rPr>
+          <w:rStyle w:val="KoodinideChar"/>
+        </w:rPr>
+        <w:t>g</w:t>
+      </w:r>
+      <w:r>
+        <w:rPr>
+          <w:rStyle w:val="KoodinideChar"/>
+        </w:rPr>
+        <w:t>et</w:t>
+      </w:r>
+      <w:r>
+        <w:rPr>
+          <w:rStyle w:val="KoodinideChar"/>
+        </w:rPr>
         <w:t>_c</w:t>
       </w:r>
       <w:r>
         <w:rPr>
           <w:rStyle w:val="KoodinideChar"/>
         </w:rPr>
-        <w:t>oordinates</w:t>
-      </w:r>
+        <w:t>oordinates()</w:t>
+      </w:r>
+      <w:r>
+        <w:rPr>
+          <w:lang w:val="en-GB"/>
+        </w:rPr>
+        <w:t xml:space="preserve"> </w:t>
+      </w:r>
+      <w:r>
+        <w:rPr>
+          <w:lang w:val="en-GB"/>
+        </w:rPr>
+        <w:t>function</w:t>
+      </w:r>
+      <w:r>
+        <w:rPr>
+          <w:lang w:val="en-GB"/>
+        </w:rPr>
+        <w:t xml:space="preserve"> will go over the instructions of the level mentioned in argument of the route and finds where the car or robot is. The car or robot is given ID and the array of machines with their states, models and ID’s is returned.</w:t>
+      </w:r>
+    </w:p>
+    <w:p>
+      <w:pPr>
+        <w:pStyle w:val="Heading4"/>
+        <w:rPr>
+          <w:lang w:val="en-GB"/>
+        </w:rPr>
+      </w:pPr>
+      <w:r>
+        <w:rPr>
+          <w:lang w:val="en-GB"/>
+        </w:rPr>
+        <w:t>Retrieving instructions</w:t>
+      </w:r>
+    </w:p>
+    <w:p>
+      <w:pPr>
+        <w:rPr>
+          <w:lang w:val="en-GB"/>
+        </w:rPr>
+      </w:pPr>
       <w:r>
         <w:rPr>
           <w:rStyle w:val="KoodinideChar"/>
         </w:rPr>
-        <w:t>(</w:t>
+        <w:t>g</w:t>
       </w:r>
       <w:r>
         <w:rPr>
           <w:rStyle w:val="KoodinideChar"/>
         </w:rPr>
-        <w:t xml:space="preserve">route, level, </w:t>
+        <w:t>et</w:t>
       </w:r>
       <w:r>
         <w:rPr>
           <w:rStyle w:val="KoodinideChar"/>
         </w:rPr>
-        <w:t>making_instructions</w:t>
+        <w:t>_i</w:t>
       </w:r>
       <w:r>
         <w:rPr>
           <w:rStyle w:val="KoodinideChar"/>
         </w:rPr>
-        <w:t xml:space="preserve">=False) </w:t>
+        <w:t>nstructions(route)</w:t>
+      </w:r>
+      <w:r>
+        <w:rPr>
+          <w:lang w:val="en-GB"/>
+        </w:rPr>
+        <w:t xml:space="preserve"> </w:t>
+      </w:r>
+      <w:r>
+        <w:rPr>
+          <w:lang w:val="en-GB"/>
+        </w:rPr>
+        <w:t xml:space="preserve">function </w:t>
+      </w:r>
+      <w:r>
+        <w:rPr>
+          <w:lang w:val="en-GB"/>
+        </w:rPr>
+        <w:t xml:space="preserve">is called upon server getting a request to </w:t>
+      </w:r>
+      <w:r>
+        <w:rPr>
+          <w:rStyle w:val="KoodinideChar"/>
+        </w:rPr>
+        <w:t>/Route/routeNr/Instructions</w:t>
+      </w:r>
+      <w:r>
+        <w:rPr>
+          <w:lang w:val="en-GB"/>
+        </w:rPr>
+        <w:t xml:space="preserve">. </w:t>
+      </w:r>
+      <w:r>
+        <w:rPr>
+          <w:lang w:val="en-GB"/>
+        </w:rPr>
+        <w:t xml:space="preserve">The </w:t>
       </w:r>
       <w:r>
         <w:rPr>
@@ -5291,172 +6240,51 @@
         <w:rPr>
           <w:lang w:val="en-GB"/>
         </w:rPr>
-        <w:t xml:space="preserve"> to get the aforementioned information. </w:t>
+        <w:t xml:space="preserve"> will take initial machine array as a starting point by calling </w:t>
+      </w:r>
+      <w:r>
+        <w:rPr>
+          <w:lang w:val="en-GB"/>
+        </w:rPr>
+        <w:t>function</w:t>
+      </w:r>
+      <w:r>
+        <w:rPr>
+          <w:lang w:val="en-GB"/>
+        </w:rPr>
+        <w:t xml:space="preserve"> </w:t>
       </w:r>
       <w:r>
         <w:rPr>
           <w:rStyle w:val="KoodinideChar"/>
         </w:rPr>
-        <w:t>g</w:t>
+        <w:t>get</w:t>
       </w:r>
       <w:r>
         <w:rPr>
           <w:rStyle w:val="KoodinideChar"/>
         </w:rPr>
-        <w:t>et</w:t>
-      </w:r>
+        <w:t>_</w:t>
+      </w:r>
+      <w:proofErr w:type="gramStart"/>
       <w:r>
         <w:rPr>
           <w:rStyle w:val="KoodinideChar"/>
         </w:rPr>
-        <w:t>_c</w:t>
+        <w:t>c</w:t>
       </w:r>
       <w:r>
         <w:rPr>
           <w:rStyle w:val="KoodinideChar"/>
         </w:rPr>
-        <w:t>oordinates()</w:t>
-      </w:r>
-      <w:r>
-        <w:rPr>
-          <w:lang w:val="en-GB"/>
-        </w:rPr>
-        <w:t xml:space="preserve"> </w:t>
-      </w:r>
-      <w:r>
-        <w:rPr>
-          <w:lang w:val="en-GB"/>
-        </w:rPr>
-        <w:t>function</w:t>
-      </w:r>
-      <w:r>
-        <w:rPr>
-          <w:lang w:val="en-GB"/>
-        </w:rPr>
-        <w:t xml:space="preserve"> will go over the instructions of the level mentioned in argument of the route and finds where the car or robot is. The car or robot is given ID and the array of machines with their states, models and ID’s is returned.</w:t>
-      </w:r>
-    </w:p>
-    <w:p>
-      <w:pPr>
-        <w:pStyle w:val="Heading4"/>
-        <w:rPr>
-          <w:lang w:val="en-GB"/>
-        </w:rPr>
-      </w:pPr>
-      <w:r>
-        <w:rPr>
-          <w:lang w:val="en-GB"/>
-        </w:rPr>
-        <w:t>Retrieving instructions</w:t>
-      </w:r>
-    </w:p>
-    <w:p>
-      <w:pPr>
-        <w:rPr>
-          <w:lang w:val="en-GB"/>
-        </w:rPr>
-      </w:pPr>
+        <w:t>oordinates(</w:t>
+      </w:r>
+      <w:proofErr w:type="gramEnd"/>
       <w:r>
         <w:rPr>
           <w:rStyle w:val="KoodinideChar"/>
         </w:rPr>
-        <w:t>g</w:t>
-      </w:r>
-      <w:r>
-        <w:rPr>
-          <w:rStyle w:val="KoodinideChar"/>
-        </w:rPr>
-        <w:t>et</w:t>
-      </w:r>
-      <w:r>
-        <w:rPr>
-          <w:rStyle w:val="KoodinideChar"/>
-        </w:rPr>
-        <w:t>_i</w:t>
-      </w:r>
-      <w:r>
-        <w:rPr>
-          <w:rStyle w:val="KoodinideChar"/>
-        </w:rPr>
-        <w:t>nstructions(route)</w:t>
-      </w:r>
-      <w:r>
-        <w:rPr>
-          <w:lang w:val="en-GB"/>
-        </w:rPr>
-        <w:t xml:space="preserve"> </w:t>
-      </w:r>
-      <w:r>
-        <w:rPr>
-          <w:lang w:val="en-GB"/>
-        </w:rPr>
-        <w:t xml:space="preserve">function </w:t>
-      </w:r>
-      <w:r>
-        <w:rPr>
-          <w:lang w:val="en-GB"/>
-        </w:rPr>
-        <w:t xml:space="preserve">is called upon server getting a request to </w:t>
-      </w:r>
-      <w:r>
-        <w:rPr>
-          <w:rStyle w:val="KoodinideChar"/>
-        </w:rPr>
-        <w:t>/Route/routeNr/Instructions</w:t>
-      </w:r>
-      <w:r>
-        <w:rPr>
-          <w:lang w:val="en-GB"/>
-        </w:rPr>
-        <w:t xml:space="preserve">. </w:t>
-      </w:r>
-      <w:r>
-        <w:rPr>
-          <w:lang w:val="en-GB"/>
-        </w:rPr>
-        <w:t xml:space="preserve">The </w:t>
-      </w:r>
-      <w:r>
-        <w:rPr>
-          <w:lang w:val="en-GB"/>
-        </w:rPr>
-        <w:t>function</w:t>
-      </w:r>
-      <w:r>
-        <w:rPr>
-          <w:lang w:val="en-GB"/>
-        </w:rPr>
-        <w:t xml:space="preserve"> will take initial machine array as a starting point by calling </w:t>
-      </w:r>
-      <w:r>
-        <w:rPr>
-          <w:lang w:val="en-GB"/>
-        </w:rPr>
-        <w:t>function</w:t>
-      </w:r>
-      <w:r>
-        <w:rPr>
-          <w:lang w:val="en-GB"/>
-        </w:rPr>
-        <w:t xml:space="preserve"> </w:t>
-      </w:r>
-      <w:r>
-        <w:rPr>
-          <w:rStyle w:val="KoodinideChar"/>
-        </w:rPr>
-        <w:t>get</w:t>
-      </w:r>
-      <w:r>
-        <w:rPr>
-          <w:rStyle w:val="KoodinideChar"/>
-        </w:rPr>
-        <w:t>_c</w:t>
-      </w:r>
-      <w:r>
-        <w:rPr>
-          <w:rStyle w:val="KoodinideChar"/>
-        </w:rPr>
-        <w:t>oordinates(route</w:t>
+        <w:t>route</w:t>
       </w:r>
       <w:r>
         <w:rPr>
@@ -5727,6 +6555,7 @@
         <w:id w:val="25567878"/>
         <w:bibliography/>
       </w:sdtPr>
+      <w:sdtEndPr/>
       <w:sdtContent>
         <w:p>
           <w:pPr>
@@ -6678,7 +7507,23 @@
                 <w:rFonts w:cs="Times New Roman"/>
                 <w:lang w:val="en-GB"/>
               </w:rPr>
-              <w:t>A gauge, pattern, or mold, commonly a thin plate or board, used as a guide to the form of the work to be executed.</w:t>
+              <w:t xml:space="preserve">A gauge, pattern, or </w:t>
+            </w:r>
+            <w:proofErr w:type="spellStart"/>
+            <w:r>
+              <w:rPr>
+                <w:rFonts w:cs="Times New Roman"/>
+                <w:lang w:val="en-GB"/>
+              </w:rPr>
+              <w:t>mold</w:t>
+            </w:r>
+            <w:proofErr w:type="spellEnd"/>
+            <w:r>
+              <w:rPr>
+                <w:rFonts w:cs="Times New Roman"/>
+                <w:lang w:val="en-GB"/>
+              </w:rPr>
+              <w:t>, commonly a thin plate or board, used as a guide to the form of the work to be executed.</w:t>
             </w:r>
           </w:p>
         </w:tc>
@@ -6791,6 +7636,7 @@
           <w:dataBinding w:prefixMappings="xmlns:ns0='http://purl.org/dc/elements/1.1/' xmlns:ns1='http://schemas.openxmlformats.org/package/2006/metadata/core-properties' " w:xpath="/ns1:coreProperties[1]/ns0:creator[1]" w:storeItemID="{6C3C8BC8-F283-45AE-878A-BAB7291924A1}"/>
           <w:text/>
         </w:sdtPr>
+        <w:sdtEndPr/>
         <w:sdtContent>
           <w:r>
             <w:rPr>
@@ -6898,7 +7744,25 @@
           <w:szCs w:val="24"/>
           <w:lang w:val="en-GB"/>
         </w:rPr>
-        <w:t>reproduce, for the purpose of preservation and making available to the public, including for addition to the DSpace digital archives until expiry of the term of validity of the copyright, and</w:t>
+        <w:t xml:space="preserve">reproduce, for the purpose of preservation and making available to the public, including for addition to the </w:t>
+      </w:r>
+      <w:proofErr w:type="spellStart"/>
+      <w:r>
+        <w:rPr>
+          <w:sz w:val="24"/>
+          <w:szCs w:val="24"/>
+          <w:lang w:val="en-GB"/>
+        </w:rPr>
+        <w:t>DSpace</w:t>
+      </w:r>
+      <w:proofErr w:type="spellEnd"/>
+      <w:r>
+        <w:rPr>
+          <w:sz w:val="24"/>
+          <w:szCs w:val="24"/>
+          <w:lang w:val="en-GB"/>
+        </w:rPr>
+        <w:t xml:space="preserve"> digital archives until expiry of the term of validity of the copyright, and</w:t>
       </w:r>
     </w:p>
     <w:p>
@@ -6956,7 +7820,25 @@
           <w:szCs w:val="24"/>
           <w:lang w:val="en-GB"/>
         </w:rPr>
-        <w:t>, including via the DSpace digital archives</w:t>
+        <w:t xml:space="preserve">, including via the </w:t>
+      </w:r>
+      <w:proofErr w:type="spellStart"/>
+      <w:r>
+        <w:rPr>
+          <w:sz w:val="24"/>
+          <w:szCs w:val="24"/>
+          <w:lang w:val="en-GB"/>
+        </w:rPr>
+        <w:t>DSpace</w:t>
+      </w:r>
+      <w:proofErr w:type="spellEnd"/>
+      <w:r>
+        <w:rPr>
+          <w:sz w:val="24"/>
+          <w:szCs w:val="24"/>
+          <w:lang w:val="en-GB"/>
+        </w:rPr>
+        <w:t xml:space="preserve"> digital archives</w:t>
       </w:r>
       <w:r>
         <w:rPr>
@@ -7032,6 +7914,7 @@
           <w:dataBinding w:prefixMappings="xmlns:ns0='http://purl.org/dc/elements/1.1/' xmlns:ns1='http://schemas.openxmlformats.org/package/2006/metadata/core-properties' " w:xpath="/ns1:coreProperties[1]/ns0:title[1]" w:storeItemID="{6C3C8BC8-F283-45AE-878A-BAB7291924A1}"/>
           <w:text/>
         </w:sdtPr>
+        <w:sdtEndPr/>
         <w:sdtContent>
           <w:r>
             <w:rPr>
@@ -7243,7 +8126,7 @@
           <w:spacing w:val="-1"/>
           <w:lang w:val="en-GB"/>
         </w:rPr>
-        <w:t>04.05.2016</w:t>
+        <w:t>07.05.2016</w:t>
       </w:r>
       <w:r>
         <w:rPr>
@@ -7308,6 +8191,7 @@
         <w:docPartUnique/>
       </w:docPartObj>
     </w:sdtPr>
+    <w:sdtEndPr/>
     <w:sdtContent>
       <w:p>
         <w:pPr>
@@ -7327,7 +8211,7 @@
           <w:rPr>
             <w:noProof/>
           </w:rPr>
-          <w:t>9</w:t>
+          <w:t>8</w:t>
         </w:r>
         <w:r>
           <w:rPr>
@@ -7365,6 +8249,96 @@
       </w:pPr>
       <w:r>
         <w:continuationSeparator/>
+      </w:r>
+    </w:p>
+  </w:footnote>
+  <w:footnote w:id="1">
+    <w:p>
+      <w:pPr>
+        <w:pStyle w:val="FootnoteText"/>
+        <w:rPr>
+          <w:lang w:val="en-US"/>
+        </w:rPr>
+      </w:pPr>
+      <w:r>
+        <w:rPr>
+          <w:rStyle w:val="FootnoteReference"/>
+        </w:rPr>
+        <w:footnoteRef/>
+      </w:r>
+      <w:r>
+        <w:t xml:space="preserve"> </w:t>
+      </w:r>
+      <w:hyperlink r:id="rId1" w:history="1">
+        <w:r>
+          <w:rPr>
+            <w:rStyle w:val="Hyperlink"/>
+          </w:rPr>
+          <w:t>https://github.com/qiao/PathFinding.js</w:t>
+        </w:r>
+      </w:hyperlink>
+      <w:r>
+        <w:t xml:space="preserve"> </w:t>
+      </w:r>
+    </w:p>
+  </w:footnote>
+  <w:footnote w:id="2">
+    <w:p>
+      <w:pPr>
+        <w:pStyle w:val="FootnoteText"/>
+        <w:rPr>
+          <w:lang w:val="en-US"/>
+        </w:rPr>
+      </w:pPr>
+      <w:r>
+        <w:rPr>
+          <w:rStyle w:val="FootnoteReference"/>
+        </w:rPr>
+        <w:footnoteRef/>
+      </w:r>
+      <w:r>
+        <w:t xml:space="preserve"> </w:t>
+      </w:r>
+      <w:hyperlink r:id="rId2" w:history="1">
+        <w:r>
+          <w:rPr>
+            <w:rStyle w:val="Hyperlink"/>
+          </w:rPr>
+          <w:t>https://qiao.github.io/PathFinding.js/visual/</w:t>
+        </w:r>
+      </w:hyperlink>
+      <w:r>
+        <w:t xml:space="preserve"> </w:t>
+      </w:r>
+    </w:p>
+  </w:footnote>
+  <w:footnote w:id="3">
+    <w:p>
+      <w:pPr>
+        <w:pStyle w:val="FootnoteText"/>
+        <w:rPr>
+          <w:lang w:val="en-US"/>
+        </w:rPr>
+      </w:pPr>
+      <w:r>
+        <w:rPr>
+          <w:rStyle w:val="FootnoteReference"/>
+        </w:rPr>
+        <w:footnoteRef/>
+      </w:r>
+      <w:r>
+        <w:t xml:space="preserve"> </w:t>
+      </w:r>
+      <w:hyperlink r:id="rId3" w:history="1">
+        <w:r>
+          <w:rPr>
+            <w:rStyle w:val="Hyperlink"/>
+          </w:rPr>
+          <w:t>http://visualgo.net/</w:t>
+        </w:r>
+      </w:hyperlink>
+      <w:r>
+        <w:t xml:space="preserve"> </w:t>
       </w:r>
     </w:p>
   </w:footnote>
@@ -10806,7 +11780,7 @@
 <w:fonts xmlns:mc="http://schemas.openxmlformats.org/markup-compatibility/2006" xmlns:r="http://schemas.openxmlformats.org/officeDocument/2006/relationships" xmlns:w="http://schemas.openxmlformats.org/wordprocessingml/2006/main" xmlns:w14="http://schemas.microsoft.com/office/word/2010/wordml" xmlns:w15="http://schemas.microsoft.com/office/word/2012/wordml" xmlns:w16se="http://schemas.microsoft.com/office/word/2015/wordml/symex" mc:Ignorable="w14 w15 w16se">
   <w:font w:name="Times New Roman">
     <w:panose1 w:val="02020603050405020304"/>
-    <w:charset w:val="BA"/>
+    <w:charset w:val="00"/>
     <w:family w:val="roman"/>
     <w:pitch w:val="variable"/>
     <w:sig w:usb0="E0002EFF" w:usb1="C0007843" w:usb2="00000009" w:usb3="00000000" w:csb0="000001FF" w:csb1="00000000"/>
@@ -10820,7 +11794,7 @@
   </w:font>
   <w:font w:name="Courier New">
     <w:panose1 w:val="02070309020205020404"/>
-    <w:charset w:val="BA"/>
+    <w:charset w:val="00"/>
     <w:family w:val="modern"/>
     <w:pitch w:val="fixed"/>
     <w:sig w:usb0="E0002EFF" w:usb1="C0007843" w:usb2="00000009" w:usb3="00000000" w:csb0="000001FF" w:csb1="00000000"/>
@@ -10834,7 +11808,7 @@
   </w:font>
   <w:font w:name="Calibri">
     <w:panose1 w:val="020F0502020204030204"/>
-    <w:charset w:val="BA"/>
+    <w:charset w:val="00"/>
     <w:family w:val="swiss"/>
     <w:pitch w:val="variable"/>
     <w:sig w:usb0="E00002FF" w:usb1="4000ACFF" w:usb2="00000001" w:usb3="00000000" w:csb0="0000019F" w:csb1="00000000"/>
@@ -10848,28 +11822,28 @@
   </w:font>
   <w:font w:name="Cambria">
     <w:panose1 w:val="02040503050406030204"/>
-    <w:charset w:val="BA"/>
+    <w:charset w:val="00"/>
     <w:family w:val="roman"/>
     <w:pitch w:val="variable"/>
     <w:sig w:usb0="E00002FF" w:usb1="400004FF" w:usb2="00000000" w:usb3="00000000" w:csb0="0000019F" w:csb1="00000000"/>
   </w:font>
   <w:font w:name="Arial">
     <w:panose1 w:val="020B0604020202020204"/>
-    <w:charset w:val="BA"/>
+    <w:charset w:val="00"/>
     <w:family w:val="swiss"/>
     <w:pitch w:val="variable"/>
     <w:sig w:usb0="E0002EFF" w:usb1="C0007843" w:usb2="00000009" w:usb3="00000000" w:csb0="000001FF" w:csb1="00000000"/>
   </w:font>
   <w:font w:name="Tahoma">
     <w:panose1 w:val="020B0604030504040204"/>
-    <w:charset w:val="BA"/>
+    <w:charset w:val="00"/>
     <w:family w:val="swiss"/>
     <w:pitch w:val="variable"/>
     <w:sig w:usb0="E1002EFF" w:usb1="C000605B" w:usb2="00000029" w:usb3="00000000" w:csb0="000101FF" w:csb1="00000000"/>
   </w:font>
   <w:font w:name="Calibri Light">
     <w:panose1 w:val="020F0302020204030204"/>
-    <w:charset w:val="BA"/>
+    <w:charset w:val="00"/>
     <w:family w:val="swiss"/>
     <w:pitch w:val="variable"/>
     <w:sig w:usb0="A00002EF" w:usb1="4000207B" w:usb2="00000000" w:usb3="00000000" w:csb0="0000019F" w:csb1="00000000"/>
@@ -10893,6 +11867,7 @@
   </w:compat>
   <w:rsids>
     <w:rsidRoot w:val="004E02C0"/>
+    <w:rsid w:val="0001017E"/>
     <w:rsid w:val="000172DD"/>
     <w:rsid w:val="0036477D"/>
     <w:rsid w:val="00406A59"/>
@@ -10900,6 +11875,7 @@
     <w:rsid w:val="004E02C0"/>
     <w:rsid w:val="0095342A"/>
     <w:rsid w:val="00E45BF8"/>
+    <w:rsid w:val="00F260BD"/>
   </w:rsids>
   <m:mathPr>
     <m:mathFont m:val="Cambria Math"/>
@@ -10916,8 +11892,8 @@
   </m:mathPr>
   <w:themeFontLang w:val="en-US"/>
   <w:clrSchemeMapping w:bg1="light1" w:t1="dark1" w:bg2="light2" w:t2="dark2" w:accent1="accent1" w:accent2="accent2" w:accent3="accent3" w:accent4="accent4" w:accent5="accent5" w:accent6="accent6" w:hyperlink="hyperlink" w:followedHyperlink="followedHyperlink"/>
-  <w:decimalSymbol w:val=","/>
-  <w:listSeparator w:val=";"/>
+  <w:decimalSymbol w:val="."/>
+  <w:listSeparator w:val=","/>
   <w15:chartTrackingRefBased/>
 </w:settings>
 </file>
@@ -12009,7 +12985,7 @@
 </file>
 
 <file path=customXml/itemProps2.xml><?xml version="1.0" encoding="utf-8"?>
-<ds:datastoreItem xmlns:ds="http://schemas.openxmlformats.org/officeDocument/2006/customXml" ds:itemID="{4B2E6F30-6F30-4F88-BA1C-FB1608ACDA7B}">
+<ds:datastoreItem xmlns:ds="http://schemas.openxmlformats.org/officeDocument/2006/customXml" ds:itemID="{1FA63711-271E-4EA4-859F-7CAF5CA5427A}">
   <ds:schemaRefs>
     <ds:schemaRef ds:uri="http://schemas.openxmlformats.org/officeDocument/2006/bibliography"/>
   </ds:schemaRefs>

</xml_diff>

<commit_message>
Changed thesis, fixed bugs
</commit_message>
<xml_diff>
--- a/Simulation/Master thesis.docx
+++ b/Simulation/Master thesis.docx
@@ -72,7 +72,6 @@
           <w:dataBinding w:prefixMappings="xmlns:ns0='http://purl.org/dc/elements/1.1/' xmlns:ns1='http://schemas.openxmlformats.org/package/2006/metadata/core-properties' " w:xpath="/ns1:coreProperties[1]/ns0:creator[1]" w:storeItemID="{6C3C8BC8-F283-45AE-878A-BAB7291924A1}"/>
           <w:text/>
         </w:sdtPr>
-        <w:sdtEndPr/>
         <w:sdtContent>
           <w:r>
             <w:rPr>
@@ -96,7 +95,6 @@
         <w:dataBinding w:prefixMappings="xmlns:ns0='http://purl.org/dc/elements/1.1/' xmlns:ns1='http://schemas.openxmlformats.org/package/2006/metadata/core-properties' " w:xpath="/ns1:coreProperties[1]/ns0:title[1]" w:storeItemID="{6C3C8BC8-F283-45AE-878A-BAB7291924A1}"/>
         <w:text/>
       </w:sdtPr>
-      <w:sdtEndPr/>
       <w:sdtContent>
         <w:p>
           <w:pPr>
@@ -132,7 +130,6 @@
           <w:dataBinding w:prefixMappings="xmlns:ns0='http://purl.org/dc/elements/1.1/' xmlns:ns1='http://schemas.openxmlformats.org/package/2006/metadata/core-properties' " w:xpath="/ns1:coreProperties[1]/ns0:subject[1]" w:storeItemID="{6C3C8BC8-F283-45AE-878A-BAB7291924A1}"/>
           <w:text/>
         </w:sdtPr>
-        <w:sdtEndPr/>
         <w:sdtContent>
           <w:r>
             <w:rPr>
@@ -421,7 +418,6 @@
         <w:dataBinding w:prefixMappings="xmlns:ns0='http://purl.org/dc/elements/1.1/' xmlns:ns1='http://schemas.openxmlformats.org/package/2006/metadata/core-properties' " w:xpath="/ns1:coreProperties[1]/ns0:title[1]" w:storeItemID="{6C3C8BC8-F283-45AE-878A-BAB7291924A1}"/>
         <w:text/>
       </w:sdtPr>
-      <w:sdtEndPr/>
       <w:sdtContent>
         <w:p>
           <w:pPr>
@@ -458,7 +454,6 @@
         <w:dataBinding w:prefixMappings="xmlns:ns0='http://schemas.microsoft.com/office/2006/coverPageProps' " w:xpath="/ns0:CoverPageProperties[1]/ns0:Abstract[1]" w:storeItemID="{55AF091B-3C7A-41E3-B477-F2FDAA23CFDA}"/>
         <w:text/>
       </w:sdtPr>
-      <w:sdtEndPr/>
       <w:sdtContent>
         <w:p>
           <w:pPr>
@@ -519,11 +514,6 @@
         <w:dataBinding w:prefixMappings="xmlns:ns0='http://purl.org/dc/elements/1.1/' xmlns:ns1='http://schemas.openxmlformats.org/package/2006/metadata/core-properties' " w:xpath="/ns1:coreProperties[1]/ns0:description[1]" w:storeItemID="{6C3C8BC8-F283-45AE-878A-BAB7291924A1}"/>
         <w:text w:multiLine="1"/>
       </w:sdtPr>
-      <w:sdtEndPr>
-        <w:rPr>
-          <w:rStyle w:val="AbstractSubtitleChar"/>
-        </w:rPr>
-      </w:sdtEndPr>
       <w:sdtContent>
         <w:p>
           <w:pPr>
@@ -629,7 +619,6 @@
           <w:docPartUnique/>
         </w:docPartObj>
       </w:sdtPr>
-      <w:sdtEndPr/>
       <w:sdtContent>
         <w:p>
           <w:pPr>
@@ -4563,19 +4552,17 @@
         </w:rPr>
         <w:br w:type="page"/>
       </w:r>
-      <w:bookmarkStart w:id="3" w:name="_GoBack"/>
-      <w:bookmarkEnd w:id="3"/>
     </w:p>
     <w:p>
       <w:pPr>
         <w:pStyle w:val="Heading1"/>
       </w:pPr>
-      <w:bookmarkStart w:id="4" w:name="_Toc450937867"/>
+      <w:bookmarkStart w:id="3" w:name="_Toc450937867"/>
       <w:r>
         <w:lastRenderedPageBreak/>
         <w:t>Introduction</w:t>
       </w:r>
-      <w:bookmarkEnd w:id="4"/>
+      <w:bookmarkEnd w:id="3"/>
     </w:p>
     <w:p>
       <w:r>
@@ -4606,35 +4593,35 @@
       <w:pPr>
         <w:pStyle w:val="Heading1"/>
       </w:pPr>
-      <w:bookmarkStart w:id="5" w:name="_Toc450937868"/>
+      <w:bookmarkStart w:id="4" w:name="_Toc450937868"/>
       <w:r>
         <w:lastRenderedPageBreak/>
         <w:t>Overview</w:t>
       </w:r>
+      <w:bookmarkEnd w:id="4"/>
+    </w:p>
+    <w:p>
+      <w:pPr>
+        <w:rPr>
+          <w:lang w:val="en-GB"/>
+        </w:rPr>
+      </w:pPr>
+      <w:r>
+        <w:rPr>
+          <w:lang w:val="en-GB"/>
+        </w:rPr>
+        <w:t>In the following chapter the background of the application is described and compared to the similar solutions. In addition, it is explained why the proposed solution fits the best for the needs of the project.</w:t>
+      </w:r>
+    </w:p>
+    <w:p>
+      <w:pPr>
+        <w:pStyle w:val="Heading2"/>
+      </w:pPr>
+      <w:bookmarkStart w:id="5" w:name="_Toc450937869"/>
+      <w:r>
+        <w:t>Robot car park system</w:t>
+      </w:r>
       <w:bookmarkEnd w:id="5"/>
-    </w:p>
-    <w:p>
-      <w:pPr>
-        <w:rPr>
-          <w:lang w:val="en-GB"/>
-        </w:rPr>
-      </w:pPr>
-      <w:r>
-        <w:rPr>
-          <w:lang w:val="en-GB"/>
-        </w:rPr>
-        <w:t>In the following chapter the background of the application is described and compared to the similar solutions. In addition, it is explained why the proposed solution fits the best for the needs of the project.</w:t>
-      </w:r>
-    </w:p>
-    <w:p>
-      <w:pPr>
-        <w:pStyle w:val="Heading2"/>
-      </w:pPr>
-      <w:bookmarkStart w:id="6" w:name="_Toc450937869"/>
-      <w:r>
-        <w:t>Robot car park system</w:t>
-      </w:r>
-      <w:bookmarkEnd w:id="6"/>
     </w:p>
     <w:p>
       <w:pPr>
@@ -4687,7 +4674,6 @@
           <w:id w:val="-2098090634"/>
           <w:citation/>
         </w:sdtPr>
-        <w:sdtEndPr/>
         <w:sdtContent>
           <w:r>
             <w:rPr>
@@ -5165,11 +5151,11 @@
       <w:pPr>
         <w:pStyle w:val="Heading2"/>
       </w:pPr>
-      <w:bookmarkStart w:id="7" w:name="_Toc450937870"/>
+      <w:bookmarkStart w:id="6" w:name="_Toc450937870"/>
       <w:r>
         <w:t>Similar solutions</w:t>
       </w:r>
-      <w:bookmarkEnd w:id="7"/>
+      <w:bookmarkEnd w:id="6"/>
     </w:p>
     <w:p>
       <w:pPr>
@@ -5283,113 +5269,113 @@
           <w:lang w:val="en-GB"/>
         </w:rPr>
       </w:pPr>
-      <w:bookmarkStart w:id="8" w:name="_Toc450937871"/>
+      <w:bookmarkStart w:id="7" w:name="_Toc450937871"/>
       <w:r>
         <w:rPr>
           <w:lang w:val="en-GB"/>
         </w:rPr>
         <w:t>PathFinding.js</w:t>
       </w:r>
+      <w:bookmarkEnd w:id="7"/>
+    </w:p>
+    <w:p>
+      <w:pPr>
+        <w:rPr>
+          <w:lang w:val="en-GB"/>
+        </w:rPr>
+      </w:pPr>
+      <w:r>
+        <w:rPr>
+          <w:lang w:val="en-GB"/>
+        </w:rPr>
+        <w:t>PathFinding.js itself is a path-finding library written in JavaScript for tile-based games</w:t>
+      </w:r>
+      <w:r>
+        <w:rPr>
+          <w:rStyle w:val="FootnoteReference"/>
+          <w:lang w:val="en-GB"/>
+        </w:rPr>
+        <w:footnoteReference w:id="1"/>
+      </w:r>
+      <w:r>
+        <w:rPr>
+          <w:lang w:val="en-GB"/>
+        </w:rPr>
+        <w:t>. The online demo of the library</w:t>
+      </w:r>
+      <w:r>
+        <w:rPr>
+          <w:rStyle w:val="FootnoteReference"/>
+          <w:lang w:val="en-GB"/>
+        </w:rPr>
+        <w:footnoteReference w:id="2"/>
+      </w:r>
+      <w:r>
+        <w:rPr>
+          <w:lang w:val="en-GB"/>
+        </w:rPr>
+        <w:t xml:space="preserve"> is for visualizing the different path finding algorithms implemented in the library. Upon opening the demonstration, client is introduced to a screen with a grid where all but two squares are white. The green square is the start position and red square the end position for path finding. User can add obstacles to the grid by using the mouse and move the start and end positions </w:t>
+      </w:r>
+      <w:r>
+        <w:rPr>
+          <w:lang w:val="en-GB"/>
+        </w:rPr>
+        <w:t xml:space="preserve">from their original positions. There is possibility to choose from 8 different algorithms and compare how they find the solution for the problem. When the user starts the visualization, every step of algorithm is shown on the screen with grey, green or blue squares, depending on the algorithm. When the algorithm has finished, user can see the length of the path, time it took and how many operations did the algorithm have to do. </w:t>
+      </w:r>
+    </w:p>
+    <w:p>
+      <w:pPr>
+        <w:rPr>
+          <w:lang w:val="en-GB"/>
+        </w:rPr>
+      </w:pPr>
+      <w:r>
+        <w:rPr>
+          <w:lang w:val="en-GB"/>
+        </w:rPr>
+        <w:t xml:space="preserve">The </w:t>
+      </w:r>
+      <w:r>
+        <w:rPr>
+          <w:lang w:val="en-GB"/>
+        </w:rPr>
+        <w:t xml:space="preserve">PathFinding.js </w:t>
+      </w:r>
+      <w:r>
+        <w:rPr>
+          <w:lang w:val="en-GB"/>
+        </w:rPr>
+        <w:t xml:space="preserve">demonstration is similar to RCPS in many ways – it visualizes </w:t>
+      </w:r>
+      <w:r>
+        <w:rPr>
+          <w:lang w:val="en-GB"/>
+        </w:rPr>
+        <w:t xml:space="preserve">the work of an algorithm, is somewhat interactive (user can give the input for the program) and is an application in Web browser. The differences are deal breakers – it is meant for demonstrating one type of algorithms only and is not capable of working with parking lots. Furthermore, the movement of the grids is not smooth – something that is a requirement to make the visualization of machine’s movement resemble real life situations as much as possible. </w:t>
+      </w:r>
+    </w:p>
+    <w:p>
+      <w:pPr>
+        <w:rPr>
+          <w:lang w:val="en-GB"/>
+        </w:rPr>
+      </w:pPr>
+    </w:p>
+    <w:p>
+      <w:pPr>
+        <w:pStyle w:val="Heading3"/>
+        <w:rPr>
+          <w:lang w:val="en-GB"/>
+        </w:rPr>
+      </w:pPr>
+      <w:bookmarkStart w:id="8" w:name="_Toc450937872"/>
+      <w:r>
+        <w:rPr>
+          <w:lang w:val="en-GB"/>
+        </w:rPr>
+        <w:t>VisuAlgo</w:t>
+      </w:r>
       <w:bookmarkEnd w:id="8"/>
-    </w:p>
-    <w:p>
-      <w:pPr>
-        <w:rPr>
-          <w:lang w:val="en-GB"/>
-        </w:rPr>
-      </w:pPr>
-      <w:r>
-        <w:rPr>
-          <w:lang w:val="en-GB"/>
-        </w:rPr>
-        <w:t>PathFinding.js itself is a path-finding library written in JavaScript for tile-based games</w:t>
-      </w:r>
-      <w:r>
-        <w:rPr>
-          <w:rStyle w:val="FootnoteReference"/>
-          <w:lang w:val="en-GB"/>
-        </w:rPr>
-        <w:footnoteReference w:id="1"/>
-      </w:r>
-      <w:r>
-        <w:rPr>
-          <w:lang w:val="en-GB"/>
-        </w:rPr>
-        <w:t>. The online demo of the library</w:t>
-      </w:r>
-      <w:r>
-        <w:rPr>
-          <w:rStyle w:val="FootnoteReference"/>
-          <w:lang w:val="en-GB"/>
-        </w:rPr>
-        <w:footnoteReference w:id="2"/>
-      </w:r>
-      <w:r>
-        <w:rPr>
-          <w:lang w:val="en-GB"/>
-        </w:rPr>
-        <w:t xml:space="preserve"> is for visualizing the different path finding algorithms implemented in the library. Upon opening the demonstration, client is introduced to a screen with a grid where all but two squares are white. The green square is the start position and red square the end position for path finding. User can add obstacles to the grid by using the mouse and move the start and end positions </w:t>
-      </w:r>
-      <w:r>
-        <w:rPr>
-          <w:lang w:val="en-GB"/>
-        </w:rPr>
-        <w:t xml:space="preserve">from their original positions. There is possibility to choose from 8 different algorithms and compare how they find the solution for the problem. When the user starts the visualization, every step of algorithm is shown on the screen with grey, green or blue squares, depending on the algorithm. When the algorithm has finished, user can see the length of the path, time it took and how many operations did the algorithm have to do. </w:t>
-      </w:r>
-    </w:p>
-    <w:p>
-      <w:pPr>
-        <w:rPr>
-          <w:lang w:val="en-GB"/>
-        </w:rPr>
-      </w:pPr>
-      <w:r>
-        <w:rPr>
-          <w:lang w:val="en-GB"/>
-        </w:rPr>
-        <w:t xml:space="preserve">The </w:t>
-      </w:r>
-      <w:r>
-        <w:rPr>
-          <w:lang w:val="en-GB"/>
-        </w:rPr>
-        <w:t xml:space="preserve">PathFinding.js </w:t>
-      </w:r>
-      <w:r>
-        <w:rPr>
-          <w:lang w:val="en-GB"/>
-        </w:rPr>
-        <w:t xml:space="preserve">demonstration is similar to RCPS in many ways – it visualizes </w:t>
-      </w:r>
-      <w:r>
-        <w:rPr>
-          <w:lang w:val="en-GB"/>
-        </w:rPr>
-        <w:t xml:space="preserve">the work of an algorithm, is somewhat interactive (user can give the input for the program) and is an application in Web browser. The differences are deal breakers – it is meant for demonstrating one type of algorithms only and is not capable of working with parking lots. Furthermore, the movement of the grids is not smooth – something that is a requirement to make the visualization of machine’s movement resemble real life situations as much as possible. </w:t>
-      </w:r>
-    </w:p>
-    <w:p>
-      <w:pPr>
-        <w:rPr>
-          <w:lang w:val="en-GB"/>
-        </w:rPr>
-      </w:pPr>
-    </w:p>
-    <w:p>
-      <w:pPr>
-        <w:pStyle w:val="Heading3"/>
-        <w:rPr>
-          <w:lang w:val="en-GB"/>
-        </w:rPr>
-      </w:pPr>
-      <w:bookmarkStart w:id="9" w:name="_Toc450937872"/>
-      <w:r>
-        <w:rPr>
-          <w:lang w:val="en-GB"/>
-        </w:rPr>
-        <w:t>VisuAlgo</w:t>
-      </w:r>
-      <w:bookmarkEnd w:id="9"/>
     </w:p>
     <w:p>
       <w:pPr>
@@ -5472,17 +5458,18 @@
       <w:pPr>
         <w:pStyle w:val="Heading1"/>
       </w:pPr>
-      <w:bookmarkStart w:id="10" w:name="_Toc164946306"/>
-      <w:bookmarkStart w:id="11" w:name="_Toc164946393"/>
-      <w:bookmarkStart w:id="12" w:name="_Toc164947852"/>
-      <w:bookmarkStart w:id="13" w:name="_Toc164949068"/>
-      <w:bookmarkStart w:id="14" w:name="_Toc162980680"/>
-      <w:bookmarkStart w:id="15" w:name="_Toc164446291"/>
-      <w:bookmarkStart w:id="16" w:name="_Toc164946307"/>
-      <w:bookmarkStart w:id="17" w:name="_Toc164946394"/>
-      <w:bookmarkStart w:id="18" w:name="_Toc164947853"/>
-      <w:bookmarkStart w:id="19" w:name="_Toc164949069"/>
-      <w:bookmarkStart w:id="20" w:name="_Toc450937873"/>
+      <w:bookmarkStart w:id="9" w:name="_Toc164946306"/>
+      <w:bookmarkStart w:id="10" w:name="_Toc164946393"/>
+      <w:bookmarkStart w:id="11" w:name="_Toc164947852"/>
+      <w:bookmarkStart w:id="12" w:name="_Toc164949068"/>
+      <w:bookmarkStart w:id="13" w:name="_Toc162980680"/>
+      <w:bookmarkStart w:id="14" w:name="_Toc164446291"/>
+      <w:bookmarkStart w:id="15" w:name="_Toc164946307"/>
+      <w:bookmarkStart w:id="16" w:name="_Toc164946394"/>
+      <w:bookmarkStart w:id="17" w:name="_Toc164947853"/>
+      <w:bookmarkStart w:id="18" w:name="_Toc164949069"/>
+      <w:bookmarkStart w:id="19" w:name="_Toc450937873"/>
+      <w:bookmarkEnd w:id="9"/>
       <w:bookmarkEnd w:id="10"/>
       <w:bookmarkEnd w:id="11"/>
       <w:bookmarkEnd w:id="12"/>
@@ -5492,522 +5479,521 @@
       <w:bookmarkEnd w:id="16"/>
       <w:bookmarkEnd w:id="17"/>
       <w:bookmarkEnd w:id="18"/>
-      <w:bookmarkEnd w:id="19"/>
       <w:r>
         <w:lastRenderedPageBreak/>
         <w:t>Application requirements</w:t>
       </w:r>
+      <w:bookmarkEnd w:id="19"/>
+    </w:p>
+    <w:p>
+      <w:pPr>
+        <w:pStyle w:val="Heading2"/>
+      </w:pPr>
+      <w:bookmarkStart w:id="20" w:name="_Toc450937874"/>
+      <w:r>
+        <w:t>Non-functional requirements</w:t>
+      </w:r>
       <w:bookmarkEnd w:id="20"/>
     </w:p>
     <w:p>
       <w:pPr>
+        <w:rPr>
+          <w:lang w:val="en-GB"/>
+        </w:rPr>
+      </w:pPr>
+      <w:r>
+        <w:rPr>
+          <w:lang w:val="en-GB"/>
+        </w:rPr>
+        <w:t>In the following subchapter, the non-functional requirements of the RCPS</w:t>
+      </w:r>
+      <w:r>
+        <w:rPr>
+          <w:lang w:val="en-GB"/>
+        </w:rPr>
+        <w:t>’s</w:t>
+      </w:r>
+      <w:r>
+        <w:rPr>
+          <w:lang w:val="en-GB"/>
+        </w:rPr>
+        <w:t xml:space="preserve"> application are defined. </w:t>
+      </w:r>
+    </w:p>
+    <w:p>
+      <w:pPr>
+        <w:pStyle w:val="Heading3"/>
+        <w:rPr>
+          <w:lang w:val="en-GB"/>
+        </w:rPr>
+      </w:pPr>
+      <w:bookmarkStart w:id="21" w:name="_Toc450937875"/>
+      <w:r>
+        <w:rPr>
+          <w:lang w:val="en-GB"/>
+        </w:rPr>
+        <w:t>Appearance</w:t>
+      </w:r>
+      <w:bookmarkEnd w:id="21"/>
+    </w:p>
+    <w:p>
+      <w:pPr>
+        <w:rPr>
+          <w:lang w:val="en-GB"/>
+        </w:rPr>
+      </w:pPr>
+      <w:r>
+        <w:rPr>
+          <w:lang w:val="en-GB"/>
+        </w:rPr>
+        <w:t>The application has to look appealing and pleasant to the customer.</w:t>
+      </w:r>
+    </w:p>
+    <w:p>
+      <w:pPr>
+        <w:pStyle w:val="Heading3"/>
+        <w:rPr>
+          <w:lang w:val="en-GB"/>
+        </w:rPr>
+      </w:pPr>
+      <w:bookmarkStart w:id="22" w:name="_Toc450937876"/>
+      <w:r>
+        <w:rPr>
+          <w:lang w:val="en-GB"/>
+        </w:rPr>
+        <w:t>Scalability</w:t>
+      </w:r>
+      <w:bookmarkEnd w:id="22"/>
+    </w:p>
+    <w:p>
+      <w:pPr>
+        <w:rPr>
+          <w:lang w:val="en-GB"/>
+        </w:rPr>
+      </w:pPr>
+      <w:r>
+        <w:rPr>
+          <w:lang w:val="en-GB"/>
+        </w:rPr>
+        <w:t>The application can be used with up to 50 x 50 size parking lots and have instruction set of 1000.</w:t>
+      </w:r>
+    </w:p>
+    <w:p>
+      <w:pPr>
+        <w:rPr>
+          <w:lang w:val="en-GB"/>
+        </w:rPr>
+      </w:pPr>
+      <w:r>
+        <w:rPr>
+          <w:lang w:val="en-GB"/>
+        </w:rPr>
+        <w:t>Up to 200 users can use the application concurrently.</w:t>
+      </w:r>
+    </w:p>
+    <w:p>
+      <w:pPr>
+        <w:pStyle w:val="Heading3"/>
+        <w:rPr>
+          <w:lang w:val="en-GB"/>
+        </w:rPr>
+      </w:pPr>
+      <w:bookmarkStart w:id="23" w:name="_Toc450937877"/>
+      <w:r>
+        <w:rPr>
+          <w:lang w:val="en-GB"/>
+        </w:rPr>
+        <w:t>Usability</w:t>
+      </w:r>
+      <w:bookmarkEnd w:id="23"/>
+    </w:p>
+    <w:p>
+      <w:pPr>
+        <w:rPr>
+          <w:lang w:val="en-GB"/>
+        </w:rPr>
+      </w:pPr>
+      <w:r>
+        <w:rPr>
+          <w:lang w:val="en-GB"/>
+        </w:rPr>
+        <w:t>The application can be used without extra manual by an English speaking person with medium computer usage skills.</w:t>
+      </w:r>
+    </w:p>
+    <w:p>
+      <w:pPr>
+        <w:pStyle w:val="Heading3"/>
+        <w:rPr>
+          <w:lang w:val="en-GB"/>
+        </w:rPr>
+      </w:pPr>
+      <w:bookmarkStart w:id="24" w:name="_Toc450937878"/>
+      <w:r>
+        <w:rPr>
+          <w:lang w:val="en-GB"/>
+        </w:rPr>
+        <w:t>Reliability</w:t>
+      </w:r>
+      <w:bookmarkEnd w:id="24"/>
+    </w:p>
+    <w:p>
+      <w:pPr>
+        <w:rPr>
+          <w:lang w:val="en-GB"/>
+        </w:rPr>
+      </w:pPr>
+      <w:r>
+        <w:rPr>
+          <w:lang w:val="en-GB"/>
+        </w:rPr>
+        <w:t>The application works without any fatal problems 99% of the uptime.</w:t>
+      </w:r>
+    </w:p>
+    <w:p>
+      <w:pPr>
+        <w:pStyle w:val="Heading3"/>
+        <w:rPr>
+          <w:lang w:val="en-GB"/>
+        </w:rPr>
+      </w:pPr>
+      <w:bookmarkStart w:id="25" w:name="_Toc450937879"/>
+      <w:r>
+        <w:rPr>
+          <w:lang w:val="en-GB"/>
+        </w:rPr>
+        <w:t>Correctness</w:t>
+      </w:r>
+      <w:bookmarkEnd w:id="25"/>
+    </w:p>
+    <w:p>
+      <w:pPr>
+        <w:rPr>
+          <w:lang w:val="en-GB"/>
+        </w:rPr>
+      </w:pPr>
+      <w:r>
+        <w:rPr>
+          <w:lang w:val="en-GB"/>
+        </w:rPr>
+        <w:t>The application shows the correct movement o</w:t>
+      </w:r>
+      <w:r>
+        <w:rPr>
+          <w:lang w:val="en-GB"/>
+        </w:rPr>
+        <w:t>f the machines on the screen 99</w:t>
+      </w:r>
+      <w:r>
+        <w:rPr>
+          <w:lang w:val="en-GB"/>
+        </w:rPr>
+        <w:t>% of execution times.</w:t>
+      </w:r>
+    </w:p>
+    <w:p>
+      <w:pPr>
+        <w:pStyle w:val="Heading3"/>
+        <w:rPr>
+          <w:lang w:val="en-GB"/>
+        </w:rPr>
+      </w:pPr>
+      <w:bookmarkStart w:id="26" w:name="_Toc450937880"/>
+      <w:r>
+        <w:rPr>
+          <w:lang w:val="en-GB"/>
+        </w:rPr>
+        <w:t>Durability</w:t>
+      </w:r>
+      <w:bookmarkEnd w:id="26"/>
+    </w:p>
+    <w:p>
+      <w:pPr>
+        <w:rPr>
+          <w:lang w:val="en-GB"/>
+        </w:rPr>
+      </w:pPr>
+      <w:r>
+        <w:rPr>
+          <w:lang w:val="en-GB"/>
+        </w:rPr>
+        <w:t>RCPS application will have an uptime of 23 hours and 30 minutes per day, 6 days, 12 hours per week and 28 days per month without any fatal crashes.</w:t>
+      </w:r>
+    </w:p>
+    <w:p>
+      <w:pPr>
+        <w:pStyle w:val="Heading3"/>
+        <w:rPr>
+          <w:lang w:val="en-GB"/>
+        </w:rPr>
+      </w:pPr>
+      <w:bookmarkStart w:id="27" w:name="_Toc450937881"/>
+      <w:r>
+        <w:rPr>
+          <w:lang w:val="en-GB"/>
+        </w:rPr>
+        <w:t>Efficiency</w:t>
+      </w:r>
+      <w:bookmarkEnd w:id="27"/>
+    </w:p>
+    <w:p>
+      <w:pPr>
+        <w:rPr>
+          <w:lang w:val="en-GB"/>
+        </w:rPr>
+      </w:pPr>
+      <w:r>
+        <w:rPr>
+          <w:lang w:val="en-GB"/>
+        </w:rPr>
+        <w:t xml:space="preserve">The application must use less than </w:t>
+      </w:r>
+      <w:r>
+        <w:rPr>
+          <w:lang w:val="en-GB"/>
+        </w:rPr>
+        <w:t xml:space="preserve">1 MB of network resources to show to load the parking lot with three different models of cars. </w:t>
+      </w:r>
+    </w:p>
+    <w:p>
+      <w:pPr>
+        <w:pStyle w:val="Heading3"/>
+        <w:rPr>
+          <w:lang w:val="en-GB"/>
+        </w:rPr>
+      </w:pPr>
+      <w:bookmarkStart w:id="28" w:name="_Toc450937882"/>
+      <w:r>
+        <w:rPr>
+          <w:lang w:val="en-GB"/>
+        </w:rPr>
+        <w:t>Reusability</w:t>
+      </w:r>
+      <w:bookmarkEnd w:id="28"/>
+    </w:p>
+    <w:p>
+      <w:pPr>
+        <w:rPr>
+          <w:lang w:val="en-GB"/>
+        </w:rPr>
+      </w:pPr>
+      <w:r>
+        <w:rPr>
+          <w:lang w:val="en-GB"/>
+        </w:rPr>
+        <w:t>The application has to have the ability to be rewritten in minimal effort to visualize any other parking lot simulation with either implicit or explicit instruction set.</w:t>
+      </w:r>
+    </w:p>
+    <w:p>
+      <w:pPr>
+        <w:rPr>
+          <w:lang w:val="en-GB"/>
+        </w:rPr>
+      </w:pPr>
+      <w:r>
+        <w:rPr>
+          <w:lang w:val="en-GB"/>
+        </w:rPr>
+        <w:t>In case of implicit instruction set, an instruction set where the whole parking layout and every parking space’s state is written out for every instruction step. It is necessary for the RCPS application to convert these instructions to explicit instructions.</w:t>
+      </w:r>
+    </w:p>
+    <w:p>
+      <w:pPr>
+        <w:rPr>
+          <w:lang w:val="en-GB"/>
+        </w:rPr>
+      </w:pPr>
+      <w:r>
+        <w:rPr>
+          <w:lang w:val="en-GB"/>
+        </w:rPr>
+        <w:t xml:space="preserve">Explicit instruction set has explicit orders for every machine on the lot for every instruction step. For example, </w:t>
+      </w:r>
+      <w:r>
+        <w:rPr>
+          <w:rStyle w:val="KoodinideChar"/>
+        </w:rPr>
+        <w:t>“R0”, “E”</w:t>
+      </w:r>
+      <w:r>
+        <w:rPr>
+          <w:lang w:val="en-GB"/>
+        </w:rPr>
+        <w:t xml:space="preserve"> would mean that at that time, robot with ID R0 should move one step east. </w:t>
+      </w:r>
+    </w:p>
+    <w:p>
+      <w:pPr>
+        <w:rPr>
+          <w:lang w:val="en-GB"/>
+        </w:rPr>
+      </w:pPr>
+    </w:p>
+    <w:p>
+      <w:pPr>
+        <w:pStyle w:val="Heading3"/>
+        <w:rPr>
+          <w:lang w:val="en-GB"/>
+        </w:rPr>
+      </w:pPr>
+      <w:bookmarkStart w:id="29" w:name="_Toc450937883"/>
+      <w:r>
+        <w:rPr>
+          <w:lang w:val="en-GB"/>
+        </w:rPr>
+        <w:t>Extendibility</w:t>
+      </w:r>
+      <w:bookmarkEnd w:id="29"/>
+    </w:p>
+    <w:p>
+      <w:pPr>
+        <w:rPr>
+          <w:lang w:val="en-GB"/>
+        </w:rPr>
+      </w:pPr>
+      <w:r>
+        <w:rPr>
+          <w:lang w:val="en-GB"/>
+        </w:rPr>
+        <w:t>Event handler what takes the ID of machine, can be extended to be interactive simulation.</w:t>
+      </w:r>
+    </w:p>
+    <w:p>
+      <w:pPr>
+        <w:rPr>
+          <w:lang w:val="en-GB"/>
+        </w:rPr>
+      </w:pPr>
+    </w:p>
+    <w:p>
+      <w:pPr>
+        <w:pStyle w:val="Heading3"/>
+        <w:rPr>
+          <w:lang w:val="en-GB"/>
+        </w:rPr>
+      </w:pPr>
+      <w:bookmarkStart w:id="30" w:name="_Toc450937884"/>
+      <w:r>
+        <w:rPr>
+          <w:lang w:val="en-GB"/>
+        </w:rPr>
+        <w:t>Portability</w:t>
+      </w:r>
+      <w:bookmarkEnd w:id="30"/>
+    </w:p>
+    <w:p>
+      <w:pPr>
+        <w:rPr>
+          <w:lang w:val="en-GB"/>
+        </w:rPr>
+      </w:pPr>
+      <w:r>
+        <w:rPr>
+          <w:lang w:val="en-GB"/>
+        </w:rPr>
+        <w:t>The client application has to be usable from Linux, OS X and Windows operating systems when using Mozilla Firefox, Safari or Chrome web browsers. In addition, the client application has to be usable from Android and iOS mobile devices using respective native web browsers.</w:t>
+      </w:r>
+    </w:p>
+    <w:p>
+      <w:pPr>
+        <w:rPr>
+          <w:lang w:val="en-GB"/>
+        </w:rPr>
+      </w:pPr>
+      <w:r>
+        <w:rPr>
+          <w:lang w:val="en-GB"/>
+        </w:rPr>
+        <w:t>The server application has to run on Linux and Windows operating systems with Python 3.5+, bottle and Jinja2 installed.</w:t>
+      </w:r>
+    </w:p>
+    <w:p>
+      <w:pPr>
+        <w:pStyle w:val="Heading3"/>
+        <w:rPr>
+          <w:lang w:val="en-GB"/>
+        </w:rPr>
+      </w:pPr>
+      <w:bookmarkStart w:id="31" w:name="_Toc450937885"/>
+      <w:r>
+        <w:rPr>
+          <w:lang w:val="en-GB"/>
+        </w:rPr>
+        <w:t>Documentation</w:t>
+      </w:r>
+      <w:bookmarkEnd w:id="31"/>
+    </w:p>
+    <w:p>
+      <w:pPr>
+        <w:rPr>
+          <w:lang w:val="en-GB"/>
+        </w:rPr>
+      </w:pPr>
+      <w:r>
+        <w:rPr>
+          <w:lang w:val="en-GB"/>
+        </w:rPr>
+        <w:t>The application has to have clear installation and usage instructions. The source code has to commit to the standards of the programming or mark-up language used and be thoroughly commented.</w:t>
+      </w:r>
+    </w:p>
+    <w:p>
+      <w:pPr>
+        <w:pStyle w:val="Heading3"/>
+        <w:rPr>
+          <w:lang w:val="en-GB"/>
+        </w:rPr>
+      </w:pPr>
+      <w:bookmarkStart w:id="32" w:name="_Toc450937886"/>
+      <w:r>
+        <w:rPr>
+          <w:lang w:val="en-GB"/>
+        </w:rPr>
+        <w:t>Installation</w:t>
+      </w:r>
+      <w:bookmarkEnd w:id="32"/>
+    </w:p>
+    <w:p>
+      <w:pPr>
+        <w:rPr>
+          <w:lang w:val="en-GB"/>
+        </w:rPr>
+      </w:pPr>
+      <w:r>
+        <w:rPr>
+          <w:lang w:val="en-GB"/>
+        </w:rPr>
+        <w:t>The application can be installed to a server by a system administrator and run without any extra requirements than specified in the documentation. The client application does not need any installation.</w:t>
+      </w:r>
+      <w:r>
+        <w:rPr>
+          <w:lang w:val="en-GB"/>
+        </w:rPr>
+        <w:t xml:space="preserve"> </w:t>
+      </w:r>
+    </w:p>
+    <w:p>
+      <w:pPr>
+        <w:rPr>
+          <w:lang w:val="en-GB"/>
+        </w:rPr>
+      </w:pPr>
+    </w:p>
+    <w:p>
+      <w:pPr>
+        <w:pStyle w:val="Heading3"/>
+        <w:rPr>
+          <w:lang w:val="en-GB"/>
+        </w:rPr>
+      </w:pPr>
+    </w:p>
+    <w:p>
+      <w:pPr>
         <w:pStyle w:val="Heading2"/>
       </w:pPr>
-      <w:bookmarkStart w:id="21" w:name="_Toc450937874"/>
-      <w:r>
-        <w:t>Non-functional requirements</w:t>
-      </w:r>
-      <w:bookmarkEnd w:id="21"/>
-    </w:p>
-    <w:p>
-      <w:pPr>
-        <w:rPr>
-          <w:lang w:val="en-GB"/>
-        </w:rPr>
-      </w:pPr>
-      <w:r>
-        <w:rPr>
-          <w:lang w:val="en-GB"/>
-        </w:rPr>
-        <w:t>In the following subchapter, the non-functional requirements of the RCPS</w:t>
-      </w:r>
-      <w:r>
-        <w:rPr>
-          <w:lang w:val="en-GB"/>
-        </w:rPr>
-        <w:t>’s</w:t>
-      </w:r>
-      <w:r>
-        <w:rPr>
-          <w:lang w:val="en-GB"/>
-        </w:rPr>
-        <w:t xml:space="preserve"> application are defined. </w:t>
-      </w:r>
-    </w:p>
-    <w:p>
-      <w:pPr>
-        <w:pStyle w:val="Heading3"/>
-        <w:rPr>
-          <w:lang w:val="en-GB"/>
-        </w:rPr>
-      </w:pPr>
-      <w:bookmarkStart w:id="22" w:name="_Toc450937875"/>
-      <w:r>
-        <w:rPr>
-          <w:lang w:val="en-GB"/>
-        </w:rPr>
-        <w:t>Appearance</w:t>
-      </w:r>
-      <w:bookmarkEnd w:id="22"/>
-    </w:p>
-    <w:p>
-      <w:pPr>
-        <w:rPr>
-          <w:lang w:val="en-GB"/>
-        </w:rPr>
-      </w:pPr>
-      <w:r>
-        <w:rPr>
-          <w:lang w:val="en-GB"/>
-        </w:rPr>
-        <w:t>The application has to look appealing and pleasant to the customer.</w:t>
-      </w:r>
-    </w:p>
-    <w:p>
-      <w:pPr>
-        <w:pStyle w:val="Heading3"/>
-        <w:rPr>
-          <w:lang w:val="en-GB"/>
-        </w:rPr>
-      </w:pPr>
-      <w:bookmarkStart w:id="23" w:name="_Toc450937876"/>
-      <w:r>
-        <w:rPr>
-          <w:lang w:val="en-GB"/>
-        </w:rPr>
-        <w:t>Scalability</w:t>
-      </w:r>
-      <w:bookmarkEnd w:id="23"/>
-    </w:p>
-    <w:p>
-      <w:pPr>
-        <w:rPr>
-          <w:lang w:val="en-GB"/>
-        </w:rPr>
-      </w:pPr>
-      <w:r>
-        <w:rPr>
-          <w:lang w:val="en-GB"/>
-        </w:rPr>
-        <w:t>The application can be used with up to 50 x 50 size parking lots and have instruction set of 1000.</w:t>
-      </w:r>
-    </w:p>
-    <w:p>
-      <w:pPr>
-        <w:rPr>
-          <w:lang w:val="en-GB"/>
-        </w:rPr>
-      </w:pPr>
-      <w:r>
-        <w:rPr>
-          <w:lang w:val="en-GB"/>
-        </w:rPr>
-        <w:t>Up to 200 users can use the application concurrently.</w:t>
-      </w:r>
-    </w:p>
-    <w:p>
-      <w:pPr>
-        <w:pStyle w:val="Heading3"/>
-        <w:rPr>
-          <w:lang w:val="en-GB"/>
-        </w:rPr>
-      </w:pPr>
-      <w:bookmarkStart w:id="24" w:name="_Toc450937877"/>
-      <w:r>
-        <w:rPr>
-          <w:lang w:val="en-GB"/>
-        </w:rPr>
-        <w:t>Usability</w:t>
-      </w:r>
-      <w:bookmarkEnd w:id="24"/>
-    </w:p>
-    <w:p>
-      <w:pPr>
-        <w:rPr>
-          <w:lang w:val="en-GB"/>
-        </w:rPr>
-      </w:pPr>
-      <w:r>
-        <w:rPr>
-          <w:lang w:val="en-GB"/>
-        </w:rPr>
-        <w:t>The application can be used without extra manual by an English speaking person with medium computer usage skills.</w:t>
-      </w:r>
-    </w:p>
-    <w:p>
-      <w:pPr>
-        <w:pStyle w:val="Heading3"/>
-        <w:rPr>
-          <w:lang w:val="en-GB"/>
-        </w:rPr>
-      </w:pPr>
-      <w:bookmarkStart w:id="25" w:name="_Toc450937878"/>
-      <w:r>
-        <w:rPr>
-          <w:lang w:val="en-GB"/>
-        </w:rPr>
-        <w:t>Reliability</w:t>
-      </w:r>
-      <w:bookmarkEnd w:id="25"/>
-    </w:p>
-    <w:p>
-      <w:pPr>
-        <w:rPr>
-          <w:lang w:val="en-GB"/>
-        </w:rPr>
-      </w:pPr>
-      <w:r>
-        <w:rPr>
-          <w:lang w:val="en-GB"/>
-        </w:rPr>
-        <w:t>The application works without any fatal problems 99% of the uptime.</w:t>
-      </w:r>
-    </w:p>
-    <w:p>
-      <w:pPr>
-        <w:pStyle w:val="Heading3"/>
-        <w:rPr>
-          <w:lang w:val="en-GB"/>
-        </w:rPr>
-      </w:pPr>
-      <w:bookmarkStart w:id="26" w:name="_Toc450937879"/>
-      <w:r>
-        <w:rPr>
-          <w:lang w:val="en-GB"/>
-        </w:rPr>
-        <w:t>Correctness</w:t>
-      </w:r>
-      <w:bookmarkEnd w:id="26"/>
-    </w:p>
-    <w:p>
-      <w:pPr>
-        <w:rPr>
-          <w:lang w:val="en-GB"/>
-        </w:rPr>
-      </w:pPr>
-      <w:r>
-        <w:rPr>
-          <w:lang w:val="en-GB"/>
-        </w:rPr>
-        <w:t>The application shows the correct movement o</w:t>
-      </w:r>
-      <w:r>
-        <w:rPr>
-          <w:lang w:val="en-GB"/>
-        </w:rPr>
-        <w:t>f the machines on the screen 99</w:t>
-      </w:r>
-      <w:r>
-        <w:rPr>
-          <w:lang w:val="en-GB"/>
-        </w:rPr>
-        <w:t>% of execution times.</w:t>
-      </w:r>
-    </w:p>
-    <w:p>
-      <w:pPr>
-        <w:pStyle w:val="Heading3"/>
-        <w:rPr>
-          <w:lang w:val="en-GB"/>
-        </w:rPr>
-      </w:pPr>
-      <w:bookmarkStart w:id="27" w:name="_Toc450937880"/>
-      <w:r>
-        <w:rPr>
-          <w:lang w:val="en-GB"/>
-        </w:rPr>
-        <w:t>Durability</w:t>
-      </w:r>
-      <w:bookmarkEnd w:id="27"/>
-    </w:p>
-    <w:p>
-      <w:pPr>
-        <w:rPr>
-          <w:lang w:val="en-GB"/>
-        </w:rPr>
-      </w:pPr>
-      <w:r>
-        <w:rPr>
-          <w:lang w:val="en-GB"/>
-        </w:rPr>
-        <w:t>RCPS application will have an uptime of 23 hours and 30 minutes per day, 6 days, 12 hours per week and 28 days per month without any fatal crashes.</w:t>
-      </w:r>
-    </w:p>
-    <w:p>
-      <w:pPr>
-        <w:pStyle w:val="Heading3"/>
-        <w:rPr>
-          <w:lang w:val="en-GB"/>
-        </w:rPr>
-      </w:pPr>
-      <w:bookmarkStart w:id="28" w:name="_Toc450937881"/>
-      <w:r>
-        <w:rPr>
-          <w:lang w:val="en-GB"/>
-        </w:rPr>
-        <w:t>Efficiency</w:t>
-      </w:r>
-      <w:bookmarkEnd w:id="28"/>
-    </w:p>
-    <w:p>
-      <w:pPr>
-        <w:rPr>
-          <w:lang w:val="en-GB"/>
-        </w:rPr>
-      </w:pPr>
-      <w:r>
-        <w:rPr>
-          <w:lang w:val="en-GB"/>
-        </w:rPr>
-        <w:t xml:space="preserve">The application must use less than </w:t>
-      </w:r>
-      <w:r>
-        <w:rPr>
-          <w:lang w:val="en-GB"/>
-        </w:rPr>
-        <w:t xml:space="preserve">1 MB of network resources to show to load the parking lot with three different models of cars. </w:t>
-      </w:r>
-    </w:p>
-    <w:p>
-      <w:pPr>
-        <w:pStyle w:val="Heading3"/>
-        <w:rPr>
-          <w:lang w:val="en-GB"/>
-        </w:rPr>
-      </w:pPr>
-      <w:bookmarkStart w:id="29" w:name="_Toc450937882"/>
-      <w:r>
-        <w:rPr>
-          <w:lang w:val="en-GB"/>
-        </w:rPr>
-        <w:t>Reusability</w:t>
-      </w:r>
-      <w:bookmarkEnd w:id="29"/>
-    </w:p>
-    <w:p>
-      <w:pPr>
-        <w:rPr>
-          <w:lang w:val="en-GB"/>
-        </w:rPr>
-      </w:pPr>
-      <w:r>
-        <w:rPr>
-          <w:lang w:val="en-GB"/>
-        </w:rPr>
-        <w:t>The application has to have the ability to be rewritten in minimal effort to visualize any other parking lot simulation with either implicit or explicit instruction set.</w:t>
-      </w:r>
-    </w:p>
-    <w:p>
-      <w:pPr>
-        <w:rPr>
-          <w:lang w:val="en-GB"/>
-        </w:rPr>
-      </w:pPr>
-      <w:r>
-        <w:rPr>
-          <w:lang w:val="en-GB"/>
-        </w:rPr>
-        <w:t>In case of implicit instruction set, an instruction set where the whole parking layout and every parking space’s state is written out for every instruction step. It is necessary for the RCPS application to convert these instructions to explicit instructions.</w:t>
-      </w:r>
-    </w:p>
-    <w:p>
-      <w:pPr>
-        <w:rPr>
-          <w:lang w:val="en-GB"/>
-        </w:rPr>
-      </w:pPr>
-      <w:r>
-        <w:rPr>
-          <w:lang w:val="en-GB"/>
-        </w:rPr>
-        <w:t xml:space="preserve">Explicit instruction set has explicit orders for every machine on the lot for every instruction step. For example, </w:t>
-      </w:r>
-      <w:r>
-        <w:rPr>
-          <w:rStyle w:val="KoodinideChar"/>
-        </w:rPr>
-        <w:t>“R0”, “E”</w:t>
-      </w:r>
-      <w:r>
-        <w:rPr>
-          <w:lang w:val="en-GB"/>
-        </w:rPr>
-        <w:t xml:space="preserve"> would mean that at that time, robot with ID R0 should move one step east. </w:t>
-      </w:r>
-    </w:p>
-    <w:p>
-      <w:pPr>
-        <w:rPr>
-          <w:lang w:val="en-GB"/>
-        </w:rPr>
-      </w:pPr>
-    </w:p>
-    <w:p>
-      <w:pPr>
-        <w:pStyle w:val="Heading3"/>
-        <w:rPr>
-          <w:lang w:val="en-GB"/>
-        </w:rPr>
-      </w:pPr>
-      <w:bookmarkStart w:id="30" w:name="_Toc450937883"/>
-      <w:r>
-        <w:rPr>
-          <w:lang w:val="en-GB"/>
-        </w:rPr>
-        <w:t>Extendibility</w:t>
-      </w:r>
-      <w:bookmarkEnd w:id="30"/>
-    </w:p>
-    <w:p>
-      <w:pPr>
-        <w:rPr>
-          <w:lang w:val="en-GB"/>
-        </w:rPr>
-      </w:pPr>
-      <w:r>
-        <w:rPr>
-          <w:lang w:val="en-GB"/>
-        </w:rPr>
-        <w:t>Event handler what takes the ID of machine, can be extended to be interactive simulation.</w:t>
-      </w:r>
-    </w:p>
-    <w:p>
-      <w:pPr>
-        <w:rPr>
-          <w:lang w:val="en-GB"/>
-        </w:rPr>
-      </w:pPr>
-    </w:p>
-    <w:p>
-      <w:pPr>
-        <w:pStyle w:val="Heading3"/>
-        <w:rPr>
-          <w:lang w:val="en-GB"/>
-        </w:rPr>
-      </w:pPr>
-      <w:bookmarkStart w:id="31" w:name="_Toc450937884"/>
-      <w:r>
-        <w:rPr>
-          <w:lang w:val="en-GB"/>
-        </w:rPr>
-        <w:t>Portability</w:t>
-      </w:r>
-      <w:bookmarkEnd w:id="31"/>
-    </w:p>
-    <w:p>
-      <w:pPr>
-        <w:rPr>
-          <w:lang w:val="en-GB"/>
-        </w:rPr>
-      </w:pPr>
-      <w:r>
-        <w:rPr>
-          <w:lang w:val="en-GB"/>
-        </w:rPr>
-        <w:t>The client application has to be usable from Linux, OS X and Windows operating systems when using Mozilla Firefox, Safari or Chrome web browsers. In addition, the client application has to be usable from Android and iOS mobile devices using respective native web browsers.</w:t>
-      </w:r>
-    </w:p>
-    <w:p>
-      <w:pPr>
-        <w:rPr>
-          <w:lang w:val="en-GB"/>
-        </w:rPr>
-      </w:pPr>
-      <w:r>
-        <w:rPr>
-          <w:lang w:val="en-GB"/>
-        </w:rPr>
-        <w:t>The server application has to run on Linux and Windows operating systems with Python 3.5+, bottle and Jinja2 installed.</w:t>
-      </w:r>
-    </w:p>
-    <w:p>
-      <w:pPr>
-        <w:pStyle w:val="Heading3"/>
-        <w:rPr>
-          <w:lang w:val="en-GB"/>
-        </w:rPr>
-      </w:pPr>
-      <w:bookmarkStart w:id="32" w:name="_Toc450937885"/>
-      <w:r>
-        <w:rPr>
-          <w:lang w:val="en-GB"/>
-        </w:rPr>
-        <w:t>Documentation</w:t>
-      </w:r>
-      <w:bookmarkEnd w:id="32"/>
-    </w:p>
-    <w:p>
-      <w:pPr>
-        <w:rPr>
-          <w:lang w:val="en-GB"/>
-        </w:rPr>
-      </w:pPr>
-      <w:r>
-        <w:rPr>
-          <w:lang w:val="en-GB"/>
-        </w:rPr>
-        <w:t>The application has to have clear installation and usage instructions. The source code has to commit to the standards of the programming or mark-up language used and be thoroughly commented.</w:t>
-      </w:r>
-    </w:p>
-    <w:p>
-      <w:pPr>
-        <w:pStyle w:val="Heading3"/>
-        <w:rPr>
-          <w:lang w:val="en-GB"/>
-        </w:rPr>
-      </w:pPr>
-      <w:bookmarkStart w:id="33" w:name="_Toc450937886"/>
-      <w:r>
-        <w:rPr>
-          <w:lang w:val="en-GB"/>
-        </w:rPr>
-        <w:t>Installation</w:t>
+      <w:bookmarkStart w:id="33" w:name="_Toc450937887"/>
+      <w:r>
+        <w:t>Functional requirements</w:t>
       </w:r>
       <w:bookmarkEnd w:id="33"/>
-    </w:p>
-    <w:p>
-      <w:pPr>
-        <w:rPr>
-          <w:lang w:val="en-GB"/>
-        </w:rPr>
-      </w:pPr>
-      <w:r>
-        <w:rPr>
-          <w:lang w:val="en-GB"/>
-        </w:rPr>
-        <w:t>The application can be installed to a server by a system administrator and run without any extra requirements than specified in the documentation. The client application does not need any installation.</w:t>
-      </w:r>
-      <w:r>
-        <w:rPr>
-          <w:lang w:val="en-GB"/>
-        </w:rPr>
-        <w:t xml:space="preserve"> </w:t>
-      </w:r>
-    </w:p>
-    <w:p>
-      <w:pPr>
-        <w:rPr>
-          <w:lang w:val="en-GB"/>
-        </w:rPr>
-      </w:pPr>
-    </w:p>
-    <w:p>
-      <w:pPr>
-        <w:pStyle w:val="Heading3"/>
-        <w:rPr>
-          <w:lang w:val="en-GB"/>
-        </w:rPr>
-      </w:pPr>
-    </w:p>
-    <w:p>
-      <w:pPr>
-        <w:pStyle w:val="Heading2"/>
-      </w:pPr>
-      <w:bookmarkStart w:id="34" w:name="_Toc450937887"/>
-      <w:r>
-        <w:t>Functional requirements</w:t>
-      </w:r>
-      <w:bookmarkEnd w:id="34"/>
     </w:p>
     <w:p>
       <w:pPr>
@@ -6174,14 +6160,14 @@
           <w:lang w:val="en-GB"/>
         </w:rPr>
       </w:pPr>
-      <w:bookmarkStart w:id="35" w:name="_Toc450937888"/>
+      <w:bookmarkStart w:id="34" w:name="_Toc450937888"/>
       <w:r>
         <w:rPr>
           <w:lang w:val="en-GB"/>
         </w:rPr>
         <w:t>Application is able to read the robroute file format</w:t>
       </w:r>
-      <w:bookmarkEnd w:id="35"/>
+      <w:bookmarkEnd w:id="34"/>
     </w:p>
     <w:p>
       <w:pPr>
@@ -6454,88 +6440,88 @@
           <w:lang w:val="en-GB"/>
         </w:rPr>
       </w:pPr>
-      <w:bookmarkStart w:id="36" w:name="_Toc450937889"/>
+      <w:bookmarkStart w:id="35" w:name="_Toc450937889"/>
       <w:r>
         <w:rPr>
           <w:lang w:val="en-GB"/>
         </w:rPr>
         <w:t>Application is able to construct parking lot and machines’ instructions from a robroute instruction file</w:t>
       </w:r>
+      <w:bookmarkEnd w:id="35"/>
+    </w:p>
+    <w:p>
+      <w:pPr>
+        <w:rPr>
+          <w:lang w:val="en-GB"/>
+        </w:rPr>
+      </w:pPr>
+      <w:r>
+        <w:rPr>
+          <w:lang w:val="en-GB"/>
+        </w:rPr>
+        <w:t>As mentioned before, the robroute file includes the width and height of the parking lot and the layout of parking lot. The parking spaces have to be given coordinates in a grid (x and y coordinates). Also, the different types of parking spaces have to be considered as there might be cases where the parking lot is not perfect rectangle without any obstructions in the middle.</w:t>
+      </w:r>
+    </w:p>
+    <w:p>
+      <w:pPr>
+        <w:rPr>
+          <w:lang w:val="en-GB"/>
+        </w:rPr>
+      </w:pPr>
+      <w:r>
+        <w:rPr>
+          <w:lang w:val="en-GB"/>
+        </w:rPr>
+        <w:t xml:space="preserve">The instructions in robroute file are generated by C++ algorithm which uses bitwise addition to characters for differentiating the states. The states need to be converted back from characters to meaningful state enumeration. </w:t>
+      </w:r>
+    </w:p>
+    <w:p>
+      <w:pPr>
+        <w:rPr>
+          <w:lang w:val="en-GB"/>
+        </w:rPr>
+      </w:pPr>
+      <w:r>
+        <w:rPr>
+          <w:lang w:val="en-GB"/>
+        </w:rPr>
+        <w:t>Furthermore, the instructions are not explicit as in they do not give an ID to the machine. For visualization purposes they have to be converted to explicit instructions.</w:t>
+      </w:r>
+    </w:p>
+    <w:p>
+      <w:pPr>
+        <w:rPr>
+          <w:lang w:val="en-GB"/>
+        </w:rPr>
+      </w:pPr>
+    </w:p>
+    <w:p>
+      <w:pPr>
+        <w:pStyle w:val="Heading3"/>
+        <w:rPr>
+          <w:lang w:val="en-GB"/>
+        </w:rPr>
+      </w:pPr>
+      <w:bookmarkStart w:id="36" w:name="_Toc450937890"/>
+      <w:r>
+        <w:rPr>
+          <w:lang w:val="en-GB"/>
+        </w:rPr>
+        <w:t xml:space="preserve">Application is showing static images of start and end </w:t>
+      </w:r>
+      <w:r>
+        <w:rPr>
+          <w:lang w:val="en-GB"/>
+        </w:rPr>
+        <w:t>st</w:t>
+      </w:r>
+      <w:r>
+        <w:rPr>
+          <w:lang w:val="en-GB"/>
+        </w:rPr>
+        <w:t>ate of the simulation</w:t>
+      </w:r>
       <w:bookmarkEnd w:id="36"/>
-    </w:p>
-    <w:p>
-      <w:pPr>
-        <w:rPr>
-          <w:lang w:val="en-GB"/>
-        </w:rPr>
-      </w:pPr>
-      <w:r>
-        <w:rPr>
-          <w:lang w:val="en-GB"/>
-        </w:rPr>
-        <w:t>As mentioned before, the robroute file includes the width and height of the parking lot and the layout of parking lot. The parking spaces have to be given coordinates in a grid (x and y coordinates). Also, the different types of parking spaces have to be considered as there might be cases where the parking lot is not perfect rectangle without any obstructions in the middle.</w:t>
-      </w:r>
-    </w:p>
-    <w:p>
-      <w:pPr>
-        <w:rPr>
-          <w:lang w:val="en-GB"/>
-        </w:rPr>
-      </w:pPr>
-      <w:r>
-        <w:rPr>
-          <w:lang w:val="en-GB"/>
-        </w:rPr>
-        <w:t xml:space="preserve">The instructions in robroute file are generated by C++ algorithm which uses bitwise addition to characters for differentiating the states. The states need to be converted back from characters to meaningful state enumeration. </w:t>
-      </w:r>
-    </w:p>
-    <w:p>
-      <w:pPr>
-        <w:rPr>
-          <w:lang w:val="en-GB"/>
-        </w:rPr>
-      </w:pPr>
-      <w:r>
-        <w:rPr>
-          <w:lang w:val="en-GB"/>
-        </w:rPr>
-        <w:t>Furthermore, the instructions are not explicit as in they do not give an ID to the machine. For visualization purposes they have to be converted to explicit instructions.</w:t>
-      </w:r>
-    </w:p>
-    <w:p>
-      <w:pPr>
-        <w:rPr>
-          <w:lang w:val="en-GB"/>
-        </w:rPr>
-      </w:pPr>
-    </w:p>
-    <w:p>
-      <w:pPr>
-        <w:pStyle w:val="Heading3"/>
-        <w:rPr>
-          <w:lang w:val="en-GB"/>
-        </w:rPr>
-      </w:pPr>
-      <w:bookmarkStart w:id="37" w:name="_Toc450937890"/>
-      <w:r>
-        <w:rPr>
-          <w:lang w:val="en-GB"/>
-        </w:rPr>
-        <w:t xml:space="preserve">Application is showing static images of start and end </w:t>
-      </w:r>
-      <w:r>
-        <w:rPr>
-          <w:lang w:val="en-GB"/>
-        </w:rPr>
-        <w:t>st</w:t>
-      </w:r>
-      <w:r>
-        <w:rPr>
-          <w:lang w:val="en-GB"/>
-        </w:rPr>
-        <w:t>ate of the simulation</w:t>
-      </w:r>
-      <w:bookmarkEnd w:id="37"/>
     </w:p>
     <w:p>
       <w:pPr>
@@ -6568,13 +6554,49 @@
           <w:lang w:val="en-GB"/>
         </w:rPr>
       </w:pPr>
-      <w:bookmarkStart w:id="38" w:name="_Toc450937891"/>
+      <w:bookmarkStart w:id="37" w:name="_Toc450937891"/>
       <w:r>
         <w:rPr>
           <w:lang w:val="en-GB"/>
         </w:rPr>
         <w:t>Application is visualizing the simulation of the algorithm</w:t>
       </w:r>
+      <w:bookmarkEnd w:id="37"/>
+    </w:p>
+    <w:p>
+      <w:pPr>
+        <w:rPr>
+          <w:lang w:val="en-GB"/>
+        </w:rPr>
+      </w:pPr>
+      <w:r>
+        <w:rPr>
+          <w:lang w:val="en-GB"/>
+        </w:rPr>
+        <w:t>User has to be able to see all of the steps of algorithm simulation on screen. The simulation has to be visualized continuously – it cannot be step-by-step static images.</w:t>
+      </w:r>
+    </w:p>
+    <w:p>
+      <w:pPr>
+        <w:rPr>
+          <w:lang w:val="en-GB"/>
+        </w:rPr>
+      </w:pPr>
+    </w:p>
+    <w:p>
+      <w:pPr>
+        <w:pStyle w:val="Heading3"/>
+        <w:rPr>
+          <w:lang w:val="en-GB"/>
+        </w:rPr>
+      </w:pPr>
+      <w:bookmarkStart w:id="38" w:name="_Toc450937892"/>
+      <w:r>
+        <w:rPr>
+          <w:lang w:val="en-GB"/>
+        </w:rPr>
+        <w:t>Application is able to scale accordingly to parking lot and viewport size</w:t>
+      </w:r>
       <w:bookmarkEnd w:id="38"/>
     </w:p>
     <w:p>
@@ -6587,7 +6609,7 @@
         <w:rPr>
           <w:lang w:val="en-GB"/>
         </w:rPr>
-        <w:t>User has to be able to see all of the steps of algorithm simulation on screen. The simulation has to be visualized continuously – it cannot be step-by-step static images.</w:t>
+        <w:t xml:space="preserve">As the application can be used from variety of devices with different screen resolutions and the parking lot sizes can vary vastly, the application has to be able to scale accordingly. </w:t>
       </w:r>
     </w:p>
     <w:p>
@@ -6604,43 +6626,7 @@
           <w:lang w:val="en-GB"/>
         </w:rPr>
       </w:pPr>
-      <w:bookmarkStart w:id="39" w:name="_Toc450937892"/>
-      <w:r>
-        <w:rPr>
-          <w:lang w:val="en-GB"/>
-        </w:rPr>
-        <w:t>Application is able to scale accordingly to parking lot and viewport size</w:t>
-      </w:r>
-      <w:bookmarkEnd w:id="39"/>
-    </w:p>
-    <w:p>
-      <w:pPr>
-        <w:rPr>
-          <w:lang w:val="en-GB"/>
-        </w:rPr>
-      </w:pPr>
-      <w:r>
-        <w:rPr>
-          <w:lang w:val="en-GB"/>
-        </w:rPr>
-        <w:t xml:space="preserve">As the application can be used from variety of devices with different screen resolutions and the parking lot sizes can vary vastly, the application has to be able to scale accordingly. </w:t>
-      </w:r>
-    </w:p>
-    <w:p>
-      <w:pPr>
-        <w:rPr>
-          <w:lang w:val="en-GB"/>
-        </w:rPr>
-      </w:pPr>
-    </w:p>
-    <w:p>
-      <w:pPr>
-        <w:pStyle w:val="Heading3"/>
-        <w:rPr>
-          <w:lang w:val="en-GB"/>
-        </w:rPr>
-      </w:pPr>
-      <w:bookmarkStart w:id="40" w:name="_Toc450937893"/>
+      <w:bookmarkStart w:id="39" w:name="_Toc450937893"/>
       <w:r>
         <w:rPr>
           <w:lang w:val="en-GB"/>
@@ -6648,7 +6634,7 @@
         <w:lastRenderedPageBreak/>
         <w:t>User is able to choose the parking lot layout to visualize from application</w:t>
       </w:r>
-      <w:bookmarkEnd w:id="40"/>
+      <w:bookmarkEnd w:id="39"/>
     </w:p>
     <w:p>
       <w:pPr>
@@ -6667,74 +6653,74 @@
       <w:pPr>
         <w:pStyle w:val="Heading1"/>
       </w:pPr>
-      <w:bookmarkStart w:id="41" w:name="_Toc450937894"/>
+      <w:bookmarkStart w:id="40" w:name="_Toc450937894"/>
       <w:r>
         <w:lastRenderedPageBreak/>
         <w:t>System architecture</w:t>
       </w:r>
+      <w:bookmarkEnd w:id="40"/>
+    </w:p>
+    <w:p>
+      <w:r>
+        <w:t xml:space="preserve">Technologies used are state-of-art and work for the best result. Web application approach was chosen as in recent years, the browser support for HTML5 technology stack standards has improved drastically, which makes web application developed for HTML5 truly crossbrowser and cross-device experience. The other advantage is the ability to access the application from </w:t>
+      </w:r>
+      <w:r>
+        <w:t>any location</w:t>
+      </w:r>
+      <w:r>
+        <w:t xml:space="preserve">. </w:t>
+      </w:r>
+    </w:p>
+    <w:p>
+      <w:r>
+        <w:t xml:space="preserve">Originally, </w:t>
+      </w:r>
+      <w:r>
+        <w:t xml:space="preserve">Phaser was chosen as a JavaScript library supporting the visualization part of the development as it has the right support for the requirements of the application. This includes scalability in screen sizes and JSON support. JSON is used as data object transmitting standard as it is quicker to parse and transmit, but also because of its integration in JavaScript language. </w:t>
+      </w:r>
+      <w:r>
+        <w:t>In the early stages of development process, where the architecture of the application came more apparent, Phaser was ditched from the technology stack as it did not support the core methodologies used in the application.</w:t>
+      </w:r>
+    </w:p>
+    <w:p>
+      <w:pPr>
+        <w:rPr>
+          <w:lang w:val="en-GB"/>
+        </w:rPr>
+      </w:pPr>
+      <w:r>
+        <w:t xml:space="preserve">Python is used as a server side language for its easy to read </w:t>
+      </w:r>
+      <w:r>
+        <w:t xml:space="preserve">syntax and possibility to implement new features quickly. Bottle is used as a web framework for it’s lightweightness and simplicity. It has the ability for function-call mapping for clean and dynamic URLs. </w:t>
+      </w:r>
+    </w:p>
+    <w:p>
+      <w:pPr>
+        <w:rPr>
+          <w:lang w:val="en-GB"/>
+        </w:rPr>
+      </w:pPr>
+    </w:p>
+    <w:p>
+      <w:pPr>
+        <w:pStyle w:val="Heading2"/>
+      </w:pPr>
+      <w:bookmarkStart w:id="41" w:name="_Toc450937895"/>
+      <w:r>
+        <w:t>Architecture overview</w:t>
+      </w:r>
       <w:bookmarkEnd w:id="41"/>
     </w:p>
     <w:p>
-      <w:r>
-        <w:t xml:space="preserve">Technologies used are state-of-art and work for the best result. Web application approach was chosen as in recent years, the browser support for HTML5 technology stack standards has improved drastically, which makes web application developed for HTML5 truly crossbrowser and cross-device experience. The other advantage is the ability to access the application from </w:t>
-      </w:r>
-      <w:r>
-        <w:t>any location</w:t>
-      </w:r>
-      <w:r>
-        <w:t xml:space="preserve">. </w:t>
-      </w:r>
-    </w:p>
-    <w:p>
-      <w:r>
-        <w:t xml:space="preserve">Originally, </w:t>
-      </w:r>
-      <w:r>
-        <w:t xml:space="preserve">Phaser was chosen as a JavaScript library supporting the visualization part of the development as it has the right support for the requirements of the application. This includes scalability in screen sizes and JSON support. JSON is used as data object transmitting standard as it is quicker to parse and transmit, but also because of its integration in JavaScript language. </w:t>
-      </w:r>
-      <w:r>
-        <w:t>In the early stages of development process, where the architecture of the application came more apparent, Phaser was ditched from the technology stack as it did not support the core methodologies used in the application.</w:t>
-      </w:r>
-    </w:p>
-    <w:p>
-      <w:pPr>
-        <w:rPr>
-          <w:lang w:val="en-GB"/>
-        </w:rPr>
-      </w:pPr>
-      <w:r>
-        <w:t xml:space="preserve">Python is used as a server side language for its easy to read </w:t>
-      </w:r>
-      <w:r>
-        <w:t xml:space="preserve">syntax and possibility to implement new features quickly. Bottle is used as a web framework for it’s lightweightness and simplicity. It has the ability for function-call mapping for clean and dynamic URLs. </w:t>
-      </w:r>
-    </w:p>
-    <w:p>
-      <w:pPr>
-        <w:rPr>
-          <w:lang w:val="en-GB"/>
-        </w:rPr>
-      </w:pPr>
-    </w:p>
-    <w:p>
       <w:pPr>
         <w:pStyle w:val="Heading2"/>
       </w:pPr>
-      <w:bookmarkStart w:id="42" w:name="_Toc450937895"/>
-      <w:r>
-        <w:t>Architecture overview</w:t>
+      <w:bookmarkStart w:id="42" w:name="_Toc450937896"/>
+      <w:r>
+        <w:t>Server side platform selection</w:t>
       </w:r>
       <w:bookmarkEnd w:id="42"/>
-    </w:p>
-    <w:p>
-      <w:pPr>
-        <w:pStyle w:val="Heading2"/>
-      </w:pPr>
-      <w:bookmarkStart w:id="43" w:name="_Toc450937896"/>
-      <w:r>
-        <w:t>Server side platform selection</w:t>
-      </w:r>
-      <w:bookmarkEnd w:id="43"/>
     </w:p>
     <w:p>
       <w:r>
@@ -6762,7 +6748,6 @@
           <w:id w:val="767431855"/>
           <w:citation/>
         </w:sdtPr>
-        <w:sdtEndPr/>
         <w:sdtContent>
           <w:r>
             <w:fldChar w:fldCharType="begin"/>
@@ -6806,7 +6791,6 @@
           <w:id w:val="2032059615"/>
           <w:citation/>
         </w:sdtPr>
-        <w:sdtEndPr/>
         <w:sdtContent>
           <w:r>
             <w:fldChar w:fldCharType="begin"/>
@@ -6892,7 +6876,6 @@
           <w:id w:val="2068760787"/>
           <w:citation/>
         </w:sdtPr>
-        <w:sdtEndPr/>
         <w:sdtContent>
           <w:r>
             <w:fldChar w:fldCharType="begin"/>
@@ -6927,7 +6910,6 @@
           <w:id w:val="107171608"/>
           <w:citation/>
         </w:sdtPr>
-        <w:sdtEndPr/>
         <w:sdtContent>
           <w:r>
             <w:fldChar w:fldCharType="begin"/>
@@ -6975,11 +6957,11 @@
       <w:pPr>
         <w:pStyle w:val="Heading3"/>
       </w:pPr>
-      <w:bookmarkStart w:id="44" w:name="_Toc450937897"/>
+      <w:bookmarkStart w:id="43" w:name="_Toc450937897"/>
       <w:r>
         <w:t>Python web framework selection</w:t>
       </w:r>
-      <w:bookmarkEnd w:id="44"/>
+      <w:bookmarkEnd w:id="43"/>
     </w:p>
     <w:p>
       <w:pPr>
@@ -7041,7 +7023,6 @@
           <w:id w:val="971867976"/>
           <w:citation/>
         </w:sdtPr>
-        <w:sdtEndPr/>
         <w:sdtContent>
           <w:r>
             <w:rPr>
@@ -7120,7 +7101,6 @@
           <w:id w:val="51352976"/>
           <w:citation/>
         </w:sdtPr>
-        <w:sdtEndPr/>
         <w:sdtContent>
           <w:r>
             <w:rPr>
@@ -7199,7 +7179,6 @@
           <w:id w:val="1959609125"/>
           <w:citation/>
         </w:sdtPr>
-        <w:sdtEndPr/>
         <w:sdtContent>
           <w:r>
             <w:rPr>
@@ -7255,11 +7234,11 @@
       <w:pPr>
         <w:pStyle w:val="Heading2"/>
       </w:pPr>
-      <w:bookmarkStart w:id="45" w:name="_Toc450937898"/>
+      <w:bookmarkStart w:id="44" w:name="_Toc450937898"/>
       <w:r>
         <w:t>Data object transmitting standards</w:t>
       </w:r>
-      <w:bookmarkEnd w:id="45"/>
+      <w:bookmarkEnd w:id="44"/>
     </w:p>
     <w:p>
       <w:r>
@@ -7270,7 +7249,6 @@
           <w:id w:val="-507989767"/>
           <w:citation/>
         </w:sdtPr>
-        <w:sdtEndPr/>
         <w:sdtContent>
           <w:r>
             <w:fldChar w:fldCharType="begin"/>
@@ -7509,7 +7487,6 @@
           <w:id w:val="-1522550143"/>
           <w:citation/>
         </w:sdtPr>
-        <w:sdtEndPr/>
         <w:sdtContent>
           <w:r>
             <w:fldChar w:fldCharType="begin"/>
@@ -7550,11 +7527,11 @@
       <w:pPr>
         <w:pStyle w:val="Heading2"/>
       </w:pPr>
-      <w:bookmarkStart w:id="46" w:name="_Toc450937899"/>
+      <w:bookmarkStart w:id="45" w:name="_Toc450937899"/>
       <w:r>
         <w:t>Client side platform selection</w:t>
       </w:r>
-      <w:bookmarkEnd w:id="46"/>
+      <w:bookmarkEnd w:id="45"/>
     </w:p>
     <w:p>
       <w:r>
@@ -7574,7 +7551,6 @@
           <w:id w:val="-1452462157"/>
           <w:citation/>
         </w:sdtPr>
-        <w:sdtEndPr/>
         <w:sdtContent>
           <w:r>
             <w:fldChar w:fldCharType="begin"/>
@@ -7613,7 +7589,6 @@
           <w:id w:val="924224726"/>
           <w:citation/>
         </w:sdtPr>
-        <w:sdtEndPr/>
         <w:sdtContent>
           <w:r>
             <w:fldChar w:fldCharType="begin"/>
@@ -7652,7 +7627,6 @@
           <w:id w:val="1195883696"/>
           <w:citation/>
         </w:sdtPr>
-        <w:sdtEndPr/>
         <w:sdtContent>
           <w:r>
             <w:fldChar w:fldCharType="begin"/>
@@ -7691,14 +7665,14 @@
           <w:lang w:val="en-GB"/>
         </w:rPr>
       </w:pPr>
-      <w:bookmarkStart w:id="47" w:name="_Toc450937900"/>
+      <w:bookmarkStart w:id="46" w:name="_Toc450937900"/>
       <w:r>
         <w:rPr>
           <w:lang w:val="en-GB"/>
         </w:rPr>
         <w:t>JavaScript Libraries</w:t>
       </w:r>
-      <w:bookmarkEnd w:id="47"/>
+      <w:bookmarkEnd w:id="46"/>
     </w:p>
     <w:p>
       <w:r>
@@ -7714,7 +7688,6 @@
           <w:id w:val="560294999"/>
           <w:citation/>
         </w:sdtPr>
-        <w:sdtEndPr/>
         <w:sdtContent>
           <w:r>
             <w:fldChar w:fldCharType="begin"/>
@@ -7824,12 +7797,12 @@
       <w:pPr>
         <w:pStyle w:val="Heading1"/>
       </w:pPr>
-      <w:bookmarkStart w:id="48" w:name="_Toc450937901"/>
+      <w:bookmarkStart w:id="47" w:name="_Toc450937901"/>
       <w:r>
         <w:lastRenderedPageBreak/>
         <w:t>Application overview</w:t>
       </w:r>
-      <w:bookmarkEnd w:id="48"/>
+      <w:bookmarkEnd w:id="47"/>
     </w:p>
     <w:p>
       <w:pPr>
@@ -7974,27 +7947,27 @@
       <w:pPr>
         <w:pStyle w:val="Heading2"/>
       </w:pPr>
-      <w:bookmarkStart w:id="49" w:name="_Toc450937902"/>
+      <w:bookmarkStart w:id="48" w:name="_Toc450937902"/>
       <w:r>
         <w:t>Application flow</w:t>
       </w:r>
+      <w:bookmarkEnd w:id="48"/>
+    </w:p>
+    <w:p>
+      <w:pPr>
+        <w:pStyle w:val="Heading3"/>
+        <w:rPr>
+          <w:lang w:val="en-GB"/>
+        </w:rPr>
+      </w:pPr>
+      <w:bookmarkStart w:id="49" w:name="_Toc450937903"/>
+      <w:r>
+        <w:rPr>
+          <w:lang w:val="en-GB"/>
+        </w:rPr>
+        <w:t>Rendering the index page</w:t>
+      </w:r>
       <w:bookmarkEnd w:id="49"/>
-    </w:p>
-    <w:p>
-      <w:pPr>
-        <w:pStyle w:val="Heading3"/>
-        <w:rPr>
-          <w:lang w:val="en-GB"/>
-        </w:rPr>
-      </w:pPr>
-      <w:bookmarkStart w:id="50" w:name="_Toc450937903"/>
-      <w:r>
-        <w:rPr>
-          <w:lang w:val="en-GB"/>
-        </w:rPr>
-        <w:t>Rendering the index page</w:t>
-      </w:r>
-      <w:bookmarkEnd w:id="50"/>
     </w:p>
     <w:p>
       <w:pPr>
@@ -8202,14 +8175,14 @@
           <w:lang w:val="en-GB"/>
         </w:rPr>
       </w:pPr>
-      <w:bookmarkStart w:id="51" w:name="_Toc450937904"/>
+      <w:bookmarkStart w:id="50" w:name="_Toc450937904"/>
       <w:r>
         <w:rPr>
           <w:lang w:val="en-GB"/>
         </w:rPr>
         <w:t>Choosing the parking lot and instructions</w:t>
       </w:r>
-      <w:bookmarkEnd w:id="51"/>
+      <w:bookmarkEnd w:id="50"/>
     </w:p>
     <w:p>
       <w:pPr>
@@ -9754,6 +9727,7 @@
         <w:rPr>
           <w:lang w:val="en-GB"/>
         </w:rPr>
+        <w:lastRenderedPageBreak/>
         <w:tab/>
         <w:t>],</w:t>
       </w:r>
@@ -9769,7 +9743,6 @@
         <w:rPr>
           <w:lang w:val="en-GB"/>
         </w:rPr>
-        <w:lastRenderedPageBreak/>
         <w:tab/>
         <w:t>[</w:t>
       </w:r>
@@ -9909,14 +9882,14 @@
           <w:lang w:val="en-GB"/>
         </w:rPr>
       </w:pPr>
-      <w:bookmarkStart w:id="52" w:name="_Toc450937905"/>
+      <w:bookmarkStart w:id="51" w:name="_Toc450937905"/>
       <w:r>
         <w:rPr>
           <w:lang w:val="en-GB"/>
         </w:rPr>
         <w:t>Rendering the main workspace</w:t>
       </w:r>
-      <w:bookmarkEnd w:id="52"/>
+      <w:bookmarkEnd w:id="51"/>
     </w:p>
     <w:p>
       <w:pPr>
@@ -10030,14 +10003,14 @@
           <w:lang w:val="en-GB"/>
         </w:rPr>
       </w:pPr>
-      <w:bookmarkStart w:id="53" w:name="_Toc450937906"/>
+      <w:bookmarkStart w:id="52" w:name="_Toc450937906"/>
       <w:r>
         <w:rPr>
           <w:lang w:val="en-GB"/>
         </w:rPr>
         <w:t>Visualizing the scenario</w:t>
       </w:r>
-      <w:bookmarkEnd w:id="53"/>
+      <w:bookmarkEnd w:id="52"/>
     </w:p>
     <w:p>
       <w:pPr>
@@ -10454,29 +10427,278 @@
       <w:pPr>
         <w:pStyle w:val="Heading2"/>
       </w:pPr>
-      <w:bookmarkStart w:id="54" w:name="_Toc450937907"/>
+      <w:bookmarkStart w:id="53" w:name="_Toc450937907"/>
       <w:r>
         <w:t>Application functions</w:t>
       </w:r>
-      <w:bookmarkEnd w:id="54"/>
+      <w:bookmarkEnd w:id="53"/>
     </w:p>
     <w:p>
       <w:pPr>
         <w:autoSpaceDE/>
         <w:spacing w:before="0" w:after="200" w:line="276" w:lineRule="auto"/>
         <w:jc w:val="left"/>
-        <w:rPr>
-          <w:rFonts w:asciiTheme="majorHAnsi" w:eastAsiaTheme="majorEastAsia" w:hAnsiTheme="majorHAnsi" w:cstheme="majorBidi"/>
+      </w:pPr>
+      <w:r>
+        <w:t>In this subchapter, the functions of the application are described. The functionality is divided into two parts – the index page functionality and visualization page functionality.</w:t>
+      </w:r>
+    </w:p>
+    <w:p>
+      <w:pPr>
+        <w:pStyle w:val="Heading3"/>
+      </w:pPr>
+      <w:r>
+        <w:lastRenderedPageBreak/>
+        <w:t>Index page functionality</w:t>
+      </w:r>
+    </w:p>
+    <w:p>
+      <w:r>
+        <w:rPr>
+          <w:noProof/>
+          <w:lang w:val="en-US" w:eastAsia="en-US"/>
+        </w:rPr>
+        <w:drawing>
+          <wp:inline distT="0" distB="0" distL="0" distR="0" wp14:anchorId="0B024FA1" wp14:editId="24AE5D8A">
+            <wp:extent cx="5551805" cy="3481705"/>
+            <wp:effectExtent l="0" t="0" r="0" b="4445"/>
+            <wp:docPr id="1" name="Picture 1"/>
+            <wp:cNvGraphicFramePr>
+              <a:graphicFrameLocks xmlns:a="http://schemas.openxmlformats.org/drawingml/2006/main" noChangeAspect="1"/>
+            </wp:cNvGraphicFramePr>
+            <a:graphic xmlns:a="http://schemas.openxmlformats.org/drawingml/2006/main">
+              <a:graphicData uri="http://schemas.openxmlformats.org/drawingml/2006/picture">
+                <pic:pic xmlns:pic="http://schemas.openxmlformats.org/drawingml/2006/picture">
+                  <pic:nvPicPr>
+                    <pic:cNvPr id="1" name="index_screenshot.png"/>
+                    <pic:cNvPicPr/>
+                  </pic:nvPicPr>
+                  <pic:blipFill>
+                    <a:blip r:embed="rId14" cstate="print">
+                      <a:extLst>
+                        <a:ext uri="{28A0092B-C50C-407E-A947-70E740481C1C}">
+                          <a14:useLocalDpi xmlns:a14="http://schemas.microsoft.com/office/drawing/2010/main" val="0"/>
+                        </a:ext>
+                      </a:extLst>
+                    </a:blip>
+                    <a:stretch>
+                      <a:fillRect/>
+                    </a:stretch>
+                  </pic:blipFill>
+                  <pic:spPr>
+                    <a:xfrm>
+                      <a:off x="0" y="0"/>
+                      <a:ext cx="5551805" cy="3481705"/>
+                    </a:xfrm>
+                    <a:prstGeom prst="rect">
+                      <a:avLst/>
+                    </a:prstGeom>
+                  </pic:spPr>
+                </pic:pic>
+              </a:graphicData>
+            </a:graphic>
+          </wp:inline>
+        </w:drawing>
+      </w:r>
+    </w:p>
+    <w:p>
+      <w:r>
+        <w:rPr>
           <w:b/>
-          <w:bCs/>
+        </w:rPr>
+        <w:t xml:space="preserve">Screenshot 1. </w:t>
+      </w:r>
+      <w:r>
+        <w:t>Index page of the application</w:t>
+      </w:r>
+    </w:p>
+    <w:p/>
+    <w:p>
+      <w:r>
+        <w:t xml:space="preserve">On the index page, user can choose between different visualization scenarios that are present in the server. User also has the opportunity to choose if the visualization is going to be realistic or there is option to change the speed of the visualization. Realistic mode means that the machines are accelerating and decelerating as cars and robots do in real life. In the mode where it is possible to choose the speed, machines move in a set speed. </w:t>
+      </w:r>
+    </w:p>
+    <w:p/>
+    <w:p>
+      <w:pPr>
+        <w:pStyle w:val="Heading3"/>
+      </w:pPr>
+      <w:r>
+        <w:lastRenderedPageBreak/>
+        <w:t>Visualization page functionality</w:t>
+      </w:r>
+    </w:p>
+    <w:p>
+      <w:r>
+        <w:rPr>
+          <w:noProof/>
+          <w:lang w:val="en-US" w:eastAsia="en-US"/>
+        </w:rPr>
+        <w:drawing>
+          <wp:inline distT="0" distB="0" distL="0" distR="0" wp14:anchorId="4C27985E" wp14:editId="2B65A875">
+            <wp:extent cx="5551805" cy="5461000"/>
+            <wp:effectExtent l="0" t="0" r="0" b="6350"/>
+            <wp:docPr id="2" name="Picture 2"/>
+            <wp:cNvGraphicFramePr>
+              <a:graphicFrameLocks xmlns:a="http://schemas.openxmlformats.org/drawingml/2006/main" noChangeAspect="1"/>
+            </wp:cNvGraphicFramePr>
+            <a:graphic xmlns:a="http://schemas.openxmlformats.org/drawingml/2006/main">
+              <a:graphicData uri="http://schemas.openxmlformats.org/drawingml/2006/picture">
+                <pic:pic xmlns:pic="http://schemas.openxmlformats.org/drawingml/2006/picture">
+                  <pic:nvPicPr>
+                    <pic:cNvPr id="2" name="visualization_screenshot.PNG"/>
+                    <pic:cNvPicPr/>
+                  </pic:nvPicPr>
+                  <pic:blipFill>
+                    <a:blip r:embed="rId15" cstate="print">
+                      <a:extLst>
+                        <a:ext uri="{28A0092B-C50C-407E-A947-70E740481C1C}">
+                          <a14:useLocalDpi xmlns:a14="http://schemas.microsoft.com/office/drawing/2010/main" val="0"/>
+                        </a:ext>
+                      </a:extLst>
+                    </a:blip>
+                    <a:stretch>
+                      <a:fillRect/>
+                    </a:stretch>
+                  </pic:blipFill>
+                  <pic:spPr>
+                    <a:xfrm>
+                      <a:off x="0" y="0"/>
+                      <a:ext cx="5551805" cy="5461000"/>
+                    </a:xfrm>
+                    <a:prstGeom prst="rect">
+                      <a:avLst/>
+                    </a:prstGeom>
+                  </pic:spPr>
+                </pic:pic>
+              </a:graphicData>
+            </a:graphic>
+          </wp:inline>
+        </w:drawing>
+      </w:r>
+    </w:p>
+    <w:p>
+      <w:r>
+        <w:rPr>
+          <w:b/>
+        </w:rPr>
+        <w:t xml:space="preserve">Screenshot 2. </w:t>
+      </w:r>
+      <w:r>
+        <w:t>Visualization page with settings menu expanded.</w:t>
+      </w:r>
+    </w:p>
+    <w:p>
+      <w:r>
+        <w:t>On the visualization page, us</w:t>
+      </w:r>
+      <w:r>
+        <w:t>er has chance to change several</w:t>
+      </w:r>
+      <w:r>
+        <w:t xml:space="preserve"> settings of the visualization.</w:t>
+      </w:r>
+      <w:r>
+        <w:t xml:space="preserve"> </w:t>
+      </w:r>
+      <w:r>
+        <w:t xml:space="preserve">Settings can be seen by clicking on the hamburger button in the top left corner of the page. By clicking on the robot button on its right, user is taken back to the index page where he or she can choose new scenario. </w:t>
+      </w:r>
+      <w:r>
+        <w:t>Firstly, the opacity of</w:t>
+      </w:r>
+      <w:r>
+        <w:t xml:space="preserve"> the machines can be changed from 50% to 100% by moving the slider to left or right. The current opacity is shown under the slider. Default opacity is 75%. The purpose for this functionality is for the user to see the robots under the cars, if he or she feels the neccessity for that. </w:t>
+      </w:r>
+    </w:p>
+    <w:p>
+      <w:r>
+        <w:t>The theme of the page can be changed from dark to light by toggling the theme checkbox. Default value is dark theme. This changes the background of the page, the parking lot image and the text color according to the theme settings. New themes can be easily made for the program doing minimal changes in the source code.</w:t>
+      </w:r>
+    </w:p>
+    <w:p>
+      <w:r>
+        <w:t>Furthermore, users have option to turn the grid on the parking lot on or off. By default, grid is turned on as it makes following the visualization easier.</w:t>
+      </w:r>
+    </w:p>
+    <w:p>
+      <w:r>
+        <w:lastRenderedPageBreak/>
+        <w:t>When the user had selected the option to choose the speeds of the simulation, there is option to choose if the visualization is going to be made at original speed or two or four times the original speed. Once the visualization has started, it is not possible to choose the speed anymore.</w:t>
+      </w:r>
+    </w:p>
+    <w:p>
+      <w:r>
+        <w:t xml:space="preserve">Also, visualization start and end </w:t>
+      </w:r>
+      <w:r>
+        <w:t>states</w:t>
+      </w:r>
+      <w:r>
+        <w:t xml:space="preserve"> are shown on the side of the vizaulisation canvas for better understanding what the algorithm has to do. </w:t>
+      </w:r>
+    </w:p>
+    <w:p>
+      <w:r>
+        <w:t xml:space="preserve">When </w:t>
+      </w:r>
+      <w:r>
+        <w:t>visualization</w:t>
+      </w:r>
+      <w:r>
+        <w:t xml:space="preserve"> is running, the information about the movement on the current step is shown. The information shown is the ID of the machine, it’s movement direction (north, west, east, south, lifting or dropping) and the speed</w:t>
+      </w:r>
+      <w:r>
+        <w:t xml:space="preserve"> or level</w:t>
+      </w:r>
+      <w:r>
+        <w:t xml:space="preserve"> of the machine. The speed of the machine shows how many steps it is needed for the machine to get from </w:t>
+      </w:r>
+      <w:r>
+        <w:t>one space to the adjacent space. In case of vertical movement such as lifting and dropping, it shows the level of progress the machine is at. For example, „</w:t>
+      </w:r>
+      <w:r>
+        <w:t>Machine R0 makes step L 1</w:t>
+      </w:r>
+      <w:r>
+        <w:t xml:space="preserve">“ means that Robot with ID „R0“ is lifting and is on level 1. </w:t>
+      </w:r>
+    </w:p>
+    <w:p>
+      <w:r>
+        <w:t>Once the visualization has started, the frames per second are shown. The purpose of this is to indicate wether the machine running the visualization is up to the task – if the FPS drops under 24, user experience can suffer. The lower limits of the machine are determined in validation chapter.</w:t>
+      </w:r>
+    </w:p>
+    <w:p>
+      <w:r>
+        <w:t xml:space="preserve">To start automatic visualization, user has two options – either to click on the „Start automatic visualization“ button or to click on any </w:t>
+      </w:r>
+      <w:r>
+        <w:t>car</w:t>
+      </w:r>
+      <w:r>
+        <w:t xml:space="preserve"> on the </w:t>
+      </w:r>
+      <w:r>
+        <w:t>parking lot. On user input, the visualization starts. The automatic visualization can be changed to step-by-step visualization by clicking on relevant button at any time during the visualization.</w:t>
+      </w:r>
+    </w:p>
+    <w:p/>
+    <w:p>
+      <w:r>
+        <w:t>Starting step-by-step visualization is done by the „Step-by-step“ visualization button. The button will be disabled, colored red and the text on the button is changed to „Active movement“ until the step is finished. After the step is finished, it turns back to active button with text „Proceed to next step“. Now user can watch the next step whenever it is convenient for him or her.</w:t>
+      </w:r>
+    </w:p>
+    <w:p>
+      <w:pPr>
+        <w:rPr>
           <w:sz w:val="26"/>
           <w:szCs w:val="26"/>
           <w:lang w:val="en-GB"/>
         </w:rPr>
       </w:pPr>
-      <w:r>
-        <w:br w:type="page"/>
-      </w:r>
+      <w:bookmarkStart w:id="54" w:name="_GoBack"/>
+      <w:bookmarkEnd w:id="54"/>
     </w:p>
     <w:p>
       <w:pPr>
@@ -10556,7 +10778,6 @@
         <w:id w:val="25567878"/>
         <w:bibliography/>
       </w:sdtPr>
-      <w:sdtEndPr/>
       <w:sdtContent>
         <w:p>
           <w:pPr>
@@ -11621,7 +11842,6 @@
           <w:dataBinding w:prefixMappings="xmlns:ns0='http://purl.org/dc/elements/1.1/' xmlns:ns1='http://schemas.openxmlformats.org/package/2006/metadata/core-properties' " w:xpath="/ns1:coreProperties[1]/ns0:creator[1]" w:storeItemID="{6C3C8BC8-F283-45AE-878A-BAB7291924A1}"/>
           <w:text/>
         </w:sdtPr>
-        <w:sdtEndPr/>
         <w:sdtContent>
           <w:r>
             <w:rPr>
@@ -11863,7 +12083,6 @@
           <w:dataBinding w:prefixMappings="xmlns:ns0='http://purl.org/dc/elements/1.1/' xmlns:ns1='http://schemas.openxmlformats.org/package/2006/metadata/core-properties' " w:xpath="/ns1:coreProperties[1]/ns0:title[1]" w:storeItemID="{6C3C8BC8-F283-45AE-878A-BAB7291924A1}"/>
           <w:text/>
         </w:sdtPr>
-        <w:sdtEndPr/>
         <w:sdtContent>
           <w:r>
             <w:rPr>
@@ -12075,7 +12294,7 @@
           <w:spacing w:val="-1"/>
           <w:lang w:val="en-GB"/>
         </w:rPr>
-        <w:t>13.05.2016</w:t>
+        <w:t>14.05.2016</w:t>
       </w:r>
       <w:r>
         <w:rPr>
@@ -12094,7 +12313,7 @@
       </w:pPr>
     </w:p>
     <w:sectPr>
-      <w:footerReference w:type="default" r:id="rId14"/>
+      <w:footerReference w:type="default" r:id="rId16"/>
       <w:pgSz w:w="11907" w:h="16839" w:code="9"/>
       <w:pgMar w:top="1440" w:right="1440" w:bottom="1440" w:left="1440" w:header="709" w:footer="709" w:gutter="284"/>
       <w:cols w:space="708"/>
@@ -12140,7 +12359,6 @@
         <w:docPartUnique/>
       </w:docPartObj>
     </w:sdtPr>
-    <w:sdtEndPr/>
     <w:sdtContent>
       <w:p>
         <w:pPr>
@@ -12160,7 +12378,7 @@
           <w:rPr>
             <w:noProof/>
           </w:rPr>
-          <w:t>3</w:t>
+          <w:t>33</w:t>
         </w:r>
         <w:r>
           <w:rPr>
@@ -15824,6 +16042,8 @@
     <w:rsid w:val="004D1907"/>
     <w:rsid w:val="004E02C0"/>
     <w:rsid w:val="0095342A"/>
+    <w:rsid w:val="0098224C"/>
+    <w:rsid w:val="00CD3E2B"/>
     <w:rsid w:val="00CE0EBB"/>
     <w:rsid w:val="00E45BF8"/>
     <w:rsid w:val="00F260BD"/>
@@ -16936,7 +17156,7 @@
 </file>
 
 <file path=customXml/itemProps2.xml><?xml version="1.0" encoding="utf-8"?>
-<ds:datastoreItem xmlns:ds="http://schemas.openxmlformats.org/officeDocument/2006/customXml" ds:itemID="{035E77AF-4359-41E7-8486-C08D75765794}">
+<ds:datastoreItem xmlns:ds="http://schemas.openxmlformats.org/officeDocument/2006/customXml" ds:itemID="{0E42F3F6-A042-4E23-8101-4A512337CC15}">
   <ds:schemaRefs>
     <ds:schemaRef ds:uri="http://schemas.openxmlformats.org/officeDocument/2006/bibliography"/>
   </ds:schemaRefs>

</xml_diff>

<commit_message>
Added unit tests, changed the thesis
</commit_message>
<xml_diff>
--- a/Simulation/Master thesis.docx
+++ b/Simulation/Master thesis.docx
@@ -72,6 +72,7 @@
           <w:dataBinding w:prefixMappings="xmlns:ns0='http://purl.org/dc/elements/1.1/' xmlns:ns1='http://schemas.openxmlformats.org/package/2006/metadata/core-properties' " w:xpath="/ns1:coreProperties[1]/ns0:creator[1]" w:storeItemID="{6C3C8BC8-F283-45AE-878A-BAB7291924A1}"/>
           <w:text/>
         </w:sdtPr>
+        <w:sdtEndPr/>
         <w:sdtContent>
           <w:r>
             <w:rPr>
@@ -95,6 +96,7 @@
         <w:dataBinding w:prefixMappings="xmlns:ns0='http://purl.org/dc/elements/1.1/' xmlns:ns1='http://schemas.openxmlformats.org/package/2006/metadata/core-properties' " w:xpath="/ns1:coreProperties[1]/ns0:title[1]" w:storeItemID="{6C3C8BC8-F283-45AE-878A-BAB7291924A1}"/>
         <w:text/>
       </w:sdtPr>
+      <w:sdtEndPr/>
       <w:sdtContent>
         <w:p>
           <w:pPr>
@@ -130,6 +132,7 @@
           <w:dataBinding w:prefixMappings="xmlns:ns0='http://purl.org/dc/elements/1.1/' xmlns:ns1='http://schemas.openxmlformats.org/package/2006/metadata/core-properties' " w:xpath="/ns1:coreProperties[1]/ns0:subject[1]" w:storeItemID="{6C3C8BC8-F283-45AE-878A-BAB7291924A1}"/>
           <w:text/>
         </w:sdtPr>
+        <w:sdtEndPr/>
         <w:sdtContent>
           <w:r>
             <w:rPr>
@@ -418,6 +421,7 @@
         <w:dataBinding w:prefixMappings="xmlns:ns0='http://purl.org/dc/elements/1.1/' xmlns:ns1='http://schemas.openxmlformats.org/package/2006/metadata/core-properties' " w:xpath="/ns1:coreProperties[1]/ns0:title[1]" w:storeItemID="{6C3C8BC8-F283-45AE-878A-BAB7291924A1}"/>
         <w:text/>
       </w:sdtPr>
+      <w:sdtEndPr/>
       <w:sdtContent>
         <w:p>
           <w:pPr>
@@ -454,6 +458,7 @@
         <w:dataBinding w:prefixMappings="xmlns:ns0='http://schemas.microsoft.com/office/2006/coverPageProps' " w:xpath="/ns0:CoverPageProperties[1]/ns0:Abstract[1]" w:storeItemID="{55AF091B-3C7A-41E3-B477-F2FDAA23CFDA}"/>
         <w:text/>
       </w:sdtPr>
+      <w:sdtEndPr/>
       <w:sdtContent>
         <w:p>
           <w:pPr>
@@ -514,6 +519,11 @@
         <w:dataBinding w:prefixMappings="xmlns:ns0='http://purl.org/dc/elements/1.1/' xmlns:ns1='http://schemas.openxmlformats.org/package/2006/metadata/core-properties' " w:xpath="/ns1:coreProperties[1]/ns0:description[1]" w:storeItemID="{6C3C8BC8-F283-45AE-878A-BAB7291924A1}"/>
         <w:text w:multiLine="1"/>
       </w:sdtPr>
+      <w:sdtEndPr>
+        <w:rPr>
+          <w:rStyle w:val="AbstractSubtitleChar"/>
+        </w:rPr>
+      </w:sdtEndPr>
       <w:sdtContent>
         <w:p>
           <w:pPr>
@@ -619,6 +629,7 @@
           <w:docPartUnique/>
         </w:docPartObj>
       </w:sdtPr>
+      <w:sdtEndPr/>
       <w:sdtContent>
         <w:p>
           <w:pPr>
@@ -4674,6 +4685,7 @@
           <w:id w:val="-2098090634"/>
           <w:citation/>
         </w:sdtPr>
+        <w:sdtEndPr/>
         <w:sdtContent>
           <w:r>
             <w:rPr>
@@ -6748,6 +6760,7 @@
           <w:id w:val="767431855"/>
           <w:citation/>
         </w:sdtPr>
+        <w:sdtEndPr/>
         <w:sdtContent>
           <w:r>
             <w:fldChar w:fldCharType="begin"/>
@@ -6791,6 +6804,7 @@
           <w:id w:val="2032059615"/>
           <w:citation/>
         </w:sdtPr>
+        <w:sdtEndPr/>
         <w:sdtContent>
           <w:r>
             <w:fldChar w:fldCharType="begin"/>
@@ -6876,6 +6890,7 @@
           <w:id w:val="2068760787"/>
           <w:citation/>
         </w:sdtPr>
+        <w:sdtEndPr/>
         <w:sdtContent>
           <w:r>
             <w:fldChar w:fldCharType="begin"/>
@@ -6910,6 +6925,7 @@
           <w:id w:val="107171608"/>
           <w:citation/>
         </w:sdtPr>
+        <w:sdtEndPr/>
         <w:sdtContent>
           <w:r>
             <w:fldChar w:fldCharType="begin"/>
@@ -7023,6 +7039,7 @@
           <w:id w:val="971867976"/>
           <w:citation/>
         </w:sdtPr>
+        <w:sdtEndPr/>
         <w:sdtContent>
           <w:r>
             <w:rPr>
@@ -7101,6 +7118,7 @@
           <w:id w:val="51352976"/>
           <w:citation/>
         </w:sdtPr>
+        <w:sdtEndPr/>
         <w:sdtContent>
           <w:r>
             <w:rPr>
@@ -7179,6 +7197,7 @@
           <w:id w:val="1959609125"/>
           <w:citation/>
         </w:sdtPr>
+        <w:sdtEndPr/>
         <w:sdtContent>
           <w:r>
             <w:rPr>
@@ -7249,6 +7268,7 @@
           <w:id w:val="-507989767"/>
           <w:citation/>
         </w:sdtPr>
+        <w:sdtEndPr/>
         <w:sdtContent>
           <w:r>
             <w:fldChar w:fldCharType="begin"/>
@@ -7487,6 +7507,7 @@
           <w:id w:val="-1522550143"/>
           <w:citation/>
         </w:sdtPr>
+        <w:sdtEndPr/>
         <w:sdtContent>
           <w:r>
             <w:fldChar w:fldCharType="begin"/>
@@ -7551,6 +7572,7 @@
           <w:id w:val="-1452462157"/>
           <w:citation/>
         </w:sdtPr>
+        <w:sdtEndPr/>
         <w:sdtContent>
           <w:r>
             <w:fldChar w:fldCharType="begin"/>
@@ -7589,6 +7611,7 @@
           <w:id w:val="924224726"/>
           <w:citation/>
         </w:sdtPr>
+        <w:sdtEndPr/>
         <w:sdtContent>
           <w:r>
             <w:fldChar w:fldCharType="begin"/>
@@ -7627,6 +7650,7 @@
           <w:id w:val="1195883696"/>
           <w:citation/>
         </w:sdtPr>
+        <w:sdtEndPr/>
         <w:sdtContent>
           <w:r>
             <w:fldChar w:fldCharType="begin"/>
@@ -7688,6 +7712,7 @@
           <w:id w:val="560294999"/>
           <w:citation/>
         </w:sdtPr>
+        <w:sdtEndPr/>
         <w:sdtContent>
           <w:r>
             <w:fldChar w:fldCharType="begin"/>
@@ -9727,7 +9752,6 @@
         <w:rPr>
           <w:lang w:val="en-GB"/>
         </w:rPr>
-        <w:lastRenderedPageBreak/>
         <w:tab/>
         <w:t>],</w:t>
       </w:r>
@@ -9743,6 +9767,7 @@
         <w:rPr>
           <w:lang w:val="en-GB"/>
         </w:rPr>
+        <w:lastRenderedPageBreak/>
         <w:tab/>
         <w:t>[</w:t>
       </w:r>
@@ -10697,19 +10722,2807 @@
           <w:lang w:val="en-GB"/>
         </w:rPr>
       </w:pPr>
-      <w:bookmarkStart w:id="54" w:name="_GoBack"/>
-      <w:bookmarkEnd w:id="54"/>
     </w:p>
     <w:p>
       <w:pPr>
         <w:pStyle w:val="Heading1"/>
       </w:pPr>
-      <w:bookmarkStart w:id="55" w:name="_Toc450937908"/>
+      <w:bookmarkStart w:id="54" w:name="_Toc450937908"/>
       <w:r>
         <w:lastRenderedPageBreak/>
         <w:t>Validation</w:t>
       </w:r>
-      <w:bookmarkEnd w:id="55"/>
+      <w:bookmarkEnd w:id="54"/>
+    </w:p>
+    <w:p>
+      <w:pPr>
+        <w:rPr>
+          <w:lang w:val="en-GB"/>
+        </w:rPr>
+      </w:pPr>
+      <w:r>
+        <w:rPr>
+          <w:lang w:val="en-GB"/>
+        </w:rPr>
+        <w:t>In this chapter, the applicatio</w:t>
+      </w:r>
+      <w:r>
+        <w:rPr>
+          <w:lang w:val="en-GB"/>
+        </w:rPr>
+        <w:t xml:space="preserve">n’s working on different platforms, its efficiency and </w:t>
+      </w:r>
+      <w:r>
+        <w:rPr>
+          <w:lang w:val="en-GB"/>
+        </w:rPr>
+        <w:t>integrity</w:t>
+      </w:r>
+      <w:r>
+        <w:rPr>
+          <w:lang w:val="en-GB"/>
+        </w:rPr>
+        <w:t xml:space="preserve"> are validated. As the application consists of client and server parts, then two of them are tested separately in all of the categories.</w:t>
+      </w:r>
+    </w:p>
+    <w:p>
+      <w:pPr>
+        <w:rPr>
+          <w:lang w:val="en-GB"/>
+        </w:rPr>
+      </w:pPr>
+    </w:p>
+    <w:p>
+      <w:pPr>
+        <w:pStyle w:val="Heading2"/>
+      </w:pPr>
+      <w:r>
+        <w:t>Visual testing</w:t>
+      </w:r>
+    </w:p>
+    <w:p>
+      <w:pPr>
+        <w:rPr>
+          <w:lang w:val="en-GB"/>
+        </w:rPr>
+      </w:pPr>
+      <w:r>
+        <w:rPr>
+          <w:lang w:val="en-GB"/>
+        </w:rPr>
+        <w:t xml:space="preserve">The overall workings of the application are tested by visual observation – if everything looks and application functions work as specified. </w:t>
+      </w:r>
+    </w:p>
+    <w:p>
+      <w:pPr>
+        <w:rPr>
+          <w:lang w:val="en-GB"/>
+        </w:rPr>
+      </w:pPr>
+      <w:r>
+        <w:rPr>
+          <w:lang w:val="en-GB"/>
+        </w:rPr>
+        <w:t xml:space="preserve">Platforms on which server side of application was tested are as follows: Windows 10, Linux Mint 17.3 “Rosa” and Ubuntu 14.04. </w:t>
+      </w:r>
+    </w:p>
+    <w:p>
+      <w:pPr>
+        <w:rPr>
+          <w:lang w:val="en-GB"/>
+        </w:rPr>
+      </w:pPr>
+      <w:r>
+        <w:rPr>
+          <w:lang w:val="en-GB"/>
+        </w:rPr>
+        <w:t>Windows 10 was running on a physical PC with following specifications:</w:t>
+      </w:r>
+    </w:p>
+    <w:p>
+      <w:pPr>
+        <w:pStyle w:val="ListParagraph"/>
+        <w:numPr>
+          <w:ilvl w:val="0"/>
+          <w:numId w:val="13"/>
+        </w:numPr>
+        <w:rPr>
+          <w:lang w:val="en-GB"/>
+        </w:rPr>
+      </w:pPr>
+      <w:r>
+        <w:rPr>
+          <w:lang w:val="en-GB"/>
+        </w:rPr>
+        <w:t>Intel core i5-3570K @ 3.4 GHz</w:t>
+      </w:r>
+    </w:p>
+    <w:p>
+      <w:pPr>
+        <w:pStyle w:val="ListParagraph"/>
+        <w:numPr>
+          <w:ilvl w:val="0"/>
+          <w:numId w:val="13"/>
+        </w:numPr>
+        <w:rPr>
+          <w:lang w:val="en-GB"/>
+        </w:rPr>
+      </w:pPr>
+      <w:r>
+        <w:rPr>
+          <w:lang w:val="en-GB"/>
+        </w:rPr>
+        <w:t>12 GB DDR3 RAM</w:t>
+      </w:r>
+    </w:p>
+    <w:p>
+      <w:pPr>
+        <w:pStyle w:val="ListParagraph"/>
+        <w:numPr>
+          <w:ilvl w:val="0"/>
+          <w:numId w:val="13"/>
+        </w:numPr>
+        <w:rPr>
+          <w:lang w:val="en-GB"/>
+        </w:rPr>
+      </w:pPr>
+      <w:r>
+        <w:rPr>
+          <w:lang w:val="en-GB"/>
+        </w:rPr>
+        <w:t>nVidia GeForce GTX 660 Ti</w:t>
+      </w:r>
+    </w:p>
+    <w:p>
+      <w:pPr>
+        <w:pStyle w:val="ListParagraph"/>
+        <w:numPr>
+          <w:ilvl w:val="0"/>
+          <w:numId w:val="13"/>
+        </w:numPr>
+        <w:rPr>
+          <w:lang w:val="en-GB"/>
+        </w:rPr>
+      </w:pPr>
+      <w:r>
+        <w:rPr>
+          <w:lang w:val="en-GB"/>
+        </w:rPr>
+        <w:t>120 GB Samsung SSD 840 series</w:t>
+      </w:r>
+    </w:p>
+    <w:p>
+      <w:pPr>
+        <w:rPr>
+          <w:lang w:val="en-GB"/>
+        </w:rPr>
+      </w:pPr>
+      <w:r>
+        <w:rPr>
+          <w:lang w:val="en-GB"/>
+        </w:rPr>
+        <w:t xml:space="preserve">Linux Mint 17.3 “Rosa” was installed on a virtual machine with 4 GB of RAM and 128 MB 3D </w:t>
+      </w:r>
+      <w:r>
+        <w:rPr>
+          <w:lang w:val="en-GB"/>
+        </w:rPr>
+        <w:t>hardware graphics acceleration.</w:t>
+      </w:r>
+    </w:p>
+    <w:p>
+      <w:pPr>
+        <w:rPr>
+          <w:lang w:val="en-GB"/>
+        </w:rPr>
+      </w:pPr>
+      <w:r>
+        <w:rPr>
+          <w:lang w:val="en-GB"/>
+        </w:rPr>
+        <w:t>Ubuntu 14.04 is running as a virtual machine in Nitrous.io platform, which is a development environment in the cloud.</w:t>
+      </w:r>
+    </w:p>
+    <w:p>
+      <w:pPr>
+        <w:rPr>
+          <w:lang w:val="en-GB"/>
+        </w:rPr>
+      </w:pPr>
+      <w:r>
+        <w:rPr>
+          <w:lang w:val="en-GB"/>
+        </w:rPr>
+        <w:t>Client side web browsers used were as follows:</w:t>
+      </w:r>
+    </w:p>
+    <w:p>
+      <w:pPr>
+        <w:pStyle w:val="ListParagraph"/>
+        <w:numPr>
+          <w:ilvl w:val="0"/>
+          <w:numId w:val="14"/>
+        </w:numPr>
+        <w:rPr>
+          <w:lang w:val="en-GB"/>
+        </w:rPr>
+      </w:pPr>
+      <w:r>
+        <w:rPr>
+          <w:lang w:val="en-GB"/>
+        </w:rPr>
+        <w:t>Linux Mint</w:t>
+      </w:r>
+    </w:p>
+    <w:p>
+      <w:pPr>
+        <w:pStyle w:val="ListParagraph"/>
+        <w:numPr>
+          <w:ilvl w:val="1"/>
+          <w:numId w:val="14"/>
+        </w:numPr>
+        <w:rPr>
+          <w:lang w:val="en-GB"/>
+        </w:rPr>
+      </w:pPr>
+      <w:r>
+        <w:rPr>
+          <w:lang w:val="en-GB"/>
+        </w:rPr>
+        <w:t>Firefox 42.0</w:t>
+      </w:r>
+    </w:p>
+    <w:p>
+      <w:pPr>
+        <w:pStyle w:val="ListParagraph"/>
+        <w:numPr>
+          <w:ilvl w:val="0"/>
+          <w:numId w:val="14"/>
+        </w:numPr>
+        <w:rPr>
+          <w:lang w:val="en-GB"/>
+        </w:rPr>
+      </w:pPr>
+      <w:r>
+        <w:rPr>
+          <w:lang w:val="en-GB"/>
+        </w:rPr>
+        <w:t>Windows 10</w:t>
+      </w:r>
+    </w:p>
+    <w:p>
+      <w:pPr>
+        <w:pStyle w:val="ListParagraph"/>
+        <w:numPr>
+          <w:ilvl w:val="1"/>
+          <w:numId w:val="14"/>
+        </w:numPr>
+        <w:rPr>
+          <w:lang w:val="en-GB"/>
+        </w:rPr>
+      </w:pPr>
+      <w:r>
+        <w:rPr>
+          <w:lang w:val="en-GB"/>
+        </w:rPr>
+        <w:t>Google Chrome 50.0.2661.102 m</w:t>
+      </w:r>
+    </w:p>
+    <w:p>
+      <w:pPr>
+        <w:pStyle w:val="ListParagraph"/>
+        <w:numPr>
+          <w:ilvl w:val="1"/>
+          <w:numId w:val="14"/>
+        </w:numPr>
+        <w:rPr>
+          <w:lang w:val="en-GB"/>
+        </w:rPr>
+      </w:pPr>
+      <w:r>
+        <w:rPr>
+          <w:lang w:val="en-GB"/>
+        </w:rPr>
+        <w:t>Firefox 46.0.1</w:t>
+      </w:r>
+    </w:p>
+    <w:p>
+      <w:pPr>
+        <w:pStyle w:val="ListParagraph"/>
+        <w:numPr>
+          <w:ilvl w:val="1"/>
+          <w:numId w:val="14"/>
+        </w:numPr>
+        <w:rPr>
+          <w:lang w:val="en-GB"/>
+        </w:rPr>
+      </w:pPr>
+      <w:r>
+        <w:rPr>
+          <w:lang w:val="en-GB"/>
+        </w:rPr>
+        <w:t>Microsoft Edge 25.10586.0.0</w:t>
+      </w:r>
+    </w:p>
+    <w:p>
+      <w:pPr>
+        <w:pStyle w:val="ListParagraph"/>
+        <w:numPr>
+          <w:ilvl w:val="0"/>
+          <w:numId w:val="14"/>
+        </w:numPr>
+        <w:rPr>
+          <w:lang w:val="en-GB"/>
+        </w:rPr>
+      </w:pPr>
+      <w:r>
+        <w:rPr>
+          <w:lang w:val="en-GB"/>
+        </w:rPr>
+        <w:t>Mac OS X 10.11.4 (CPU – Intel core i7 @ 2.2 GHz, 16 GB RAM)</w:t>
+      </w:r>
+    </w:p>
+    <w:p>
+      <w:pPr>
+        <w:pStyle w:val="ListParagraph"/>
+        <w:numPr>
+          <w:ilvl w:val="1"/>
+          <w:numId w:val="14"/>
+        </w:numPr>
+        <w:rPr>
+          <w:lang w:val="en-GB"/>
+        </w:rPr>
+      </w:pPr>
+      <w:r>
+        <w:rPr>
+          <w:lang w:val="en-GB"/>
+        </w:rPr>
+        <w:t>Safari</w:t>
+      </w:r>
+    </w:p>
+    <w:p>
+      <w:pPr>
+        <w:pStyle w:val="ListParagraph"/>
+        <w:numPr>
+          <w:ilvl w:val="0"/>
+          <w:numId w:val="14"/>
+        </w:numPr>
+        <w:rPr>
+          <w:lang w:val="en-GB"/>
+        </w:rPr>
+      </w:pPr>
+      <w:r>
+        <w:rPr>
+          <w:lang w:val="en-GB"/>
+        </w:rPr>
+        <w:t>Android (One</w:t>
+      </w:r>
+      <w:r>
+        <w:rPr>
+          <w:lang w:val="en-GB"/>
+        </w:rPr>
+        <w:t>P</w:t>
+      </w:r>
+      <w:r>
+        <w:rPr>
+          <w:lang w:val="en-GB"/>
+        </w:rPr>
+        <w:t>lus 2, Android version 6.0.1)</w:t>
+      </w:r>
+    </w:p>
+    <w:p>
+      <w:pPr>
+        <w:pStyle w:val="ListParagraph"/>
+        <w:numPr>
+          <w:ilvl w:val="1"/>
+          <w:numId w:val="14"/>
+        </w:numPr>
+        <w:rPr>
+          <w:lang w:val="en-GB"/>
+        </w:rPr>
+      </w:pPr>
+      <w:r>
+        <w:rPr>
+          <w:lang w:val="en-GB"/>
+        </w:rPr>
+        <w:t>Google Chrome 50.0.2661.89</w:t>
+      </w:r>
+    </w:p>
+    <w:p>
+      <w:pPr>
+        <w:pStyle w:val="ListParagraph"/>
+        <w:numPr>
+          <w:ilvl w:val="0"/>
+          <w:numId w:val="14"/>
+        </w:numPr>
+        <w:rPr>
+          <w:lang w:val="en-GB"/>
+        </w:rPr>
+      </w:pPr>
+      <w:r>
+        <w:rPr>
+          <w:lang w:val="en-GB"/>
+        </w:rPr>
+        <w:t>iOS (iPhone 4S, iOS 9.2)</w:t>
+      </w:r>
+    </w:p>
+    <w:p>
+      <w:pPr>
+        <w:pStyle w:val="ListParagraph"/>
+        <w:numPr>
+          <w:ilvl w:val="1"/>
+          <w:numId w:val="14"/>
+        </w:numPr>
+        <w:rPr>
+          <w:lang w:val="en-GB"/>
+        </w:rPr>
+      </w:pPr>
+      <w:r>
+        <w:rPr>
+          <w:lang w:val="en-GB"/>
+        </w:rPr>
+        <w:t>Safari</w:t>
+      </w:r>
+    </w:p>
+    <w:p>
+      <w:pPr>
+        <w:rPr>
+          <w:lang w:val="en-GB"/>
+        </w:rPr>
+      </w:pPr>
+      <w:r>
+        <w:rPr>
+          <w:lang w:val="en-GB"/>
+        </w:rPr>
+        <w:t>By combining the server platforms with client platforms and web browsers, following test combinations were tried:</w:t>
+      </w:r>
+    </w:p>
+    <w:tbl>
+      <w:tblPr>
+        <w:tblStyle w:val="TableGrid"/>
+        <w:tblW w:w="0" w:type="auto"/>
+        <w:tblLook w:val="04A0" w:firstRow="1" w:lastRow="0" w:firstColumn="1" w:lastColumn="0" w:noHBand="0" w:noVBand="1"/>
+      </w:tblPr>
+      <w:tblGrid>
+        <w:gridCol w:w="2183"/>
+        <w:gridCol w:w="2183"/>
+        <w:gridCol w:w="2183"/>
+        <w:gridCol w:w="2184"/>
+      </w:tblGrid>
+      <w:tr>
+        <w:tc>
+          <w:tcPr>
+            <w:tcW w:w="2183" w:type="dxa"/>
+          </w:tcPr>
+          <w:p>
+            <w:pPr>
+              <w:pStyle w:val="Tabelisisu"/>
+              <w:rPr>
+                <w:lang w:val="en-GB"/>
+              </w:rPr>
+            </w:pPr>
+            <w:r>
+              <w:rPr>
+                <w:lang w:val="en-GB"/>
+              </w:rPr>
+              <w:t xml:space="preserve">Test </w:t>
+            </w:r>
+            <w:r>
+              <w:rPr>
+                <w:lang w:val="en-GB"/>
+              </w:rPr>
+              <w:t xml:space="preserve">scenario </w:t>
+            </w:r>
+            <w:r>
+              <w:rPr>
+                <w:lang w:val="en-GB"/>
+              </w:rPr>
+              <w:t>number</w:t>
+            </w:r>
+          </w:p>
+        </w:tc>
+        <w:tc>
+          <w:tcPr>
+            <w:tcW w:w="2183" w:type="dxa"/>
+          </w:tcPr>
+          <w:p>
+            <w:pPr>
+              <w:pStyle w:val="Tabelisisu"/>
+              <w:rPr>
+                <w:lang w:val="en-GB"/>
+              </w:rPr>
+            </w:pPr>
+            <w:r>
+              <w:rPr>
+                <w:lang w:val="en-GB"/>
+              </w:rPr>
+              <w:t>Server platform</w:t>
+            </w:r>
+          </w:p>
+        </w:tc>
+        <w:tc>
+          <w:tcPr>
+            <w:tcW w:w="2183" w:type="dxa"/>
+          </w:tcPr>
+          <w:p>
+            <w:pPr>
+              <w:pStyle w:val="Tabelisisu"/>
+              <w:rPr>
+                <w:lang w:val="en-GB"/>
+              </w:rPr>
+            </w:pPr>
+            <w:r>
+              <w:rPr>
+                <w:lang w:val="en-GB"/>
+              </w:rPr>
+              <w:t>Client operating system</w:t>
+            </w:r>
+          </w:p>
+        </w:tc>
+        <w:tc>
+          <w:tcPr>
+            <w:tcW w:w="2184" w:type="dxa"/>
+          </w:tcPr>
+          <w:p>
+            <w:pPr>
+              <w:pStyle w:val="Tabelisisu"/>
+              <w:rPr>
+                <w:lang w:val="en-GB"/>
+              </w:rPr>
+            </w:pPr>
+            <w:r>
+              <w:rPr>
+                <w:lang w:val="en-GB"/>
+              </w:rPr>
+              <w:t>Browser</w:t>
+            </w:r>
+          </w:p>
+        </w:tc>
+      </w:tr>
+      <w:tr>
+        <w:tc>
+          <w:tcPr>
+            <w:tcW w:w="2183" w:type="dxa"/>
+          </w:tcPr>
+          <w:p>
+            <w:pPr>
+              <w:pStyle w:val="Tabelipis"/>
+              <w:rPr>
+                <w:lang w:val="en-GB"/>
+              </w:rPr>
+            </w:pPr>
+            <w:r>
+              <w:rPr>
+                <w:lang w:val="en-GB"/>
+              </w:rPr>
+              <w:t>1</w:t>
+            </w:r>
+          </w:p>
+        </w:tc>
+        <w:tc>
+          <w:tcPr>
+            <w:tcW w:w="2183" w:type="dxa"/>
+          </w:tcPr>
+          <w:p>
+            <w:pPr>
+              <w:pStyle w:val="Tabelipis"/>
+              <w:rPr>
+                <w:lang w:val="en-GB"/>
+              </w:rPr>
+            </w:pPr>
+            <w:r>
+              <w:rPr>
+                <w:lang w:val="en-GB"/>
+              </w:rPr>
+              <w:t>Linux Mint</w:t>
+            </w:r>
+          </w:p>
+        </w:tc>
+        <w:tc>
+          <w:tcPr>
+            <w:tcW w:w="2183" w:type="dxa"/>
+          </w:tcPr>
+          <w:p>
+            <w:pPr>
+              <w:pStyle w:val="Tabelipis"/>
+              <w:rPr>
+                <w:lang w:val="en-GB"/>
+              </w:rPr>
+            </w:pPr>
+            <w:r>
+              <w:rPr>
+                <w:lang w:val="en-GB"/>
+              </w:rPr>
+              <w:t>Linux Mint</w:t>
+            </w:r>
+          </w:p>
+        </w:tc>
+        <w:tc>
+          <w:tcPr>
+            <w:tcW w:w="2184" w:type="dxa"/>
+          </w:tcPr>
+          <w:p>
+            <w:pPr>
+              <w:pStyle w:val="Tabelipis"/>
+              <w:rPr>
+                <w:lang w:val="en-GB"/>
+              </w:rPr>
+            </w:pPr>
+            <w:r>
+              <w:rPr>
+                <w:lang w:val="en-GB"/>
+              </w:rPr>
+              <w:t>Firefox</w:t>
+            </w:r>
+          </w:p>
+        </w:tc>
+      </w:tr>
+      <w:tr>
+        <w:tc>
+          <w:tcPr>
+            <w:tcW w:w="2183" w:type="dxa"/>
+          </w:tcPr>
+          <w:p>
+            <w:pPr>
+              <w:pStyle w:val="Tabelipis"/>
+              <w:rPr>
+                <w:lang w:val="en-GB"/>
+              </w:rPr>
+            </w:pPr>
+            <w:r>
+              <w:rPr>
+                <w:lang w:val="en-GB"/>
+              </w:rPr>
+              <w:t>2</w:t>
+            </w:r>
+          </w:p>
+        </w:tc>
+        <w:tc>
+          <w:tcPr>
+            <w:tcW w:w="2183" w:type="dxa"/>
+          </w:tcPr>
+          <w:p>
+            <w:pPr>
+              <w:pStyle w:val="Tabelipis"/>
+              <w:rPr>
+                <w:lang w:val="en-GB"/>
+              </w:rPr>
+            </w:pPr>
+            <w:r>
+              <w:rPr>
+                <w:lang w:val="en-GB"/>
+              </w:rPr>
+              <w:t>Windows 10</w:t>
+            </w:r>
+          </w:p>
+        </w:tc>
+        <w:tc>
+          <w:tcPr>
+            <w:tcW w:w="2183" w:type="dxa"/>
+          </w:tcPr>
+          <w:p>
+            <w:pPr>
+              <w:pStyle w:val="Tabelipis"/>
+              <w:rPr>
+                <w:lang w:val="en-GB"/>
+              </w:rPr>
+            </w:pPr>
+            <w:r>
+              <w:rPr>
+                <w:lang w:val="en-GB"/>
+              </w:rPr>
+              <w:t>Windows 10</w:t>
+            </w:r>
+          </w:p>
+        </w:tc>
+        <w:tc>
+          <w:tcPr>
+            <w:tcW w:w="2184" w:type="dxa"/>
+          </w:tcPr>
+          <w:p>
+            <w:pPr>
+              <w:pStyle w:val="Tabelipis"/>
+              <w:rPr>
+                <w:lang w:val="en-GB"/>
+              </w:rPr>
+            </w:pPr>
+            <w:r>
+              <w:rPr>
+                <w:lang w:val="en-GB"/>
+              </w:rPr>
+              <w:t>Google Chrome</w:t>
+            </w:r>
+          </w:p>
+        </w:tc>
+      </w:tr>
+      <w:tr>
+        <w:tc>
+          <w:tcPr>
+            <w:tcW w:w="2183" w:type="dxa"/>
+          </w:tcPr>
+          <w:p>
+            <w:pPr>
+              <w:pStyle w:val="Tabelipis"/>
+              <w:rPr>
+                <w:lang w:val="en-GB"/>
+              </w:rPr>
+            </w:pPr>
+            <w:r>
+              <w:rPr>
+                <w:lang w:val="en-GB"/>
+              </w:rPr>
+              <w:t>3</w:t>
+            </w:r>
+          </w:p>
+        </w:tc>
+        <w:tc>
+          <w:tcPr>
+            <w:tcW w:w="2183" w:type="dxa"/>
+          </w:tcPr>
+          <w:p>
+            <w:pPr>
+              <w:pStyle w:val="Tabelipis"/>
+              <w:rPr>
+                <w:lang w:val="en-GB"/>
+              </w:rPr>
+            </w:pPr>
+            <w:r>
+              <w:rPr>
+                <w:lang w:val="en-GB"/>
+              </w:rPr>
+              <w:t>Windows 10</w:t>
+            </w:r>
+          </w:p>
+        </w:tc>
+        <w:tc>
+          <w:tcPr>
+            <w:tcW w:w="2183" w:type="dxa"/>
+          </w:tcPr>
+          <w:p>
+            <w:pPr>
+              <w:pStyle w:val="Tabelipis"/>
+              <w:rPr>
+                <w:lang w:val="en-GB"/>
+              </w:rPr>
+            </w:pPr>
+            <w:r>
+              <w:rPr>
+                <w:lang w:val="en-GB"/>
+              </w:rPr>
+              <w:t>Windows 10</w:t>
+            </w:r>
+          </w:p>
+        </w:tc>
+        <w:tc>
+          <w:tcPr>
+            <w:tcW w:w="2184" w:type="dxa"/>
+          </w:tcPr>
+          <w:p>
+            <w:pPr>
+              <w:pStyle w:val="Tabelipis"/>
+              <w:rPr>
+                <w:lang w:val="en-GB"/>
+              </w:rPr>
+            </w:pPr>
+            <w:r>
+              <w:rPr>
+                <w:lang w:val="en-GB"/>
+              </w:rPr>
+              <w:t>Firefox</w:t>
+            </w:r>
+          </w:p>
+        </w:tc>
+      </w:tr>
+      <w:tr>
+        <w:tc>
+          <w:tcPr>
+            <w:tcW w:w="2183" w:type="dxa"/>
+          </w:tcPr>
+          <w:p>
+            <w:pPr>
+              <w:pStyle w:val="Tabelipis"/>
+              <w:rPr>
+                <w:lang w:val="en-GB"/>
+              </w:rPr>
+            </w:pPr>
+            <w:r>
+              <w:rPr>
+                <w:lang w:val="en-GB"/>
+              </w:rPr>
+              <w:lastRenderedPageBreak/>
+              <w:t>4</w:t>
+            </w:r>
+          </w:p>
+        </w:tc>
+        <w:tc>
+          <w:tcPr>
+            <w:tcW w:w="2183" w:type="dxa"/>
+          </w:tcPr>
+          <w:p>
+            <w:pPr>
+              <w:pStyle w:val="Tabelipis"/>
+              <w:rPr>
+                <w:lang w:val="en-GB"/>
+              </w:rPr>
+            </w:pPr>
+            <w:r>
+              <w:rPr>
+                <w:lang w:val="en-GB"/>
+              </w:rPr>
+              <w:t>Windows 10</w:t>
+            </w:r>
+          </w:p>
+        </w:tc>
+        <w:tc>
+          <w:tcPr>
+            <w:tcW w:w="2183" w:type="dxa"/>
+          </w:tcPr>
+          <w:p>
+            <w:pPr>
+              <w:pStyle w:val="Tabelipis"/>
+              <w:rPr>
+                <w:lang w:val="en-GB"/>
+              </w:rPr>
+            </w:pPr>
+            <w:r>
+              <w:rPr>
+                <w:lang w:val="en-GB"/>
+              </w:rPr>
+              <w:t xml:space="preserve">Windows </w:t>
+            </w:r>
+            <w:r>
+              <w:t>10</w:t>
+            </w:r>
+          </w:p>
+        </w:tc>
+        <w:tc>
+          <w:tcPr>
+            <w:tcW w:w="2184" w:type="dxa"/>
+          </w:tcPr>
+          <w:p>
+            <w:pPr>
+              <w:pStyle w:val="Tabelipis"/>
+              <w:rPr>
+                <w:lang w:val="en-GB"/>
+              </w:rPr>
+            </w:pPr>
+            <w:r>
+              <w:rPr>
+                <w:lang w:val="en-GB"/>
+              </w:rPr>
+              <w:t>Microsoft Edge</w:t>
+            </w:r>
+          </w:p>
+        </w:tc>
+      </w:tr>
+      <w:tr>
+        <w:tc>
+          <w:tcPr>
+            <w:tcW w:w="2183" w:type="dxa"/>
+          </w:tcPr>
+          <w:p>
+            <w:pPr>
+              <w:pStyle w:val="Tabelipis"/>
+              <w:rPr>
+                <w:lang w:val="en-GB"/>
+              </w:rPr>
+            </w:pPr>
+            <w:r>
+              <w:rPr>
+                <w:lang w:val="en-GB"/>
+              </w:rPr>
+              <w:t>5</w:t>
+            </w:r>
+          </w:p>
+        </w:tc>
+        <w:tc>
+          <w:tcPr>
+            <w:tcW w:w="2183" w:type="dxa"/>
+          </w:tcPr>
+          <w:p>
+            <w:pPr>
+              <w:pStyle w:val="Tabelipis"/>
+              <w:rPr>
+                <w:lang w:val="en-GB"/>
+              </w:rPr>
+            </w:pPr>
+            <w:r>
+              <w:rPr>
+                <w:lang w:val="en-GB"/>
+              </w:rPr>
+              <w:t>Ubuntu</w:t>
+            </w:r>
+          </w:p>
+        </w:tc>
+        <w:tc>
+          <w:tcPr>
+            <w:tcW w:w="2183" w:type="dxa"/>
+          </w:tcPr>
+          <w:p>
+            <w:pPr>
+              <w:pStyle w:val="Tabelipis"/>
+              <w:rPr>
+                <w:lang w:val="en-GB"/>
+              </w:rPr>
+            </w:pPr>
+            <w:r>
+              <w:rPr>
+                <w:lang w:val="en-GB"/>
+              </w:rPr>
+              <w:t>Linux Mint</w:t>
+            </w:r>
+          </w:p>
+        </w:tc>
+        <w:tc>
+          <w:tcPr>
+            <w:tcW w:w="2184" w:type="dxa"/>
+          </w:tcPr>
+          <w:p>
+            <w:pPr>
+              <w:pStyle w:val="Tabelipis"/>
+              <w:rPr>
+                <w:lang w:val="en-GB"/>
+              </w:rPr>
+            </w:pPr>
+            <w:r>
+              <w:rPr>
+                <w:lang w:val="en-GB"/>
+              </w:rPr>
+              <w:t>Firefox</w:t>
+            </w:r>
+          </w:p>
+        </w:tc>
+      </w:tr>
+      <w:tr>
+        <w:tc>
+          <w:tcPr>
+            <w:tcW w:w="2183" w:type="dxa"/>
+          </w:tcPr>
+          <w:p>
+            <w:pPr>
+              <w:pStyle w:val="Tabelipis"/>
+              <w:rPr>
+                <w:lang w:val="en-GB"/>
+              </w:rPr>
+            </w:pPr>
+            <w:r>
+              <w:rPr>
+                <w:lang w:val="en-GB"/>
+              </w:rPr>
+              <w:t>6</w:t>
+            </w:r>
+          </w:p>
+        </w:tc>
+        <w:tc>
+          <w:tcPr>
+            <w:tcW w:w="2183" w:type="dxa"/>
+          </w:tcPr>
+          <w:p>
+            <w:pPr>
+              <w:pStyle w:val="Tabelipis"/>
+              <w:rPr>
+                <w:lang w:val="en-GB"/>
+              </w:rPr>
+            </w:pPr>
+            <w:r>
+              <w:rPr>
+                <w:lang w:val="en-GB"/>
+              </w:rPr>
+              <w:t>Ubuntu</w:t>
+            </w:r>
+          </w:p>
+        </w:tc>
+        <w:tc>
+          <w:tcPr>
+            <w:tcW w:w="2183" w:type="dxa"/>
+          </w:tcPr>
+          <w:p>
+            <w:pPr>
+              <w:pStyle w:val="Tabelipis"/>
+              <w:rPr>
+                <w:lang w:val="en-GB"/>
+              </w:rPr>
+            </w:pPr>
+            <w:r>
+              <w:rPr>
+                <w:lang w:val="en-GB"/>
+              </w:rPr>
+              <w:t>Windows 10</w:t>
+            </w:r>
+          </w:p>
+        </w:tc>
+        <w:tc>
+          <w:tcPr>
+            <w:tcW w:w="2184" w:type="dxa"/>
+          </w:tcPr>
+          <w:p>
+            <w:pPr>
+              <w:pStyle w:val="Tabelipis"/>
+              <w:rPr>
+                <w:lang w:val="en-GB"/>
+              </w:rPr>
+            </w:pPr>
+            <w:r>
+              <w:rPr>
+                <w:lang w:val="en-GB"/>
+              </w:rPr>
+              <w:t>Chrome</w:t>
+            </w:r>
+          </w:p>
+        </w:tc>
+      </w:tr>
+      <w:tr>
+        <w:tc>
+          <w:tcPr>
+            <w:tcW w:w="2183" w:type="dxa"/>
+          </w:tcPr>
+          <w:p>
+            <w:pPr>
+              <w:pStyle w:val="Tabelipis"/>
+              <w:rPr>
+                <w:lang w:val="en-GB"/>
+              </w:rPr>
+            </w:pPr>
+            <w:r>
+              <w:rPr>
+                <w:lang w:val="en-GB"/>
+              </w:rPr>
+              <w:t>7</w:t>
+            </w:r>
+          </w:p>
+        </w:tc>
+        <w:tc>
+          <w:tcPr>
+            <w:tcW w:w="2183" w:type="dxa"/>
+          </w:tcPr>
+          <w:p>
+            <w:pPr>
+              <w:pStyle w:val="Tabelipis"/>
+              <w:rPr>
+                <w:lang w:val="en-GB"/>
+              </w:rPr>
+            </w:pPr>
+            <w:r>
+              <w:rPr>
+                <w:lang w:val="en-GB"/>
+              </w:rPr>
+              <w:t>Ubuntu</w:t>
+            </w:r>
+          </w:p>
+        </w:tc>
+        <w:tc>
+          <w:tcPr>
+            <w:tcW w:w="2183" w:type="dxa"/>
+          </w:tcPr>
+          <w:p>
+            <w:pPr>
+              <w:pStyle w:val="Tabelipis"/>
+              <w:rPr>
+                <w:lang w:val="en-GB"/>
+              </w:rPr>
+            </w:pPr>
+            <w:r>
+              <w:rPr>
+                <w:lang w:val="en-GB"/>
+              </w:rPr>
+              <w:t>Android</w:t>
+            </w:r>
+          </w:p>
+        </w:tc>
+        <w:tc>
+          <w:tcPr>
+            <w:tcW w:w="2184" w:type="dxa"/>
+          </w:tcPr>
+          <w:p>
+            <w:pPr>
+              <w:pStyle w:val="Tabelipis"/>
+              <w:rPr>
+                <w:lang w:val="en-GB"/>
+              </w:rPr>
+            </w:pPr>
+            <w:r>
+              <w:rPr>
+                <w:lang w:val="en-GB"/>
+              </w:rPr>
+              <w:t>Chrome</w:t>
+            </w:r>
+          </w:p>
+        </w:tc>
+      </w:tr>
+      <w:tr>
+        <w:tc>
+          <w:tcPr>
+            <w:tcW w:w="2183" w:type="dxa"/>
+          </w:tcPr>
+          <w:p>
+            <w:pPr>
+              <w:pStyle w:val="Tabelipis"/>
+              <w:rPr>
+                <w:lang w:val="en-GB"/>
+              </w:rPr>
+            </w:pPr>
+            <w:r>
+              <w:rPr>
+                <w:lang w:val="en-GB"/>
+              </w:rPr>
+              <w:t>8</w:t>
+            </w:r>
+          </w:p>
+        </w:tc>
+        <w:tc>
+          <w:tcPr>
+            <w:tcW w:w="2183" w:type="dxa"/>
+          </w:tcPr>
+          <w:p>
+            <w:pPr>
+              <w:pStyle w:val="Tabelipis"/>
+              <w:rPr>
+                <w:lang w:val="en-GB"/>
+              </w:rPr>
+            </w:pPr>
+            <w:r>
+              <w:rPr>
+                <w:lang w:val="en-GB"/>
+              </w:rPr>
+              <w:t>Ubuntu</w:t>
+            </w:r>
+          </w:p>
+        </w:tc>
+        <w:tc>
+          <w:tcPr>
+            <w:tcW w:w="2183" w:type="dxa"/>
+          </w:tcPr>
+          <w:p>
+            <w:pPr>
+              <w:pStyle w:val="Tabelipis"/>
+              <w:rPr>
+                <w:lang w:val="en-GB"/>
+              </w:rPr>
+            </w:pPr>
+            <w:r>
+              <w:rPr>
+                <w:lang w:val="en-GB"/>
+              </w:rPr>
+              <w:t>iOS</w:t>
+            </w:r>
+          </w:p>
+        </w:tc>
+        <w:tc>
+          <w:tcPr>
+            <w:tcW w:w="2184" w:type="dxa"/>
+          </w:tcPr>
+          <w:p>
+            <w:pPr>
+              <w:pStyle w:val="Tabelipis"/>
+              <w:rPr>
+                <w:lang w:val="en-GB"/>
+              </w:rPr>
+            </w:pPr>
+            <w:r>
+              <w:rPr>
+                <w:lang w:val="en-GB"/>
+              </w:rPr>
+              <w:t>Safari</w:t>
+            </w:r>
+          </w:p>
+        </w:tc>
+      </w:tr>
+      <w:tr>
+        <w:tc>
+          <w:tcPr>
+            <w:tcW w:w="2183" w:type="dxa"/>
+          </w:tcPr>
+          <w:p>
+            <w:pPr>
+              <w:pStyle w:val="Tabelipis"/>
+              <w:rPr>
+                <w:lang w:val="en-GB"/>
+              </w:rPr>
+            </w:pPr>
+            <w:r>
+              <w:rPr>
+                <w:lang w:val="en-GB"/>
+              </w:rPr>
+              <w:t>9</w:t>
+            </w:r>
+          </w:p>
+        </w:tc>
+        <w:tc>
+          <w:tcPr>
+            <w:tcW w:w="2183" w:type="dxa"/>
+          </w:tcPr>
+          <w:p>
+            <w:pPr>
+              <w:pStyle w:val="Tabelipis"/>
+              <w:rPr>
+                <w:lang w:val="en-GB"/>
+              </w:rPr>
+            </w:pPr>
+            <w:r>
+              <w:rPr>
+                <w:lang w:val="en-GB"/>
+              </w:rPr>
+              <w:t>Ubuntu</w:t>
+            </w:r>
+          </w:p>
+        </w:tc>
+        <w:tc>
+          <w:tcPr>
+            <w:tcW w:w="2183" w:type="dxa"/>
+          </w:tcPr>
+          <w:p>
+            <w:pPr>
+              <w:pStyle w:val="Tabelipis"/>
+              <w:rPr>
+                <w:lang w:val="en-GB"/>
+              </w:rPr>
+            </w:pPr>
+            <w:r>
+              <w:rPr>
+                <w:lang w:val="en-GB"/>
+              </w:rPr>
+              <w:t>OS X</w:t>
+            </w:r>
+          </w:p>
+        </w:tc>
+        <w:tc>
+          <w:tcPr>
+            <w:tcW w:w="2184" w:type="dxa"/>
+          </w:tcPr>
+          <w:p>
+            <w:pPr>
+              <w:pStyle w:val="Tabelipis"/>
+              <w:rPr>
+                <w:lang w:val="en-GB"/>
+              </w:rPr>
+            </w:pPr>
+            <w:r>
+              <w:rPr>
+                <w:lang w:val="en-GB"/>
+              </w:rPr>
+              <w:t>Safari</w:t>
+            </w:r>
+          </w:p>
+        </w:tc>
+      </w:tr>
+    </w:tbl>
+    <w:p>
+      <w:pPr>
+        <w:rPr>
+          <w:lang w:val="en-GB"/>
+        </w:rPr>
+      </w:pPr>
+      <w:r>
+        <w:rPr>
+          <w:b/>
+          <w:lang w:val="en-GB"/>
+        </w:rPr>
+        <w:t xml:space="preserve">Table 1. </w:t>
+      </w:r>
+      <w:r>
+        <w:rPr>
+          <w:lang w:val="en-GB"/>
+        </w:rPr>
+        <w:t>Test scenarios for application</w:t>
+      </w:r>
+    </w:p>
+    <w:p>
+      <w:pPr>
+        <w:rPr>
+          <w:lang w:val="en-GB"/>
+        </w:rPr>
+      </w:pPr>
+    </w:p>
+    <w:p>
+      <w:pPr>
+        <w:rPr>
+          <w:lang w:val="en-GB"/>
+        </w:rPr>
+      </w:pPr>
+      <w:r>
+        <w:rPr>
+          <w:lang w:val="en-GB"/>
+        </w:rPr>
+        <w:t xml:space="preserve">During the testing of scenarios, all of the functionality was tested and the behaviour of the application asserted. Furthermore, the average FPS was captured. </w:t>
+      </w:r>
+    </w:p>
+    <w:p>
+      <w:pPr>
+        <w:rPr>
+          <w:lang w:val="en-GB"/>
+        </w:rPr>
+      </w:pPr>
+      <w:r>
+        <w:rPr>
+          <w:lang w:val="en-GB"/>
+        </w:rPr>
+        <w:t xml:space="preserve">All the tests were successful and while the appearance of some HTML elements changed depending on the browser, everything worked as specified. In the beginning of testing, it came apparent that Safari and Microsoft Edge are not supporting default parameters in function arguments as described in </w:t>
+      </w:r>
+      <w:r>
+        <w:rPr>
+          <w:lang w:val="en-GB"/>
+        </w:rPr>
+        <w:t>ES6/ES2015</w:t>
+      </w:r>
+      <w:r>
+        <w:rPr>
+          <w:rStyle w:val="FootnoteReference"/>
+          <w:lang w:val="en-GB"/>
+        </w:rPr>
+        <w:footnoteReference w:id="4"/>
+      </w:r>
+      <w:r>
+        <w:rPr>
+          <w:lang w:val="en-GB"/>
+        </w:rPr>
+        <w:t xml:space="preserve">. </w:t>
+      </w:r>
+      <w:r>
+        <w:rPr>
+          <w:lang w:val="en-GB"/>
+        </w:rPr>
+        <w:t>Mentioned browsers raised an exception when parsing following code:</w:t>
+      </w:r>
+    </w:p>
+    <w:p>
+      <w:pPr>
+        <w:rPr>
+          <w:lang w:val="en-GB"/>
+        </w:rPr>
+      </w:pPr>
+    </w:p>
+    <w:p>
+      <w:pPr>
+        <w:pStyle w:val="Koodinide"/>
+        <w:rPr>
+          <w:lang w:val="en-GB"/>
+        </w:rPr>
+      </w:pPr>
+      <w:r>
+        <w:rPr>
+          <w:lang w:val="en-GB"/>
+        </w:rPr>
+        <w:t>that.addPixel = function (dirX, dirY, updateShadow</w:t>
+      </w:r>
+      <w:r>
+        <w:rPr>
+          <w:lang w:val="en-GB"/>
+        </w:rPr>
+        <w:t xml:space="preserve"> = true</w:t>
+      </w:r>
+      <w:r>
+        <w:rPr>
+          <w:lang w:val="en-GB"/>
+        </w:rPr>
+        <w:t>) {</w:t>
+      </w:r>
+    </w:p>
+    <w:p>
+      <w:pPr>
+        <w:pStyle w:val="Koodinide"/>
+        <w:rPr>
+          <w:lang w:val="en-GB"/>
+        </w:rPr>
+      </w:pPr>
+      <w:r>
+        <w:rPr>
+          <w:lang w:val="en-GB"/>
+        </w:rPr>
+        <w:tab/>
+        <w:t>…</w:t>
+      </w:r>
+    </w:p>
+    <w:p>
+      <w:pPr>
+        <w:pStyle w:val="Koodinide"/>
+        <w:rPr>
+          <w:lang w:val="en-GB"/>
+        </w:rPr>
+      </w:pPr>
+      <w:r>
+        <w:rPr>
+          <w:lang w:val="en-GB"/>
+        </w:rPr>
+        <w:t>}</w:t>
+      </w:r>
+    </w:p>
+    <w:p>
+      <w:pPr>
+        <w:rPr>
+          <w:lang w:val="en-GB"/>
+        </w:rPr>
+      </w:pPr>
+      <w:r>
+        <w:rPr>
+          <w:b/>
+          <w:lang w:val="en-GB"/>
+        </w:rPr>
+        <w:t xml:space="preserve">Code sample 3. </w:t>
+      </w:r>
+      <w:r>
+        <w:rPr>
+          <w:lang w:val="en-GB"/>
+        </w:rPr>
+        <w:t>Parameter default value</w:t>
+      </w:r>
+    </w:p>
+    <w:p>
+      <w:pPr>
+        <w:rPr>
+          <w:lang w:val="en-GB"/>
+        </w:rPr>
+      </w:pPr>
+      <w:r>
+        <w:rPr>
+          <w:lang w:val="en-GB"/>
+        </w:rPr>
+        <w:t>To mitigate the problem, the functions with default parameter values had to be changed as follows:</w:t>
+      </w:r>
+    </w:p>
+    <w:p>
+      <w:pPr>
+        <w:pStyle w:val="Koodinide"/>
+        <w:rPr>
+          <w:lang w:val="en-GB"/>
+        </w:rPr>
+      </w:pPr>
+      <w:r>
+        <w:rPr>
+          <w:lang w:val="en-GB"/>
+        </w:rPr>
+        <w:t>that.addPixel = function (dirX, dirY, updateShadow) {</w:t>
+      </w:r>
+    </w:p>
+    <w:p>
+      <w:pPr>
+        <w:pStyle w:val="Koodinide"/>
+        <w:rPr>
+          <w:lang w:val="en-GB"/>
+        </w:rPr>
+      </w:pPr>
+      <w:r>
+        <w:rPr>
+          <w:lang w:val="en-GB"/>
+        </w:rPr>
+        <w:tab/>
+      </w:r>
+      <w:r>
+        <w:rPr>
+          <w:lang w:val="en-GB"/>
+        </w:rPr>
+        <w:t>updateShadow = typeof updateShadow !== 'undefined' ? updateShadow : true;</w:t>
+      </w:r>
+    </w:p>
+    <w:p>
+      <w:pPr>
+        <w:pStyle w:val="Koodinide"/>
+        <w:rPr>
+          <w:lang w:val="en-GB"/>
+        </w:rPr>
+      </w:pPr>
+      <w:r>
+        <w:rPr>
+          <w:lang w:val="en-GB"/>
+        </w:rPr>
+        <w:tab/>
+        <w:t>…</w:t>
+      </w:r>
+    </w:p>
+    <w:p>
+      <w:pPr>
+        <w:pStyle w:val="Koodinide"/>
+        <w:rPr>
+          <w:lang w:val="en-GB"/>
+        </w:rPr>
+      </w:pPr>
+      <w:r>
+        <w:rPr>
+          <w:lang w:val="en-GB"/>
+        </w:rPr>
+        <w:t>}</w:t>
+      </w:r>
+    </w:p>
+    <w:p>
+      <w:pPr>
+        <w:rPr>
+          <w:lang w:val="en-GB"/>
+        </w:rPr>
+      </w:pPr>
+      <w:r>
+        <w:rPr>
+          <w:b/>
+          <w:lang w:val="en-GB"/>
+        </w:rPr>
+        <w:t xml:space="preserve">Code sample 4. </w:t>
+      </w:r>
+      <w:r>
+        <w:rPr>
+          <w:lang w:val="en-GB"/>
+        </w:rPr>
+        <w:t>Alternative to parameter default value.</w:t>
+      </w:r>
+    </w:p>
+    <w:p>
+      <w:pPr>
+        <w:rPr>
+          <w:lang w:val="en-GB"/>
+        </w:rPr>
+      </w:pPr>
+      <w:r>
+        <w:rPr>
+          <w:lang w:val="en-GB"/>
+        </w:rPr>
+        <w:t>The average FPS of the test scenarios can be found in table 2. The FPS in modern browsers is usually capped at 60 frames per second.</w:t>
+      </w:r>
+    </w:p>
+    <w:tbl>
+      <w:tblPr>
+        <w:tblStyle w:val="TableGrid"/>
+        <w:tblW w:w="0" w:type="auto"/>
+        <w:tblLook w:val="04A0" w:firstRow="1" w:lastRow="0" w:firstColumn="1" w:lastColumn="0" w:noHBand="0" w:noVBand="1"/>
+      </w:tblPr>
+      <w:tblGrid>
+        <w:gridCol w:w="4366"/>
+        <w:gridCol w:w="4367"/>
+      </w:tblGrid>
+      <w:tr>
+        <w:tc>
+          <w:tcPr>
+            <w:tcW w:w="4366" w:type="dxa"/>
+          </w:tcPr>
+          <w:p>
+            <w:pPr>
+              <w:pStyle w:val="Tabelisisu"/>
+              <w:rPr>
+                <w:lang w:val="en-GB"/>
+              </w:rPr>
+            </w:pPr>
+            <w:r>
+              <w:rPr>
+                <w:lang w:val="en-GB"/>
+              </w:rPr>
+              <w:t>Test scenario number</w:t>
+            </w:r>
+          </w:p>
+        </w:tc>
+        <w:tc>
+          <w:tcPr>
+            <w:tcW w:w="4367" w:type="dxa"/>
+          </w:tcPr>
+          <w:p>
+            <w:pPr>
+              <w:pStyle w:val="Tabelisisu"/>
+              <w:rPr>
+                <w:lang w:val="en-GB"/>
+              </w:rPr>
+            </w:pPr>
+            <w:r>
+              <w:rPr>
+                <w:lang w:val="en-GB"/>
+              </w:rPr>
+              <w:t>Average FPS</w:t>
+            </w:r>
+          </w:p>
+        </w:tc>
+      </w:tr>
+      <w:tr>
+        <w:tc>
+          <w:tcPr>
+            <w:tcW w:w="4366" w:type="dxa"/>
+          </w:tcPr>
+          <w:p>
+            <w:pPr>
+              <w:pStyle w:val="Tabelipis"/>
+              <w:rPr>
+                <w:lang w:val="en-GB"/>
+              </w:rPr>
+            </w:pPr>
+            <w:r>
+              <w:rPr>
+                <w:lang w:val="en-GB"/>
+              </w:rPr>
+              <w:t>1</w:t>
+            </w:r>
+          </w:p>
+        </w:tc>
+        <w:tc>
+          <w:tcPr>
+            <w:tcW w:w="4367" w:type="dxa"/>
+          </w:tcPr>
+          <w:p>
+            <w:pPr>
+              <w:pStyle w:val="Tabelipis"/>
+              <w:rPr>
+                <w:lang w:val="en-GB"/>
+              </w:rPr>
+            </w:pPr>
+            <w:r>
+              <w:rPr>
+                <w:lang w:val="en-GB"/>
+              </w:rPr>
+              <w:t>58</w:t>
+            </w:r>
+          </w:p>
+        </w:tc>
+      </w:tr>
+      <w:tr>
+        <w:tc>
+          <w:tcPr>
+            <w:tcW w:w="4366" w:type="dxa"/>
+          </w:tcPr>
+          <w:p>
+            <w:pPr>
+              <w:pStyle w:val="Tabelipis"/>
+              <w:rPr>
+                <w:lang w:val="en-GB"/>
+              </w:rPr>
+            </w:pPr>
+            <w:r>
+              <w:rPr>
+                <w:lang w:val="en-GB"/>
+              </w:rPr>
+              <w:t>2</w:t>
+            </w:r>
+          </w:p>
+        </w:tc>
+        <w:tc>
+          <w:tcPr>
+            <w:tcW w:w="4367" w:type="dxa"/>
+          </w:tcPr>
+          <w:p>
+            <w:pPr>
+              <w:pStyle w:val="Tabelipis"/>
+              <w:rPr>
+                <w:lang w:val="en-GB"/>
+              </w:rPr>
+            </w:pPr>
+            <w:r>
+              <w:rPr>
+                <w:lang w:val="en-GB"/>
+              </w:rPr>
+              <w:t>60</w:t>
+            </w:r>
+          </w:p>
+        </w:tc>
+      </w:tr>
+      <w:tr>
+        <w:tc>
+          <w:tcPr>
+            <w:tcW w:w="4366" w:type="dxa"/>
+          </w:tcPr>
+          <w:p>
+            <w:pPr>
+              <w:pStyle w:val="Tabelipis"/>
+              <w:rPr>
+                <w:lang w:val="en-GB"/>
+              </w:rPr>
+            </w:pPr>
+            <w:r>
+              <w:rPr>
+                <w:lang w:val="en-GB"/>
+              </w:rPr>
+              <w:t>3</w:t>
+            </w:r>
+          </w:p>
+        </w:tc>
+        <w:tc>
+          <w:tcPr>
+            <w:tcW w:w="4367" w:type="dxa"/>
+          </w:tcPr>
+          <w:p>
+            <w:pPr>
+              <w:pStyle w:val="Tabelipis"/>
+              <w:rPr>
+                <w:lang w:val="en-GB"/>
+              </w:rPr>
+            </w:pPr>
+            <w:r>
+              <w:rPr>
+                <w:lang w:val="en-GB"/>
+              </w:rPr>
+              <w:t>60</w:t>
+            </w:r>
+          </w:p>
+        </w:tc>
+      </w:tr>
+      <w:tr>
+        <w:tc>
+          <w:tcPr>
+            <w:tcW w:w="4366" w:type="dxa"/>
+          </w:tcPr>
+          <w:p>
+            <w:pPr>
+              <w:pStyle w:val="Tabelipis"/>
+              <w:rPr>
+                <w:lang w:val="en-GB"/>
+              </w:rPr>
+            </w:pPr>
+            <w:r>
+              <w:rPr>
+                <w:lang w:val="en-GB"/>
+              </w:rPr>
+              <w:t>4</w:t>
+            </w:r>
+          </w:p>
+        </w:tc>
+        <w:tc>
+          <w:tcPr>
+            <w:tcW w:w="4367" w:type="dxa"/>
+          </w:tcPr>
+          <w:p>
+            <w:pPr>
+              <w:pStyle w:val="Tabelipis"/>
+              <w:rPr>
+                <w:lang w:val="en-GB"/>
+              </w:rPr>
+            </w:pPr>
+            <w:r>
+              <w:rPr>
+                <w:lang w:val="en-GB"/>
+              </w:rPr>
+              <w:t>60</w:t>
+            </w:r>
+          </w:p>
+        </w:tc>
+      </w:tr>
+      <w:tr>
+        <w:tc>
+          <w:tcPr>
+            <w:tcW w:w="4366" w:type="dxa"/>
+          </w:tcPr>
+          <w:p>
+            <w:pPr>
+              <w:pStyle w:val="Tabelipis"/>
+              <w:rPr>
+                <w:lang w:val="en-GB"/>
+              </w:rPr>
+            </w:pPr>
+            <w:r>
+              <w:rPr>
+                <w:lang w:val="en-GB"/>
+              </w:rPr>
+              <w:lastRenderedPageBreak/>
+              <w:t>5</w:t>
+            </w:r>
+          </w:p>
+        </w:tc>
+        <w:tc>
+          <w:tcPr>
+            <w:tcW w:w="4367" w:type="dxa"/>
+          </w:tcPr>
+          <w:p>
+            <w:pPr>
+              <w:pStyle w:val="Tabelipis"/>
+              <w:rPr>
+                <w:lang w:val="en-GB"/>
+              </w:rPr>
+            </w:pPr>
+            <w:r>
+              <w:rPr>
+                <w:lang w:val="en-GB"/>
+              </w:rPr>
+              <w:t>58</w:t>
+            </w:r>
+          </w:p>
+        </w:tc>
+      </w:tr>
+      <w:tr>
+        <w:tc>
+          <w:tcPr>
+            <w:tcW w:w="4366" w:type="dxa"/>
+          </w:tcPr>
+          <w:p>
+            <w:pPr>
+              <w:pStyle w:val="Tabelipis"/>
+              <w:rPr>
+                <w:lang w:val="en-GB"/>
+              </w:rPr>
+            </w:pPr>
+            <w:r>
+              <w:rPr>
+                <w:lang w:val="en-GB"/>
+              </w:rPr>
+              <w:t>6</w:t>
+            </w:r>
+          </w:p>
+        </w:tc>
+        <w:tc>
+          <w:tcPr>
+            <w:tcW w:w="4367" w:type="dxa"/>
+          </w:tcPr>
+          <w:p>
+            <w:pPr>
+              <w:pStyle w:val="Tabelipis"/>
+              <w:rPr>
+                <w:lang w:val="en-GB"/>
+              </w:rPr>
+            </w:pPr>
+            <w:r>
+              <w:rPr>
+                <w:lang w:val="en-GB"/>
+              </w:rPr>
+              <w:t>60</w:t>
+            </w:r>
+          </w:p>
+        </w:tc>
+      </w:tr>
+      <w:tr>
+        <w:tc>
+          <w:tcPr>
+            <w:tcW w:w="4366" w:type="dxa"/>
+          </w:tcPr>
+          <w:p>
+            <w:pPr>
+              <w:pStyle w:val="Tabelipis"/>
+              <w:rPr>
+                <w:lang w:val="en-GB"/>
+              </w:rPr>
+            </w:pPr>
+            <w:r>
+              <w:rPr>
+                <w:lang w:val="en-GB"/>
+              </w:rPr>
+              <w:t>7</w:t>
+            </w:r>
+          </w:p>
+        </w:tc>
+        <w:tc>
+          <w:tcPr>
+            <w:tcW w:w="4367" w:type="dxa"/>
+          </w:tcPr>
+          <w:p>
+            <w:pPr>
+              <w:pStyle w:val="Tabelipis"/>
+              <w:rPr>
+                <w:lang w:val="en-GB"/>
+              </w:rPr>
+            </w:pPr>
+            <w:r>
+              <w:rPr>
+                <w:lang w:val="en-GB"/>
+              </w:rPr>
+              <w:t>58</w:t>
+            </w:r>
+          </w:p>
+        </w:tc>
+      </w:tr>
+      <w:tr>
+        <w:tc>
+          <w:tcPr>
+            <w:tcW w:w="4366" w:type="dxa"/>
+          </w:tcPr>
+          <w:p>
+            <w:pPr>
+              <w:pStyle w:val="Tabelipis"/>
+              <w:rPr>
+                <w:lang w:val="en-GB"/>
+              </w:rPr>
+            </w:pPr>
+            <w:r>
+              <w:rPr>
+                <w:lang w:val="en-GB"/>
+              </w:rPr>
+              <w:t>8</w:t>
+            </w:r>
+          </w:p>
+        </w:tc>
+        <w:tc>
+          <w:tcPr>
+            <w:tcW w:w="4367" w:type="dxa"/>
+          </w:tcPr>
+          <w:p>
+            <w:pPr>
+              <w:pStyle w:val="Tabelipis"/>
+              <w:rPr>
+                <w:lang w:val="en-GB"/>
+              </w:rPr>
+            </w:pPr>
+            <w:r>
+              <w:rPr>
+                <w:lang w:val="en-GB"/>
+              </w:rPr>
+              <w:t>32</w:t>
+            </w:r>
+          </w:p>
+        </w:tc>
+      </w:tr>
+      <w:tr>
+        <w:tc>
+          <w:tcPr>
+            <w:tcW w:w="4366" w:type="dxa"/>
+          </w:tcPr>
+          <w:p>
+            <w:pPr>
+              <w:pStyle w:val="Tabelipis"/>
+              <w:rPr>
+                <w:lang w:val="en-GB"/>
+              </w:rPr>
+            </w:pPr>
+            <w:r>
+              <w:rPr>
+                <w:lang w:val="en-GB"/>
+              </w:rPr>
+              <w:t>9</w:t>
+            </w:r>
+          </w:p>
+        </w:tc>
+        <w:tc>
+          <w:tcPr>
+            <w:tcW w:w="4367" w:type="dxa"/>
+          </w:tcPr>
+          <w:p>
+            <w:pPr>
+              <w:pStyle w:val="Tabelipis"/>
+              <w:rPr>
+                <w:lang w:val="en-GB"/>
+              </w:rPr>
+            </w:pPr>
+            <w:r>
+              <w:rPr>
+                <w:lang w:val="en-GB"/>
+              </w:rPr>
+              <w:t>60</w:t>
+            </w:r>
+          </w:p>
+        </w:tc>
+      </w:tr>
+    </w:tbl>
+    <w:p>
+      <w:pPr>
+        <w:ind w:left="720" w:hanging="720"/>
+        <w:rPr>
+          <w:lang w:val="en-GB"/>
+        </w:rPr>
+      </w:pPr>
+      <w:r>
+        <w:rPr>
+          <w:b/>
+          <w:lang w:val="en-GB"/>
+        </w:rPr>
+        <w:t xml:space="preserve">Table 2. </w:t>
+      </w:r>
+      <w:r>
+        <w:rPr>
+          <w:lang w:val="en-GB"/>
+        </w:rPr>
+        <w:t>Average FPS on visualization in test scenarios.</w:t>
+      </w:r>
+    </w:p>
+    <w:p>
+      <w:pPr>
+        <w:ind w:left="720" w:hanging="720"/>
+        <w:rPr>
+          <w:b/>
+          <w:lang w:val="en-GB"/>
+        </w:rPr>
+      </w:pPr>
+    </w:p>
+    <w:p>
+      <w:pPr>
+        <w:rPr>
+          <w:lang w:val="en-GB"/>
+        </w:rPr>
+      </w:pPr>
+      <w:r>
+        <w:rPr>
+          <w:lang w:val="en-GB"/>
+        </w:rPr>
+        <w:t xml:space="preserve">As can be seen from table 2, almost all the browsers were able to run the visualization with 60 FPS, where browsers limit the framerate. Only test case where FPS was lower by significant margin, was test case number 8 where iPhone 4S was used as a test device. Considering that the device was released in 2011, has dual-core 1 GHz processor and 512 MB RAM, this result was expected. In addition, 32 average FPS </w:t>
+      </w:r>
+      <w:r>
+        <w:rPr>
+          <w:lang w:val="en-GB"/>
+        </w:rPr>
+        <w:t>does not make user experience any worse.</w:t>
+      </w:r>
+      <w:r>
+        <w:rPr>
+          <w:lang w:val="en-GB"/>
+        </w:rPr>
+        <w:t xml:space="preserve">  </w:t>
+      </w:r>
+    </w:p>
+    <w:p>
+      <w:pPr>
+        <w:rPr>
+          <w:lang w:val="en-GB"/>
+        </w:rPr>
+      </w:pPr>
+    </w:p>
+    <w:p>
+      <w:pPr>
+        <w:pStyle w:val="Heading2"/>
+      </w:pPr>
+      <w:r>
+        <w:t>Efficiency of application</w:t>
+      </w:r>
+    </w:p>
+    <w:p>
+      <w:pPr>
+        <w:rPr>
+          <w:lang w:val="en-GB"/>
+        </w:rPr>
+      </w:pPr>
+      <w:r>
+        <w:rPr>
+          <w:lang w:val="en-GB"/>
+        </w:rPr>
+        <w:t xml:space="preserve">The efficiency of client application is partly covered in previous chapter showing the average framerate of the visualization. The application’s network efficiency and CPU load are tested in this chapter. For server, the average time for serving JSON is tested. </w:t>
+      </w:r>
+    </w:p>
+    <w:p>
+      <w:pPr>
+        <w:rPr>
+          <w:lang w:val="en-GB"/>
+        </w:rPr>
+      </w:pPr>
+    </w:p>
+    <w:p>
+      <w:pPr>
+        <w:pStyle w:val="Heading3"/>
+        <w:rPr>
+          <w:lang w:val="en-GB"/>
+        </w:rPr>
+      </w:pPr>
+      <w:r>
+        <w:rPr>
+          <w:lang w:val="en-GB"/>
+        </w:rPr>
+        <w:t>Client side efficiency</w:t>
+      </w:r>
+    </w:p>
+    <w:p>
+      <w:pPr>
+        <w:rPr>
+          <w:lang w:val="en-GB"/>
+        </w:rPr>
+      </w:pPr>
+      <w:r>
+        <w:rPr>
+          <w:lang w:val="en-GB"/>
+        </w:rPr>
+        <w:t>For client side efficiency, Google Chrome developer tools are used to check the CPU load and network efficiency.</w:t>
+      </w:r>
+    </w:p>
+    <w:p>
+      <w:pPr>
+        <w:rPr>
+          <w:lang w:val="en-GB"/>
+        </w:rPr>
+      </w:pPr>
+      <w:r>
+        <w:rPr>
+          <w:lang w:val="en-GB"/>
+        </w:rPr>
+        <w:t xml:space="preserve">Network efficiency is measured by recording network log with Chrome developer tools. The recording is started when the user goes to the index page of application and ended after full visualization. In addition, the theme and grid settings are toggled during the time to ensure maximum network load. The results are as follows: 34 requests were made and 362 KB of data was transferred from server to the client. The content was loaded in 1.46 seconds. Those values are in limits with the </w:t>
+      </w:r>
+      <w:r>
+        <w:rPr>
+          <w:lang w:val="en-GB"/>
+        </w:rPr>
+        <w:t xml:space="preserve">requirements from chapter 3. </w:t>
+      </w:r>
+    </w:p>
+    <w:p>
+      <w:pPr>
+        <w:rPr>
+          <w:lang w:val="en-GB"/>
+        </w:rPr>
+      </w:pPr>
+    </w:p>
+    <w:p>
+      <w:pPr>
+        <w:rPr>
+          <w:lang w:val="en-GB"/>
+        </w:rPr>
+      </w:pPr>
+      <w:r>
+        <w:rPr>
+          <w:lang w:val="en-GB"/>
+        </w:rPr>
+        <w:t>Measuring the load to the processor uses the same test scenario as network efficiency test. The test output has been taken from Google Chrome task manager. Application’s tab uses 34,468 MB of memory and when the visualization is ongoing, it takes 2-4 % of the CPU time. Considering that most contemporary computers have at least 4 GB of RAM and smartphones 2 GB, the program is efficient in using the device’s resources.</w:t>
+      </w:r>
+    </w:p>
+    <w:p>
+      <w:pPr>
+        <w:rPr>
+          <w:lang w:val="en-GB"/>
+        </w:rPr>
+      </w:pPr>
+    </w:p>
+    <w:p>
+      <w:pPr>
+        <w:rPr>
+          <w:lang w:val="en-GB"/>
+        </w:rPr>
+      </w:pPr>
+      <w:r>
+        <w:rPr>
+          <w:lang w:val="en-GB"/>
+        </w:rPr>
+        <w:t xml:space="preserve">Server side efficiency is </w:t>
+      </w:r>
+      <w:r>
+        <w:rPr>
+          <w:lang w:val="en-GB"/>
+        </w:rPr>
+        <w:t xml:space="preserve">measured by finding the average time to get scenario list, layout and instructions as a response to requests. The percentage of CPU utilization by the server process is also captured. </w:t>
+      </w:r>
+      <w:r>
+        <w:rPr>
+          <w:lang w:val="en-GB"/>
+        </w:rPr>
+        <w:t xml:space="preserve"> All of the test scenarios made 100 requests to the server. </w:t>
+      </w:r>
+      <w:r>
+        <w:rPr>
+          <w:lang w:val="en-GB"/>
+        </w:rPr>
+        <w:t>The test scenarios and results can be found in table 3.</w:t>
+      </w:r>
+    </w:p>
+    <w:p>
+      <w:pPr>
+        <w:rPr>
+          <w:lang w:val="en-GB"/>
+        </w:rPr>
+      </w:pPr>
+    </w:p>
+    <w:tbl>
+      <w:tblPr>
+        <w:tblStyle w:val="TableGrid"/>
+        <w:tblW w:w="0" w:type="auto"/>
+        <w:tblLook w:val="04A0" w:firstRow="1" w:lastRow="0" w:firstColumn="1" w:lastColumn="0" w:noHBand="0" w:noVBand="1"/>
+      </w:tblPr>
+      <w:tblGrid>
+        <w:gridCol w:w="1768"/>
+        <w:gridCol w:w="1758"/>
+        <w:gridCol w:w="1917"/>
+        <w:gridCol w:w="1452"/>
+        <w:gridCol w:w="1452"/>
+      </w:tblGrid>
+      <w:tr>
+        <w:tc>
+          <w:tcPr>
+            <w:tcW w:w="1768" w:type="dxa"/>
+          </w:tcPr>
+          <w:p>
+            <w:pPr>
+              <w:pStyle w:val="Tabelisisu"/>
+              <w:jc w:val="center"/>
+            </w:pPr>
+            <w:r>
+              <w:t>Test scenario number</w:t>
+            </w:r>
+          </w:p>
+        </w:tc>
+        <w:tc>
+          <w:tcPr>
+            <w:tcW w:w="1758" w:type="dxa"/>
+          </w:tcPr>
+          <w:p>
+            <w:pPr>
+              <w:pStyle w:val="Tabelisisu"/>
+              <w:jc w:val="center"/>
+            </w:pPr>
+            <w:r>
+              <w:t>Request</w:t>
+            </w:r>
+          </w:p>
+        </w:tc>
+        <w:tc>
+          <w:tcPr>
+            <w:tcW w:w="1917" w:type="dxa"/>
+          </w:tcPr>
+          <w:p>
+            <w:pPr>
+              <w:pStyle w:val="Tabelisisu"/>
+              <w:jc w:val="center"/>
+            </w:pPr>
+            <w:r>
+              <w:t>Average time in milliseconds</w:t>
+            </w:r>
+          </w:p>
+        </w:tc>
+        <w:tc>
+          <w:tcPr>
+            <w:tcW w:w="1452" w:type="dxa"/>
+          </w:tcPr>
+          <w:p>
+            <w:pPr>
+              <w:pStyle w:val="Tabelisisu"/>
+              <w:jc w:val="center"/>
+            </w:pPr>
+            <w:r>
+              <w:t>Responses under 250/300/350 ms</w:t>
+            </w:r>
+          </w:p>
+        </w:tc>
+        <w:tc>
+          <w:tcPr>
+            <w:tcW w:w="1452" w:type="dxa"/>
+          </w:tcPr>
+          <w:p>
+            <w:pPr>
+              <w:pStyle w:val="Tabelisisu"/>
+              <w:jc w:val="center"/>
+            </w:pPr>
+            <w:r>
+              <w:t>CPU utilization % of the process</w:t>
+            </w:r>
+          </w:p>
+        </w:tc>
+      </w:tr>
+      <w:tr>
+        <w:tc>
+          <w:tcPr>
+            <w:tcW w:w="1768" w:type="dxa"/>
+          </w:tcPr>
+          <w:p>
+            <w:pPr>
+              <w:pStyle w:val="Tabelipis"/>
+              <w:rPr>
+                <w:lang w:val="en-GB"/>
+              </w:rPr>
+            </w:pPr>
+            <w:r>
+              <w:rPr>
+                <w:lang w:val="en-GB"/>
+              </w:rPr>
+              <w:t>1</w:t>
+            </w:r>
+          </w:p>
+        </w:tc>
+        <w:tc>
+          <w:tcPr>
+            <w:tcW w:w="1758" w:type="dxa"/>
+          </w:tcPr>
+          <w:p>
+            <w:pPr>
+              <w:pStyle w:val="Tabelipis"/>
+              <w:rPr>
+                <w:lang w:val="en-GB"/>
+              </w:rPr>
+            </w:pPr>
+            <w:r>
+              <w:rPr>
+                <w:lang w:val="en-GB"/>
+              </w:rPr>
+              <w:t>Get list of scenarios</w:t>
+            </w:r>
+          </w:p>
+        </w:tc>
+        <w:tc>
+          <w:tcPr>
+            <w:tcW w:w="1917" w:type="dxa"/>
+          </w:tcPr>
+          <w:p>
+            <w:pPr>
+              <w:pStyle w:val="Tabelipis"/>
+              <w:rPr>
+                <w:lang w:val="en-GB"/>
+              </w:rPr>
+            </w:pPr>
+            <w:r>
+              <w:rPr>
+                <w:lang w:val="en-GB"/>
+              </w:rPr>
+              <w:t>151 ms</w:t>
+            </w:r>
+          </w:p>
+        </w:tc>
+        <w:tc>
+          <w:tcPr>
+            <w:tcW w:w="1452" w:type="dxa"/>
+          </w:tcPr>
+          <w:p>
+            <w:pPr>
+              <w:pStyle w:val="Tabelipis"/>
+              <w:rPr>
+                <w:lang w:val="en-GB"/>
+              </w:rPr>
+            </w:pPr>
+            <w:r>
+              <w:rPr>
+                <w:lang w:val="en-GB"/>
+              </w:rPr>
+              <w:t>77/97/100</w:t>
+            </w:r>
+          </w:p>
+        </w:tc>
+        <w:tc>
+          <w:tcPr>
+            <w:tcW w:w="1452" w:type="dxa"/>
+          </w:tcPr>
+          <w:p>
+            <w:pPr>
+              <w:pStyle w:val="Tabelipis"/>
+              <w:rPr>
+                <w:lang w:val="en-GB"/>
+              </w:rPr>
+            </w:pPr>
+            <w:r>
+              <w:rPr>
+                <w:lang w:val="en-GB"/>
+              </w:rPr>
+              <w:t>0.2 %</w:t>
+            </w:r>
+          </w:p>
+        </w:tc>
+      </w:tr>
+      <w:tr>
+        <w:tc>
+          <w:tcPr>
+            <w:tcW w:w="1768" w:type="dxa"/>
+          </w:tcPr>
+          <w:p>
+            <w:pPr>
+              <w:pStyle w:val="Tabelipis"/>
+              <w:rPr>
+                <w:lang w:val="en-GB"/>
+              </w:rPr>
+            </w:pPr>
+            <w:r>
+              <w:rPr>
+                <w:lang w:val="en-GB"/>
+              </w:rPr>
+              <w:t>2</w:t>
+            </w:r>
+          </w:p>
+        </w:tc>
+        <w:tc>
+          <w:tcPr>
+            <w:tcW w:w="1758" w:type="dxa"/>
+          </w:tcPr>
+          <w:p>
+            <w:pPr>
+              <w:pStyle w:val="Tabelipis"/>
+              <w:rPr>
+                <w:lang w:val="en-GB"/>
+              </w:rPr>
+            </w:pPr>
+            <w:r>
+              <w:rPr>
+                <w:lang w:val="en-GB"/>
+              </w:rPr>
+              <w:t>Get ending state layout for first scenario</w:t>
+            </w:r>
+          </w:p>
+        </w:tc>
+        <w:tc>
+          <w:tcPr>
+            <w:tcW w:w="1917" w:type="dxa"/>
+          </w:tcPr>
+          <w:p>
+            <w:pPr>
+              <w:pStyle w:val="Tabelipis"/>
+              <w:rPr>
+                <w:lang w:val="en-GB"/>
+              </w:rPr>
+            </w:pPr>
+            <w:r>
+              <w:rPr>
+                <w:lang w:val="en-GB"/>
+              </w:rPr>
+              <w:t>178 ms</w:t>
+            </w:r>
+          </w:p>
+        </w:tc>
+        <w:tc>
+          <w:tcPr>
+            <w:tcW w:w="1452" w:type="dxa"/>
+          </w:tcPr>
+          <w:p>
+            <w:pPr>
+              <w:pStyle w:val="Tabelipis"/>
+              <w:rPr>
+                <w:lang w:val="en-GB"/>
+              </w:rPr>
+            </w:pPr>
+            <w:r>
+              <w:rPr>
+                <w:lang w:val="en-GB"/>
+              </w:rPr>
+              <w:t>62/86/91</w:t>
+            </w:r>
+          </w:p>
+        </w:tc>
+        <w:tc>
+          <w:tcPr>
+            <w:tcW w:w="1452" w:type="dxa"/>
+          </w:tcPr>
+          <w:p>
+            <w:pPr>
+              <w:pStyle w:val="Tabelipis"/>
+              <w:rPr>
+                <w:lang w:val="en-GB"/>
+              </w:rPr>
+            </w:pPr>
+            <w:r>
+              <w:rPr>
+                <w:lang w:val="en-GB"/>
+              </w:rPr>
+              <w:t>9.8 %</w:t>
+            </w:r>
+          </w:p>
+        </w:tc>
+      </w:tr>
+      <w:tr>
+        <w:tc>
+          <w:tcPr>
+            <w:tcW w:w="1768" w:type="dxa"/>
+          </w:tcPr>
+          <w:p>
+            <w:pPr>
+              <w:pStyle w:val="Tabelipis"/>
+              <w:rPr>
+                <w:lang w:val="en-GB"/>
+              </w:rPr>
+            </w:pPr>
+            <w:r>
+              <w:rPr>
+                <w:lang w:val="en-GB"/>
+              </w:rPr>
+              <w:t>3</w:t>
+            </w:r>
+          </w:p>
+        </w:tc>
+        <w:tc>
+          <w:tcPr>
+            <w:tcW w:w="1758" w:type="dxa"/>
+          </w:tcPr>
+          <w:p>
+            <w:pPr>
+              <w:pStyle w:val="Tabelipis"/>
+              <w:rPr>
+                <w:lang w:val="en-GB"/>
+              </w:rPr>
+            </w:pPr>
+            <w:r>
+              <w:rPr>
+                <w:lang w:val="en-GB"/>
+              </w:rPr>
+              <w:t>Get starting state layout for first scenario</w:t>
+            </w:r>
+          </w:p>
+        </w:tc>
+        <w:tc>
+          <w:tcPr>
+            <w:tcW w:w="1917" w:type="dxa"/>
+          </w:tcPr>
+          <w:p>
+            <w:pPr>
+              <w:pStyle w:val="Tabelipis"/>
+              <w:rPr>
+                <w:lang w:val="en-GB"/>
+              </w:rPr>
+            </w:pPr>
+            <w:r>
+              <w:rPr>
+                <w:lang w:val="en-GB"/>
+              </w:rPr>
+              <w:t>177 ms</w:t>
+            </w:r>
+          </w:p>
+        </w:tc>
+        <w:tc>
+          <w:tcPr>
+            <w:tcW w:w="1452" w:type="dxa"/>
+          </w:tcPr>
+          <w:p>
+            <w:pPr>
+              <w:pStyle w:val="Tabelipis"/>
+              <w:rPr>
+                <w:lang w:val="en-GB"/>
+              </w:rPr>
+            </w:pPr>
+            <w:r>
+              <w:rPr>
+                <w:lang w:val="en-GB"/>
+              </w:rPr>
+              <w:t>67/90/93</w:t>
+            </w:r>
+          </w:p>
+        </w:tc>
+        <w:tc>
+          <w:tcPr>
+            <w:tcW w:w="1452" w:type="dxa"/>
+          </w:tcPr>
+          <w:p>
+            <w:pPr>
+              <w:pStyle w:val="Tabelipis"/>
+              <w:rPr>
+                <w:lang w:val="en-GB"/>
+              </w:rPr>
+            </w:pPr>
+            <w:r>
+              <w:rPr>
+                <w:lang w:val="en-GB"/>
+              </w:rPr>
+              <w:t>10.5 %</w:t>
+            </w:r>
+          </w:p>
+        </w:tc>
+      </w:tr>
+      <w:tr>
+        <w:tc>
+          <w:tcPr>
+            <w:tcW w:w="1768" w:type="dxa"/>
+          </w:tcPr>
+          <w:p>
+            <w:pPr>
+              <w:pStyle w:val="Tabelipis"/>
+              <w:rPr>
+                <w:lang w:val="en-GB"/>
+              </w:rPr>
+            </w:pPr>
+            <w:r>
+              <w:rPr>
+                <w:lang w:val="en-GB"/>
+              </w:rPr>
+              <w:t>4</w:t>
+            </w:r>
+          </w:p>
+        </w:tc>
+        <w:tc>
+          <w:tcPr>
+            <w:tcW w:w="1758" w:type="dxa"/>
+          </w:tcPr>
+          <w:p>
+            <w:pPr>
+              <w:pStyle w:val="Tabelipis"/>
+              <w:rPr>
+                <w:lang w:val="en-GB"/>
+              </w:rPr>
+            </w:pPr>
+            <w:r>
+              <w:rPr>
+                <w:lang w:val="en-GB"/>
+              </w:rPr>
+              <w:t>Get realistic movement instructions for first scenario</w:t>
+            </w:r>
+          </w:p>
+        </w:tc>
+        <w:tc>
+          <w:tcPr>
+            <w:tcW w:w="1917" w:type="dxa"/>
+          </w:tcPr>
+          <w:p>
+            <w:pPr>
+              <w:pStyle w:val="Tabelipis"/>
+              <w:rPr>
+                <w:lang w:val="en-GB"/>
+              </w:rPr>
+            </w:pPr>
+            <w:r>
+              <w:rPr>
+                <w:lang w:val="en-GB"/>
+              </w:rPr>
+              <w:t>236 ms</w:t>
+            </w:r>
+          </w:p>
+        </w:tc>
+        <w:tc>
+          <w:tcPr>
+            <w:tcW w:w="1452" w:type="dxa"/>
+          </w:tcPr>
+          <w:p>
+            <w:pPr>
+              <w:pStyle w:val="Tabelipis"/>
+              <w:rPr>
+                <w:lang w:val="en-GB"/>
+              </w:rPr>
+            </w:pPr>
+            <w:r>
+              <w:rPr>
+                <w:lang w:val="en-GB"/>
+              </w:rPr>
+              <w:t>66/89/93</w:t>
+            </w:r>
+          </w:p>
+        </w:tc>
+        <w:tc>
+          <w:tcPr>
+            <w:tcW w:w="1452" w:type="dxa"/>
+          </w:tcPr>
+          <w:p>
+            <w:pPr>
+              <w:pStyle w:val="Tabelipis"/>
+              <w:rPr>
+                <w:lang w:val="en-GB"/>
+              </w:rPr>
+            </w:pPr>
+            <w:r>
+              <w:rPr>
+                <w:lang w:val="en-GB"/>
+              </w:rPr>
+              <w:t>23.7 %</w:t>
+            </w:r>
+          </w:p>
+        </w:tc>
+      </w:tr>
+      <w:tr>
+        <w:tc>
+          <w:tcPr>
+            <w:tcW w:w="1768" w:type="dxa"/>
+          </w:tcPr>
+          <w:p>
+            <w:pPr>
+              <w:pStyle w:val="Tabelipis"/>
+              <w:rPr>
+                <w:lang w:val="en-GB"/>
+              </w:rPr>
+            </w:pPr>
+            <w:r>
+              <w:rPr>
+                <w:lang w:val="en-GB"/>
+              </w:rPr>
+              <w:t>5</w:t>
+            </w:r>
+          </w:p>
+        </w:tc>
+        <w:tc>
+          <w:tcPr>
+            <w:tcW w:w="1758" w:type="dxa"/>
+          </w:tcPr>
+          <w:p>
+            <w:pPr>
+              <w:pStyle w:val="Tabelipis"/>
+              <w:rPr>
+                <w:lang w:val="en-GB"/>
+              </w:rPr>
+            </w:pPr>
+            <w:r>
+              <w:rPr>
+                <w:lang w:val="en-GB"/>
+              </w:rPr>
+              <w:t>Get normal movement instructions for first scenario</w:t>
+            </w:r>
+          </w:p>
+        </w:tc>
+        <w:tc>
+          <w:tcPr>
+            <w:tcW w:w="1917" w:type="dxa"/>
+          </w:tcPr>
+          <w:p>
+            <w:pPr>
+              <w:pStyle w:val="Tabelipis"/>
+              <w:rPr>
+                <w:lang w:val="en-GB"/>
+              </w:rPr>
+            </w:pPr>
+            <w:r>
+              <w:rPr>
+                <w:lang w:val="en-GB"/>
+              </w:rPr>
+              <w:t>235 ms</w:t>
+            </w:r>
+          </w:p>
+        </w:tc>
+        <w:tc>
+          <w:tcPr>
+            <w:tcW w:w="1452" w:type="dxa"/>
+          </w:tcPr>
+          <w:p>
+            <w:pPr>
+              <w:pStyle w:val="Tabelipis"/>
+              <w:rPr>
+                <w:lang w:val="en-GB"/>
+              </w:rPr>
+            </w:pPr>
+            <w:r>
+              <w:rPr>
+                <w:lang w:val="en-GB"/>
+              </w:rPr>
+              <w:t>61/88/92</w:t>
+            </w:r>
+          </w:p>
+        </w:tc>
+        <w:tc>
+          <w:tcPr>
+            <w:tcW w:w="1452" w:type="dxa"/>
+          </w:tcPr>
+          <w:p>
+            <w:pPr>
+              <w:pStyle w:val="Tabelipis"/>
+              <w:rPr>
+                <w:lang w:val="en-GB"/>
+              </w:rPr>
+            </w:pPr>
+            <w:r>
+              <w:rPr>
+                <w:lang w:val="en-GB"/>
+              </w:rPr>
+              <w:t>23.1 %</w:t>
+            </w:r>
+          </w:p>
+        </w:tc>
+      </w:tr>
+    </w:tbl>
+    <w:p>
+      <w:pPr>
+        <w:rPr>
+          <w:lang w:val="en-GB"/>
+        </w:rPr>
+      </w:pPr>
+      <w:r>
+        <w:rPr>
+          <w:b/>
+          <w:lang w:val="en-GB"/>
+        </w:rPr>
+        <w:t xml:space="preserve">Table 3. </w:t>
+      </w:r>
+      <w:r>
+        <w:rPr>
+          <w:lang w:val="en-GB"/>
+        </w:rPr>
+        <w:t>Server efficiency test results.</w:t>
+      </w:r>
+    </w:p>
+    <w:p>
+      <w:pPr>
+        <w:rPr>
+          <w:lang w:val="en-GB"/>
+        </w:rPr>
+      </w:pPr>
+    </w:p>
+    <w:p>
+      <w:pPr>
+        <w:rPr>
+          <w:lang w:val="en-GB"/>
+        </w:rPr>
+      </w:pPr>
+      <w:r>
+        <w:rPr>
+          <w:lang w:val="en-GB"/>
+        </w:rPr>
+        <w:t>As seen from the test results, getting the list of scenarios took on average 151 milliseconds and 97% of requests were done under 250 milliseconds. Server used 0.2% of CPU time for this request on average.</w:t>
+      </w:r>
+    </w:p>
+    <w:p>
+      <w:pPr>
+        <w:rPr>
+          <w:lang w:val="en-GB"/>
+        </w:rPr>
+      </w:pPr>
+      <w:r>
+        <w:rPr>
+          <w:lang w:val="en-GB"/>
+        </w:rPr>
+        <w:t xml:space="preserve">There is no statistical difference in requesting the starting and ending state layouts of the scenarios, with the average response time being 177 milliseconds, 86% of responses being under 250 milliseconds. The server was using roughly 10% of CPU time dealing with the requests. </w:t>
+      </w:r>
+    </w:p>
+    <w:p>
+      <w:pPr>
+        <w:rPr>
+          <w:lang w:val="en-GB"/>
+        </w:rPr>
+      </w:pPr>
+      <w:r>
+        <w:rPr>
+          <w:lang w:val="en-GB"/>
+        </w:rPr>
+        <w:t xml:space="preserve">Requesting the movement instructions took on average 235 milliseconds to respond with 88% of responses being under 250 milliseconds. Application utilized on average 24% of CPU while processing the requests. </w:t>
+      </w:r>
+    </w:p>
+    <w:p>
+      <w:pPr>
+        <w:rPr>
+          <w:lang w:val="en-GB"/>
+        </w:rPr>
+      </w:pPr>
+      <w:r>
+        <w:rPr>
+          <w:lang w:val="en-GB"/>
+        </w:rPr>
+        <w:t xml:space="preserve">Finally, all of the test scenarios were run sequentially 1000 times. The average response time was 231 milliseconds and the CPU utilization 11%. </w:t>
+      </w:r>
+      <w:r>
+        <w:rPr>
+          <w:lang w:val="en-GB"/>
+        </w:rPr>
+        <w:t xml:space="preserve"> </w:t>
+      </w:r>
     </w:p>
     <w:p>
       <w:pPr>
@@ -10717,18 +13530,120 @@
         <w:spacing w:before="0" w:after="200" w:line="276" w:lineRule="auto"/>
         <w:jc w:val="left"/>
         <w:rPr>
-          <w:rFonts w:asciiTheme="majorHAnsi" w:eastAsiaTheme="majorEastAsia" w:hAnsiTheme="majorHAnsi" w:cstheme="majorBidi"/>
-          <w:b/>
-          <w:bCs/>
-          <w:sz w:val="28"/>
-          <w:szCs w:val="28"/>
-          <w:lang w:val="en-GB"/>
-          <w14:ligatures w14:val="standardContextual"/>
-        </w:rPr>
-      </w:pPr>
-      <w:r>
+          <w:lang w:val="en-GB"/>
+        </w:rPr>
+      </w:pPr>
+      <w:r>
+        <w:rPr>
+          <w:lang w:val="en-GB"/>
+        </w:rPr>
         <w:br w:type="page"/>
       </w:r>
+    </w:p>
+    <w:p>
+      <w:pPr>
+        <w:pStyle w:val="Heading2"/>
+      </w:pPr>
+      <w:r>
+        <w:lastRenderedPageBreak/>
+        <w:t>Integrity</w:t>
+      </w:r>
+    </w:p>
+    <w:p>
+      <w:pPr>
+        <w:rPr>
+          <w:lang w:val="en-GB"/>
+        </w:rPr>
+      </w:pPr>
+    </w:p>
+    <w:p>
+      <w:pPr>
+        <w:rPr>
+          <w:lang w:val="en-GB"/>
+        </w:rPr>
+      </w:pPr>
+      <w:r>
+        <w:rPr>
+          <w:lang w:val="en-GB"/>
+        </w:rPr>
+        <w:t>The integrity of the application is tested by using unit tests on server and visual confirmation on client side.</w:t>
+      </w:r>
+    </w:p>
+    <w:p>
+      <w:pPr>
+        <w:rPr>
+          <w:lang w:val="en-GB"/>
+        </w:rPr>
+      </w:pPr>
+      <w:r>
+        <w:rPr>
+          <w:lang w:val="en-GB"/>
+        </w:rPr>
+        <w:t xml:space="preserve">The unit tests on server side cover functions </w:t>
+      </w:r>
+      <w:r>
+        <w:rPr>
+          <w:rStyle w:val="KoodinideChar"/>
+        </w:rPr>
+        <w:t>get_parking_layout()</w:t>
+      </w:r>
+      <w:r>
+        <w:rPr>
+          <w:lang w:val="en-GB"/>
+        </w:rPr>
+        <w:t xml:space="preserve">, </w:t>
+      </w:r>
+      <w:r>
+        <w:rPr>
+          <w:rStyle w:val="KoodinideChar"/>
+        </w:rPr>
+        <w:t>get_instructions()</w:t>
+      </w:r>
+      <w:r>
+        <w:rPr>
+          <w:lang w:val="en-GB"/>
+        </w:rPr>
+        <w:t xml:space="preserve">, </w:t>
+      </w:r>
+      <w:r>
+        <w:rPr>
+          <w:rStyle w:val="KoodinideChar"/>
+        </w:rPr>
+        <w:t>get_realistic_instructions()</w:t>
+      </w:r>
+      <w:r>
+        <w:rPr>
+          <w:lang w:val="en-GB"/>
+        </w:rPr>
+        <w:t xml:space="preserve"> and </w:t>
+      </w:r>
+      <w:r>
+        <w:rPr>
+          <w:rStyle w:val="KoodinideChar"/>
+        </w:rPr>
+        <w:t>get_json_route_list()</w:t>
+      </w:r>
+      <w:r>
+        <w:rPr>
+          <w:lang w:val="en-GB"/>
+        </w:rPr>
+        <w:t xml:space="preserve">. Unit tests are situated in tests.py file. </w:t>
+      </w:r>
+      <w:bookmarkStart w:id="55" w:name="_GoBack"/>
+      <w:bookmarkEnd w:id="55"/>
+    </w:p>
+    <w:p>
+      <w:pPr>
+        <w:pStyle w:val="Heading1"/>
+        <w:numPr>
+          <w:ilvl w:val="0"/>
+          <w:numId w:val="0"/>
+        </w:numPr>
+        <w:autoSpaceDE/>
+        <w:spacing w:before="0" w:after="200" w:line="276" w:lineRule="auto"/>
+        <w:ind w:left="432"/>
+        <w:jc w:val="left"/>
+      </w:pPr>
     </w:p>
     <w:p>
       <w:pPr>
@@ -10778,6 +13693,7 @@
         <w:id w:val="25567878"/>
         <w:bibliography/>
       </w:sdtPr>
+      <w:sdtEndPr/>
       <w:sdtContent>
         <w:p>
           <w:pPr>
@@ -11842,6 +14758,7 @@
           <w:dataBinding w:prefixMappings="xmlns:ns0='http://purl.org/dc/elements/1.1/' xmlns:ns1='http://schemas.openxmlformats.org/package/2006/metadata/core-properties' " w:xpath="/ns1:coreProperties[1]/ns0:creator[1]" w:storeItemID="{6C3C8BC8-F283-45AE-878A-BAB7291924A1}"/>
           <w:text/>
         </w:sdtPr>
+        <w:sdtEndPr/>
         <w:sdtContent>
           <w:r>
             <w:rPr>
@@ -12083,6 +15000,7 @@
           <w:dataBinding w:prefixMappings="xmlns:ns0='http://purl.org/dc/elements/1.1/' xmlns:ns1='http://schemas.openxmlformats.org/package/2006/metadata/core-properties' " w:xpath="/ns1:coreProperties[1]/ns0:title[1]" w:storeItemID="{6C3C8BC8-F283-45AE-878A-BAB7291924A1}"/>
           <w:text/>
         </w:sdtPr>
+        <w:sdtEndPr/>
         <w:sdtContent>
           <w:r>
             <w:rPr>
@@ -12359,6 +15277,7 @@
         <w:docPartUnique/>
       </w:docPartObj>
     </w:sdtPr>
+    <w:sdtEndPr/>
     <w:sdtContent>
       <w:p>
         <w:pPr>
@@ -12378,7 +15297,7 @@
           <w:rPr>
             <w:noProof/>
           </w:rPr>
-          <w:t>33</w:t>
+          <w:t>40</w:t>
         </w:r>
         <w:r>
           <w:rPr>
@@ -12506,6 +15425,36 @@
       </w:hyperlink>
       <w:r>
         <w:t xml:space="preserve"> </w:t>
+      </w:r>
+    </w:p>
+  </w:footnote>
+  <w:footnote w:id="4">
+    <w:p>
+      <w:pPr>
+        <w:pStyle w:val="FootnoteText"/>
+        <w:rPr>
+          <w:lang w:val="en-US"/>
+        </w:rPr>
+      </w:pPr>
+      <w:r>
+        <w:rPr>
+          <w:rStyle w:val="FootnoteReference"/>
+        </w:rPr>
+        <w:footnoteRef/>
+      </w:r>
+      <w:r>
+        <w:t xml:space="preserve"> </w:t>
+      </w:r>
+      <w:hyperlink r:id="rId4" w:history="1">
+        <w:r>
+          <w:rPr>
+            <w:rStyle w:val="Hyperlink"/>
+          </w:rPr>
+          <w:t>http://wiki.ecmascript.org/doku.php?id=harmony:parameter_default_values</w:t>
+        </w:r>
+      </w:hyperlink>
+      <w:r>
+        <w:t xml:space="preserve"> ECMAScript parameter default values</w:t>
       </w:r>
     </w:p>
   </w:footnote>
@@ -12720,6 +15669,232 @@
     </w:lvl>
   </w:abstractNum>
   <w:abstractNum w:abstractNumId="2" w15:restartNumberingAfterBreak="0">
+    <w:nsid w:val="110D42D5"/>
+    <w:multiLevelType w:val="hybridMultilevel"/>
+    <w:tmpl w:val="656A32E6"/>
+    <w:lvl w:ilvl="0" w:tplc="04090001">
+      <w:start w:val="1"/>
+      <w:numFmt w:val="bullet"/>
+      <w:lvlText w:val=""/>
+      <w:lvlJc w:val="left"/>
+      <w:pPr>
+        <w:ind w:left="720" w:hanging="360"/>
+      </w:pPr>
+      <w:rPr>
+        <w:rFonts w:ascii="Symbol" w:hAnsi="Symbol" w:hint="default"/>
+      </w:rPr>
+    </w:lvl>
+    <w:lvl w:ilvl="1" w:tplc="04090003" w:tentative="1">
+      <w:start w:val="1"/>
+      <w:numFmt w:val="bullet"/>
+      <w:lvlText w:val="o"/>
+      <w:lvlJc w:val="left"/>
+      <w:pPr>
+        <w:ind w:left="1440" w:hanging="360"/>
+      </w:pPr>
+      <w:rPr>
+        <w:rFonts w:ascii="Courier New" w:hAnsi="Courier New" w:cs="Courier New" w:hint="default"/>
+      </w:rPr>
+    </w:lvl>
+    <w:lvl w:ilvl="2" w:tplc="04090005" w:tentative="1">
+      <w:start w:val="1"/>
+      <w:numFmt w:val="bullet"/>
+      <w:lvlText w:val=""/>
+      <w:lvlJc w:val="left"/>
+      <w:pPr>
+        <w:ind w:left="2160" w:hanging="360"/>
+      </w:pPr>
+      <w:rPr>
+        <w:rFonts w:ascii="Wingdings" w:hAnsi="Wingdings" w:hint="default"/>
+      </w:rPr>
+    </w:lvl>
+    <w:lvl w:ilvl="3" w:tplc="04090001" w:tentative="1">
+      <w:start w:val="1"/>
+      <w:numFmt w:val="bullet"/>
+      <w:lvlText w:val=""/>
+      <w:lvlJc w:val="left"/>
+      <w:pPr>
+        <w:ind w:left="2880" w:hanging="360"/>
+      </w:pPr>
+      <w:rPr>
+        <w:rFonts w:ascii="Symbol" w:hAnsi="Symbol" w:hint="default"/>
+      </w:rPr>
+    </w:lvl>
+    <w:lvl w:ilvl="4" w:tplc="04090003" w:tentative="1">
+      <w:start w:val="1"/>
+      <w:numFmt w:val="bullet"/>
+      <w:lvlText w:val="o"/>
+      <w:lvlJc w:val="left"/>
+      <w:pPr>
+        <w:ind w:left="3600" w:hanging="360"/>
+      </w:pPr>
+      <w:rPr>
+        <w:rFonts w:ascii="Courier New" w:hAnsi="Courier New" w:cs="Courier New" w:hint="default"/>
+      </w:rPr>
+    </w:lvl>
+    <w:lvl w:ilvl="5" w:tplc="04090005" w:tentative="1">
+      <w:start w:val="1"/>
+      <w:numFmt w:val="bullet"/>
+      <w:lvlText w:val=""/>
+      <w:lvlJc w:val="left"/>
+      <w:pPr>
+        <w:ind w:left="4320" w:hanging="360"/>
+      </w:pPr>
+      <w:rPr>
+        <w:rFonts w:ascii="Wingdings" w:hAnsi="Wingdings" w:hint="default"/>
+      </w:rPr>
+    </w:lvl>
+    <w:lvl w:ilvl="6" w:tplc="04090001" w:tentative="1">
+      <w:start w:val="1"/>
+      <w:numFmt w:val="bullet"/>
+      <w:lvlText w:val=""/>
+      <w:lvlJc w:val="left"/>
+      <w:pPr>
+        <w:ind w:left="5040" w:hanging="360"/>
+      </w:pPr>
+      <w:rPr>
+        <w:rFonts w:ascii="Symbol" w:hAnsi="Symbol" w:hint="default"/>
+      </w:rPr>
+    </w:lvl>
+    <w:lvl w:ilvl="7" w:tplc="04090003" w:tentative="1">
+      <w:start w:val="1"/>
+      <w:numFmt w:val="bullet"/>
+      <w:lvlText w:val="o"/>
+      <w:lvlJc w:val="left"/>
+      <w:pPr>
+        <w:ind w:left="5760" w:hanging="360"/>
+      </w:pPr>
+      <w:rPr>
+        <w:rFonts w:ascii="Courier New" w:hAnsi="Courier New" w:cs="Courier New" w:hint="default"/>
+      </w:rPr>
+    </w:lvl>
+    <w:lvl w:ilvl="8" w:tplc="04090005" w:tentative="1">
+      <w:start w:val="1"/>
+      <w:numFmt w:val="bullet"/>
+      <w:lvlText w:val=""/>
+      <w:lvlJc w:val="left"/>
+      <w:pPr>
+        <w:ind w:left="6480" w:hanging="360"/>
+      </w:pPr>
+      <w:rPr>
+        <w:rFonts w:ascii="Wingdings" w:hAnsi="Wingdings" w:hint="default"/>
+      </w:rPr>
+    </w:lvl>
+  </w:abstractNum>
+  <w:abstractNum w:abstractNumId="3" w15:restartNumberingAfterBreak="0">
+    <w:nsid w:val="161E2C28"/>
+    <w:multiLevelType w:val="hybridMultilevel"/>
+    <w:tmpl w:val="5B428F46"/>
+    <w:lvl w:ilvl="0" w:tplc="04090001">
+      <w:start w:val="1"/>
+      <w:numFmt w:val="bullet"/>
+      <w:lvlText w:val=""/>
+      <w:lvlJc w:val="left"/>
+      <w:pPr>
+        <w:ind w:left="720" w:hanging="360"/>
+      </w:pPr>
+      <w:rPr>
+        <w:rFonts w:ascii="Symbol" w:hAnsi="Symbol" w:hint="default"/>
+      </w:rPr>
+    </w:lvl>
+    <w:lvl w:ilvl="1" w:tplc="04090003">
+      <w:start w:val="1"/>
+      <w:numFmt w:val="bullet"/>
+      <w:lvlText w:val="o"/>
+      <w:lvlJc w:val="left"/>
+      <w:pPr>
+        <w:ind w:left="1440" w:hanging="360"/>
+      </w:pPr>
+      <w:rPr>
+        <w:rFonts w:ascii="Courier New" w:hAnsi="Courier New" w:cs="Courier New" w:hint="default"/>
+      </w:rPr>
+    </w:lvl>
+    <w:lvl w:ilvl="2" w:tplc="04090005" w:tentative="1">
+      <w:start w:val="1"/>
+      <w:numFmt w:val="bullet"/>
+      <w:lvlText w:val=""/>
+      <w:lvlJc w:val="left"/>
+      <w:pPr>
+        <w:ind w:left="2160" w:hanging="360"/>
+      </w:pPr>
+      <w:rPr>
+        <w:rFonts w:ascii="Wingdings" w:hAnsi="Wingdings" w:hint="default"/>
+      </w:rPr>
+    </w:lvl>
+    <w:lvl w:ilvl="3" w:tplc="04090001" w:tentative="1">
+      <w:start w:val="1"/>
+      <w:numFmt w:val="bullet"/>
+      <w:lvlText w:val=""/>
+      <w:lvlJc w:val="left"/>
+      <w:pPr>
+        <w:ind w:left="2880" w:hanging="360"/>
+      </w:pPr>
+      <w:rPr>
+        <w:rFonts w:ascii="Symbol" w:hAnsi="Symbol" w:hint="default"/>
+      </w:rPr>
+    </w:lvl>
+    <w:lvl w:ilvl="4" w:tplc="04090003" w:tentative="1">
+      <w:start w:val="1"/>
+      <w:numFmt w:val="bullet"/>
+      <w:lvlText w:val="o"/>
+      <w:lvlJc w:val="left"/>
+      <w:pPr>
+        <w:ind w:left="3600" w:hanging="360"/>
+      </w:pPr>
+      <w:rPr>
+        <w:rFonts w:ascii="Courier New" w:hAnsi="Courier New" w:cs="Courier New" w:hint="default"/>
+      </w:rPr>
+    </w:lvl>
+    <w:lvl w:ilvl="5" w:tplc="04090005" w:tentative="1">
+      <w:start w:val="1"/>
+      <w:numFmt w:val="bullet"/>
+      <w:lvlText w:val=""/>
+      <w:lvlJc w:val="left"/>
+      <w:pPr>
+        <w:ind w:left="4320" w:hanging="360"/>
+      </w:pPr>
+      <w:rPr>
+        <w:rFonts w:ascii="Wingdings" w:hAnsi="Wingdings" w:hint="default"/>
+      </w:rPr>
+    </w:lvl>
+    <w:lvl w:ilvl="6" w:tplc="04090001" w:tentative="1">
+      <w:start w:val="1"/>
+      <w:numFmt w:val="bullet"/>
+      <w:lvlText w:val=""/>
+      <w:lvlJc w:val="left"/>
+      <w:pPr>
+        <w:ind w:left="5040" w:hanging="360"/>
+      </w:pPr>
+      <w:rPr>
+        <w:rFonts w:ascii="Symbol" w:hAnsi="Symbol" w:hint="default"/>
+      </w:rPr>
+    </w:lvl>
+    <w:lvl w:ilvl="7" w:tplc="04090003" w:tentative="1">
+      <w:start w:val="1"/>
+      <w:numFmt w:val="bullet"/>
+      <w:lvlText w:val="o"/>
+      <w:lvlJc w:val="left"/>
+      <w:pPr>
+        <w:ind w:left="5760" w:hanging="360"/>
+      </w:pPr>
+      <w:rPr>
+        <w:rFonts w:ascii="Courier New" w:hAnsi="Courier New" w:cs="Courier New" w:hint="default"/>
+      </w:rPr>
+    </w:lvl>
+    <w:lvl w:ilvl="8" w:tplc="04090005" w:tentative="1">
+      <w:start w:val="1"/>
+      <w:numFmt w:val="bullet"/>
+      <w:lvlText w:val=""/>
+      <w:lvlJc w:val="left"/>
+      <w:pPr>
+        <w:ind w:left="6480" w:hanging="360"/>
+      </w:pPr>
+      <w:rPr>
+        <w:rFonts w:ascii="Wingdings" w:hAnsi="Wingdings" w:hint="default"/>
+      </w:rPr>
+    </w:lvl>
+  </w:abstractNum>
+  <w:abstractNum w:abstractNumId="4" w15:restartNumberingAfterBreak="0">
     <w:nsid w:val="2CC94EAC"/>
     <w:multiLevelType w:val="hybridMultilevel"/>
     <w:tmpl w:val="B17C558A"/>
@@ -12832,7 +16007,7 @@
       </w:rPr>
     </w:lvl>
   </w:abstractNum>
-  <w:abstractNum w:abstractNumId="3" w15:restartNumberingAfterBreak="0">
+  <w:abstractNum w:abstractNumId="5" w15:restartNumberingAfterBreak="0">
     <w:nsid w:val="2EF63E04"/>
     <w:multiLevelType w:val="hybridMultilevel"/>
     <w:tmpl w:val="9EDE4BE8"/>
@@ -12919,7 +16094,7 @@
       </w:pPr>
     </w:lvl>
   </w:abstractNum>
-  <w:abstractNum w:abstractNumId="4" w15:restartNumberingAfterBreak="0">
+  <w:abstractNum w:abstractNumId="6" w15:restartNumberingAfterBreak="0">
     <w:nsid w:val="398C6ECF"/>
     <w:multiLevelType w:val="hybridMultilevel"/>
     <w:tmpl w:val="AB403844"/>
@@ -13032,7 +16207,7 @@
       </w:rPr>
     </w:lvl>
   </w:abstractNum>
-  <w:abstractNum w:abstractNumId="5" w15:restartNumberingAfterBreak="0">
+  <w:abstractNum w:abstractNumId="7" w15:restartNumberingAfterBreak="0">
     <w:nsid w:val="3B254987"/>
     <w:multiLevelType w:val="hybridMultilevel"/>
     <w:tmpl w:val="101C7060"/>
@@ -13118,7 +16293,7 @@
       </w:pPr>
     </w:lvl>
   </w:abstractNum>
-  <w:abstractNum w:abstractNumId="6" w15:restartNumberingAfterBreak="0">
+  <w:abstractNum w:abstractNumId="8" w15:restartNumberingAfterBreak="0">
     <w:nsid w:val="3CC50251"/>
     <w:multiLevelType w:val="hybridMultilevel"/>
     <w:tmpl w:val="2B26CBEC"/>
@@ -13231,7 +16406,7 @@
       </w:rPr>
     </w:lvl>
   </w:abstractNum>
-  <w:abstractNum w:abstractNumId="7" w15:restartNumberingAfterBreak="0">
+  <w:abstractNum w:abstractNumId="9" w15:restartNumberingAfterBreak="0">
     <w:nsid w:val="551F3B26"/>
     <w:multiLevelType w:val="hybridMultilevel"/>
     <w:tmpl w:val="A2E84068"/>
@@ -13344,7 +16519,7 @@
       </w:rPr>
     </w:lvl>
   </w:abstractNum>
-  <w:abstractNum w:abstractNumId="8" w15:restartNumberingAfterBreak="0">
+  <w:abstractNum w:abstractNumId="10" w15:restartNumberingAfterBreak="0">
     <w:nsid w:val="647A562B"/>
     <w:multiLevelType w:val="hybridMultilevel"/>
     <w:tmpl w:val="E6BA2304"/>
@@ -13430,7 +16605,7 @@
       </w:pPr>
     </w:lvl>
   </w:abstractNum>
-  <w:abstractNum w:abstractNumId="9" w15:restartNumberingAfterBreak="0">
+  <w:abstractNum w:abstractNumId="11" w15:restartNumberingAfterBreak="0">
     <w:nsid w:val="6D8017F1"/>
     <w:multiLevelType w:val="hybridMultilevel"/>
     <w:tmpl w:val="504CDC4A"/>
@@ -13543,7 +16718,7 @@
       </w:rPr>
     </w:lvl>
   </w:abstractNum>
-  <w:abstractNum w:abstractNumId="10" w15:restartNumberingAfterBreak="0">
+  <w:abstractNum w:abstractNumId="12" w15:restartNumberingAfterBreak="0">
     <w:nsid w:val="76306160"/>
     <w:multiLevelType w:val="hybridMultilevel"/>
     <w:tmpl w:val="F1A636C2"/>
@@ -13656,7 +16831,7 @@
       </w:rPr>
     </w:lvl>
   </w:abstractNum>
-  <w:abstractNum w:abstractNumId="11" w15:restartNumberingAfterBreak="0">
+  <w:abstractNum w:abstractNumId="13" w15:restartNumberingAfterBreak="0">
     <w:nsid w:val="7F0C3BA9"/>
     <w:multiLevelType w:val="hybridMultilevel"/>
     <w:tmpl w:val="FA206A9E"/>
@@ -13800,37 +16975,43 @@
     </w:lvlOverride>
   </w:num>
   <w:num w:numId="2">
-    <w:abstractNumId w:val="3"/>
+    <w:abstractNumId w:val="5"/>
   </w:num>
   <w:num w:numId="3">
-    <w:abstractNumId w:val="10"/>
+    <w:abstractNumId w:val="12"/>
   </w:num>
   <w:num w:numId="4">
-    <w:abstractNumId w:val="4"/>
+    <w:abstractNumId w:val="6"/>
   </w:num>
   <w:num w:numId="5">
     <w:abstractNumId w:val="0"/>
   </w:num>
   <w:num w:numId="6">
+    <w:abstractNumId w:val="10"/>
+  </w:num>
+  <w:num w:numId="7">
+    <w:abstractNumId w:val="13"/>
+  </w:num>
+  <w:num w:numId="8">
+    <w:abstractNumId w:val="4"/>
+  </w:num>
+  <w:num w:numId="9">
+    <w:abstractNumId w:val="7"/>
+  </w:num>
+  <w:num w:numId="10">
     <w:abstractNumId w:val="8"/>
   </w:num>
-  <w:num w:numId="7">
+  <w:num w:numId="11">
     <w:abstractNumId w:val="11"/>
   </w:num>
-  <w:num w:numId="8">
+  <w:num w:numId="12">
+    <w:abstractNumId w:val="9"/>
+  </w:num>
+  <w:num w:numId="13">
     <w:abstractNumId w:val="2"/>
   </w:num>
-  <w:num w:numId="9">
-    <w:abstractNumId w:val="5"/>
-  </w:num>
-  <w:num w:numId="10">
-    <w:abstractNumId w:val="6"/>
-  </w:num>
-  <w:num w:numId="11">
-    <w:abstractNumId w:val="9"/>
-  </w:num>
-  <w:num w:numId="12">
-    <w:abstractNumId w:val="7"/>
+  <w:num w:numId="14">
+    <w:abstractNumId w:val="3"/>
   </w:num>
   <w:numIdMacAtCleanup w:val="12"/>
 </w:numbering>
@@ -16037,6 +19218,8 @@
     <w:rsid w:val="0001017E"/>
     <w:rsid w:val="000172DD"/>
     <w:rsid w:val="00091EBB"/>
+    <w:rsid w:val="001E7139"/>
+    <w:rsid w:val="002831B1"/>
     <w:rsid w:val="0036477D"/>
     <w:rsid w:val="00406A59"/>
     <w:rsid w:val="004D1907"/>
@@ -17156,7 +20339,7 @@
 </file>
 
 <file path=customXml/itemProps2.xml><?xml version="1.0" encoding="utf-8"?>
-<ds:datastoreItem xmlns:ds="http://schemas.openxmlformats.org/officeDocument/2006/customXml" ds:itemID="{0E42F3F6-A042-4E23-8101-4A512337CC15}">
+<ds:datastoreItem xmlns:ds="http://schemas.openxmlformats.org/officeDocument/2006/customXml" ds:itemID="{0E28C25A-DD8D-40ED-9EE7-A8A9CBF39489}">
   <ds:schemaRefs>
     <ds:schemaRef ds:uri="http://schemas.openxmlformats.org/officeDocument/2006/bibliography"/>
   </ds:schemaRefs>

</xml_diff>

<commit_message>
Added instructions to application
</commit_message>
<xml_diff>
--- a/Simulation/Master thesis.docx
+++ b/Simulation/Master thesis.docx
@@ -72,6 +72,7 @@
           <w:dataBinding w:prefixMappings="xmlns:ns0='http://purl.org/dc/elements/1.1/' xmlns:ns1='http://schemas.openxmlformats.org/package/2006/metadata/core-properties' " w:xpath="/ns1:coreProperties[1]/ns0:creator[1]" w:storeItemID="{6C3C8BC8-F283-45AE-878A-BAB7291924A1}"/>
           <w:text/>
         </w:sdtPr>
+        <w:sdtEndPr/>
         <w:sdtContent>
           <w:r>
             <w:rPr>
@@ -82,8 +83,8 @@
         </w:sdtContent>
       </w:sdt>
     </w:p>
-    <w:bookmarkStart w:id="0" w:name="OLE_LINK1" w:displacedByCustomXml="next"/>
-    <w:bookmarkStart w:id="1" w:name="OLE_LINK2" w:displacedByCustomXml="next"/>
+    <w:bookmarkStart w:id="0" w:name="OLE_LINK2" w:displacedByCustomXml="next"/>
+    <w:bookmarkStart w:id="1" w:name="OLE_LINK1" w:displacedByCustomXml="next"/>
     <w:sdt>
       <w:sdtPr>
         <w:alias w:val="Tiitel"/>
@@ -95,6 +96,7 @@
         <w:dataBinding w:prefixMappings="xmlns:ns0='http://purl.org/dc/elements/1.1/' xmlns:ns1='http://schemas.openxmlformats.org/package/2006/metadata/core-properties' " w:xpath="/ns1:coreProperties[1]/ns0:title[1]" w:storeItemID="{6C3C8BC8-F283-45AE-878A-BAB7291924A1}"/>
         <w:text/>
       </w:sdtPr>
+      <w:sdtEndPr/>
       <w:sdtContent>
         <w:p>
           <w:pPr>
@@ -130,6 +132,7 @@
           <w:dataBinding w:prefixMappings="xmlns:ns0='http://purl.org/dc/elements/1.1/' xmlns:ns1='http://schemas.openxmlformats.org/package/2006/metadata/core-properties' " w:xpath="/ns1:coreProperties[1]/ns0:subject[1]" w:storeItemID="{6C3C8BC8-F283-45AE-878A-BAB7291924A1}"/>
           <w:text/>
         </w:sdtPr>
+        <w:sdtEndPr/>
         <w:sdtContent>
           <w:r>
             <w:rPr>
@@ -418,6 +421,7 @@
         <w:dataBinding w:prefixMappings="xmlns:ns0='http://purl.org/dc/elements/1.1/' xmlns:ns1='http://schemas.openxmlformats.org/package/2006/metadata/core-properties' " w:xpath="/ns1:coreProperties[1]/ns0:title[1]" w:storeItemID="{6C3C8BC8-F283-45AE-878A-BAB7291924A1}"/>
         <w:text/>
       </w:sdtPr>
+      <w:sdtEndPr/>
       <w:sdtContent>
         <w:p>
           <w:pPr>
@@ -454,6 +458,7 @@
         <w:dataBinding w:prefixMappings="xmlns:ns0='http://schemas.microsoft.com/office/2006/coverPageProps' " w:xpath="/ns0:CoverPageProperties[1]/ns0:Abstract[1]" w:storeItemID="{55AF091B-3C7A-41E3-B477-F2FDAA23CFDA}"/>
         <w:text/>
       </w:sdtPr>
+      <w:sdtEndPr/>
       <w:sdtContent>
         <w:p>
           <w:pPr>
@@ -526,7 +531,13 @@
             <w:rPr>
               <w:rStyle w:val="AbstractSubtitleChar"/>
             </w:rPr>
-            <w:t>P170, Computer science, numerical analysis, systems, control</w:t>
+            <w:t>P175</w:t>
+          </w:r>
+          <w:r>
+            <w:rPr>
+              <w:rStyle w:val="AbstractSubtitleChar"/>
+            </w:rPr>
+            <w:t>, Informatics, systems theory</w:t>
           </w:r>
         </w:p>
       </w:sdtContent>
@@ -596,10 +607,13 @@
     </w:p>
     <w:p>
       <w:r>
-        <w:t xml:space="preserve">P170, </w:t>
-      </w:r>
-      <w:r>
-        <w:t>Arvutiteadus, arvutusmeetodid, süsteemid, juhtimine (automaatjuhtimisteooria)</w:t>
+        <w:t>P175</w:t>
+      </w:r>
+      <w:r>
+        <w:t xml:space="preserve">, </w:t>
+      </w:r>
+      <w:r>
+        <w:t>Informaatika, süsteemiteooria</w:t>
       </w:r>
     </w:p>
     <w:sdt>
@@ -619,6 +633,7 @@
           <w:docPartUnique/>
         </w:docPartObj>
       </w:sdtPr>
+      <w:sdtEndPr/>
       <w:sdtContent>
         <w:p>
           <w:pPr>
@@ -5219,19 +5234,17 @@
         </w:rPr>
         <w:br w:type="page"/>
       </w:r>
-      <w:bookmarkStart w:id="3" w:name="_GoBack"/>
-      <w:bookmarkEnd w:id="3"/>
     </w:p>
     <w:p>
       <w:pPr>
         <w:pStyle w:val="Heading1"/>
       </w:pPr>
-      <w:bookmarkStart w:id="4" w:name="_Toc451087731"/>
+      <w:bookmarkStart w:id="3" w:name="_Toc451087731"/>
       <w:r>
         <w:lastRenderedPageBreak/>
         <w:t>Introduction</w:t>
       </w:r>
-      <w:bookmarkEnd w:id="4"/>
+      <w:bookmarkEnd w:id="3"/>
     </w:p>
     <w:p>
       <w:pPr>
@@ -5337,35 +5350,35 @@
       <w:pPr>
         <w:pStyle w:val="Heading1"/>
       </w:pPr>
-      <w:bookmarkStart w:id="5" w:name="_Toc451087732"/>
+      <w:bookmarkStart w:id="4" w:name="_Toc451087732"/>
       <w:r>
         <w:lastRenderedPageBreak/>
         <w:t>Overview</w:t>
       </w:r>
+      <w:bookmarkEnd w:id="4"/>
+    </w:p>
+    <w:p>
+      <w:pPr>
+        <w:rPr>
+          <w:lang w:val="en-GB"/>
+        </w:rPr>
+      </w:pPr>
+      <w:r>
+        <w:rPr>
+          <w:lang w:val="en-GB"/>
+        </w:rPr>
+        <w:t>In the following chapter the background of the application is described and compared to the similar solutions. In addition, it is explained why the proposed solution fits the best for the needs of the project.</w:t>
+      </w:r>
+    </w:p>
+    <w:p>
+      <w:pPr>
+        <w:pStyle w:val="Heading2"/>
+      </w:pPr>
+      <w:bookmarkStart w:id="5" w:name="_Toc451087733"/>
+      <w:r>
+        <w:t>Robot car park system</w:t>
+      </w:r>
       <w:bookmarkEnd w:id="5"/>
-    </w:p>
-    <w:p>
-      <w:pPr>
-        <w:rPr>
-          <w:lang w:val="en-GB"/>
-        </w:rPr>
-      </w:pPr>
-      <w:r>
-        <w:rPr>
-          <w:lang w:val="en-GB"/>
-        </w:rPr>
-        <w:t>In the following chapter the background of the application is described and compared to the similar solutions. In addition, it is explained why the proposed solution fits the best for the needs of the project.</w:t>
-      </w:r>
-    </w:p>
-    <w:p>
-      <w:pPr>
-        <w:pStyle w:val="Heading2"/>
-      </w:pPr>
-      <w:bookmarkStart w:id="6" w:name="_Toc451087733"/>
-      <w:r>
-        <w:t>Robot car park system</w:t>
-      </w:r>
-      <w:bookmarkEnd w:id="6"/>
     </w:p>
     <w:p>
       <w:pPr>
@@ -5418,6 +5431,7 @@
           <w:id w:val="-2098090634"/>
           <w:citation/>
         </w:sdtPr>
+        <w:sdtEndPr/>
         <w:sdtContent>
           <w:r>
             <w:rPr>
@@ -5895,11 +5909,11 @@
       <w:pPr>
         <w:pStyle w:val="Heading2"/>
       </w:pPr>
-      <w:bookmarkStart w:id="7" w:name="_Toc451087734"/>
+      <w:bookmarkStart w:id="6" w:name="_Toc451087734"/>
       <w:r>
         <w:t>Similar solutions</w:t>
       </w:r>
-      <w:bookmarkEnd w:id="7"/>
+      <w:bookmarkEnd w:id="6"/>
     </w:p>
     <w:p>
       <w:pPr>
@@ -6013,113 +6027,113 @@
           <w:lang w:val="en-GB"/>
         </w:rPr>
       </w:pPr>
-      <w:bookmarkStart w:id="8" w:name="_Toc451087735"/>
+      <w:bookmarkStart w:id="7" w:name="_Toc451087735"/>
       <w:r>
         <w:rPr>
           <w:lang w:val="en-GB"/>
         </w:rPr>
         <w:t>PathFinding.js</w:t>
       </w:r>
+      <w:bookmarkEnd w:id="7"/>
+    </w:p>
+    <w:p>
+      <w:pPr>
+        <w:rPr>
+          <w:lang w:val="en-GB"/>
+        </w:rPr>
+      </w:pPr>
+      <w:r>
+        <w:rPr>
+          <w:lang w:val="en-GB"/>
+        </w:rPr>
+        <w:t>PathFinding.js itself is a path-finding library written in JavaScript for tile-based games</w:t>
+      </w:r>
+      <w:r>
+        <w:rPr>
+          <w:rStyle w:val="FootnoteReference"/>
+          <w:lang w:val="en-GB"/>
+        </w:rPr>
+        <w:footnoteReference w:id="1"/>
+      </w:r>
+      <w:r>
+        <w:rPr>
+          <w:lang w:val="en-GB"/>
+        </w:rPr>
+        <w:t>. The online demo of the library</w:t>
+      </w:r>
+      <w:r>
+        <w:rPr>
+          <w:rStyle w:val="FootnoteReference"/>
+          <w:lang w:val="en-GB"/>
+        </w:rPr>
+        <w:footnoteReference w:id="2"/>
+      </w:r>
+      <w:r>
+        <w:rPr>
+          <w:lang w:val="en-GB"/>
+        </w:rPr>
+        <w:t xml:space="preserve"> is for visualizing the different path finding algorithms implemented in the library. Upon opening the demonstration, client is introduced to a screen with a grid where all but two squares are white. The green square is the start position and red square the end position for path finding. User can add obstacles to the grid by using the mouse and move the start and end positions </w:t>
+      </w:r>
+      <w:r>
+        <w:rPr>
+          <w:lang w:val="en-GB"/>
+        </w:rPr>
+        <w:t xml:space="preserve">from their original positions. There is possibility to choose from 8 different algorithms and compare how they find the solution for the problem. When the user starts the visualization, every step of algorithm is shown on the screen with grey, green or blue squares, depending on the algorithm. When the algorithm has finished, user can see the length of the path, time it took and how many operations did the algorithm have to do. </w:t>
+      </w:r>
+    </w:p>
+    <w:p>
+      <w:pPr>
+        <w:rPr>
+          <w:lang w:val="en-GB"/>
+        </w:rPr>
+      </w:pPr>
+      <w:r>
+        <w:rPr>
+          <w:lang w:val="en-GB"/>
+        </w:rPr>
+        <w:t xml:space="preserve">The </w:t>
+      </w:r>
+      <w:r>
+        <w:rPr>
+          <w:lang w:val="en-GB"/>
+        </w:rPr>
+        <w:t xml:space="preserve">PathFinding.js </w:t>
+      </w:r>
+      <w:r>
+        <w:rPr>
+          <w:lang w:val="en-GB"/>
+        </w:rPr>
+        <w:t xml:space="preserve">demonstration is similar to RCPS in many ways – it visualizes </w:t>
+      </w:r>
+      <w:r>
+        <w:rPr>
+          <w:lang w:val="en-GB"/>
+        </w:rPr>
+        <w:t xml:space="preserve">the work of an algorithm, is somewhat interactive (user can give the input for the program) and is an application in Web browser. The differences are deal breakers – it is meant for demonstrating one type of algorithms only and is not capable of working with parking lots. Furthermore, the movement of the grids is not smooth – something that is a requirement to make the visualization of machine’s movement resemble real life situations as much as possible. </w:t>
+      </w:r>
+    </w:p>
+    <w:p>
+      <w:pPr>
+        <w:rPr>
+          <w:lang w:val="en-GB"/>
+        </w:rPr>
+      </w:pPr>
+    </w:p>
+    <w:p>
+      <w:pPr>
+        <w:pStyle w:val="Heading3"/>
+        <w:rPr>
+          <w:lang w:val="en-GB"/>
+        </w:rPr>
+      </w:pPr>
+      <w:bookmarkStart w:id="8" w:name="_Toc451087736"/>
+      <w:r>
+        <w:rPr>
+          <w:lang w:val="en-GB"/>
+        </w:rPr>
+        <w:t>VisuAlgo</w:t>
+      </w:r>
       <w:bookmarkEnd w:id="8"/>
-    </w:p>
-    <w:p>
-      <w:pPr>
-        <w:rPr>
-          <w:lang w:val="en-GB"/>
-        </w:rPr>
-      </w:pPr>
-      <w:r>
-        <w:rPr>
-          <w:lang w:val="en-GB"/>
-        </w:rPr>
-        <w:t>PathFinding.js itself is a path-finding library written in JavaScript for tile-based games</w:t>
-      </w:r>
-      <w:r>
-        <w:rPr>
-          <w:rStyle w:val="FootnoteReference"/>
-          <w:lang w:val="en-GB"/>
-        </w:rPr>
-        <w:footnoteReference w:id="1"/>
-      </w:r>
-      <w:r>
-        <w:rPr>
-          <w:lang w:val="en-GB"/>
-        </w:rPr>
-        <w:t>. The online demo of the library</w:t>
-      </w:r>
-      <w:r>
-        <w:rPr>
-          <w:rStyle w:val="FootnoteReference"/>
-          <w:lang w:val="en-GB"/>
-        </w:rPr>
-        <w:footnoteReference w:id="2"/>
-      </w:r>
-      <w:r>
-        <w:rPr>
-          <w:lang w:val="en-GB"/>
-        </w:rPr>
-        <w:t xml:space="preserve"> is for visualizing the different path finding algorithms implemented in the library. Upon opening the demonstration, client is introduced to a screen with a grid where all but two squares are white. The green square is the start position and red square the end position for path finding. User can add obstacles to the grid by using the mouse and move the start and end positions </w:t>
-      </w:r>
-      <w:r>
-        <w:rPr>
-          <w:lang w:val="en-GB"/>
-        </w:rPr>
-        <w:t xml:space="preserve">from their original positions. There is possibility to choose from 8 different algorithms and compare how they find the solution for the problem. When the user starts the visualization, every step of algorithm is shown on the screen with grey, green or blue squares, depending on the algorithm. When the algorithm has finished, user can see the length of the path, time it took and how many operations did the algorithm have to do. </w:t>
-      </w:r>
-    </w:p>
-    <w:p>
-      <w:pPr>
-        <w:rPr>
-          <w:lang w:val="en-GB"/>
-        </w:rPr>
-      </w:pPr>
-      <w:r>
-        <w:rPr>
-          <w:lang w:val="en-GB"/>
-        </w:rPr>
-        <w:t xml:space="preserve">The </w:t>
-      </w:r>
-      <w:r>
-        <w:rPr>
-          <w:lang w:val="en-GB"/>
-        </w:rPr>
-        <w:t xml:space="preserve">PathFinding.js </w:t>
-      </w:r>
-      <w:r>
-        <w:rPr>
-          <w:lang w:val="en-GB"/>
-        </w:rPr>
-        <w:t xml:space="preserve">demonstration is similar to RCPS in many ways – it visualizes </w:t>
-      </w:r>
-      <w:r>
-        <w:rPr>
-          <w:lang w:val="en-GB"/>
-        </w:rPr>
-        <w:t xml:space="preserve">the work of an algorithm, is somewhat interactive (user can give the input for the program) and is an application in Web browser. The differences are deal breakers – it is meant for demonstrating one type of algorithms only and is not capable of working with parking lots. Furthermore, the movement of the grids is not smooth – something that is a requirement to make the visualization of machine’s movement resemble real life situations as much as possible. </w:t>
-      </w:r>
-    </w:p>
-    <w:p>
-      <w:pPr>
-        <w:rPr>
-          <w:lang w:val="en-GB"/>
-        </w:rPr>
-      </w:pPr>
-    </w:p>
-    <w:p>
-      <w:pPr>
-        <w:pStyle w:val="Heading3"/>
-        <w:rPr>
-          <w:lang w:val="en-GB"/>
-        </w:rPr>
-      </w:pPr>
-      <w:bookmarkStart w:id="9" w:name="_Toc451087736"/>
-      <w:r>
-        <w:rPr>
-          <w:lang w:val="en-GB"/>
-        </w:rPr>
-        <w:t>VisuAlgo</w:t>
-      </w:r>
-      <w:bookmarkEnd w:id="9"/>
     </w:p>
     <w:p>
       <w:pPr>
@@ -6202,17 +6216,18 @@
       <w:pPr>
         <w:pStyle w:val="Heading1"/>
       </w:pPr>
-      <w:bookmarkStart w:id="10" w:name="_Toc164946306"/>
-      <w:bookmarkStart w:id="11" w:name="_Toc164946393"/>
-      <w:bookmarkStart w:id="12" w:name="_Toc164947852"/>
-      <w:bookmarkStart w:id="13" w:name="_Toc164949068"/>
-      <w:bookmarkStart w:id="14" w:name="_Toc162980680"/>
-      <w:bookmarkStart w:id="15" w:name="_Toc164446291"/>
-      <w:bookmarkStart w:id="16" w:name="_Toc164946307"/>
-      <w:bookmarkStart w:id="17" w:name="_Toc164946394"/>
-      <w:bookmarkStart w:id="18" w:name="_Toc164947853"/>
-      <w:bookmarkStart w:id="19" w:name="_Toc164949069"/>
-      <w:bookmarkStart w:id="20" w:name="_Toc451087737"/>
+      <w:bookmarkStart w:id="9" w:name="_Toc164946306"/>
+      <w:bookmarkStart w:id="10" w:name="_Toc164946393"/>
+      <w:bookmarkStart w:id="11" w:name="_Toc164947852"/>
+      <w:bookmarkStart w:id="12" w:name="_Toc164949068"/>
+      <w:bookmarkStart w:id="13" w:name="_Toc162980680"/>
+      <w:bookmarkStart w:id="14" w:name="_Toc164446291"/>
+      <w:bookmarkStart w:id="15" w:name="_Toc164946307"/>
+      <w:bookmarkStart w:id="16" w:name="_Toc164946394"/>
+      <w:bookmarkStart w:id="17" w:name="_Toc164947853"/>
+      <w:bookmarkStart w:id="18" w:name="_Toc164949069"/>
+      <w:bookmarkStart w:id="19" w:name="_Toc451087737"/>
+      <w:bookmarkEnd w:id="9"/>
       <w:bookmarkEnd w:id="10"/>
       <w:bookmarkEnd w:id="11"/>
       <w:bookmarkEnd w:id="12"/>
@@ -6222,522 +6237,521 @@
       <w:bookmarkEnd w:id="16"/>
       <w:bookmarkEnd w:id="17"/>
       <w:bookmarkEnd w:id="18"/>
-      <w:bookmarkEnd w:id="19"/>
       <w:r>
         <w:lastRenderedPageBreak/>
         <w:t>Application requirements</w:t>
       </w:r>
+      <w:bookmarkEnd w:id="19"/>
+    </w:p>
+    <w:p>
+      <w:pPr>
+        <w:pStyle w:val="Heading2"/>
+      </w:pPr>
+      <w:bookmarkStart w:id="20" w:name="_Toc451087738"/>
+      <w:r>
+        <w:t>Non-functional requirements</w:t>
+      </w:r>
       <w:bookmarkEnd w:id="20"/>
     </w:p>
     <w:p>
       <w:pPr>
+        <w:rPr>
+          <w:lang w:val="en-GB"/>
+        </w:rPr>
+      </w:pPr>
+      <w:r>
+        <w:rPr>
+          <w:lang w:val="en-GB"/>
+        </w:rPr>
+        <w:t>In the following subchapter, the non-functional requirements of the RCPS</w:t>
+      </w:r>
+      <w:r>
+        <w:rPr>
+          <w:lang w:val="en-GB"/>
+        </w:rPr>
+        <w:t>’s</w:t>
+      </w:r>
+      <w:r>
+        <w:rPr>
+          <w:lang w:val="en-GB"/>
+        </w:rPr>
+        <w:t xml:space="preserve"> application are defined. </w:t>
+      </w:r>
+    </w:p>
+    <w:p>
+      <w:pPr>
+        <w:pStyle w:val="Heading3"/>
+        <w:rPr>
+          <w:lang w:val="en-GB"/>
+        </w:rPr>
+      </w:pPr>
+      <w:bookmarkStart w:id="21" w:name="_Toc451087739"/>
+      <w:r>
+        <w:rPr>
+          <w:lang w:val="en-GB"/>
+        </w:rPr>
+        <w:t>Appearance</w:t>
+      </w:r>
+      <w:bookmarkEnd w:id="21"/>
+    </w:p>
+    <w:p>
+      <w:pPr>
+        <w:rPr>
+          <w:lang w:val="en-GB"/>
+        </w:rPr>
+      </w:pPr>
+      <w:r>
+        <w:rPr>
+          <w:lang w:val="en-GB"/>
+        </w:rPr>
+        <w:t>The application has to look appealing and pleasant to the customer.</w:t>
+      </w:r>
+    </w:p>
+    <w:p>
+      <w:pPr>
+        <w:pStyle w:val="Heading3"/>
+        <w:rPr>
+          <w:lang w:val="en-GB"/>
+        </w:rPr>
+      </w:pPr>
+      <w:bookmarkStart w:id="22" w:name="_Toc451087740"/>
+      <w:r>
+        <w:rPr>
+          <w:lang w:val="en-GB"/>
+        </w:rPr>
+        <w:t>Scalability</w:t>
+      </w:r>
+      <w:bookmarkEnd w:id="22"/>
+    </w:p>
+    <w:p>
+      <w:pPr>
+        <w:rPr>
+          <w:lang w:val="en-GB"/>
+        </w:rPr>
+      </w:pPr>
+      <w:r>
+        <w:rPr>
+          <w:lang w:val="en-GB"/>
+        </w:rPr>
+        <w:t>The application can be used with up to 50 x 50 size parking lots and have instruction set of 1000.</w:t>
+      </w:r>
+    </w:p>
+    <w:p>
+      <w:pPr>
+        <w:rPr>
+          <w:lang w:val="en-GB"/>
+        </w:rPr>
+      </w:pPr>
+      <w:r>
+        <w:rPr>
+          <w:lang w:val="en-GB"/>
+        </w:rPr>
+        <w:t>Up to 200 users can use the application concurrently.</w:t>
+      </w:r>
+    </w:p>
+    <w:p>
+      <w:pPr>
+        <w:pStyle w:val="Heading3"/>
+        <w:rPr>
+          <w:lang w:val="en-GB"/>
+        </w:rPr>
+      </w:pPr>
+      <w:bookmarkStart w:id="23" w:name="_Toc451087741"/>
+      <w:r>
+        <w:rPr>
+          <w:lang w:val="en-GB"/>
+        </w:rPr>
+        <w:t>Usability</w:t>
+      </w:r>
+      <w:bookmarkEnd w:id="23"/>
+    </w:p>
+    <w:p>
+      <w:pPr>
+        <w:rPr>
+          <w:lang w:val="en-GB"/>
+        </w:rPr>
+      </w:pPr>
+      <w:r>
+        <w:rPr>
+          <w:lang w:val="en-GB"/>
+        </w:rPr>
+        <w:t>The application can be used without extra manual by an English speaking person with medium computer usage skills.</w:t>
+      </w:r>
+    </w:p>
+    <w:p>
+      <w:pPr>
+        <w:pStyle w:val="Heading3"/>
+        <w:rPr>
+          <w:lang w:val="en-GB"/>
+        </w:rPr>
+      </w:pPr>
+      <w:bookmarkStart w:id="24" w:name="_Toc451087742"/>
+      <w:r>
+        <w:rPr>
+          <w:lang w:val="en-GB"/>
+        </w:rPr>
+        <w:t>Reliability</w:t>
+      </w:r>
+      <w:bookmarkEnd w:id="24"/>
+    </w:p>
+    <w:p>
+      <w:pPr>
+        <w:rPr>
+          <w:lang w:val="en-GB"/>
+        </w:rPr>
+      </w:pPr>
+      <w:r>
+        <w:rPr>
+          <w:lang w:val="en-GB"/>
+        </w:rPr>
+        <w:t>The application works without any fatal problems 99% of the uptime.</w:t>
+      </w:r>
+    </w:p>
+    <w:p>
+      <w:pPr>
+        <w:pStyle w:val="Heading3"/>
+        <w:rPr>
+          <w:lang w:val="en-GB"/>
+        </w:rPr>
+      </w:pPr>
+      <w:bookmarkStart w:id="25" w:name="_Toc451087743"/>
+      <w:r>
+        <w:rPr>
+          <w:lang w:val="en-GB"/>
+        </w:rPr>
+        <w:t>Correctness</w:t>
+      </w:r>
+      <w:bookmarkEnd w:id="25"/>
+    </w:p>
+    <w:p>
+      <w:pPr>
+        <w:rPr>
+          <w:lang w:val="en-GB"/>
+        </w:rPr>
+      </w:pPr>
+      <w:r>
+        <w:rPr>
+          <w:lang w:val="en-GB"/>
+        </w:rPr>
+        <w:t>The application shows the correct movement o</w:t>
+      </w:r>
+      <w:r>
+        <w:rPr>
+          <w:lang w:val="en-GB"/>
+        </w:rPr>
+        <w:t>f the machines on the screen 99</w:t>
+      </w:r>
+      <w:r>
+        <w:rPr>
+          <w:lang w:val="en-GB"/>
+        </w:rPr>
+        <w:t>% of execution times.</w:t>
+      </w:r>
+    </w:p>
+    <w:p>
+      <w:pPr>
+        <w:pStyle w:val="Heading3"/>
+        <w:rPr>
+          <w:lang w:val="en-GB"/>
+        </w:rPr>
+      </w:pPr>
+      <w:bookmarkStart w:id="26" w:name="_Toc451087744"/>
+      <w:r>
+        <w:rPr>
+          <w:lang w:val="en-GB"/>
+        </w:rPr>
+        <w:t>Durability</w:t>
+      </w:r>
+      <w:bookmarkEnd w:id="26"/>
+    </w:p>
+    <w:p>
+      <w:pPr>
+        <w:rPr>
+          <w:lang w:val="en-GB"/>
+        </w:rPr>
+      </w:pPr>
+      <w:r>
+        <w:rPr>
+          <w:lang w:val="en-GB"/>
+        </w:rPr>
+        <w:t>RCPS application will have an uptime of 23 hours and 30 minutes per day, 6 days, 12 hours per week and 28 days per month without any fatal crashes.</w:t>
+      </w:r>
+    </w:p>
+    <w:p>
+      <w:pPr>
+        <w:pStyle w:val="Heading3"/>
+        <w:rPr>
+          <w:lang w:val="en-GB"/>
+        </w:rPr>
+      </w:pPr>
+      <w:bookmarkStart w:id="27" w:name="_Toc451087745"/>
+      <w:r>
+        <w:rPr>
+          <w:lang w:val="en-GB"/>
+        </w:rPr>
+        <w:t>Efficiency</w:t>
+      </w:r>
+      <w:bookmarkEnd w:id="27"/>
+    </w:p>
+    <w:p>
+      <w:pPr>
+        <w:rPr>
+          <w:lang w:val="en-GB"/>
+        </w:rPr>
+      </w:pPr>
+      <w:r>
+        <w:rPr>
+          <w:lang w:val="en-GB"/>
+        </w:rPr>
+        <w:t xml:space="preserve">The application must use less than </w:t>
+      </w:r>
+      <w:r>
+        <w:rPr>
+          <w:lang w:val="en-GB"/>
+        </w:rPr>
+        <w:t xml:space="preserve">1 MB of network resources to show to load the parking lot with three different models of cars. </w:t>
+      </w:r>
+    </w:p>
+    <w:p>
+      <w:pPr>
+        <w:pStyle w:val="Heading3"/>
+        <w:rPr>
+          <w:lang w:val="en-GB"/>
+        </w:rPr>
+      </w:pPr>
+      <w:bookmarkStart w:id="28" w:name="_Toc451087746"/>
+      <w:r>
+        <w:rPr>
+          <w:lang w:val="en-GB"/>
+        </w:rPr>
+        <w:t>Reusability</w:t>
+      </w:r>
+      <w:bookmarkEnd w:id="28"/>
+    </w:p>
+    <w:p>
+      <w:pPr>
+        <w:rPr>
+          <w:lang w:val="en-GB"/>
+        </w:rPr>
+      </w:pPr>
+      <w:r>
+        <w:rPr>
+          <w:lang w:val="en-GB"/>
+        </w:rPr>
+        <w:t>The application has to have the ability to be rewritten in minimal effort to visualize any other parking lot simulation with either implicit or explicit instruction set.</w:t>
+      </w:r>
+    </w:p>
+    <w:p>
+      <w:pPr>
+        <w:rPr>
+          <w:lang w:val="en-GB"/>
+        </w:rPr>
+      </w:pPr>
+      <w:r>
+        <w:rPr>
+          <w:lang w:val="en-GB"/>
+        </w:rPr>
+        <w:t>In case of implicit instruction set, an instruction set where the whole parking layout and every parking space’s state is written out for every instruction step. It is necessary for the RCPS application to convert these instructions to explicit instructions.</w:t>
+      </w:r>
+    </w:p>
+    <w:p>
+      <w:pPr>
+        <w:rPr>
+          <w:lang w:val="en-GB"/>
+        </w:rPr>
+      </w:pPr>
+      <w:r>
+        <w:rPr>
+          <w:lang w:val="en-GB"/>
+        </w:rPr>
+        <w:t xml:space="preserve">Explicit instruction set has explicit orders for every machine on the lot for every instruction step. For example, </w:t>
+      </w:r>
+      <w:r>
+        <w:rPr>
+          <w:rStyle w:val="KoodinideChar"/>
+        </w:rPr>
+        <w:t>“R0”, “E”</w:t>
+      </w:r>
+      <w:r>
+        <w:rPr>
+          <w:lang w:val="en-GB"/>
+        </w:rPr>
+        <w:t xml:space="preserve"> would mean that at that time, robot with ID R0 should move one step east. </w:t>
+      </w:r>
+    </w:p>
+    <w:p>
+      <w:pPr>
+        <w:rPr>
+          <w:lang w:val="en-GB"/>
+        </w:rPr>
+      </w:pPr>
+    </w:p>
+    <w:p>
+      <w:pPr>
+        <w:pStyle w:val="Heading3"/>
+        <w:rPr>
+          <w:lang w:val="en-GB"/>
+        </w:rPr>
+      </w:pPr>
+      <w:bookmarkStart w:id="29" w:name="_Toc451087747"/>
+      <w:r>
+        <w:rPr>
+          <w:lang w:val="en-GB"/>
+        </w:rPr>
+        <w:t>Extendibility</w:t>
+      </w:r>
+      <w:bookmarkEnd w:id="29"/>
+    </w:p>
+    <w:p>
+      <w:pPr>
+        <w:rPr>
+          <w:lang w:val="en-GB"/>
+        </w:rPr>
+      </w:pPr>
+      <w:r>
+        <w:rPr>
+          <w:lang w:val="en-GB"/>
+        </w:rPr>
+        <w:t>Event handler what takes the ID of machine, can be extended to be interactive simulation.</w:t>
+      </w:r>
+    </w:p>
+    <w:p>
+      <w:pPr>
+        <w:rPr>
+          <w:lang w:val="en-GB"/>
+        </w:rPr>
+      </w:pPr>
+    </w:p>
+    <w:p>
+      <w:pPr>
+        <w:pStyle w:val="Heading3"/>
+        <w:rPr>
+          <w:lang w:val="en-GB"/>
+        </w:rPr>
+      </w:pPr>
+      <w:bookmarkStart w:id="30" w:name="_Toc451087748"/>
+      <w:r>
+        <w:rPr>
+          <w:lang w:val="en-GB"/>
+        </w:rPr>
+        <w:t>Portability</w:t>
+      </w:r>
+      <w:bookmarkEnd w:id="30"/>
+    </w:p>
+    <w:p>
+      <w:pPr>
+        <w:rPr>
+          <w:lang w:val="en-GB"/>
+        </w:rPr>
+      </w:pPr>
+      <w:r>
+        <w:rPr>
+          <w:lang w:val="en-GB"/>
+        </w:rPr>
+        <w:t>The client application has to be usable from Linux, OS X and Windows operating systems when using Mozilla Firefox, Safari or Chrome web browsers. In addition, the client application has to be usable from Android and iOS mobile devices using respective native web browsers.</w:t>
+      </w:r>
+    </w:p>
+    <w:p>
+      <w:pPr>
+        <w:rPr>
+          <w:lang w:val="en-GB"/>
+        </w:rPr>
+      </w:pPr>
+      <w:r>
+        <w:rPr>
+          <w:lang w:val="en-GB"/>
+        </w:rPr>
+        <w:t>The server application has to run on Linux and Windows operating systems with Python 3.5+, bottle and Jinja2 installed.</w:t>
+      </w:r>
+    </w:p>
+    <w:p>
+      <w:pPr>
+        <w:pStyle w:val="Heading3"/>
+        <w:rPr>
+          <w:lang w:val="en-GB"/>
+        </w:rPr>
+      </w:pPr>
+      <w:bookmarkStart w:id="31" w:name="_Toc451087749"/>
+      <w:r>
+        <w:rPr>
+          <w:lang w:val="en-GB"/>
+        </w:rPr>
+        <w:t>Documentation</w:t>
+      </w:r>
+      <w:bookmarkEnd w:id="31"/>
+    </w:p>
+    <w:p>
+      <w:pPr>
+        <w:rPr>
+          <w:lang w:val="en-GB"/>
+        </w:rPr>
+      </w:pPr>
+      <w:r>
+        <w:rPr>
+          <w:lang w:val="en-GB"/>
+        </w:rPr>
+        <w:t>The application has to have clear installation and usage instructions. The source code has to commit to the standards of the programming or mark-up language used and be thoroughly commented.</w:t>
+      </w:r>
+    </w:p>
+    <w:p>
+      <w:pPr>
+        <w:pStyle w:val="Heading3"/>
+        <w:rPr>
+          <w:lang w:val="en-GB"/>
+        </w:rPr>
+      </w:pPr>
+      <w:bookmarkStart w:id="32" w:name="_Toc451087750"/>
+      <w:r>
+        <w:rPr>
+          <w:lang w:val="en-GB"/>
+        </w:rPr>
+        <w:t>Installation</w:t>
+      </w:r>
+      <w:bookmarkEnd w:id="32"/>
+    </w:p>
+    <w:p>
+      <w:pPr>
+        <w:rPr>
+          <w:lang w:val="en-GB"/>
+        </w:rPr>
+      </w:pPr>
+      <w:r>
+        <w:rPr>
+          <w:lang w:val="en-GB"/>
+        </w:rPr>
+        <w:t>The application can be installed to a server by a system administrator and run without any extra requirements than specified in the documentation. The client application does not need any installation.</w:t>
+      </w:r>
+      <w:r>
+        <w:rPr>
+          <w:lang w:val="en-GB"/>
+        </w:rPr>
+        <w:t xml:space="preserve"> </w:t>
+      </w:r>
+    </w:p>
+    <w:p>
+      <w:pPr>
+        <w:rPr>
+          <w:lang w:val="en-GB"/>
+        </w:rPr>
+      </w:pPr>
+    </w:p>
+    <w:p>
+      <w:pPr>
+        <w:pStyle w:val="Heading3"/>
+        <w:rPr>
+          <w:lang w:val="en-GB"/>
+        </w:rPr>
+      </w:pPr>
+    </w:p>
+    <w:p>
+      <w:pPr>
         <w:pStyle w:val="Heading2"/>
       </w:pPr>
-      <w:bookmarkStart w:id="21" w:name="_Toc451087738"/>
-      <w:r>
-        <w:t>Non-functional requirements</w:t>
-      </w:r>
-      <w:bookmarkEnd w:id="21"/>
-    </w:p>
-    <w:p>
-      <w:pPr>
-        <w:rPr>
-          <w:lang w:val="en-GB"/>
-        </w:rPr>
-      </w:pPr>
-      <w:r>
-        <w:rPr>
-          <w:lang w:val="en-GB"/>
-        </w:rPr>
-        <w:t>In the following subchapter, the non-functional requirements of the RCPS</w:t>
-      </w:r>
-      <w:r>
-        <w:rPr>
-          <w:lang w:val="en-GB"/>
-        </w:rPr>
-        <w:t>’s</w:t>
-      </w:r>
-      <w:r>
-        <w:rPr>
-          <w:lang w:val="en-GB"/>
-        </w:rPr>
-        <w:t xml:space="preserve"> application are defined. </w:t>
-      </w:r>
-    </w:p>
-    <w:p>
-      <w:pPr>
-        <w:pStyle w:val="Heading3"/>
-        <w:rPr>
-          <w:lang w:val="en-GB"/>
-        </w:rPr>
-      </w:pPr>
-      <w:bookmarkStart w:id="22" w:name="_Toc451087739"/>
-      <w:r>
-        <w:rPr>
-          <w:lang w:val="en-GB"/>
-        </w:rPr>
-        <w:t>Appearance</w:t>
-      </w:r>
-      <w:bookmarkEnd w:id="22"/>
-    </w:p>
-    <w:p>
-      <w:pPr>
-        <w:rPr>
-          <w:lang w:val="en-GB"/>
-        </w:rPr>
-      </w:pPr>
-      <w:r>
-        <w:rPr>
-          <w:lang w:val="en-GB"/>
-        </w:rPr>
-        <w:t>The application has to look appealing and pleasant to the customer.</w:t>
-      </w:r>
-    </w:p>
-    <w:p>
-      <w:pPr>
-        <w:pStyle w:val="Heading3"/>
-        <w:rPr>
-          <w:lang w:val="en-GB"/>
-        </w:rPr>
-      </w:pPr>
-      <w:bookmarkStart w:id="23" w:name="_Toc451087740"/>
-      <w:r>
-        <w:rPr>
-          <w:lang w:val="en-GB"/>
-        </w:rPr>
-        <w:t>Scalability</w:t>
-      </w:r>
-      <w:bookmarkEnd w:id="23"/>
-    </w:p>
-    <w:p>
-      <w:pPr>
-        <w:rPr>
-          <w:lang w:val="en-GB"/>
-        </w:rPr>
-      </w:pPr>
-      <w:r>
-        <w:rPr>
-          <w:lang w:val="en-GB"/>
-        </w:rPr>
-        <w:t>The application can be used with up to 50 x 50 size parking lots and have instruction set of 1000.</w:t>
-      </w:r>
-    </w:p>
-    <w:p>
-      <w:pPr>
-        <w:rPr>
-          <w:lang w:val="en-GB"/>
-        </w:rPr>
-      </w:pPr>
-      <w:r>
-        <w:rPr>
-          <w:lang w:val="en-GB"/>
-        </w:rPr>
-        <w:t>Up to 200 users can use the application concurrently.</w:t>
-      </w:r>
-    </w:p>
-    <w:p>
-      <w:pPr>
-        <w:pStyle w:val="Heading3"/>
-        <w:rPr>
-          <w:lang w:val="en-GB"/>
-        </w:rPr>
-      </w:pPr>
-      <w:bookmarkStart w:id="24" w:name="_Toc451087741"/>
-      <w:r>
-        <w:rPr>
-          <w:lang w:val="en-GB"/>
-        </w:rPr>
-        <w:t>Usability</w:t>
-      </w:r>
-      <w:bookmarkEnd w:id="24"/>
-    </w:p>
-    <w:p>
-      <w:pPr>
-        <w:rPr>
-          <w:lang w:val="en-GB"/>
-        </w:rPr>
-      </w:pPr>
-      <w:r>
-        <w:rPr>
-          <w:lang w:val="en-GB"/>
-        </w:rPr>
-        <w:t>The application can be used without extra manual by an English speaking person with medium computer usage skills.</w:t>
-      </w:r>
-    </w:p>
-    <w:p>
-      <w:pPr>
-        <w:pStyle w:val="Heading3"/>
-        <w:rPr>
-          <w:lang w:val="en-GB"/>
-        </w:rPr>
-      </w:pPr>
-      <w:bookmarkStart w:id="25" w:name="_Toc451087742"/>
-      <w:r>
-        <w:rPr>
-          <w:lang w:val="en-GB"/>
-        </w:rPr>
-        <w:t>Reliability</w:t>
-      </w:r>
-      <w:bookmarkEnd w:id="25"/>
-    </w:p>
-    <w:p>
-      <w:pPr>
-        <w:rPr>
-          <w:lang w:val="en-GB"/>
-        </w:rPr>
-      </w:pPr>
-      <w:r>
-        <w:rPr>
-          <w:lang w:val="en-GB"/>
-        </w:rPr>
-        <w:t>The application works without any fatal problems 99% of the uptime.</w:t>
-      </w:r>
-    </w:p>
-    <w:p>
-      <w:pPr>
-        <w:pStyle w:val="Heading3"/>
-        <w:rPr>
-          <w:lang w:val="en-GB"/>
-        </w:rPr>
-      </w:pPr>
-      <w:bookmarkStart w:id="26" w:name="_Toc451087743"/>
-      <w:r>
-        <w:rPr>
-          <w:lang w:val="en-GB"/>
-        </w:rPr>
-        <w:t>Correctness</w:t>
-      </w:r>
-      <w:bookmarkEnd w:id="26"/>
-    </w:p>
-    <w:p>
-      <w:pPr>
-        <w:rPr>
-          <w:lang w:val="en-GB"/>
-        </w:rPr>
-      </w:pPr>
-      <w:r>
-        <w:rPr>
-          <w:lang w:val="en-GB"/>
-        </w:rPr>
-        <w:t>The application shows the correct movement o</w:t>
-      </w:r>
-      <w:r>
-        <w:rPr>
-          <w:lang w:val="en-GB"/>
-        </w:rPr>
-        <w:t>f the machines on the screen 99</w:t>
-      </w:r>
-      <w:r>
-        <w:rPr>
-          <w:lang w:val="en-GB"/>
-        </w:rPr>
-        <w:t>% of execution times.</w:t>
-      </w:r>
-    </w:p>
-    <w:p>
-      <w:pPr>
-        <w:pStyle w:val="Heading3"/>
-        <w:rPr>
-          <w:lang w:val="en-GB"/>
-        </w:rPr>
-      </w:pPr>
-      <w:bookmarkStart w:id="27" w:name="_Toc451087744"/>
-      <w:r>
-        <w:rPr>
-          <w:lang w:val="en-GB"/>
-        </w:rPr>
-        <w:t>Durability</w:t>
-      </w:r>
-      <w:bookmarkEnd w:id="27"/>
-    </w:p>
-    <w:p>
-      <w:pPr>
-        <w:rPr>
-          <w:lang w:val="en-GB"/>
-        </w:rPr>
-      </w:pPr>
-      <w:r>
-        <w:rPr>
-          <w:lang w:val="en-GB"/>
-        </w:rPr>
-        <w:t>RCPS application will have an uptime of 23 hours and 30 minutes per day, 6 days, 12 hours per week and 28 days per month without any fatal crashes.</w:t>
-      </w:r>
-    </w:p>
-    <w:p>
-      <w:pPr>
-        <w:pStyle w:val="Heading3"/>
-        <w:rPr>
-          <w:lang w:val="en-GB"/>
-        </w:rPr>
-      </w:pPr>
-      <w:bookmarkStart w:id="28" w:name="_Toc451087745"/>
-      <w:r>
-        <w:rPr>
-          <w:lang w:val="en-GB"/>
-        </w:rPr>
-        <w:t>Efficiency</w:t>
-      </w:r>
-      <w:bookmarkEnd w:id="28"/>
-    </w:p>
-    <w:p>
-      <w:pPr>
-        <w:rPr>
-          <w:lang w:val="en-GB"/>
-        </w:rPr>
-      </w:pPr>
-      <w:r>
-        <w:rPr>
-          <w:lang w:val="en-GB"/>
-        </w:rPr>
-        <w:t xml:space="preserve">The application must use less than </w:t>
-      </w:r>
-      <w:r>
-        <w:rPr>
-          <w:lang w:val="en-GB"/>
-        </w:rPr>
-        <w:t xml:space="preserve">1 MB of network resources to show to load the parking lot with three different models of cars. </w:t>
-      </w:r>
-    </w:p>
-    <w:p>
-      <w:pPr>
-        <w:pStyle w:val="Heading3"/>
-        <w:rPr>
-          <w:lang w:val="en-GB"/>
-        </w:rPr>
-      </w:pPr>
-      <w:bookmarkStart w:id="29" w:name="_Toc451087746"/>
-      <w:r>
-        <w:rPr>
-          <w:lang w:val="en-GB"/>
-        </w:rPr>
-        <w:t>Reusability</w:t>
-      </w:r>
-      <w:bookmarkEnd w:id="29"/>
-    </w:p>
-    <w:p>
-      <w:pPr>
-        <w:rPr>
-          <w:lang w:val="en-GB"/>
-        </w:rPr>
-      </w:pPr>
-      <w:r>
-        <w:rPr>
-          <w:lang w:val="en-GB"/>
-        </w:rPr>
-        <w:t>The application has to have the ability to be rewritten in minimal effort to visualize any other parking lot simulation with either implicit or explicit instruction set.</w:t>
-      </w:r>
-    </w:p>
-    <w:p>
-      <w:pPr>
-        <w:rPr>
-          <w:lang w:val="en-GB"/>
-        </w:rPr>
-      </w:pPr>
-      <w:r>
-        <w:rPr>
-          <w:lang w:val="en-GB"/>
-        </w:rPr>
-        <w:t>In case of implicit instruction set, an instruction set where the whole parking layout and every parking space’s state is written out for every instruction step. It is necessary for the RCPS application to convert these instructions to explicit instructions.</w:t>
-      </w:r>
-    </w:p>
-    <w:p>
-      <w:pPr>
-        <w:rPr>
-          <w:lang w:val="en-GB"/>
-        </w:rPr>
-      </w:pPr>
-      <w:r>
-        <w:rPr>
-          <w:lang w:val="en-GB"/>
-        </w:rPr>
-        <w:t xml:space="preserve">Explicit instruction set has explicit orders for every machine on the lot for every instruction step. For example, </w:t>
-      </w:r>
-      <w:r>
-        <w:rPr>
-          <w:rStyle w:val="KoodinideChar"/>
-        </w:rPr>
-        <w:t>“R0”, “E”</w:t>
-      </w:r>
-      <w:r>
-        <w:rPr>
-          <w:lang w:val="en-GB"/>
-        </w:rPr>
-        <w:t xml:space="preserve"> would mean that at that time, robot with ID R0 should move one step east. </w:t>
-      </w:r>
-    </w:p>
-    <w:p>
-      <w:pPr>
-        <w:rPr>
-          <w:lang w:val="en-GB"/>
-        </w:rPr>
-      </w:pPr>
-    </w:p>
-    <w:p>
-      <w:pPr>
-        <w:pStyle w:val="Heading3"/>
-        <w:rPr>
-          <w:lang w:val="en-GB"/>
-        </w:rPr>
-      </w:pPr>
-      <w:bookmarkStart w:id="30" w:name="_Toc451087747"/>
-      <w:r>
-        <w:rPr>
-          <w:lang w:val="en-GB"/>
-        </w:rPr>
-        <w:t>Extendibility</w:t>
-      </w:r>
-      <w:bookmarkEnd w:id="30"/>
-    </w:p>
-    <w:p>
-      <w:pPr>
-        <w:rPr>
-          <w:lang w:val="en-GB"/>
-        </w:rPr>
-      </w:pPr>
-      <w:r>
-        <w:rPr>
-          <w:lang w:val="en-GB"/>
-        </w:rPr>
-        <w:t>Event handler what takes the ID of machine, can be extended to be interactive simulation.</w:t>
-      </w:r>
-    </w:p>
-    <w:p>
-      <w:pPr>
-        <w:rPr>
-          <w:lang w:val="en-GB"/>
-        </w:rPr>
-      </w:pPr>
-    </w:p>
-    <w:p>
-      <w:pPr>
-        <w:pStyle w:val="Heading3"/>
-        <w:rPr>
-          <w:lang w:val="en-GB"/>
-        </w:rPr>
-      </w:pPr>
-      <w:bookmarkStart w:id="31" w:name="_Toc451087748"/>
-      <w:r>
-        <w:rPr>
-          <w:lang w:val="en-GB"/>
-        </w:rPr>
-        <w:t>Portability</w:t>
-      </w:r>
-      <w:bookmarkEnd w:id="31"/>
-    </w:p>
-    <w:p>
-      <w:pPr>
-        <w:rPr>
-          <w:lang w:val="en-GB"/>
-        </w:rPr>
-      </w:pPr>
-      <w:r>
-        <w:rPr>
-          <w:lang w:val="en-GB"/>
-        </w:rPr>
-        <w:t>The client application has to be usable from Linux, OS X and Windows operating systems when using Mozilla Firefox, Safari or Chrome web browsers. In addition, the client application has to be usable from Android and iOS mobile devices using respective native web browsers.</w:t>
-      </w:r>
-    </w:p>
-    <w:p>
-      <w:pPr>
-        <w:rPr>
-          <w:lang w:val="en-GB"/>
-        </w:rPr>
-      </w:pPr>
-      <w:r>
-        <w:rPr>
-          <w:lang w:val="en-GB"/>
-        </w:rPr>
-        <w:t>The server application has to run on Linux and Windows operating systems with Python 3.5+, bottle and Jinja2 installed.</w:t>
-      </w:r>
-    </w:p>
-    <w:p>
-      <w:pPr>
-        <w:pStyle w:val="Heading3"/>
-        <w:rPr>
-          <w:lang w:val="en-GB"/>
-        </w:rPr>
-      </w:pPr>
-      <w:bookmarkStart w:id="32" w:name="_Toc451087749"/>
-      <w:r>
-        <w:rPr>
-          <w:lang w:val="en-GB"/>
-        </w:rPr>
-        <w:t>Documentation</w:t>
-      </w:r>
-      <w:bookmarkEnd w:id="32"/>
-    </w:p>
-    <w:p>
-      <w:pPr>
-        <w:rPr>
-          <w:lang w:val="en-GB"/>
-        </w:rPr>
-      </w:pPr>
-      <w:r>
-        <w:rPr>
-          <w:lang w:val="en-GB"/>
-        </w:rPr>
-        <w:t>The application has to have clear installation and usage instructions. The source code has to commit to the standards of the programming or mark-up language used and be thoroughly commented.</w:t>
-      </w:r>
-    </w:p>
-    <w:p>
-      <w:pPr>
-        <w:pStyle w:val="Heading3"/>
-        <w:rPr>
-          <w:lang w:val="en-GB"/>
-        </w:rPr>
-      </w:pPr>
-      <w:bookmarkStart w:id="33" w:name="_Toc451087750"/>
-      <w:r>
-        <w:rPr>
-          <w:lang w:val="en-GB"/>
-        </w:rPr>
-        <w:t>Installation</w:t>
+      <w:bookmarkStart w:id="33" w:name="_Toc451087751"/>
+      <w:r>
+        <w:t>Functional requirements</w:t>
       </w:r>
       <w:bookmarkEnd w:id="33"/>
-    </w:p>
-    <w:p>
-      <w:pPr>
-        <w:rPr>
-          <w:lang w:val="en-GB"/>
-        </w:rPr>
-      </w:pPr>
-      <w:r>
-        <w:rPr>
-          <w:lang w:val="en-GB"/>
-        </w:rPr>
-        <w:t>The application can be installed to a server by a system administrator and run without any extra requirements than specified in the documentation. The client application does not need any installation.</w:t>
-      </w:r>
-      <w:r>
-        <w:rPr>
-          <w:lang w:val="en-GB"/>
-        </w:rPr>
-        <w:t xml:space="preserve"> </w:t>
-      </w:r>
-    </w:p>
-    <w:p>
-      <w:pPr>
-        <w:rPr>
-          <w:lang w:val="en-GB"/>
-        </w:rPr>
-      </w:pPr>
-    </w:p>
-    <w:p>
-      <w:pPr>
-        <w:pStyle w:val="Heading3"/>
-        <w:rPr>
-          <w:lang w:val="en-GB"/>
-        </w:rPr>
-      </w:pPr>
-    </w:p>
-    <w:p>
-      <w:pPr>
-        <w:pStyle w:val="Heading2"/>
-      </w:pPr>
-      <w:bookmarkStart w:id="34" w:name="_Toc451087751"/>
-      <w:r>
-        <w:t>Functional requirements</w:t>
-      </w:r>
-      <w:bookmarkEnd w:id="34"/>
     </w:p>
     <w:p>
       <w:pPr>
@@ -6904,14 +6918,14 @@
           <w:lang w:val="en-GB"/>
         </w:rPr>
       </w:pPr>
-      <w:bookmarkStart w:id="35" w:name="_Toc451087752"/>
+      <w:bookmarkStart w:id="34" w:name="_Toc451087752"/>
       <w:r>
         <w:rPr>
           <w:lang w:val="en-GB"/>
         </w:rPr>
         <w:t>Application is able to read the robroute file format</w:t>
       </w:r>
-      <w:bookmarkEnd w:id="35"/>
+      <w:bookmarkEnd w:id="34"/>
     </w:p>
     <w:p>
       <w:pPr>
@@ -7184,88 +7198,88 @@
           <w:lang w:val="en-GB"/>
         </w:rPr>
       </w:pPr>
-      <w:bookmarkStart w:id="36" w:name="_Toc451087753"/>
+      <w:bookmarkStart w:id="35" w:name="_Toc451087753"/>
       <w:r>
         <w:rPr>
           <w:lang w:val="en-GB"/>
         </w:rPr>
         <w:t>Application is able to construct parking lot and machines’ instructions from a robroute instruction file</w:t>
       </w:r>
+      <w:bookmarkEnd w:id="35"/>
+    </w:p>
+    <w:p>
+      <w:pPr>
+        <w:rPr>
+          <w:lang w:val="en-GB"/>
+        </w:rPr>
+      </w:pPr>
+      <w:r>
+        <w:rPr>
+          <w:lang w:val="en-GB"/>
+        </w:rPr>
+        <w:t>As mentioned before, the robroute file includes the width and height of the parking lot and the layout of parking lot. The parking spaces have to be given coordinates in a grid (x and y coordinates). Also, the different types of parking spaces have to be considered as there might be cases where the parking lot is not perfect rectangle without any obstructions in the middle.</w:t>
+      </w:r>
+    </w:p>
+    <w:p>
+      <w:pPr>
+        <w:rPr>
+          <w:lang w:val="en-GB"/>
+        </w:rPr>
+      </w:pPr>
+      <w:r>
+        <w:rPr>
+          <w:lang w:val="en-GB"/>
+        </w:rPr>
+        <w:t xml:space="preserve">The instructions in robroute file are generated by C++ algorithm which uses bitwise addition to characters for differentiating the states. The states need to be converted back from characters to meaningful state enumeration. </w:t>
+      </w:r>
+    </w:p>
+    <w:p>
+      <w:pPr>
+        <w:rPr>
+          <w:lang w:val="en-GB"/>
+        </w:rPr>
+      </w:pPr>
+      <w:r>
+        <w:rPr>
+          <w:lang w:val="en-GB"/>
+        </w:rPr>
+        <w:t>Furthermore, the instructions are not explicit as in they do not give an ID to the machine. For visualization purposes they have to be converted to explicit instructions.</w:t>
+      </w:r>
+    </w:p>
+    <w:p>
+      <w:pPr>
+        <w:rPr>
+          <w:lang w:val="en-GB"/>
+        </w:rPr>
+      </w:pPr>
+    </w:p>
+    <w:p>
+      <w:pPr>
+        <w:pStyle w:val="Heading3"/>
+        <w:rPr>
+          <w:lang w:val="en-GB"/>
+        </w:rPr>
+      </w:pPr>
+      <w:bookmarkStart w:id="36" w:name="_Toc451087754"/>
+      <w:r>
+        <w:rPr>
+          <w:lang w:val="en-GB"/>
+        </w:rPr>
+        <w:t xml:space="preserve">Application is showing static images of start and end </w:t>
+      </w:r>
+      <w:r>
+        <w:rPr>
+          <w:lang w:val="en-GB"/>
+        </w:rPr>
+        <w:t>st</w:t>
+      </w:r>
+      <w:r>
+        <w:rPr>
+          <w:lang w:val="en-GB"/>
+        </w:rPr>
+        <w:t>ate of the simulation</w:t>
+      </w:r>
       <w:bookmarkEnd w:id="36"/>
-    </w:p>
-    <w:p>
-      <w:pPr>
-        <w:rPr>
-          <w:lang w:val="en-GB"/>
-        </w:rPr>
-      </w:pPr>
-      <w:r>
-        <w:rPr>
-          <w:lang w:val="en-GB"/>
-        </w:rPr>
-        <w:t>As mentioned before, the robroute file includes the width and height of the parking lot and the layout of parking lot. The parking spaces have to be given coordinates in a grid (x and y coordinates). Also, the different types of parking spaces have to be considered as there might be cases where the parking lot is not perfect rectangle without any obstructions in the middle.</w:t>
-      </w:r>
-    </w:p>
-    <w:p>
-      <w:pPr>
-        <w:rPr>
-          <w:lang w:val="en-GB"/>
-        </w:rPr>
-      </w:pPr>
-      <w:r>
-        <w:rPr>
-          <w:lang w:val="en-GB"/>
-        </w:rPr>
-        <w:t xml:space="preserve">The instructions in robroute file are generated by C++ algorithm which uses bitwise addition to characters for differentiating the states. The states need to be converted back from characters to meaningful state enumeration. </w:t>
-      </w:r>
-    </w:p>
-    <w:p>
-      <w:pPr>
-        <w:rPr>
-          <w:lang w:val="en-GB"/>
-        </w:rPr>
-      </w:pPr>
-      <w:r>
-        <w:rPr>
-          <w:lang w:val="en-GB"/>
-        </w:rPr>
-        <w:t>Furthermore, the instructions are not explicit as in they do not give an ID to the machine. For visualization purposes they have to be converted to explicit instructions.</w:t>
-      </w:r>
-    </w:p>
-    <w:p>
-      <w:pPr>
-        <w:rPr>
-          <w:lang w:val="en-GB"/>
-        </w:rPr>
-      </w:pPr>
-    </w:p>
-    <w:p>
-      <w:pPr>
-        <w:pStyle w:val="Heading3"/>
-        <w:rPr>
-          <w:lang w:val="en-GB"/>
-        </w:rPr>
-      </w:pPr>
-      <w:bookmarkStart w:id="37" w:name="_Toc451087754"/>
-      <w:r>
-        <w:rPr>
-          <w:lang w:val="en-GB"/>
-        </w:rPr>
-        <w:t xml:space="preserve">Application is showing static images of start and end </w:t>
-      </w:r>
-      <w:r>
-        <w:rPr>
-          <w:lang w:val="en-GB"/>
-        </w:rPr>
-        <w:t>st</w:t>
-      </w:r>
-      <w:r>
-        <w:rPr>
-          <w:lang w:val="en-GB"/>
-        </w:rPr>
-        <w:t>ate of the simulation</w:t>
-      </w:r>
-      <w:bookmarkEnd w:id="37"/>
     </w:p>
     <w:p>
       <w:pPr>
@@ -7298,13 +7312,49 @@
           <w:lang w:val="en-GB"/>
         </w:rPr>
       </w:pPr>
-      <w:bookmarkStart w:id="38" w:name="_Toc451087755"/>
+      <w:bookmarkStart w:id="37" w:name="_Toc451087755"/>
       <w:r>
         <w:rPr>
           <w:lang w:val="en-GB"/>
         </w:rPr>
         <w:t>Application is visualizing the simulation of the algorithm</w:t>
       </w:r>
+      <w:bookmarkEnd w:id="37"/>
+    </w:p>
+    <w:p>
+      <w:pPr>
+        <w:rPr>
+          <w:lang w:val="en-GB"/>
+        </w:rPr>
+      </w:pPr>
+      <w:r>
+        <w:rPr>
+          <w:lang w:val="en-GB"/>
+        </w:rPr>
+        <w:t>User has to be able to see all of the steps of algorithm simulation on screen. The simulation has to be visualized continuously – it cannot be step-by-step static images.</w:t>
+      </w:r>
+    </w:p>
+    <w:p>
+      <w:pPr>
+        <w:rPr>
+          <w:lang w:val="en-GB"/>
+        </w:rPr>
+      </w:pPr>
+    </w:p>
+    <w:p>
+      <w:pPr>
+        <w:pStyle w:val="Heading3"/>
+        <w:rPr>
+          <w:lang w:val="en-GB"/>
+        </w:rPr>
+      </w:pPr>
+      <w:bookmarkStart w:id="38" w:name="_Toc451087756"/>
+      <w:r>
+        <w:rPr>
+          <w:lang w:val="en-GB"/>
+        </w:rPr>
+        <w:t>Application is able to scale accordingly to parking lot and viewport size</w:t>
+      </w:r>
       <w:bookmarkEnd w:id="38"/>
     </w:p>
     <w:p>
@@ -7317,7 +7367,7 @@
         <w:rPr>
           <w:lang w:val="en-GB"/>
         </w:rPr>
-        <w:t>User has to be able to see all of the steps of algorithm simulation on screen. The simulation has to be visualized continuously – it cannot be step-by-step static images.</w:t>
+        <w:t xml:space="preserve">As the application can be used from variety of devices with different screen resolutions and the parking lot sizes can vary vastly, the application has to be able to scale accordingly. </w:t>
       </w:r>
     </w:p>
     <w:p>
@@ -7334,43 +7384,7 @@
           <w:lang w:val="en-GB"/>
         </w:rPr>
       </w:pPr>
-      <w:bookmarkStart w:id="39" w:name="_Toc451087756"/>
-      <w:r>
-        <w:rPr>
-          <w:lang w:val="en-GB"/>
-        </w:rPr>
-        <w:t>Application is able to scale accordingly to parking lot and viewport size</w:t>
-      </w:r>
-      <w:bookmarkEnd w:id="39"/>
-    </w:p>
-    <w:p>
-      <w:pPr>
-        <w:rPr>
-          <w:lang w:val="en-GB"/>
-        </w:rPr>
-      </w:pPr>
-      <w:r>
-        <w:rPr>
-          <w:lang w:val="en-GB"/>
-        </w:rPr>
-        <w:t xml:space="preserve">As the application can be used from variety of devices with different screen resolutions and the parking lot sizes can vary vastly, the application has to be able to scale accordingly. </w:t>
-      </w:r>
-    </w:p>
-    <w:p>
-      <w:pPr>
-        <w:rPr>
-          <w:lang w:val="en-GB"/>
-        </w:rPr>
-      </w:pPr>
-    </w:p>
-    <w:p>
-      <w:pPr>
-        <w:pStyle w:val="Heading3"/>
-        <w:rPr>
-          <w:lang w:val="en-GB"/>
-        </w:rPr>
-      </w:pPr>
-      <w:bookmarkStart w:id="40" w:name="_Toc451087757"/>
+      <w:bookmarkStart w:id="39" w:name="_Toc451087757"/>
       <w:r>
         <w:rPr>
           <w:lang w:val="en-GB"/>
@@ -7378,7 +7392,7 @@
         <w:lastRenderedPageBreak/>
         <w:t>User is able to choose the parking lot layout to visualize from application</w:t>
       </w:r>
-      <w:bookmarkEnd w:id="40"/>
+      <w:bookmarkEnd w:id="39"/>
     </w:p>
     <w:p>
       <w:pPr>
@@ -7397,74 +7411,74 @@
       <w:pPr>
         <w:pStyle w:val="Heading1"/>
       </w:pPr>
-      <w:bookmarkStart w:id="41" w:name="_Toc451087758"/>
+      <w:bookmarkStart w:id="40" w:name="_Toc451087758"/>
       <w:r>
         <w:lastRenderedPageBreak/>
         <w:t>System architecture</w:t>
       </w:r>
+      <w:bookmarkEnd w:id="40"/>
+    </w:p>
+    <w:p>
+      <w:r>
+        <w:t xml:space="preserve">Technologies used are state-of-art and work for the best result. Web application approach was chosen as in recent years, the browser support for HTML5 technology stack standards has improved drastically, which makes web application developed for HTML5 truly crossbrowser and cross-device experience. The other advantage is the ability to access the application from </w:t>
+      </w:r>
+      <w:r>
+        <w:t>any location</w:t>
+      </w:r>
+      <w:r>
+        <w:t xml:space="preserve">. </w:t>
+      </w:r>
+    </w:p>
+    <w:p>
+      <w:r>
+        <w:t xml:space="preserve">Originally, </w:t>
+      </w:r>
+      <w:r>
+        <w:t xml:space="preserve">Phaser was chosen as a JavaScript library supporting the visualization part of the development as it has the right support for the requirements of the application. This includes scalability in screen sizes and JSON support. JSON is used as data object transmitting standard as it is quicker to parse and transmit, but also because of its integration in JavaScript language. </w:t>
+      </w:r>
+      <w:r>
+        <w:t>In the early stages of development process, where the architecture of the application came more apparent, Phaser was ditched from the technology stack as it did not support the core methodologies used in the application.</w:t>
+      </w:r>
+    </w:p>
+    <w:p>
+      <w:pPr>
+        <w:rPr>
+          <w:lang w:val="en-GB"/>
+        </w:rPr>
+      </w:pPr>
+      <w:r>
+        <w:t xml:space="preserve">Python is used as a server side language for its easy to read </w:t>
+      </w:r>
+      <w:r>
+        <w:t xml:space="preserve">syntax and possibility to implement new features quickly. Bottle is used as a web framework for it’s lightweightness and simplicity. It has the ability for function-call mapping for clean and dynamic URLs. </w:t>
+      </w:r>
+    </w:p>
+    <w:p>
+      <w:pPr>
+        <w:rPr>
+          <w:lang w:val="en-GB"/>
+        </w:rPr>
+      </w:pPr>
+    </w:p>
+    <w:p>
+      <w:pPr>
+        <w:pStyle w:val="Heading2"/>
+      </w:pPr>
+      <w:bookmarkStart w:id="41" w:name="_Toc451087759"/>
+      <w:r>
+        <w:t>Architecture overview</w:t>
+      </w:r>
       <w:bookmarkEnd w:id="41"/>
     </w:p>
     <w:p>
-      <w:r>
-        <w:t xml:space="preserve">Technologies used are state-of-art and work for the best result. Web application approach was chosen as in recent years, the browser support for HTML5 technology stack standards has improved drastically, which makes web application developed for HTML5 truly crossbrowser and cross-device experience. The other advantage is the ability to access the application from </w:t>
-      </w:r>
-      <w:r>
-        <w:t>any location</w:t>
-      </w:r>
-      <w:r>
-        <w:t xml:space="preserve">. </w:t>
-      </w:r>
-    </w:p>
-    <w:p>
-      <w:r>
-        <w:t xml:space="preserve">Originally, </w:t>
-      </w:r>
-      <w:r>
-        <w:t xml:space="preserve">Phaser was chosen as a JavaScript library supporting the visualization part of the development as it has the right support for the requirements of the application. This includes scalability in screen sizes and JSON support. JSON is used as data object transmitting standard as it is quicker to parse and transmit, but also because of its integration in JavaScript language. </w:t>
-      </w:r>
-      <w:r>
-        <w:t>In the early stages of development process, where the architecture of the application came more apparent, Phaser was ditched from the technology stack as it did not support the core methodologies used in the application.</w:t>
-      </w:r>
-    </w:p>
-    <w:p>
-      <w:pPr>
-        <w:rPr>
-          <w:lang w:val="en-GB"/>
-        </w:rPr>
-      </w:pPr>
-      <w:r>
-        <w:t xml:space="preserve">Python is used as a server side language for its easy to read </w:t>
-      </w:r>
-      <w:r>
-        <w:t xml:space="preserve">syntax and possibility to implement new features quickly. Bottle is used as a web framework for it’s lightweightness and simplicity. It has the ability for function-call mapping for clean and dynamic URLs. </w:t>
-      </w:r>
-    </w:p>
-    <w:p>
-      <w:pPr>
-        <w:rPr>
-          <w:lang w:val="en-GB"/>
-        </w:rPr>
-      </w:pPr>
-    </w:p>
-    <w:p>
       <w:pPr>
         <w:pStyle w:val="Heading2"/>
       </w:pPr>
-      <w:bookmarkStart w:id="42" w:name="_Toc451087759"/>
-      <w:r>
-        <w:t>Architecture overview</w:t>
+      <w:bookmarkStart w:id="42" w:name="_Toc451087760"/>
+      <w:r>
+        <w:t>Server side platform selection</w:t>
       </w:r>
       <w:bookmarkEnd w:id="42"/>
-    </w:p>
-    <w:p>
-      <w:pPr>
-        <w:pStyle w:val="Heading2"/>
-      </w:pPr>
-      <w:bookmarkStart w:id="43" w:name="_Toc451087760"/>
-      <w:r>
-        <w:t>Server side platform selection</w:t>
-      </w:r>
-      <w:bookmarkEnd w:id="43"/>
     </w:p>
     <w:p>
       <w:r>
@@ -7492,6 +7506,7 @@
           <w:id w:val="767431855"/>
           <w:citation/>
         </w:sdtPr>
+        <w:sdtEndPr/>
         <w:sdtContent>
           <w:r>
             <w:fldChar w:fldCharType="begin"/>
@@ -7535,6 +7550,7 @@
           <w:id w:val="2032059615"/>
           <w:citation/>
         </w:sdtPr>
+        <w:sdtEndPr/>
         <w:sdtContent>
           <w:r>
             <w:fldChar w:fldCharType="begin"/>
@@ -7620,6 +7636,7 @@
           <w:id w:val="2068760787"/>
           <w:citation/>
         </w:sdtPr>
+        <w:sdtEndPr/>
         <w:sdtContent>
           <w:r>
             <w:fldChar w:fldCharType="begin"/>
@@ -7654,6 +7671,7 @@
           <w:id w:val="107171608"/>
           <w:citation/>
         </w:sdtPr>
+        <w:sdtEndPr/>
         <w:sdtContent>
           <w:r>
             <w:fldChar w:fldCharType="begin"/>
@@ -7701,11 +7719,11 @@
       <w:pPr>
         <w:pStyle w:val="Heading3"/>
       </w:pPr>
-      <w:bookmarkStart w:id="44" w:name="_Toc451087761"/>
+      <w:bookmarkStart w:id="43" w:name="_Toc451087761"/>
       <w:r>
         <w:t>Python web framework selection</w:t>
       </w:r>
-      <w:bookmarkEnd w:id="44"/>
+      <w:bookmarkEnd w:id="43"/>
     </w:p>
     <w:p>
       <w:pPr>
@@ -7767,6 +7785,7 @@
           <w:id w:val="971867976"/>
           <w:citation/>
         </w:sdtPr>
+        <w:sdtEndPr/>
         <w:sdtContent>
           <w:r>
             <w:rPr>
@@ -7845,6 +7864,7 @@
           <w:id w:val="51352976"/>
           <w:citation/>
         </w:sdtPr>
+        <w:sdtEndPr/>
         <w:sdtContent>
           <w:r>
             <w:rPr>
@@ -7923,6 +7943,7 @@
           <w:id w:val="1959609125"/>
           <w:citation/>
         </w:sdtPr>
+        <w:sdtEndPr/>
         <w:sdtContent>
           <w:r>
             <w:rPr>
@@ -7978,11 +7999,11 @@
       <w:pPr>
         <w:pStyle w:val="Heading2"/>
       </w:pPr>
-      <w:bookmarkStart w:id="45" w:name="_Toc451087762"/>
+      <w:bookmarkStart w:id="44" w:name="_Toc451087762"/>
       <w:r>
         <w:t>Data object transmitting standards</w:t>
       </w:r>
-      <w:bookmarkEnd w:id="45"/>
+      <w:bookmarkEnd w:id="44"/>
     </w:p>
     <w:p>
       <w:r>
@@ -7993,6 +8014,7 @@
           <w:id w:val="-507989767"/>
           <w:citation/>
         </w:sdtPr>
+        <w:sdtEndPr/>
         <w:sdtContent>
           <w:r>
             <w:fldChar w:fldCharType="begin"/>
@@ -8231,6 +8253,7 @@
           <w:id w:val="-1522550143"/>
           <w:citation/>
         </w:sdtPr>
+        <w:sdtEndPr/>
         <w:sdtContent>
           <w:r>
             <w:fldChar w:fldCharType="begin"/>
@@ -8271,11 +8294,11 @@
       <w:pPr>
         <w:pStyle w:val="Heading2"/>
       </w:pPr>
-      <w:bookmarkStart w:id="46" w:name="_Toc451087763"/>
+      <w:bookmarkStart w:id="45" w:name="_Toc451087763"/>
       <w:r>
         <w:t>Client side platform selection</w:t>
       </w:r>
-      <w:bookmarkEnd w:id="46"/>
+      <w:bookmarkEnd w:id="45"/>
     </w:p>
     <w:p>
       <w:r>
@@ -8295,6 +8318,7 @@
           <w:id w:val="-1452462157"/>
           <w:citation/>
         </w:sdtPr>
+        <w:sdtEndPr/>
         <w:sdtContent>
           <w:r>
             <w:fldChar w:fldCharType="begin"/>
@@ -8333,6 +8357,7 @@
           <w:id w:val="924224726"/>
           <w:citation/>
         </w:sdtPr>
+        <w:sdtEndPr/>
         <w:sdtContent>
           <w:r>
             <w:fldChar w:fldCharType="begin"/>
@@ -8371,6 +8396,7 @@
           <w:id w:val="1195883696"/>
           <w:citation/>
         </w:sdtPr>
+        <w:sdtEndPr/>
         <w:sdtContent>
           <w:r>
             <w:fldChar w:fldCharType="begin"/>
@@ -8409,14 +8435,14 @@
           <w:lang w:val="en-GB"/>
         </w:rPr>
       </w:pPr>
-      <w:bookmarkStart w:id="47" w:name="_Toc451087764"/>
+      <w:bookmarkStart w:id="46" w:name="_Toc451087764"/>
       <w:r>
         <w:rPr>
           <w:lang w:val="en-GB"/>
         </w:rPr>
         <w:t>JavaScript Libraries</w:t>
       </w:r>
-      <w:bookmarkEnd w:id="47"/>
+      <w:bookmarkEnd w:id="46"/>
     </w:p>
     <w:p>
       <w:r>
@@ -8432,6 +8458,7 @@
           <w:id w:val="560294999"/>
           <w:citation/>
         </w:sdtPr>
+        <w:sdtEndPr/>
         <w:sdtContent>
           <w:r>
             <w:fldChar w:fldCharType="begin"/>
@@ -8541,12 +8568,12 @@
       <w:pPr>
         <w:pStyle w:val="Heading1"/>
       </w:pPr>
-      <w:bookmarkStart w:id="48" w:name="_Toc451087765"/>
+      <w:bookmarkStart w:id="47" w:name="_Toc451087765"/>
       <w:r>
         <w:lastRenderedPageBreak/>
         <w:t>Application overview</w:t>
       </w:r>
-      <w:bookmarkEnd w:id="48"/>
+      <w:bookmarkEnd w:id="47"/>
     </w:p>
     <w:p>
       <w:pPr>
@@ -8691,27 +8718,27 @@
       <w:pPr>
         <w:pStyle w:val="Heading2"/>
       </w:pPr>
-      <w:bookmarkStart w:id="49" w:name="_Toc451087766"/>
+      <w:bookmarkStart w:id="48" w:name="_Toc451087766"/>
       <w:r>
         <w:t>Application flow</w:t>
       </w:r>
+      <w:bookmarkEnd w:id="48"/>
+    </w:p>
+    <w:p>
+      <w:pPr>
+        <w:pStyle w:val="Heading3"/>
+        <w:rPr>
+          <w:lang w:val="en-GB"/>
+        </w:rPr>
+      </w:pPr>
+      <w:bookmarkStart w:id="49" w:name="_Toc451087767"/>
+      <w:r>
+        <w:rPr>
+          <w:lang w:val="en-GB"/>
+        </w:rPr>
+        <w:t>Rendering the index page</w:t>
+      </w:r>
       <w:bookmarkEnd w:id="49"/>
-    </w:p>
-    <w:p>
-      <w:pPr>
-        <w:pStyle w:val="Heading3"/>
-        <w:rPr>
-          <w:lang w:val="en-GB"/>
-        </w:rPr>
-      </w:pPr>
-      <w:bookmarkStart w:id="50" w:name="_Toc451087767"/>
-      <w:r>
-        <w:rPr>
-          <w:lang w:val="en-GB"/>
-        </w:rPr>
-        <w:t>Rendering the index page</w:t>
-      </w:r>
-      <w:bookmarkEnd w:id="50"/>
     </w:p>
     <w:p>
       <w:pPr>
@@ -8919,14 +8946,14 @@
           <w:lang w:val="en-GB"/>
         </w:rPr>
       </w:pPr>
-      <w:bookmarkStart w:id="51" w:name="_Toc451087768"/>
+      <w:bookmarkStart w:id="50" w:name="_Toc451087768"/>
       <w:r>
         <w:rPr>
           <w:lang w:val="en-GB"/>
         </w:rPr>
         <w:t>Choosing the parking lot and instructions</w:t>
       </w:r>
-      <w:bookmarkEnd w:id="51"/>
+      <w:bookmarkEnd w:id="50"/>
     </w:p>
     <w:p>
       <w:pPr>
@@ -10626,14 +10653,14 @@
           <w:lang w:val="en-GB"/>
         </w:rPr>
       </w:pPr>
-      <w:bookmarkStart w:id="52" w:name="_Toc451087769"/>
+      <w:bookmarkStart w:id="51" w:name="_Toc451087769"/>
       <w:r>
         <w:rPr>
           <w:lang w:val="en-GB"/>
         </w:rPr>
         <w:t>Rendering the main workspace</w:t>
       </w:r>
-      <w:bookmarkEnd w:id="52"/>
+      <w:bookmarkEnd w:id="51"/>
     </w:p>
     <w:p>
       <w:pPr>
@@ -10747,14 +10774,14 @@
           <w:lang w:val="en-GB"/>
         </w:rPr>
       </w:pPr>
-      <w:bookmarkStart w:id="53" w:name="_Toc451087770"/>
+      <w:bookmarkStart w:id="52" w:name="_Toc451087770"/>
       <w:r>
         <w:rPr>
           <w:lang w:val="en-GB"/>
         </w:rPr>
         <w:t>Visualizing the scenario</w:t>
       </w:r>
-      <w:bookmarkEnd w:id="53"/>
+      <w:bookmarkEnd w:id="52"/>
     </w:p>
     <w:p>
       <w:pPr>
@@ -11171,11 +11198,11 @@
       <w:pPr>
         <w:pStyle w:val="Heading2"/>
       </w:pPr>
-      <w:bookmarkStart w:id="54" w:name="_Toc451087771"/>
+      <w:bookmarkStart w:id="53" w:name="_Toc451087771"/>
       <w:r>
         <w:t>Application functions</w:t>
       </w:r>
-      <w:bookmarkEnd w:id="54"/>
+      <w:bookmarkEnd w:id="53"/>
     </w:p>
     <w:p>
       <w:pPr>
@@ -11191,12 +11218,12 @@
       <w:pPr>
         <w:pStyle w:val="Heading3"/>
       </w:pPr>
-      <w:bookmarkStart w:id="55" w:name="_Toc451087772"/>
+      <w:bookmarkStart w:id="54" w:name="_Toc451087772"/>
       <w:r>
         <w:lastRenderedPageBreak/>
         <w:t>Index page functionality</w:t>
       </w:r>
-      <w:bookmarkEnd w:id="55"/>
+      <w:bookmarkEnd w:id="54"/>
     </w:p>
     <w:p>
       <w:r>
@@ -11269,12 +11296,12 @@
       <w:pPr>
         <w:pStyle w:val="Heading3"/>
       </w:pPr>
-      <w:bookmarkStart w:id="56" w:name="_Toc451087773"/>
+      <w:bookmarkStart w:id="55" w:name="_Toc451087773"/>
       <w:r>
         <w:lastRenderedPageBreak/>
         <w:t>Visualization page functionality</w:t>
       </w:r>
-      <w:bookmarkEnd w:id="56"/>
+      <w:bookmarkEnd w:id="55"/>
     </w:p>
     <w:p>
       <w:r>
@@ -11450,60 +11477,60 @@
       <w:pPr>
         <w:pStyle w:val="Heading1"/>
       </w:pPr>
-      <w:bookmarkStart w:id="57" w:name="_Toc451087774"/>
+      <w:bookmarkStart w:id="56" w:name="_Toc451087774"/>
       <w:r>
         <w:lastRenderedPageBreak/>
         <w:t>Validation</w:t>
       </w:r>
+      <w:bookmarkEnd w:id="56"/>
+    </w:p>
+    <w:p>
+      <w:pPr>
+        <w:rPr>
+          <w:lang w:val="en-GB"/>
+        </w:rPr>
+      </w:pPr>
+      <w:r>
+        <w:rPr>
+          <w:lang w:val="en-GB"/>
+        </w:rPr>
+        <w:t>In this chapter, the applicatio</w:t>
+      </w:r>
+      <w:r>
+        <w:rPr>
+          <w:lang w:val="en-GB"/>
+        </w:rPr>
+        <w:t xml:space="preserve">n’s working on different platforms, its efficiency and </w:t>
+      </w:r>
+      <w:r>
+        <w:rPr>
+          <w:lang w:val="en-GB"/>
+        </w:rPr>
+        <w:t>integrity</w:t>
+      </w:r>
+      <w:r>
+        <w:rPr>
+          <w:lang w:val="en-GB"/>
+        </w:rPr>
+        <w:t xml:space="preserve"> are validated. As the application consists of client and server parts, then two of them are tested separately in all of the categories.</w:t>
+      </w:r>
+    </w:p>
+    <w:p>
+      <w:pPr>
+        <w:rPr>
+          <w:lang w:val="en-GB"/>
+        </w:rPr>
+      </w:pPr>
+    </w:p>
+    <w:p>
+      <w:pPr>
+        <w:pStyle w:val="Heading2"/>
+      </w:pPr>
+      <w:bookmarkStart w:id="57" w:name="_Toc451087775"/>
+      <w:r>
+        <w:t>Visual testing</w:t>
+      </w:r>
       <w:bookmarkEnd w:id="57"/>
-    </w:p>
-    <w:p>
-      <w:pPr>
-        <w:rPr>
-          <w:lang w:val="en-GB"/>
-        </w:rPr>
-      </w:pPr>
-      <w:r>
-        <w:rPr>
-          <w:lang w:val="en-GB"/>
-        </w:rPr>
-        <w:t>In this chapter, the applicatio</w:t>
-      </w:r>
-      <w:r>
-        <w:rPr>
-          <w:lang w:val="en-GB"/>
-        </w:rPr>
-        <w:t xml:space="preserve">n’s working on different platforms, its efficiency and </w:t>
-      </w:r>
-      <w:r>
-        <w:rPr>
-          <w:lang w:val="en-GB"/>
-        </w:rPr>
-        <w:t>integrity</w:t>
-      </w:r>
-      <w:r>
-        <w:rPr>
-          <w:lang w:val="en-GB"/>
-        </w:rPr>
-        <w:t xml:space="preserve"> are validated. As the application consists of client and server parts, then two of them are tested separately in all of the categories.</w:t>
-      </w:r>
-    </w:p>
-    <w:p>
-      <w:pPr>
-        <w:rPr>
-          <w:lang w:val="en-GB"/>
-        </w:rPr>
-      </w:pPr>
-    </w:p>
-    <w:p>
-      <w:pPr>
-        <w:pStyle w:val="Heading2"/>
-      </w:pPr>
-      <w:bookmarkStart w:id="58" w:name="_Toc451087775"/>
-      <w:r>
-        <w:t>Visual testing</w:t>
-      </w:r>
-      <w:bookmarkEnd w:id="58"/>
     </w:p>
     <w:p>
       <w:pPr>
@@ -13458,47 +13485,47 @@
       <w:pPr>
         <w:pStyle w:val="Heading2"/>
       </w:pPr>
-      <w:bookmarkStart w:id="59" w:name="_Toc451087776"/>
+      <w:bookmarkStart w:id="58" w:name="_Toc451087776"/>
       <w:r>
         <w:t>Efficiency of application</w:t>
       </w:r>
+      <w:bookmarkEnd w:id="58"/>
+    </w:p>
+    <w:p>
+      <w:pPr>
+        <w:rPr>
+          <w:lang w:val="en-GB"/>
+        </w:rPr>
+      </w:pPr>
+      <w:r>
+        <w:rPr>
+          <w:lang w:val="en-GB"/>
+        </w:rPr>
+        <w:t xml:space="preserve">The efficiency of client application is partly covered in previous chapter showing the average framerate of the visualization. The application’s network efficiency and CPU load are tested in this chapter. For server, the average time for serving JSON is tested. </w:t>
+      </w:r>
+    </w:p>
+    <w:p>
+      <w:pPr>
+        <w:rPr>
+          <w:lang w:val="en-GB"/>
+        </w:rPr>
+      </w:pPr>
+    </w:p>
+    <w:p>
+      <w:pPr>
+        <w:pStyle w:val="Heading3"/>
+        <w:rPr>
+          <w:lang w:val="en-GB"/>
+        </w:rPr>
+      </w:pPr>
+      <w:bookmarkStart w:id="59" w:name="_Toc451087777"/>
+      <w:r>
+        <w:rPr>
+          <w:lang w:val="en-GB"/>
+        </w:rPr>
+        <w:t>Client side efficiency</w:t>
+      </w:r>
       <w:bookmarkEnd w:id="59"/>
-    </w:p>
-    <w:p>
-      <w:pPr>
-        <w:rPr>
-          <w:lang w:val="en-GB"/>
-        </w:rPr>
-      </w:pPr>
-      <w:r>
-        <w:rPr>
-          <w:lang w:val="en-GB"/>
-        </w:rPr>
-        <w:t xml:space="preserve">The efficiency of client application is partly covered in previous chapter showing the average framerate of the visualization. The application’s network efficiency and CPU load are tested in this chapter. For server, the average time for serving JSON is tested. </w:t>
-      </w:r>
-    </w:p>
-    <w:p>
-      <w:pPr>
-        <w:rPr>
-          <w:lang w:val="en-GB"/>
-        </w:rPr>
-      </w:pPr>
-    </w:p>
-    <w:p>
-      <w:pPr>
-        <w:pStyle w:val="Heading3"/>
-        <w:rPr>
-          <w:lang w:val="en-GB"/>
-        </w:rPr>
-      </w:pPr>
-      <w:bookmarkStart w:id="60" w:name="_Toc451087777"/>
-      <w:r>
-        <w:rPr>
-          <w:lang w:val="en-GB"/>
-        </w:rPr>
-        <w:t>Client side efficiency</w:t>
-      </w:r>
-      <w:bookmarkEnd w:id="60"/>
     </w:p>
     <w:p>
       <w:pPr>
@@ -14273,12 +14300,12 @@
       <w:pPr>
         <w:pStyle w:val="Heading2"/>
       </w:pPr>
-      <w:bookmarkStart w:id="61" w:name="_Toc451087778"/>
+      <w:bookmarkStart w:id="60" w:name="_Toc451087778"/>
       <w:r>
         <w:lastRenderedPageBreak/>
         <w:t>Integrity</w:t>
       </w:r>
-      <w:bookmarkEnd w:id="61"/>
+      <w:bookmarkEnd w:id="60"/>
     </w:p>
     <w:p>
       <w:pPr>
@@ -14480,80 +14507,80 @@
       <w:pPr>
         <w:pStyle w:val="Heading1"/>
       </w:pPr>
-      <w:bookmarkStart w:id="62" w:name="_Toc451087779"/>
+      <w:bookmarkStart w:id="61" w:name="_Toc451087779"/>
       <w:r>
         <w:lastRenderedPageBreak/>
         <w:t>Future opportunities</w:t>
       </w:r>
+      <w:bookmarkEnd w:id="61"/>
+    </w:p>
+    <w:p>
+      <w:pPr>
+        <w:rPr>
+          <w:lang w:val="en-GB"/>
+        </w:rPr>
+      </w:pPr>
+      <w:r>
+        <w:rPr>
+          <w:lang w:val="en-GB"/>
+        </w:rPr>
+        <w:t>As the underlying algorithm improves, it is possible to make the application interactive. That means that the user could add new car to the parking lot or retrieve a car by clicking on it. The function to identify the car that was clicked on already exists in the source code of the application and can be easily modified to make an AJAX call to server to retrieve new instructions. Furthermore, Python was chosen as a server side programming language partly because of the existence of Boost.Python</w:t>
+      </w:r>
+      <w:r>
+        <w:rPr>
+          <w:rStyle w:val="FootnoteReference"/>
+          <w:lang w:val="en-GB"/>
+        </w:rPr>
+        <w:footnoteReference w:id="5"/>
+      </w:r>
+      <w:r>
+        <w:rPr>
+          <w:lang w:val="en-GB"/>
+        </w:rPr>
+        <w:t xml:space="preserve"> – a C++ library that allows seamless interoperability between Python and C++. This is relevant as the underlying algorithm is written in C++.</w:t>
+      </w:r>
+    </w:p>
+    <w:p>
+      <w:pPr>
+        <w:rPr>
+          <w:lang w:val="en-GB"/>
+        </w:rPr>
+      </w:pPr>
+      <w:r>
+        <w:rPr>
+          <w:lang w:val="en-GB"/>
+        </w:rPr>
+        <w:t xml:space="preserve">Furthermore, the application </w:t>
+      </w:r>
+      <w:r>
+        <w:rPr>
+          <w:lang w:val="en-GB"/>
+        </w:rPr>
+        <w:t xml:space="preserve">can be used by other upcoming </w:t>
+      </w:r>
+      <w:r>
+        <w:rPr>
+          <w:lang w:val="en-GB"/>
+        </w:rPr>
+        <w:t xml:space="preserve">researches to visualize new parking algorithms. The application’s ability to work with implicit and explicit instructions is making it versatile to use with different types of algorithms. In addition, machine moving speeds and grid’s width and height can be easily configured by changing the global variables in the client script. </w:t>
+      </w:r>
+    </w:p>
+    <w:p>
+      <w:pPr>
+        <w:pStyle w:val="Heading1"/>
+      </w:pPr>
+      <w:bookmarkStart w:id="62" w:name="_Toc165742637"/>
+      <w:bookmarkStart w:id="63" w:name="_Toc165745807"/>
+      <w:bookmarkStart w:id="64" w:name="_Toc165746100"/>
+      <w:bookmarkStart w:id="65" w:name="_Toc451087780"/>
       <w:bookmarkEnd w:id="62"/>
-    </w:p>
-    <w:p>
-      <w:pPr>
-        <w:rPr>
-          <w:lang w:val="en-GB"/>
-        </w:rPr>
-      </w:pPr>
-      <w:r>
-        <w:rPr>
-          <w:lang w:val="en-GB"/>
-        </w:rPr>
-        <w:t>As the underlying algorithm improves, it is possible to make the application interactive. That means that the user could add new car to the parking lot or retrieve a car by clicking on it. The function to identify the car that was clicked on already exists in the source code of the application and can be easily modified to make an AJAX call to server to retrieve new instructions. Furthermore, Python was chosen as a server side programming language partly because of the existence of Boost.Python</w:t>
-      </w:r>
-      <w:r>
-        <w:rPr>
-          <w:rStyle w:val="FootnoteReference"/>
-          <w:lang w:val="en-GB"/>
-        </w:rPr>
-        <w:footnoteReference w:id="5"/>
-      </w:r>
-      <w:r>
-        <w:rPr>
-          <w:lang w:val="en-GB"/>
-        </w:rPr>
-        <w:t xml:space="preserve"> – a C++ library that allows seamless interoperability between Python and C++. This is relevant as the underlying algorithm is written in C++.</w:t>
-      </w:r>
-    </w:p>
-    <w:p>
-      <w:pPr>
-        <w:rPr>
-          <w:lang w:val="en-GB"/>
-        </w:rPr>
-      </w:pPr>
-      <w:r>
-        <w:rPr>
-          <w:lang w:val="en-GB"/>
-        </w:rPr>
-        <w:t xml:space="preserve">Furthermore, the application </w:t>
-      </w:r>
-      <w:r>
-        <w:rPr>
-          <w:lang w:val="en-GB"/>
-        </w:rPr>
-        <w:t xml:space="preserve">can be used by other upcoming </w:t>
-      </w:r>
-      <w:r>
-        <w:rPr>
-          <w:lang w:val="en-GB"/>
-        </w:rPr>
-        <w:t xml:space="preserve">researches to visualize new parking algorithms. The application’s ability to work with implicit and explicit instructions is making it versatile to use with different types of algorithms. In addition, machine moving speeds and grid’s width and height can be easily configured by changing the global variables in the client script. </w:t>
-      </w:r>
-    </w:p>
-    <w:p>
-      <w:pPr>
-        <w:pStyle w:val="Heading1"/>
-      </w:pPr>
-      <w:bookmarkStart w:id="63" w:name="_Toc165742637"/>
-      <w:bookmarkStart w:id="64" w:name="_Toc165745807"/>
-      <w:bookmarkStart w:id="65" w:name="_Toc165746100"/>
-      <w:bookmarkStart w:id="66" w:name="_Toc451087780"/>
       <w:bookmarkEnd w:id="63"/>
       <w:bookmarkEnd w:id="64"/>
-      <w:bookmarkEnd w:id="65"/>
       <w:r>
         <w:lastRenderedPageBreak/>
         <w:t>Conclusions</w:t>
       </w:r>
-      <w:bookmarkEnd w:id="66"/>
+      <w:bookmarkEnd w:id="65"/>
     </w:p>
     <w:p>
       <w:r>
@@ -14617,12 +14644,12 @@
       <w:pPr>
         <w:pStyle w:val="Heading1"/>
       </w:pPr>
-      <w:bookmarkStart w:id="67" w:name="_Toc451087781"/>
+      <w:bookmarkStart w:id="66" w:name="_Toc451087781"/>
       <w:r>
         <w:lastRenderedPageBreak/>
         <w:t>References</w:t>
       </w:r>
-      <w:bookmarkEnd w:id="67"/>
+      <w:bookmarkEnd w:id="66"/>
     </w:p>
     <w:sdt>
       <w:sdtPr>
@@ -14632,6 +14659,7 @@
         <w:id w:val="25567878"/>
         <w:bibliography/>
       </w:sdtPr>
+      <w:sdtEndPr/>
       <w:sdtContent>
         <w:p>
           <w:pPr>
@@ -15465,25 +15493,25 @@
       <w:pPr>
         <w:pStyle w:val="HeaderNotNumbered"/>
       </w:pPr>
-      <w:bookmarkStart w:id="68" w:name="_Toc451087782"/>
+      <w:bookmarkStart w:id="67" w:name="_Toc451087782"/>
       <w:r>
         <w:lastRenderedPageBreak/>
         <w:t>Appendix</w:t>
       </w:r>
-      <w:bookmarkEnd w:id="68"/>
+      <w:bookmarkEnd w:id="67"/>
     </w:p>
     <w:p>
       <w:pPr>
         <w:pStyle w:val="Appendixheading"/>
         <w:pageBreakBefore w:val="0"/>
       </w:pPr>
-      <w:bookmarkStart w:id="69" w:name="_Ref166675784"/>
-      <w:bookmarkStart w:id="70" w:name="_Toc451087783"/>
+      <w:bookmarkStart w:id="68" w:name="_Ref166675784"/>
+      <w:bookmarkStart w:id="69" w:name="_Toc451087783"/>
       <w:r>
         <w:t>Glossary</w:t>
       </w:r>
+      <w:bookmarkEnd w:id="68"/>
       <w:bookmarkEnd w:id="69"/>
-      <w:bookmarkEnd w:id="70"/>
     </w:p>
     <w:tbl>
       <w:tblPr>
@@ -15671,12 +15699,12 @@
       <w:pPr>
         <w:pStyle w:val="Appendixheading"/>
       </w:pPr>
-      <w:bookmarkStart w:id="71" w:name="_Toc451087784"/>
+      <w:bookmarkStart w:id="70" w:name="_Toc451087784"/>
       <w:r>
         <w:lastRenderedPageBreak/>
         <w:t>Installation guide</w:t>
       </w:r>
-      <w:bookmarkEnd w:id="71"/>
+      <w:bookmarkEnd w:id="70"/>
     </w:p>
     <w:p>
       <w:pPr>
@@ -16018,12 +16046,12 @@
       <w:pPr>
         <w:pStyle w:val="Appendixheading"/>
       </w:pPr>
-      <w:bookmarkStart w:id="72" w:name="_Toc451087785"/>
+      <w:bookmarkStart w:id="71" w:name="_Toc451087785"/>
       <w:r>
         <w:lastRenderedPageBreak/>
         <w:t>User guide</w:t>
       </w:r>
-      <w:bookmarkEnd w:id="72"/>
+      <w:bookmarkEnd w:id="71"/>
     </w:p>
     <w:p>
       <w:pPr>
@@ -16258,12 +16286,12 @@
       <w:pPr>
         <w:pStyle w:val="Appendixheading"/>
       </w:pPr>
-      <w:bookmarkStart w:id="73" w:name="_Toc451087786"/>
+      <w:bookmarkStart w:id="72" w:name="_Toc451087786"/>
       <w:r>
         <w:lastRenderedPageBreak/>
         <w:t>License</w:t>
       </w:r>
-      <w:bookmarkEnd w:id="73"/>
+      <w:bookmarkEnd w:id="72"/>
     </w:p>
     <w:p>
       <w:pPr>
@@ -16323,6 +16351,7 @@
           <w:dataBinding w:prefixMappings="xmlns:ns0='http://purl.org/dc/elements/1.1/' xmlns:ns1='http://schemas.openxmlformats.org/package/2006/metadata/core-properties' " w:xpath="/ns1:coreProperties[1]/ns0:creator[1]" w:storeItemID="{6C3C8BC8-F283-45AE-878A-BAB7291924A1}"/>
           <w:text/>
         </w:sdtPr>
+        <w:sdtEndPr/>
         <w:sdtContent>
           <w:r>
             <w:rPr>
@@ -16564,6 +16593,7 @@
           <w:dataBinding w:prefixMappings="xmlns:ns0='http://purl.org/dc/elements/1.1/' xmlns:ns1='http://schemas.openxmlformats.org/package/2006/metadata/core-properties' " w:xpath="/ns1:coreProperties[1]/ns0:title[1]" w:storeItemID="{6C3C8BC8-F283-45AE-878A-BAB7291924A1}"/>
           <w:text/>
         </w:sdtPr>
+        <w:sdtEndPr/>
         <w:sdtContent>
           <w:r>
             <w:rPr>
@@ -16775,7 +16805,7 @@
           <w:spacing w:val="-1"/>
           <w:lang w:val="en-GB"/>
         </w:rPr>
-        <w:t>15.05.2016</w:t>
+        <w:t>16.05.2016</w:t>
       </w:r>
       <w:r>
         <w:rPr>
@@ -16840,6 +16870,7 @@
         <w:docPartUnique/>
       </w:docPartObj>
     </w:sdtPr>
+    <w:sdtEndPr/>
     <w:sdtContent>
       <w:p>
         <w:pPr>
@@ -16859,7 +16890,7 @@
           <w:rPr>
             <w:noProof/>
           </w:rPr>
-          <w:t>5</w:t>
+          <w:t>17</w:t>
         </w:r>
         <w:r>
           <w:rPr>
@@ -19876,6 +19907,7 @@
   <w:style w:type="character" w:default="1" w:styleId="DefaultParagraphFont">
     <w:name w:val="Default Paragraph Font"/>
     <w:uiPriority w:val="1"/>
+    <w:semiHidden/>
     <w:unhideWhenUsed/>
   </w:style>
   <w:style w:type="table" w:default="1" w:styleId="TableNormal">
@@ -21460,6 +21492,7 @@
     <w:rsid w:val="004C713A"/>
     <w:rsid w:val="004D1907"/>
     <w:rsid w:val="004E02C0"/>
+    <w:rsid w:val="0069502B"/>
     <w:rsid w:val="0095342A"/>
     <w:rsid w:val="0098224C"/>
     <w:rsid w:val="00CD3E2B"/>
@@ -22575,7 +22608,7 @@
 </file>
 
 <file path=customXml/itemProps2.xml><?xml version="1.0" encoding="utf-8"?>
-<ds:datastoreItem xmlns:ds="http://schemas.openxmlformats.org/officeDocument/2006/customXml" ds:itemID="{59BF38ED-07E7-4DDF-AD30-7169505E7F37}">
+<ds:datastoreItem xmlns:ds="http://schemas.openxmlformats.org/officeDocument/2006/customXml" ds:itemID="{248B5695-291B-4B07-BB63-032AF1B81712}">
   <ds:schemaRefs>
     <ds:schemaRef ds:uri="http://schemas.openxmlformats.org/officeDocument/2006/bibliography"/>
   </ds:schemaRefs>

</xml_diff>

<commit_message>
Master thesis edit, grid edit, fileReader edit to comply with new files
</commit_message>
<xml_diff>
--- a/Simulation/Master thesis.docx
+++ b/Simulation/Master thesis.docx
@@ -72,7 +72,6 @@
           <w:dataBinding w:prefixMappings="xmlns:ns0='http://purl.org/dc/elements/1.1/' xmlns:ns1='http://schemas.openxmlformats.org/package/2006/metadata/core-properties' " w:xpath="/ns1:coreProperties[1]/ns0:creator[1]" w:storeItemID="{6C3C8BC8-F283-45AE-878A-BAB7291924A1}"/>
           <w:text/>
         </w:sdtPr>
-        <w:sdtEndPr/>
         <w:sdtContent>
           <w:r>
             <w:rPr>
@@ -83,8 +82,8 @@
         </w:sdtContent>
       </w:sdt>
     </w:p>
-    <w:bookmarkStart w:id="0" w:name="OLE_LINK2" w:displacedByCustomXml="next"/>
-    <w:bookmarkStart w:id="1" w:name="OLE_LINK1" w:displacedByCustomXml="next"/>
+    <w:bookmarkStart w:id="0" w:name="OLE_LINK1" w:displacedByCustomXml="next"/>
+    <w:bookmarkStart w:id="1" w:name="OLE_LINK2" w:displacedByCustomXml="next"/>
     <w:sdt>
       <w:sdtPr>
         <w:alias w:val="Tiitel"/>
@@ -96,7 +95,6 @@
         <w:dataBinding w:prefixMappings="xmlns:ns0='http://purl.org/dc/elements/1.1/' xmlns:ns1='http://schemas.openxmlformats.org/package/2006/metadata/core-properties' " w:xpath="/ns1:coreProperties[1]/ns0:title[1]" w:storeItemID="{6C3C8BC8-F283-45AE-878A-BAB7291924A1}"/>
         <w:text/>
       </w:sdtPr>
-      <w:sdtEndPr/>
       <w:sdtContent>
         <w:p>
           <w:pPr>
@@ -132,7 +130,6 @@
           <w:dataBinding w:prefixMappings="xmlns:ns0='http://purl.org/dc/elements/1.1/' xmlns:ns1='http://schemas.openxmlformats.org/package/2006/metadata/core-properties' " w:xpath="/ns1:coreProperties[1]/ns0:subject[1]" w:storeItemID="{6C3C8BC8-F283-45AE-878A-BAB7291924A1}"/>
           <w:text/>
         </w:sdtPr>
-        <w:sdtEndPr/>
         <w:sdtContent>
           <w:r>
             <w:rPr>
@@ -421,7 +418,6 @@
         <w:dataBinding w:prefixMappings="xmlns:ns0='http://purl.org/dc/elements/1.1/' xmlns:ns1='http://schemas.openxmlformats.org/package/2006/metadata/core-properties' " w:xpath="/ns1:coreProperties[1]/ns0:title[1]" w:storeItemID="{6C3C8BC8-F283-45AE-878A-BAB7291924A1}"/>
         <w:text/>
       </w:sdtPr>
-      <w:sdtEndPr/>
       <w:sdtContent>
         <w:p>
           <w:pPr>
@@ -458,7 +454,6 @@
         <w:dataBinding w:prefixMappings="xmlns:ns0='http://schemas.microsoft.com/office/2006/coverPageProps' " w:xpath="/ns0:CoverPageProperties[1]/ns0:Abstract[1]" w:storeItemID="{55AF091B-3C7A-41E3-B477-F2FDAA23CFDA}"/>
         <w:text/>
       </w:sdtPr>
-      <w:sdtEndPr/>
       <w:sdtContent>
         <w:p>
           <w:pPr>
@@ -467,7 +462,31 @@
             </w:rPr>
           </w:pPr>
           <w:r>
-            <w:t>Due to the increasing number of vehicles on the road, traffic problems are bound to exist.This happens as the current car park facilities developed are unable to cope with the influxof vehicles on the road. To overcome this problem, robot operated car park system is developed.This solution would use already built parking lots and parking houses, but will allowsaid parking facilities to accommodate more vehicles as the size of the parking spot will bereduced and most of the roads leading to the parking spots can be eliminated. Other solutionsthat exist will need specially built parking facilities, which makes them more costly to implement.The aim of this thesis is to come up with the best solution for visualizing the algorithmused in the robot operated car park systems. As the algorithm behind it is complex, itis difficult to grasp it without proper visual presentation. The solutions found in the thesiswill be used in making a web application that will let the users interact with the system toget high-level overview of the algorithm’s inner workings</w:t>
+            <w:t>The aim of the MA thesis "Visualization of simulations of a robot operated car park system" is to identify the best practices and technologies to present the effectiveness</w:t>
+          </w:r>
+          <w:r>
+            <w:t xml:space="preserve"> </w:t>
+          </w:r>
+          <w:r>
+            <w:t>of robot operated car park system's underlying algorithm</w:t>
+          </w:r>
+          <w:r>
+            <w:t xml:space="preserve"> to potential customers</w:t>
+          </w:r>
+          <w:r>
+            <w:t>. An application</w:t>
+          </w:r>
+          <w:r>
+            <w:t xml:space="preserve"> demonstrating the work of the robots</w:t>
+          </w:r>
+          <w:r>
+            <w:t xml:space="preserve"> is built using the identified technologies and best practices. The user experience of the application</w:t>
+          </w:r>
+          <w:r>
+            <w:t xml:space="preserve"> </w:t>
+          </w:r>
+          <w:r>
+            <w:t>and the application's compliance to the requirements of the tool are validated in the thesis.</w:t>
           </w:r>
         </w:p>
       </w:sdtContent>
@@ -485,7 +504,16 @@
     </w:p>
     <w:p>
       <w:r>
-        <w:t>Interfacing, web application, simulation, visualization</w:t>
+        <w:t>W</w:t>
+      </w:r>
+      <w:r>
+        <w:t>eb application, simulation, visualization</w:t>
+      </w:r>
+      <w:r>
+        <w:t>, Python, JavaScript, HTML canvas</w:t>
+      </w:r>
+      <w:r>
+        <w:t xml:space="preserve"> element</w:t>
       </w:r>
     </w:p>
     <w:p>
@@ -564,7 +592,7 @@
     </w:p>
     <w:p>
       <w:r>
-        <w:t>Selle lõputöö tulem on robotiseeritud autoparklate süsteemi simulatsioone visualiseeriv veebiaplikatsioon. Meie ümber on üha rohkem autosid ning metropolides rohkem inimesi. Autode üleküllus viib parkimiskohtade puuduseni. Selle üheks lahenduseks sobiks seniste parklate ümbermuutmine robotiseeritud parkimissüsteemideks – see hoiaks kokku nii maaala kui ka raha, mis täiesti uute parkimiskonstruktsioonide ehitamise jaoks vaja läheks. Selle töö tulemuseks on veebirakendus mis visualiseerib sellise parkimissüsteemi taga oleva algoritmi tööd arusaadavalt ja meeldivalt</w:t>
+        <w:t xml:space="preserve">Magistritöö „Robotiseeritud parkimissüsteemi simulatsioonide visualiseerimine“ eesmärgiks on identifitseerida parimad praktikad ja tehnoloogiad robotiseeritud parkimissüsteemi algoritmi efektiivsuse esitlemiseks potentsiaalsetele klientidele. Magistritöös leitud praktikaid ja tehnoloogiaid kasutades luuakse robotite tööd demonstreeriv veebirakendus. Töö lõpus hinnatakse rakenduse pakutavat kasutajakogemust ning vastavust seatud nõuetele. </w:t>
       </w:r>
     </w:p>
     <w:p>
@@ -589,7 +617,13 @@
     </w:p>
     <w:p>
       <w:r>
-        <w:t>Integratsioon, veebirakendus, simulatsioon, visualiseerimine</w:t>
+        <w:t>Veebirakendus</w:t>
+      </w:r>
+      <w:r>
+        <w:t>, simulatsioon, visualiseerimine</w:t>
+      </w:r>
+      <w:r>
+        <w:t>, Python, JavaScript, HTML canvas element</w:t>
       </w:r>
     </w:p>
     <w:p>
@@ -633,7 +667,6 @@
           <w:docPartUnique/>
         </w:docPartObj>
       </w:sdtPr>
-      <w:sdtEndPr/>
       <w:sdtContent>
         <w:p>
           <w:pPr>
@@ -676,7 +709,7 @@
             </w:rPr>
             <w:fldChar w:fldCharType="separate"/>
           </w:r>
-          <w:hyperlink w:anchor="_Toc451087731" w:history="1">
+          <w:hyperlink w:anchor="_Toc451255789" w:history="1">
             <w:r>
               <w:rPr>
                 <w:rStyle w:val="Hyperlink"/>
@@ -722,7 +755,7 @@
                 <w:noProof/>
                 <w:webHidden/>
               </w:rPr>
-              <w:instrText xml:space="preserve"> PAGEREF _Toc451087731 \h </w:instrText>
+              <w:instrText xml:space="preserve"> PAGEREF _Toc451255789 \h </w:instrText>
             </w:r>
             <w:r>
               <w:rPr>
@@ -768,7 +801,7 @@
               <w:lang w:val="en-US" w:eastAsia="en-US"/>
             </w:rPr>
           </w:pPr>
-          <w:hyperlink w:anchor="_Toc451087732" w:history="1">
+          <w:hyperlink w:anchor="_Toc451255790" w:history="1">
             <w:r>
               <w:rPr>
                 <w:rStyle w:val="Hyperlink"/>
@@ -814,7 +847,7 @@
                 <w:noProof/>
                 <w:webHidden/>
               </w:rPr>
-              <w:instrText xml:space="preserve"> PAGEREF _Toc451087732 \h </w:instrText>
+              <w:instrText xml:space="preserve"> PAGEREF _Toc451255790 \h </w:instrText>
             </w:r>
             <w:r>
               <w:rPr>
@@ -860,7 +893,7 @@
               <w:lang w:val="en-US" w:eastAsia="en-US"/>
             </w:rPr>
           </w:pPr>
-          <w:hyperlink w:anchor="_Toc451087733" w:history="1">
+          <w:hyperlink w:anchor="_Toc451255791" w:history="1">
             <w:r>
               <w:rPr>
                 <w:rStyle w:val="Hyperlink"/>
@@ -904,7 +937,7 @@
                 <w:noProof/>
                 <w:webHidden/>
               </w:rPr>
-              <w:instrText xml:space="preserve"> PAGEREF _Toc451087733 \h </w:instrText>
+              <w:instrText xml:space="preserve"> PAGEREF _Toc451255791 \h </w:instrText>
             </w:r>
             <w:r>
               <w:rPr>
@@ -950,7 +983,7 @@
               <w:lang w:val="en-US" w:eastAsia="en-US"/>
             </w:rPr>
           </w:pPr>
-          <w:hyperlink w:anchor="_Toc451087734" w:history="1">
+          <w:hyperlink w:anchor="_Toc451255792" w:history="1">
             <w:r>
               <w:rPr>
                 <w:rStyle w:val="Hyperlink"/>
@@ -994,7 +1027,7 @@
                 <w:noProof/>
                 <w:webHidden/>
               </w:rPr>
-              <w:instrText xml:space="preserve"> PAGEREF _Toc451087734 \h </w:instrText>
+              <w:instrText xml:space="preserve"> PAGEREF _Toc451255792 \h </w:instrText>
             </w:r>
             <w:r>
               <w:rPr>
@@ -1039,7 +1072,7 @@
               <w:lang w:val="en-US" w:eastAsia="en-US"/>
             </w:rPr>
           </w:pPr>
-          <w:hyperlink w:anchor="_Toc451087735" w:history="1">
+          <w:hyperlink w:anchor="_Toc451255793" w:history="1">
             <w:r>
               <w:rPr>
                 <w:rStyle w:val="Hyperlink"/>
@@ -1067,7 +1100,7 @@
                 <w:noProof/>
                 <w:webHidden/>
               </w:rPr>
-              <w:instrText xml:space="preserve"> PAGEREF _Toc451087735 \h </w:instrText>
+              <w:instrText xml:space="preserve"> PAGEREF _Toc451255793 \h </w:instrText>
             </w:r>
             <w:r>
               <w:rPr>
@@ -1112,7 +1145,7 @@
               <w:lang w:val="en-US" w:eastAsia="en-US"/>
             </w:rPr>
           </w:pPr>
-          <w:hyperlink w:anchor="_Toc451087736" w:history="1">
+          <w:hyperlink w:anchor="_Toc451255794" w:history="1">
             <w:r>
               <w:rPr>
                 <w:rStyle w:val="Hyperlink"/>
@@ -1140,7 +1173,7 @@
                 <w:noProof/>
                 <w:webHidden/>
               </w:rPr>
-              <w:instrText xml:space="preserve"> PAGEREF _Toc451087736 \h </w:instrText>
+              <w:instrText xml:space="preserve"> PAGEREF _Toc451255794 \h </w:instrText>
             </w:r>
             <w:r>
               <w:rPr>
@@ -1186,7 +1219,7 @@
               <w:lang w:val="en-US" w:eastAsia="en-US"/>
             </w:rPr>
           </w:pPr>
-          <w:hyperlink w:anchor="_Toc451087737" w:history="1">
+          <w:hyperlink w:anchor="_Toc451255795" w:history="1">
             <w:r>
               <w:rPr>
                 <w:rStyle w:val="Hyperlink"/>
@@ -1232,7 +1265,7 @@
                 <w:noProof/>
                 <w:webHidden/>
               </w:rPr>
-              <w:instrText xml:space="preserve"> PAGEREF _Toc451087737 \h </w:instrText>
+              <w:instrText xml:space="preserve"> PAGEREF _Toc451255795 \h </w:instrText>
             </w:r>
             <w:r>
               <w:rPr>
@@ -1278,7 +1311,7 @@
               <w:lang w:val="en-US" w:eastAsia="en-US"/>
             </w:rPr>
           </w:pPr>
-          <w:hyperlink w:anchor="_Toc451087738" w:history="1">
+          <w:hyperlink w:anchor="_Toc451255796" w:history="1">
             <w:r>
               <w:rPr>
                 <w:rStyle w:val="Hyperlink"/>
@@ -1322,7 +1355,7 @@
                 <w:noProof/>
                 <w:webHidden/>
               </w:rPr>
-              <w:instrText xml:space="preserve"> PAGEREF _Toc451087738 \h </w:instrText>
+              <w:instrText xml:space="preserve"> PAGEREF _Toc451255796 \h </w:instrText>
             </w:r>
             <w:r>
               <w:rPr>
@@ -1367,7 +1400,7 @@
               <w:lang w:val="en-US" w:eastAsia="en-US"/>
             </w:rPr>
           </w:pPr>
-          <w:hyperlink w:anchor="_Toc451087739" w:history="1">
+          <w:hyperlink w:anchor="_Toc451255797" w:history="1">
             <w:r>
               <w:rPr>
                 <w:rStyle w:val="Hyperlink"/>
@@ -1395,7 +1428,7 @@
                 <w:noProof/>
                 <w:webHidden/>
               </w:rPr>
-              <w:instrText xml:space="preserve"> PAGEREF _Toc451087739 \h </w:instrText>
+              <w:instrText xml:space="preserve"> PAGEREF _Toc451255797 \h </w:instrText>
             </w:r>
             <w:r>
               <w:rPr>
@@ -1440,7 +1473,7 @@
               <w:lang w:val="en-US" w:eastAsia="en-US"/>
             </w:rPr>
           </w:pPr>
-          <w:hyperlink w:anchor="_Toc451087740" w:history="1">
+          <w:hyperlink w:anchor="_Toc451255798" w:history="1">
             <w:r>
               <w:rPr>
                 <w:rStyle w:val="Hyperlink"/>
@@ -1468,7 +1501,7 @@
                 <w:noProof/>
                 <w:webHidden/>
               </w:rPr>
-              <w:instrText xml:space="preserve"> PAGEREF _Toc451087740 \h </w:instrText>
+              <w:instrText xml:space="preserve"> PAGEREF _Toc451255798 \h </w:instrText>
             </w:r>
             <w:r>
               <w:rPr>
@@ -1513,7 +1546,7 @@
               <w:lang w:val="en-US" w:eastAsia="en-US"/>
             </w:rPr>
           </w:pPr>
-          <w:hyperlink w:anchor="_Toc451087741" w:history="1">
+          <w:hyperlink w:anchor="_Toc451255799" w:history="1">
             <w:r>
               <w:rPr>
                 <w:rStyle w:val="Hyperlink"/>
@@ -1541,7 +1574,7 @@
                 <w:noProof/>
                 <w:webHidden/>
               </w:rPr>
-              <w:instrText xml:space="preserve"> PAGEREF _Toc451087741 \h </w:instrText>
+              <w:instrText xml:space="preserve"> PAGEREF _Toc451255799 \h </w:instrText>
             </w:r>
             <w:r>
               <w:rPr>
@@ -1586,7 +1619,7 @@
               <w:lang w:val="en-US" w:eastAsia="en-US"/>
             </w:rPr>
           </w:pPr>
-          <w:hyperlink w:anchor="_Toc451087742" w:history="1">
+          <w:hyperlink w:anchor="_Toc451255800" w:history="1">
             <w:r>
               <w:rPr>
                 <w:rStyle w:val="Hyperlink"/>
@@ -1614,7 +1647,7 @@
                 <w:noProof/>
                 <w:webHidden/>
               </w:rPr>
-              <w:instrText xml:space="preserve"> PAGEREF _Toc451087742 \h </w:instrText>
+              <w:instrText xml:space="preserve"> PAGEREF _Toc451255800 \h </w:instrText>
             </w:r>
             <w:r>
               <w:rPr>
@@ -1659,7 +1692,7 @@
               <w:lang w:val="en-US" w:eastAsia="en-US"/>
             </w:rPr>
           </w:pPr>
-          <w:hyperlink w:anchor="_Toc451087743" w:history="1">
+          <w:hyperlink w:anchor="_Toc451255801" w:history="1">
             <w:r>
               <w:rPr>
                 <w:rStyle w:val="Hyperlink"/>
@@ -1687,7 +1720,7 @@
                 <w:noProof/>
                 <w:webHidden/>
               </w:rPr>
-              <w:instrText xml:space="preserve"> PAGEREF _Toc451087743 \h </w:instrText>
+              <w:instrText xml:space="preserve"> PAGEREF _Toc451255801 \h </w:instrText>
             </w:r>
             <w:r>
               <w:rPr>
@@ -1732,7 +1765,7 @@
               <w:lang w:val="en-US" w:eastAsia="en-US"/>
             </w:rPr>
           </w:pPr>
-          <w:hyperlink w:anchor="_Toc451087744" w:history="1">
+          <w:hyperlink w:anchor="_Toc451255802" w:history="1">
             <w:r>
               <w:rPr>
                 <w:rStyle w:val="Hyperlink"/>
@@ -1760,7 +1793,7 @@
                 <w:noProof/>
                 <w:webHidden/>
               </w:rPr>
-              <w:instrText xml:space="preserve"> PAGEREF _Toc451087744 \h </w:instrText>
+              <w:instrText xml:space="preserve"> PAGEREF _Toc451255802 \h </w:instrText>
             </w:r>
             <w:r>
               <w:rPr>
@@ -1805,7 +1838,7 @@
               <w:lang w:val="en-US" w:eastAsia="en-US"/>
             </w:rPr>
           </w:pPr>
-          <w:hyperlink w:anchor="_Toc451087745" w:history="1">
+          <w:hyperlink w:anchor="_Toc451255803" w:history="1">
             <w:r>
               <w:rPr>
                 <w:rStyle w:val="Hyperlink"/>
@@ -1833,7 +1866,7 @@
                 <w:noProof/>
                 <w:webHidden/>
               </w:rPr>
-              <w:instrText xml:space="preserve"> PAGEREF _Toc451087745 \h </w:instrText>
+              <w:instrText xml:space="preserve"> PAGEREF _Toc451255803 \h </w:instrText>
             </w:r>
             <w:r>
               <w:rPr>
@@ -1878,7 +1911,7 @@
               <w:lang w:val="en-US" w:eastAsia="en-US"/>
             </w:rPr>
           </w:pPr>
-          <w:hyperlink w:anchor="_Toc451087746" w:history="1">
+          <w:hyperlink w:anchor="_Toc451255804" w:history="1">
             <w:r>
               <w:rPr>
                 <w:rStyle w:val="Hyperlink"/>
@@ -1906,7 +1939,7 @@
                 <w:noProof/>
                 <w:webHidden/>
               </w:rPr>
-              <w:instrText xml:space="preserve"> PAGEREF _Toc451087746 \h </w:instrText>
+              <w:instrText xml:space="preserve"> PAGEREF _Toc451255804 \h </w:instrText>
             </w:r>
             <w:r>
               <w:rPr>
@@ -1951,7 +1984,7 @@
               <w:lang w:val="en-US" w:eastAsia="en-US"/>
             </w:rPr>
           </w:pPr>
-          <w:hyperlink w:anchor="_Toc451087747" w:history="1">
+          <w:hyperlink w:anchor="_Toc451255805" w:history="1">
             <w:r>
               <w:rPr>
                 <w:rStyle w:val="Hyperlink"/>
@@ -1979,7 +2012,7 @@
                 <w:noProof/>
                 <w:webHidden/>
               </w:rPr>
-              <w:instrText xml:space="preserve"> PAGEREF _Toc451087747 \h </w:instrText>
+              <w:instrText xml:space="preserve"> PAGEREF _Toc451255805 \h </w:instrText>
             </w:r>
             <w:r>
               <w:rPr>
@@ -2024,7 +2057,7 @@
               <w:lang w:val="en-US" w:eastAsia="en-US"/>
             </w:rPr>
           </w:pPr>
-          <w:hyperlink w:anchor="_Toc451087748" w:history="1">
+          <w:hyperlink w:anchor="_Toc451255806" w:history="1">
             <w:r>
               <w:rPr>
                 <w:rStyle w:val="Hyperlink"/>
@@ -2052,7 +2085,7 @@
                 <w:noProof/>
                 <w:webHidden/>
               </w:rPr>
-              <w:instrText xml:space="preserve"> PAGEREF _Toc451087748 \h </w:instrText>
+              <w:instrText xml:space="preserve"> PAGEREF _Toc451255806 \h </w:instrText>
             </w:r>
             <w:r>
               <w:rPr>
@@ -2097,7 +2130,7 @@
               <w:lang w:val="en-US" w:eastAsia="en-US"/>
             </w:rPr>
           </w:pPr>
-          <w:hyperlink w:anchor="_Toc451087749" w:history="1">
+          <w:hyperlink w:anchor="_Toc451255807" w:history="1">
             <w:r>
               <w:rPr>
                 <w:rStyle w:val="Hyperlink"/>
@@ -2125,7 +2158,7 @@
                 <w:noProof/>
                 <w:webHidden/>
               </w:rPr>
-              <w:instrText xml:space="preserve"> PAGEREF _Toc451087749 \h </w:instrText>
+              <w:instrText xml:space="preserve"> PAGEREF _Toc451255807 \h </w:instrText>
             </w:r>
             <w:r>
               <w:rPr>
@@ -2170,7 +2203,7 @@
               <w:lang w:val="en-US" w:eastAsia="en-US"/>
             </w:rPr>
           </w:pPr>
-          <w:hyperlink w:anchor="_Toc451087750" w:history="1">
+          <w:hyperlink w:anchor="_Toc451255808" w:history="1">
             <w:r>
               <w:rPr>
                 <w:rStyle w:val="Hyperlink"/>
@@ -2198,7 +2231,7 @@
                 <w:noProof/>
                 <w:webHidden/>
               </w:rPr>
-              <w:instrText xml:space="preserve"> PAGEREF _Toc451087750 \h </w:instrText>
+              <w:instrText xml:space="preserve"> PAGEREF _Toc451255808 \h </w:instrText>
             </w:r>
             <w:r>
               <w:rPr>
@@ -2244,7 +2277,7 @@
               <w:lang w:val="en-US" w:eastAsia="en-US"/>
             </w:rPr>
           </w:pPr>
-          <w:hyperlink w:anchor="_Toc451087751" w:history="1">
+          <w:hyperlink w:anchor="_Toc451255809" w:history="1">
             <w:r>
               <w:rPr>
                 <w:rStyle w:val="Hyperlink"/>
@@ -2288,7 +2321,7 @@
                 <w:noProof/>
                 <w:webHidden/>
               </w:rPr>
-              <w:instrText xml:space="preserve"> PAGEREF _Toc451087751 \h </w:instrText>
+              <w:instrText xml:space="preserve"> PAGEREF _Toc451255809 \h </w:instrText>
             </w:r>
             <w:r>
               <w:rPr>
@@ -2333,7 +2366,7 @@
               <w:lang w:val="en-US" w:eastAsia="en-US"/>
             </w:rPr>
           </w:pPr>
-          <w:hyperlink w:anchor="_Toc451087752" w:history="1">
+          <w:hyperlink w:anchor="_Toc451255810" w:history="1">
             <w:r>
               <w:rPr>
                 <w:rStyle w:val="Hyperlink"/>
@@ -2361,7 +2394,7 @@
                 <w:noProof/>
                 <w:webHidden/>
               </w:rPr>
-              <w:instrText xml:space="preserve"> PAGEREF _Toc451087752 \h </w:instrText>
+              <w:instrText xml:space="preserve"> PAGEREF _Toc451255810 \h </w:instrText>
             </w:r>
             <w:r>
               <w:rPr>
@@ -2406,7 +2439,7 @@
               <w:lang w:val="en-US" w:eastAsia="en-US"/>
             </w:rPr>
           </w:pPr>
-          <w:hyperlink w:anchor="_Toc451087753" w:history="1">
+          <w:hyperlink w:anchor="_Toc451255811" w:history="1">
             <w:r>
               <w:rPr>
                 <w:rStyle w:val="Hyperlink"/>
@@ -2434,7 +2467,7 @@
                 <w:noProof/>
                 <w:webHidden/>
               </w:rPr>
-              <w:instrText xml:space="preserve"> PAGEREF _Toc451087753 \h </w:instrText>
+              <w:instrText xml:space="preserve"> PAGEREF _Toc451255811 \h </w:instrText>
             </w:r>
             <w:r>
               <w:rPr>
@@ -2479,7 +2512,7 @@
               <w:lang w:val="en-US" w:eastAsia="en-US"/>
             </w:rPr>
           </w:pPr>
-          <w:hyperlink w:anchor="_Toc451087754" w:history="1">
+          <w:hyperlink w:anchor="_Toc451255812" w:history="1">
             <w:r>
               <w:rPr>
                 <w:rStyle w:val="Hyperlink"/>
@@ -2507,7 +2540,7 @@
                 <w:noProof/>
                 <w:webHidden/>
               </w:rPr>
-              <w:instrText xml:space="preserve"> PAGEREF _Toc451087754 \h </w:instrText>
+              <w:instrText xml:space="preserve"> PAGEREF _Toc451255812 \h </w:instrText>
             </w:r>
             <w:r>
               <w:rPr>
@@ -2552,7 +2585,7 @@
               <w:lang w:val="en-US" w:eastAsia="en-US"/>
             </w:rPr>
           </w:pPr>
-          <w:hyperlink w:anchor="_Toc451087755" w:history="1">
+          <w:hyperlink w:anchor="_Toc451255813" w:history="1">
             <w:r>
               <w:rPr>
                 <w:rStyle w:val="Hyperlink"/>
@@ -2580,7 +2613,7 @@
                 <w:noProof/>
                 <w:webHidden/>
               </w:rPr>
-              <w:instrText xml:space="preserve"> PAGEREF _Toc451087755 \h </w:instrText>
+              <w:instrText xml:space="preserve"> PAGEREF _Toc451255813 \h </w:instrText>
             </w:r>
             <w:r>
               <w:rPr>
@@ -2625,7 +2658,7 @@
               <w:lang w:val="en-US" w:eastAsia="en-US"/>
             </w:rPr>
           </w:pPr>
-          <w:hyperlink w:anchor="_Toc451087756" w:history="1">
+          <w:hyperlink w:anchor="_Toc451255814" w:history="1">
             <w:r>
               <w:rPr>
                 <w:rStyle w:val="Hyperlink"/>
@@ -2653,7 +2686,7 @@
                 <w:noProof/>
                 <w:webHidden/>
               </w:rPr>
-              <w:instrText xml:space="preserve"> PAGEREF _Toc451087756 \h </w:instrText>
+              <w:instrText xml:space="preserve"> PAGEREF _Toc451255814 \h </w:instrText>
             </w:r>
             <w:r>
               <w:rPr>
@@ -2698,7 +2731,7 @@
               <w:lang w:val="en-US" w:eastAsia="en-US"/>
             </w:rPr>
           </w:pPr>
-          <w:hyperlink w:anchor="_Toc451087757" w:history="1">
+          <w:hyperlink w:anchor="_Toc451255815" w:history="1">
             <w:r>
               <w:rPr>
                 <w:rStyle w:val="Hyperlink"/>
@@ -2726,7 +2759,7 @@
                 <w:noProof/>
                 <w:webHidden/>
               </w:rPr>
-              <w:instrText xml:space="preserve"> PAGEREF _Toc451087757 \h </w:instrText>
+              <w:instrText xml:space="preserve"> PAGEREF _Toc451255815 \h </w:instrText>
             </w:r>
             <w:r>
               <w:rPr>
@@ -2772,7 +2805,7 @@
               <w:lang w:val="en-US" w:eastAsia="en-US"/>
             </w:rPr>
           </w:pPr>
-          <w:hyperlink w:anchor="_Toc451087758" w:history="1">
+          <w:hyperlink w:anchor="_Toc451255816" w:history="1">
             <w:r>
               <w:rPr>
                 <w:rStyle w:val="Hyperlink"/>
@@ -2818,7 +2851,7 @@
                 <w:noProof/>
                 <w:webHidden/>
               </w:rPr>
-              <w:instrText xml:space="preserve"> PAGEREF _Toc451087758 \h </w:instrText>
+              <w:instrText xml:space="preserve"> PAGEREF _Toc451255816 \h </w:instrText>
             </w:r>
             <w:r>
               <w:rPr>
@@ -2864,7 +2897,7 @@
               <w:lang w:val="en-US" w:eastAsia="en-US"/>
             </w:rPr>
           </w:pPr>
-          <w:hyperlink w:anchor="_Toc451087759" w:history="1">
+          <w:hyperlink w:anchor="_Toc451255817" w:history="1">
             <w:r>
               <w:rPr>
                 <w:rStyle w:val="Hyperlink"/>
@@ -2908,7 +2941,7 @@
                 <w:noProof/>
                 <w:webHidden/>
               </w:rPr>
-              <w:instrText xml:space="preserve"> PAGEREF _Toc451087759 \h </w:instrText>
+              <w:instrText xml:space="preserve"> PAGEREF _Toc451255817 \h </w:instrText>
             </w:r>
             <w:r>
               <w:rPr>
@@ -2954,7 +2987,7 @@
               <w:lang w:val="en-US" w:eastAsia="en-US"/>
             </w:rPr>
           </w:pPr>
-          <w:hyperlink w:anchor="_Toc451087760" w:history="1">
+          <w:hyperlink w:anchor="_Toc451255818" w:history="1">
             <w:r>
               <w:rPr>
                 <w:rStyle w:val="Hyperlink"/>
@@ -2998,7 +3031,7 @@
                 <w:noProof/>
                 <w:webHidden/>
               </w:rPr>
-              <w:instrText xml:space="preserve"> PAGEREF _Toc451087760 \h </w:instrText>
+              <w:instrText xml:space="preserve"> PAGEREF _Toc451255818 \h </w:instrText>
             </w:r>
             <w:r>
               <w:rPr>
@@ -3043,7 +3076,7 @@
               <w:lang w:val="en-US" w:eastAsia="en-US"/>
             </w:rPr>
           </w:pPr>
-          <w:hyperlink w:anchor="_Toc451087761" w:history="1">
+          <w:hyperlink w:anchor="_Toc451255819" w:history="1">
             <w:r>
               <w:rPr>
                 <w:rStyle w:val="Hyperlink"/>
@@ -3070,7 +3103,7 @@
                 <w:noProof/>
                 <w:webHidden/>
               </w:rPr>
-              <w:instrText xml:space="preserve"> PAGEREF _Toc451087761 \h </w:instrText>
+              <w:instrText xml:space="preserve"> PAGEREF _Toc451255819 \h </w:instrText>
             </w:r>
             <w:r>
               <w:rPr>
@@ -3116,7 +3149,7 @@
               <w:lang w:val="en-US" w:eastAsia="en-US"/>
             </w:rPr>
           </w:pPr>
-          <w:hyperlink w:anchor="_Toc451087762" w:history="1">
+          <w:hyperlink w:anchor="_Toc451255820" w:history="1">
             <w:r>
               <w:rPr>
                 <w:rStyle w:val="Hyperlink"/>
@@ -3160,7 +3193,7 @@
                 <w:noProof/>
                 <w:webHidden/>
               </w:rPr>
-              <w:instrText xml:space="preserve"> PAGEREF _Toc451087762 \h </w:instrText>
+              <w:instrText xml:space="preserve"> PAGEREF _Toc451255820 \h </w:instrText>
             </w:r>
             <w:r>
               <w:rPr>
@@ -3206,7 +3239,7 @@
               <w:lang w:val="en-US" w:eastAsia="en-US"/>
             </w:rPr>
           </w:pPr>
-          <w:hyperlink w:anchor="_Toc451087763" w:history="1">
+          <w:hyperlink w:anchor="_Toc451255821" w:history="1">
             <w:r>
               <w:rPr>
                 <w:rStyle w:val="Hyperlink"/>
@@ -3250,7 +3283,7 @@
                 <w:noProof/>
                 <w:webHidden/>
               </w:rPr>
-              <w:instrText xml:space="preserve"> PAGEREF _Toc451087763 \h </w:instrText>
+              <w:instrText xml:space="preserve"> PAGEREF _Toc451255821 \h </w:instrText>
             </w:r>
             <w:r>
               <w:rPr>
@@ -3295,7 +3328,7 @@
               <w:lang w:val="en-US" w:eastAsia="en-US"/>
             </w:rPr>
           </w:pPr>
-          <w:hyperlink w:anchor="_Toc451087764" w:history="1">
+          <w:hyperlink w:anchor="_Toc451255822" w:history="1">
             <w:r>
               <w:rPr>
                 <w:rStyle w:val="Hyperlink"/>
@@ -3323,7 +3356,7 @@
                 <w:noProof/>
                 <w:webHidden/>
               </w:rPr>
-              <w:instrText xml:space="preserve"> PAGEREF _Toc451087764 \h </w:instrText>
+              <w:instrText xml:space="preserve"> PAGEREF _Toc451255822 \h </w:instrText>
             </w:r>
             <w:r>
               <w:rPr>
@@ -3369,7 +3402,7 @@
               <w:lang w:val="en-US" w:eastAsia="en-US"/>
             </w:rPr>
           </w:pPr>
-          <w:hyperlink w:anchor="_Toc451087765" w:history="1">
+          <w:hyperlink w:anchor="_Toc451255823" w:history="1">
             <w:r>
               <w:rPr>
                 <w:rStyle w:val="Hyperlink"/>
@@ -3415,7 +3448,7 @@
                 <w:noProof/>
                 <w:webHidden/>
               </w:rPr>
-              <w:instrText xml:space="preserve"> PAGEREF _Toc451087765 \h </w:instrText>
+              <w:instrText xml:space="preserve"> PAGEREF _Toc451255823 \h </w:instrText>
             </w:r>
             <w:r>
               <w:rPr>
@@ -3461,7 +3494,7 @@
               <w:lang w:val="en-US" w:eastAsia="en-US"/>
             </w:rPr>
           </w:pPr>
-          <w:hyperlink w:anchor="_Toc451087766" w:history="1">
+          <w:hyperlink w:anchor="_Toc451255824" w:history="1">
             <w:r>
               <w:rPr>
                 <w:rStyle w:val="Hyperlink"/>
@@ -3505,7 +3538,7 @@
                 <w:noProof/>
                 <w:webHidden/>
               </w:rPr>
-              <w:instrText xml:space="preserve"> PAGEREF _Toc451087766 \h </w:instrText>
+              <w:instrText xml:space="preserve"> PAGEREF _Toc451255824 \h </w:instrText>
             </w:r>
             <w:r>
               <w:rPr>
@@ -3550,7 +3583,7 @@
               <w:lang w:val="en-US" w:eastAsia="en-US"/>
             </w:rPr>
           </w:pPr>
-          <w:hyperlink w:anchor="_Toc451087767" w:history="1">
+          <w:hyperlink w:anchor="_Toc451255825" w:history="1">
             <w:r>
               <w:rPr>
                 <w:rStyle w:val="Hyperlink"/>
@@ -3578,7 +3611,7 @@
                 <w:noProof/>
                 <w:webHidden/>
               </w:rPr>
-              <w:instrText xml:space="preserve"> PAGEREF _Toc451087767 \h </w:instrText>
+              <w:instrText xml:space="preserve"> PAGEREF _Toc451255825 \h </w:instrText>
             </w:r>
             <w:r>
               <w:rPr>
@@ -3623,7 +3656,7 @@
               <w:lang w:val="en-US" w:eastAsia="en-US"/>
             </w:rPr>
           </w:pPr>
-          <w:hyperlink w:anchor="_Toc451087768" w:history="1">
+          <w:hyperlink w:anchor="_Toc451255826" w:history="1">
             <w:r>
               <w:rPr>
                 <w:rStyle w:val="Hyperlink"/>
@@ -3651,7 +3684,7 @@
                 <w:noProof/>
                 <w:webHidden/>
               </w:rPr>
-              <w:instrText xml:space="preserve"> PAGEREF _Toc451087768 \h </w:instrText>
+              <w:instrText xml:space="preserve"> PAGEREF _Toc451255826 \h </w:instrText>
             </w:r>
             <w:r>
               <w:rPr>
@@ -3696,7 +3729,7 @@
               <w:lang w:val="en-US" w:eastAsia="en-US"/>
             </w:rPr>
           </w:pPr>
-          <w:hyperlink w:anchor="_Toc451087769" w:history="1">
+          <w:hyperlink w:anchor="_Toc451255827" w:history="1">
             <w:r>
               <w:rPr>
                 <w:rStyle w:val="Hyperlink"/>
@@ -3724,7 +3757,7 @@
                 <w:noProof/>
                 <w:webHidden/>
               </w:rPr>
-              <w:instrText xml:space="preserve"> PAGEREF _Toc451087769 \h </w:instrText>
+              <w:instrText xml:space="preserve"> PAGEREF _Toc451255827 \h </w:instrText>
             </w:r>
             <w:r>
               <w:rPr>
@@ -3769,7 +3802,7 @@
               <w:lang w:val="en-US" w:eastAsia="en-US"/>
             </w:rPr>
           </w:pPr>
-          <w:hyperlink w:anchor="_Toc451087770" w:history="1">
+          <w:hyperlink w:anchor="_Toc451255828" w:history="1">
             <w:r>
               <w:rPr>
                 <w:rStyle w:val="Hyperlink"/>
@@ -3797,7 +3830,7 @@
                 <w:noProof/>
                 <w:webHidden/>
               </w:rPr>
-              <w:instrText xml:space="preserve"> PAGEREF _Toc451087770 \h </w:instrText>
+              <w:instrText xml:space="preserve"> PAGEREF _Toc451255828 \h </w:instrText>
             </w:r>
             <w:r>
               <w:rPr>
@@ -3843,7 +3876,7 @@
               <w:lang w:val="en-US" w:eastAsia="en-US"/>
             </w:rPr>
           </w:pPr>
-          <w:hyperlink w:anchor="_Toc451087771" w:history="1">
+          <w:hyperlink w:anchor="_Toc451255829" w:history="1">
             <w:r>
               <w:rPr>
                 <w:rStyle w:val="Hyperlink"/>
@@ -3887,7 +3920,7 @@
                 <w:noProof/>
                 <w:webHidden/>
               </w:rPr>
-              <w:instrText xml:space="preserve"> PAGEREF _Toc451087771 \h </w:instrText>
+              <w:instrText xml:space="preserve"> PAGEREF _Toc451255829 \h </w:instrText>
             </w:r>
             <w:r>
               <w:rPr>
@@ -3932,7 +3965,7 @@
               <w:lang w:val="en-US" w:eastAsia="en-US"/>
             </w:rPr>
           </w:pPr>
-          <w:hyperlink w:anchor="_Toc451087772" w:history="1">
+          <w:hyperlink w:anchor="_Toc451255830" w:history="1">
             <w:r>
               <w:rPr>
                 <w:rStyle w:val="Hyperlink"/>
@@ -3959,7 +3992,7 @@
                 <w:noProof/>
                 <w:webHidden/>
               </w:rPr>
-              <w:instrText xml:space="preserve"> PAGEREF _Toc451087772 \h </w:instrText>
+              <w:instrText xml:space="preserve"> PAGEREF _Toc451255830 \h </w:instrText>
             </w:r>
             <w:r>
               <w:rPr>
@@ -4004,7 +4037,7 @@
               <w:lang w:val="en-US" w:eastAsia="en-US"/>
             </w:rPr>
           </w:pPr>
-          <w:hyperlink w:anchor="_Toc451087773" w:history="1">
+          <w:hyperlink w:anchor="_Toc451255831" w:history="1">
             <w:r>
               <w:rPr>
                 <w:rStyle w:val="Hyperlink"/>
@@ -4031,7 +4064,7 @@
                 <w:noProof/>
                 <w:webHidden/>
               </w:rPr>
-              <w:instrText xml:space="preserve"> PAGEREF _Toc451087773 \h </w:instrText>
+              <w:instrText xml:space="preserve"> PAGEREF _Toc451255831 \h </w:instrText>
             </w:r>
             <w:r>
               <w:rPr>
@@ -4077,7 +4110,7 @@
               <w:lang w:val="en-US" w:eastAsia="en-US"/>
             </w:rPr>
           </w:pPr>
-          <w:hyperlink w:anchor="_Toc451087774" w:history="1">
+          <w:hyperlink w:anchor="_Toc451255832" w:history="1">
             <w:r>
               <w:rPr>
                 <w:rStyle w:val="Hyperlink"/>
@@ -4123,7 +4156,7 @@
                 <w:noProof/>
                 <w:webHidden/>
               </w:rPr>
-              <w:instrText xml:space="preserve"> PAGEREF _Toc451087774 \h </w:instrText>
+              <w:instrText xml:space="preserve"> PAGEREF _Toc451255832 \h </w:instrText>
             </w:r>
             <w:r>
               <w:rPr>
@@ -4169,7 +4202,7 @@
               <w:lang w:val="en-US" w:eastAsia="en-US"/>
             </w:rPr>
           </w:pPr>
-          <w:hyperlink w:anchor="_Toc451087775" w:history="1">
+          <w:hyperlink w:anchor="_Toc451255833" w:history="1">
             <w:r>
               <w:rPr>
                 <w:rStyle w:val="Hyperlink"/>
@@ -4213,7 +4246,7 @@
                 <w:noProof/>
                 <w:webHidden/>
               </w:rPr>
-              <w:instrText xml:space="preserve"> PAGEREF _Toc451087775 \h </w:instrText>
+              <w:instrText xml:space="preserve"> PAGEREF _Toc451255833 \h </w:instrText>
             </w:r>
             <w:r>
               <w:rPr>
@@ -4259,7 +4292,7 @@
               <w:lang w:val="en-US" w:eastAsia="en-US"/>
             </w:rPr>
           </w:pPr>
-          <w:hyperlink w:anchor="_Toc451087776" w:history="1">
+          <w:hyperlink w:anchor="_Toc451255834" w:history="1">
             <w:r>
               <w:rPr>
                 <w:rStyle w:val="Hyperlink"/>
@@ -4303,7 +4336,7 @@
                 <w:noProof/>
                 <w:webHidden/>
               </w:rPr>
-              <w:instrText xml:space="preserve"> PAGEREF _Toc451087776 \h </w:instrText>
+              <w:instrText xml:space="preserve"> PAGEREF _Toc451255834 \h </w:instrText>
             </w:r>
             <w:r>
               <w:rPr>
@@ -4348,7 +4381,7 @@
               <w:lang w:val="en-US" w:eastAsia="en-US"/>
             </w:rPr>
           </w:pPr>
-          <w:hyperlink w:anchor="_Toc451087777" w:history="1">
+          <w:hyperlink w:anchor="_Toc451255835" w:history="1">
             <w:r>
               <w:rPr>
                 <w:rStyle w:val="Hyperlink"/>
@@ -4376,7 +4409,7 @@
                 <w:noProof/>
                 <w:webHidden/>
               </w:rPr>
-              <w:instrText xml:space="preserve"> PAGEREF _Toc451087777 \h </w:instrText>
+              <w:instrText xml:space="preserve"> PAGEREF _Toc451255835 \h </w:instrText>
             </w:r>
             <w:r>
               <w:rPr>
@@ -4422,7 +4455,7 @@
               <w:lang w:val="en-US" w:eastAsia="en-US"/>
             </w:rPr>
           </w:pPr>
-          <w:hyperlink w:anchor="_Toc451087778" w:history="1">
+          <w:hyperlink w:anchor="_Toc451255836" w:history="1">
             <w:r>
               <w:rPr>
                 <w:rStyle w:val="Hyperlink"/>
@@ -4466,7 +4499,7 @@
                 <w:noProof/>
                 <w:webHidden/>
               </w:rPr>
-              <w:instrText xml:space="preserve"> PAGEREF _Toc451087778 \h </w:instrText>
+              <w:instrText xml:space="preserve"> PAGEREF _Toc451255836 \h </w:instrText>
             </w:r>
             <w:r>
               <w:rPr>
@@ -4512,7 +4545,7 @@
               <w:lang w:val="en-US" w:eastAsia="en-US"/>
             </w:rPr>
           </w:pPr>
-          <w:hyperlink w:anchor="_Toc451087779" w:history="1">
+          <w:hyperlink w:anchor="_Toc451255837" w:history="1">
             <w:r>
               <w:rPr>
                 <w:rStyle w:val="Hyperlink"/>
@@ -4558,7 +4591,7 @@
                 <w:noProof/>
                 <w:webHidden/>
               </w:rPr>
-              <w:instrText xml:space="preserve"> PAGEREF _Toc451087779 \h </w:instrText>
+              <w:instrText xml:space="preserve"> PAGEREF _Toc451255837 \h </w:instrText>
             </w:r>
             <w:r>
               <w:rPr>
@@ -4604,7 +4637,7 @@
               <w:lang w:val="en-US" w:eastAsia="en-US"/>
             </w:rPr>
           </w:pPr>
-          <w:hyperlink w:anchor="_Toc451087780" w:history="1">
+          <w:hyperlink w:anchor="_Toc451255838" w:history="1">
             <w:r>
               <w:rPr>
                 <w:rStyle w:val="Hyperlink"/>
@@ -4650,7 +4683,7 @@
                 <w:noProof/>
                 <w:webHidden/>
               </w:rPr>
-              <w:instrText xml:space="preserve"> PAGEREF _Toc451087780 \h </w:instrText>
+              <w:instrText xml:space="preserve"> PAGEREF _Toc451255838 \h </w:instrText>
             </w:r>
             <w:r>
               <w:rPr>
@@ -4696,7 +4729,7 @@
               <w:lang w:val="en-US" w:eastAsia="en-US"/>
             </w:rPr>
           </w:pPr>
-          <w:hyperlink w:anchor="_Toc451087781" w:history="1">
+          <w:hyperlink w:anchor="_Toc451255839" w:history="1">
             <w:r>
               <w:rPr>
                 <w:rStyle w:val="Hyperlink"/>
@@ -4742,7 +4775,7 @@
                 <w:noProof/>
                 <w:webHidden/>
               </w:rPr>
-              <w:instrText xml:space="preserve"> PAGEREF _Toc451087781 \h </w:instrText>
+              <w:instrText xml:space="preserve"> PAGEREF _Toc451255839 \h </w:instrText>
             </w:r>
             <w:r>
               <w:rPr>
@@ -4787,7 +4820,7 @@
               <w:lang w:val="en-US" w:eastAsia="en-US"/>
             </w:rPr>
           </w:pPr>
-          <w:hyperlink w:anchor="_Toc451087782" w:history="1">
+          <w:hyperlink w:anchor="_Toc451255840" w:history="1">
             <w:r>
               <w:rPr>
                 <w:rStyle w:val="Hyperlink"/>
@@ -4814,7 +4847,7 @@
                 <w:noProof/>
                 <w:webHidden/>
               </w:rPr>
-              <w:instrText xml:space="preserve"> PAGEREF _Toc451087782 \h </w:instrText>
+              <w:instrText xml:space="preserve"> PAGEREF _Toc451255840 \h </w:instrText>
             </w:r>
             <w:r>
               <w:rPr>
@@ -4860,7 +4893,7 @@
               <w:lang w:val="en-US" w:eastAsia="en-US"/>
             </w:rPr>
           </w:pPr>
-          <w:hyperlink w:anchor="_Toc451087783" w:history="1">
+          <w:hyperlink w:anchor="_Toc451255841" w:history="1">
             <w:r>
               <w:rPr>
                 <w:rStyle w:val="Hyperlink"/>
@@ -4904,7 +4937,7 @@
                 <w:noProof/>
                 <w:webHidden/>
               </w:rPr>
-              <w:instrText xml:space="preserve"> PAGEREF _Toc451087783 \h </w:instrText>
+              <w:instrText xml:space="preserve"> PAGEREF _Toc451255841 \h </w:instrText>
             </w:r>
             <w:r>
               <w:rPr>
@@ -4950,7 +4983,7 @@
               <w:lang w:val="en-US" w:eastAsia="en-US"/>
             </w:rPr>
           </w:pPr>
-          <w:hyperlink w:anchor="_Toc451087784" w:history="1">
+          <w:hyperlink w:anchor="_Toc451255842" w:history="1">
             <w:r>
               <w:rPr>
                 <w:rStyle w:val="Hyperlink"/>
@@ -4994,7 +5027,7 @@
                 <w:noProof/>
                 <w:webHidden/>
               </w:rPr>
-              <w:instrText xml:space="preserve"> PAGEREF _Toc451087784 \h </w:instrText>
+              <w:instrText xml:space="preserve"> PAGEREF _Toc451255842 \h </w:instrText>
             </w:r>
             <w:r>
               <w:rPr>
@@ -5040,7 +5073,7 @@
               <w:lang w:val="en-US" w:eastAsia="en-US"/>
             </w:rPr>
           </w:pPr>
-          <w:hyperlink w:anchor="_Toc451087785" w:history="1">
+          <w:hyperlink w:anchor="_Toc451255843" w:history="1">
             <w:r>
               <w:rPr>
                 <w:rStyle w:val="Hyperlink"/>
@@ -5084,7 +5117,7 @@
                 <w:noProof/>
                 <w:webHidden/>
               </w:rPr>
-              <w:instrText xml:space="preserve"> PAGEREF _Toc451087785 \h </w:instrText>
+              <w:instrText xml:space="preserve"> PAGEREF _Toc451255843 \h </w:instrText>
             </w:r>
             <w:r>
               <w:rPr>
@@ -5130,7 +5163,7 @@
               <w:lang w:val="en-US" w:eastAsia="en-US"/>
             </w:rPr>
           </w:pPr>
-          <w:hyperlink w:anchor="_Toc451087786" w:history="1">
+          <w:hyperlink w:anchor="_Toc451255844" w:history="1">
             <w:r>
               <w:rPr>
                 <w:rStyle w:val="Hyperlink"/>
@@ -5174,7 +5207,7 @@
                 <w:noProof/>
                 <w:webHidden/>
               </w:rPr>
-              <w:instrText xml:space="preserve"> PAGEREF _Toc451087786 \h </w:instrText>
+              <w:instrText xml:space="preserve"> PAGEREF _Toc451255844 \h </w:instrText>
             </w:r>
             <w:r>
               <w:rPr>
@@ -5239,7 +5272,7 @@
       <w:pPr>
         <w:pStyle w:val="Heading1"/>
       </w:pPr>
-      <w:bookmarkStart w:id="3" w:name="_Toc451087731"/>
+      <w:bookmarkStart w:id="3" w:name="_Toc451255789"/>
       <w:r>
         <w:lastRenderedPageBreak/>
         <w:t>Introduction</w:t>
@@ -5256,13 +5289,49 @@
         <w:rPr>
           <w:lang w:val="en-GB"/>
         </w:rPr>
-        <w:t xml:space="preserve">In this thesis a new web application is introduce to visualize the simulation of robot operated car park system. The car movement algorithm is developed by Algorithms &amp; Theory group, a sub-group of Theoretical Computer Science at the University of Tartu led by Dirk Oliver Theis. The objective of the thesis is to find out the best way to present the workings of the mentioned algorithm to </w:t>
-      </w:r>
-      <w:r>
-        <w:rPr>
-          <w:lang w:val="en-GB"/>
-        </w:rPr>
-        <w:t>potential clients of the robot car park system. From this objective, two research questions are formed:</w:t>
+        <w:t>In this thesis a new web application is introduce</w:t>
+      </w:r>
+      <w:r>
+        <w:rPr>
+          <w:lang w:val="en-GB"/>
+        </w:rPr>
+        <w:t>d</w:t>
+      </w:r>
+      <w:r>
+        <w:rPr>
+          <w:lang w:val="en-GB"/>
+        </w:rPr>
+        <w:t xml:space="preserve"> to visualize the simulation of robot operated car park system. The car movement algorithm is developed by Algorithms &amp; Theory group, a sub-group of Theoretical Computer Science at the University of Tartu led by Dirk Oliver Theis. The objective of the thesis is to </w:t>
+      </w:r>
+      <w:r>
+        <w:rPr>
+          <w:lang w:val="en-GB"/>
+        </w:rPr>
+        <w:t xml:space="preserve">identify the best practices </w:t>
+      </w:r>
+      <w:r>
+        <w:rPr>
+          <w:lang w:val="en-GB"/>
+        </w:rPr>
+        <w:t xml:space="preserve">to present the workings of the mentioned algorithm to </w:t>
+      </w:r>
+      <w:r>
+        <w:rPr>
+          <w:lang w:val="en-GB"/>
+        </w:rPr>
+        <w:t xml:space="preserve">potential clients of the robot car park system. </w:t>
+      </w:r>
+      <w:r>
+        <w:rPr>
+          <w:lang w:val="en-GB"/>
+        </w:rPr>
+        <w:t>Two research questions are derived from this objective</w:t>
+      </w:r>
+      <w:r>
+        <w:rPr>
+          <w:lang w:val="en-GB"/>
+        </w:rPr>
+        <w:t>:</w:t>
       </w:r>
     </w:p>
     <w:p>
@@ -5280,7 +5349,19 @@
         <w:rPr>
           <w:lang w:val="en-GB"/>
         </w:rPr>
-        <w:t>What tools and approach to use considering the business needs of the project?</w:t>
+        <w:t>What t</w:t>
+      </w:r>
+      <w:r>
+        <w:rPr>
+          <w:lang w:val="en-GB"/>
+        </w:rPr>
+        <w:t>echnologies</w:t>
+      </w:r>
+      <w:r>
+        <w:rPr>
+          <w:lang w:val="en-GB"/>
+        </w:rPr>
+        <w:t xml:space="preserve"> and approach to use considering the business needs of the project?</w:t>
       </w:r>
     </w:p>
     <w:p>
@@ -5311,18 +5392,96 @@
         <w:rPr>
           <w:lang w:val="en-GB"/>
         </w:rPr>
-        <w:t xml:space="preserve">As the research questions suggest, the main obstacles to overcome are to find the best tool stack and </w:t>
-      </w:r>
-      <w:r>
-        <w:rPr>
-          <w:lang w:val="en-GB"/>
-        </w:rPr>
-        <w:t>approach that satisfy the business needs. Business needs of this project are to have a good way to present the effectiveness of the algorithm to potential enterprise customers. The research description and results for finding the best approach and tools can be found in chapter 4, System architecture.</w:t>
-      </w:r>
-    </w:p>
-    <w:p>
-      <w:r>
-        <w:t>In addition, the thesis tries to answer to the question how to visualize these kind of algorithms the best for interactivity and understandability. This thesis covers the research of finding the most efficient and understandable way to visualize the simulation o</w:t>
+        <w:t xml:space="preserve">As the research questions suggest, the main obstacles to overcome are to find the best </w:t>
+      </w:r>
+      <w:r>
+        <w:rPr>
+          <w:lang w:val="en-GB"/>
+        </w:rPr>
+        <w:t>technology</w:t>
+      </w:r>
+      <w:r>
+        <w:rPr>
+          <w:lang w:val="en-GB"/>
+        </w:rPr>
+        <w:t xml:space="preserve"> stack and </w:t>
+      </w:r>
+      <w:r>
+        <w:rPr>
+          <w:lang w:val="en-GB"/>
+        </w:rPr>
+        <w:t xml:space="preserve">approach that satisfy the business needs. </w:t>
+      </w:r>
+      <w:r>
+        <w:rPr>
+          <w:lang w:val="en-GB"/>
+        </w:rPr>
+        <w:t>Objective</w:t>
+      </w:r>
+      <w:r>
+        <w:rPr>
+          <w:lang w:val="en-GB"/>
+        </w:rPr>
+        <w:t xml:space="preserve"> of this project </w:t>
+      </w:r>
+      <w:r>
+        <w:rPr>
+          <w:lang w:val="en-GB"/>
+        </w:rPr>
+        <w:t xml:space="preserve">is to have an appropriate tool </w:t>
+      </w:r>
+      <w:r>
+        <w:rPr>
+          <w:lang w:val="en-GB"/>
+        </w:rPr>
+        <w:t xml:space="preserve">to present the effectiveness of the algorithm to potential enterprise </w:t>
+      </w:r>
+      <w:r>
+        <w:rPr>
+          <w:lang w:val="en-GB"/>
+        </w:rPr>
+        <w:t>clients</w:t>
+      </w:r>
+      <w:r>
+        <w:rPr>
+          <w:lang w:val="en-GB"/>
+        </w:rPr>
+        <w:t>. The research description and result</w:t>
+      </w:r>
+      <w:r>
+        <w:rPr>
+          <w:lang w:val="en-GB"/>
+        </w:rPr>
+        <w:t xml:space="preserve">s for finding the best approach, </w:t>
+      </w:r>
+      <w:r>
+        <w:rPr>
+          <w:lang w:val="en-GB"/>
+        </w:rPr>
+        <w:t xml:space="preserve">tools </w:t>
+      </w:r>
+      <w:r>
+        <w:rPr>
+          <w:lang w:val="en-GB"/>
+        </w:rPr>
+        <w:t xml:space="preserve">and technologies </w:t>
+      </w:r>
+      <w:r>
+        <w:rPr>
+          <w:lang w:val="en-GB"/>
+        </w:rPr>
+        <w:t>can be found in chapter 4, System architecture.</w:t>
+      </w:r>
+    </w:p>
+    <w:p>
+      <w:r>
+        <w:t xml:space="preserve">In addition, the thesis tries to </w:t>
+      </w:r>
+      <w:r>
+        <w:t>identify the best apprach to visualize car parking, taking into account the comprehensibility of the car and robot movement by users</w:t>
+      </w:r>
+      <w:r>
+        <w:t>. This thesis covers the research of finding the most understandable way to visualize the simulation o</w:t>
       </w:r>
       <w:r>
         <w:t>f robotized car parking system.</w:t>
@@ -5330,18 +5489,17 @@
     </w:p>
     <w:p>
       <w:r>
-        <w:t>Thesis also</w:t>
-      </w:r>
-      <w:r>
-        <w:t xml:space="preserve"> covers the extensive practical work during the development of the web application. This includes the client part of the application, part of server that interfaces with the client and finally, part of server that interfaces with algorithm library. As the library is stateless, the application also has to hold the state of the parking lot in its memory. </w:t>
-      </w:r>
-    </w:p>
-    <w:p>
-      <w:pPr>
-        <w:rPr>
-          <w:lang w:val="en-GB"/>
-        </w:rPr>
-      </w:pPr>
+        <w:t>As a proof of concept, web application is built using the identified tools, technologies and practices. The thesis covers the extensive practical work during the development of the web application, the requirements of the application and validation of the web application’s compliance with the requirements and user experience.</w:t>
+      </w:r>
+    </w:p>
+    <w:p>
+      <w:pPr>
+        <w:rPr>
+          <w:lang w:val="en-GB"/>
+        </w:rPr>
+      </w:pPr>
+      <w:bookmarkStart w:id="4" w:name="_GoBack"/>
+      <w:bookmarkEnd w:id="4"/>
       <w:r>
         <w:t>The findings of the thesis are demonstrated in developing the aforementioned visualization application.</w:t>
       </w:r>
@@ -5350,12 +5508,12 @@
       <w:pPr>
         <w:pStyle w:val="Heading1"/>
       </w:pPr>
-      <w:bookmarkStart w:id="4" w:name="_Toc451087732"/>
+      <w:bookmarkStart w:id="5" w:name="_Toc451255790"/>
       <w:r>
         <w:lastRenderedPageBreak/>
         <w:t>Overview</w:t>
       </w:r>
-      <w:bookmarkEnd w:id="4"/>
+      <w:bookmarkEnd w:id="5"/>
     </w:p>
     <w:p>
       <w:pPr>
@@ -5374,11 +5532,11 @@
       <w:pPr>
         <w:pStyle w:val="Heading2"/>
       </w:pPr>
-      <w:bookmarkStart w:id="5" w:name="_Toc451087733"/>
+      <w:bookmarkStart w:id="6" w:name="_Toc451255791"/>
       <w:r>
         <w:t>Robot car park system</w:t>
       </w:r>
-      <w:bookmarkEnd w:id="5"/>
+      <w:bookmarkEnd w:id="6"/>
     </w:p>
     <w:p>
       <w:pPr>
@@ -5431,7 +5589,6 @@
           <w:id w:val="-2098090634"/>
           <w:citation/>
         </w:sdtPr>
-        <w:sdtEndPr/>
         <w:sdtContent>
           <w:r>
             <w:rPr>
@@ -5909,11 +6066,11 @@
       <w:pPr>
         <w:pStyle w:val="Heading2"/>
       </w:pPr>
-      <w:bookmarkStart w:id="6" w:name="_Toc451087734"/>
+      <w:bookmarkStart w:id="7" w:name="_Toc451255792"/>
       <w:r>
         <w:t>Similar solutions</w:t>
       </w:r>
-      <w:bookmarkEnd w:id="6"/>
+      <w:bookmarkEnd w:id="7"/>
     </w:p>
     <w:p>
       <w:pPr>
@@ -6027,14 +6184,14 @@
           <w:lang w:val="en-GB"/>
         </w:rPr>
       </w:pPr>
-      <w:bookmarkStart w:id="7" w:name="_Toc451087735"/>
+      <w:bookmarkStart w:id="8" w:name="_Toc451255793"/>
       <w:r>
         <w:rPr>
           <w:lang w:val="en-GB"/>
         </w:rPr>
         <w:t>PathFinding.js</w:t>
       </w:r>
-      <w:bookmarkEnd w:id="7"/>
+      <w:bookmarkEnd w:id="8"/>
     </w:p>
     <w:p>
       <w:pPr>
@@ -6126,26 +6283,36 @@
           <w:lang w:val="en-GB"/>
         </w:rPr>
       </w:pPr>
-      <w:bookmarkStart w:id="8" w:name="_Toc451087736"/>
+      <w:bookmarkStart w:id="9" w:name="_Toc451255794"/>
+      <w:proofErr w:type="spellStart"/>
       <w:r>
         <w:rPr>
           <w:lang w:val="en-GB"/>
         </w:rPr>
         <w:t>VisuAlgo</w:t>
       </w:r>
-      <w:bookmarkEnd w:id="8"/>
-    </w:p>
-    <w:p>
-      <w:pPr>
-        <w:rPr>
-          <w:lang w:val="en-GB"/>
-        </w:rPr>
-      </w:pPr>
-      <w:r>
-        <w:rPr>
-          <w:lang w:val="en-GB"/>
-        </w:rPr>
-        <w:t>VisuAlgo is an application that visualizes data structures and algorithms through animation</w:t>
+      <w:bookmarkEnd w:id="9"/>
+      <w:proofErr w:type="spellEnd"/>
+    </w:p>
+    <w:p>
+      <w:pPr>
+        <w:rPr>
+          <w:lang w:val="en-GB"/>
+        </w:rPr>
+      </w:pPr>
+      <w:proofErr w:type="spellStart"/>
+      <w:r>
+        <w:rPr>
+          <w:lang w:val="en-GB"/>
+        </w:rPr>
+        <w:t>VisuAlgo</w:t>
+      </w:r>
+      <w:proofErr w:type="spellEnd"/>
+      <w:r>
+        <w:rPr>
+          <w:lang w:val="en-GB"/>
+        </w:rPr>
+        <w:t xml:space="preserve"> is an application that visualizes data structures and algorithms through animation</w:t>
       </w:r>
       <w:r>
         <w:rPr>
@@ -6172,24 +6339,74 @@
         </w:rPr>
         <w:t xml:space="preserve"> is shown on the screen for better understanding of inner workings of the algorithm. </w:t>
       </w:r>
-      <w:r>
-        <w:rPr>
-          <w:lang w:val="en-GB"/>
-        </w:rPr>
-        <w:t>VisuAlgo has two modes, exploration mode where a user can simply discover the data structures and algorithms that go with them him/herself and e-Lecture mode, where the user will first learn about the data structure and has a tutorial of how to animate the algorithms before actually using them.</w:t>
-      </w:r>
-    </w:p>
-    <w:p>
-      <w:pPr>
-        <w:rPr>
-          <w:lang w:val="en-GB"/>
-        </w:rPr>
-      </w:pPr>
-      <w:r>
-        <w:rPr>
-          <w:lang w:val="en-GB"/>
-        </w:rPr>
-        <w:t xml:space="preserve">The overlapping of RCPS and VisuAlgo functionality is quite small – the only similarity is the abstract algorithm visualization. VisuAlgo is showing the algorithms quite differently from what RCPS has to. The purpose of VisuAlgo is to educate people on how different data structures and algorithm works. The </w:t>
+      <w:proofErr w:type="spellStart"/>
+      <w:r>
+        <w:rPr>
+          <w:lang w:val="en-GB"/>
+        </w:rPr>
+        <w:t>VisuAlgo</w:t>
+      </w:r>
+      <w:proofErr w:type="spellEnd"/>
+      <w:r>
+        <w:rPr>
+          <w:lang w:val="en-GB"/>
+        </w:rPr>
+        <w:t xml:space="preserve"> has two modes, exploration mode where a user can simply discover the data structures and algorithms that go with them him/herself and e-Lecture mode, where the user will first learn about the data structure and has a tutorial of how to animate the algorithms before actually using them.</w:t>
+      </w:r>
+    </w:p>
+    <w:p>
+      <w:pPr>
+        <w:rPr>
+          <w:lang w:val="en-GB"/>
+        </w:rPr>
+      </w:pPr>
+      <w:r>
+        <w:rPr>
+          <w:lang w:val="en-GB"/>
+        </w:rPr>
+        <w:t xml:space="preserve">The overlapping of RCPS and </w:t>
+      </w:r>
+      <w:proofErr w:type="spellStart"/>
+      <w:r>
+        <w:rPr>
+          <w:lang w:val="en-GB"/>
+        </w:rPr>
+        <w:t>VisuAlgo</w:t>
+      </w:r>
+      <w:proofErr w:type="spellEnd"/>
+      <w:r>
+        <w:rPr>
+          <w:lang w:val="en-GB"/>
+        </w:rPr>
+        <w:t xml:space="preserve"> functionality is quite small – the only similarity is the abstract algorithm visualization. </w:t>
+      </w:r>
+      <w:proofErr w:type="spellStart"/>
+      <w:r>
+        <w:rPr>
+          <w:lang w:val="en-GB"/>
+        </w:rPr>
+        <w:t>VisuAlgo</w:t>
+      </w:r>
+      <w:proofErr w:type="spellEnd"/>
+      <w:r>
+        <w:rPr>
+          <w:lang w:val="en-GB"/>
+        </w:rPr>
+        <w:t xml:space="preserve"> is showing the algorithms quite differently from what RCPS has to. The purpose of </w:t>
+      </w:r>
+      <w:proofErr w:type="spellStart"/>
+      <w:r>
+        <w:rPr>
+          <w:lang w:val="en-GB"/>
+        </w:rPr>
+        <w:t>VisuAlgo</w:t>
+      </w:r>
+      <w:proofErr w:type="spellEnd"/>
+      <w:r>
+        <w:rPr>
+          <w:lang w:val="en-GB"/>
+        </w:rPr>
+        <w:t xml:space="preserve"> is to educate people on how different data structures and algorithm works. The </w:t>
       </w:r>
       <w:r>
         <w:rPr>
@@ -6216,18 +6433,17 @@
       <w:pPr>
         <w:pStyle w:val="Heading1"/>
       </w:pPr>
-      <w:bookmarkStart w:id="9" w:name="_Toc164946306"/>
-      <w:bookmarkStart w:id="10" w:name="_Toc164946393"/>
-      <w:bookmarkStart w:id="11" w:name="_Toc164947852"/>
-      <w:bookmarkStart w:id="12" w:name="_Toc164949068"/>
-      <w:bookmarkStart w:id="13" w:name="_Toc162980680"/>
-      <w:bookmarkStart w:id="14" w:name="_Toc164446291"/>
-      <w:bookmarkStart w:id="15" w:name="_Toc164946307"/>
-      <w:bookmarkStart w:id="16" w:name="_Toc164946394"/>
-      <w:bookmarkStart w:id="17" w:name="_Toc164947853"/>
-      <w:bookmarkStart w:id="18" w:name="_Toc164949069"/>
-      <w:bookmarkStart w:id="19" w:name="_Toc451087737"/>
-      <w:bookmarkEnd w:id="9"/>
+      <w:bookmarkStart w:id="10" w:name="_Toc164946306"/>
+      <w:bookmarkStart w:id="11" w:name="_Toc164946393"/>
+      <w:bookmarkStart w:id="12" w:name="_Toc164947852"/>
+      <w:bookmarkStart w:id="13" w:name="_Toc164949068"/>
+      <w:bookmarkStart w:id="14" w:name="_Toc162980680"/>
+      <w:bookmarkStart w:id="15" w:name="_Toc164446291"/>
+      <w:bookmarkStart w:id="16" w:name="_Toc164946307"/>
+      <w:bookmarkStart w:id="17" w:name="_Toc164946394"/>
+      <w:bookmarkStart w:id="18" w:name="_Toc164947853"/>
+      <w:bookmarkStart w:id="19" w:name="_Toc164949069"/>
+      <w:bookmarkStart w:id="20" w:name="_Toc451255795"/>
       <w:bookmarkEnd w:id="10"/>
       <w:bookmarkEnd w:id="11"/>
       <w:bookmarkEnd w:id="12"/>
@@ -6237,21 +6453,22 @@
       <w:bookmarkEnd w:id="16"/>
       <w:bookmarkEnd w:id="17"/>
       <w:bookmarkEnd w:id="18"/>
+      <w:bookmarkEnd w:id="19"/>
       <w:r>
         <w:lastRenderedPageBreak/>
         <w:t>Application requirements</w:t>
       </w:r>
-      <w:bookmarkEnd w:id="19"/>
+      <w:bookmarkEnd w:id="20"/>
     </w:p>
     <w:p>
       <w:pPr>
         <w:pStyle w:val="Heading2"/>
       </w:pPr>
-      <w:bookmarkStart w:id="20" w:name="_Toc451087738"/>
+      <w:bookmarkStart w:id="21" w:name="_Toc451255796"/>
       <w:r>
         <w:t>Non-functional requirements</w:t>
       </w:r>
-      <w:bookmarkEnd w:id="20"/>
+      <w:bookmarkEnd w:id="21"/>
     </w:p>
     <w:p>
       <w:pPr>
@@ -6285,14 +6502,14 @@
           <w:lang w:val="en-GB"/>
         </w:rPr>
       </w:pPr>
-      <w:bookmarkStart w:id="21" w:name="_Toc451087739"/>
+      <w:bookmarkStart w:id="22" w:name="_Toc451255797"/>
       <w:r>
         <w:rPr>
           <w:lang w:val="en-GB"/>
         </w:rPr>
         <w:t>Appearance</w:t>
       </w:r>
-      <w:bookmarkEnd w:id="21"/>
+      <w:bookmarkEnd w:id="22"/>
     </w:p>
     <w:p>
       <w:pPr>
@@ -6314,14 +6531,14 @@
           <w:lang w:val="en-GB"/>
         </w:rPr>
       </w:pPr>
-      <w:bookmarkStart w:id="22" w:name="_Toc451087740"/>
+      <w:bookmarkStart w:id="23" w:name="_Toc451255798"/>
       <w:r>
         <w:rPr>
           <w:lang w:val="en-GB"/>
         </w:rPr>
         <w:t>Scalability</w:t>
       </w:r>
-      <w:bookmarkEnd w:id="22"/>
+      <w:bookmarkEnd w:id="23"/>
     </w:p>
     <w:p>
       <w:pPr>
@@ -6356,14 +6573,14 @@
           <w:lang w:val="en-GB"/>
         </w:rPr>
       </w:pPr>
-      <w:bookmarkStart w:id="23" w:name="_Toc451087741"/>
+      <w:bookmarkStart w:id="24" w:name="_Toc451255799"/>
       <w:r>
         <w:rPr>
           <w:lang w:val="en-GB"/>
         </w:rPr>
         <w:t>Usability</w:t>
       </w:r>
-      <w:bookmarkEnd w:id="23"/>
+      <w:bookmarkEnd w:id="24"/>
     </w:p>
     <w:p>
       <w:pPr>
@@ -6385,14 +6602,14 @@
           <w:lang w:val="en-GB"/>
         </w:rPr>
       </w:pPr>
-      <w:bookmarkStart w:id="24" w:name="_Toc451087742"/>
+      <w:bookmarkStart w:id="25" w:name="_Toc451255800"/>
       <w:r>
         <w:rPr>
           <w:lang w:val="en-GB"/>
         </w:rPr>
         <w:t>Reliability</w:t>
       </w:r>
-      <w:bookmarkEnd w:id="24"/>
+      <w:bookmarkEnd w:id="25"/>
     </w:p>
     <w:p>
       <w:pPr>
@@ -6414,14 +6631,14 @@
           <w:lang w:val="en-GB"/>
         </w:rPr>
       </w:pPr>
-      <w:bookmarkStart w:id="25" w:name="_Toc451087743"/>
+      <w:bookmarkStart w:id="26" w:name="_Toc451255801"/>
       <w:r>
         <w:rPr>
           <w:lang w:val="en-GB"/>
         </w:rPr>
         <w:t>Correctness</w:t>
       </w:r>
-      <w:bookmarkEnd w:id="25"/>
+      <w:bookmarkEnd w:id="26"/>
     </w:p>
     <w:p>
       <w:pPr>
@@ -6455,14 +6672,14 @@
           <w:lang w:val="en-GB"/>
         </w:rPr>
       </w:pPr>
-      <w:bookmarkStart w:id="26" w:name="_Toc451087744"/>
+      <w:bookmarkStart w:id="27" w:name="_Toc451255802"/>
       <w:r>
         <w:rPr>
           <w:lang w:val="en-GB"/>
         </w:rPr>
         <w:t>Durability</w:t>
       </w:r>
-      <w:bookmarkEnd w:id="26"/>
+      <w:bookmarkEnd w:id="27"/>
     </w:p>
     <w:p>
       <w:pPr>
@@ -6484,14 +6701,14 @@
           <w:lang w:val="en-GB"/>
         </w:rPr>
       </w:pPr>
-      <w:bookmarkStart w:id="27" w:name="_Toc451087745"/>
+      <w:bookmarkStart w:id="28" w:name="_Toc451255803"/>
       <w:r>
         <w:rPr>
           <w:lang w:val="en-GB"/>
         </w:rPr>
         <w:t>Efficiency</w:t>
       </w:r>
-      <w:bookmarkEnd w:id="27"/>
+      <w:bookmarkEnd w:id="28"/>
     </w:p>
     <w:p>
       <w:pPr>
@@ -6519,14 +6736,14 @@
           <w:lang w:val="en-GB"/>
         </w:rPr>
       </w:pPr>
-      <w:bookmarkStart w:id="28" w:name="_Toc451087746"/>
+      <w:bookmarkStart w:id="29" w:name="_Toc451255804"/>
       <w:r>
         <w:rPr>
           <w:lang w:val="en-GB"/>
         </w:rPr>
         <w:t>Reusability</w:t>
       </w:r>
-      <w:bookmarkEnd w:id="28"/>
+      <w:bookmarkEnd w:id="29"/>
     </w:p>
     <w:p>
       <w:pPr>
@@ -6593,14 +6810,14 @@
           <w:lang w:val="en-GB"/>
         </w:rPr>
       </w:pPr>
-      <w:bookmarkStart w:id="29" w:name="_Toc451087747"/>
+      <w:bookmarkStart w:id="30" w:name="_Toc451255805"/>
       <w:r>
         <w:rPr>
           <w:lang w:val="en-GB"/>
         </w:rPr>
         <w:t>Extendibility</w:t>
       </w:r>
-      <w:bookmarkEnd w:id="29"/>
+      <w:bookmarkEnd w:id="30"/>
     </w:p>
     <w:p>
       <w:pPr>
@@ -6629,14 +6846,14 @@
           <w:lang w:val="en-GB"/>
         </w:rPr>
       </w:pPr>
-      <w:bookmarkStart w:id="30" w:name="_Toc451087748"/>
+      <w:bookmarkStart w:id="31" w:name="_Toc451255806"/>
       <w:r>
         <w:rPr>
           <w:lang w:val="en-GB"/>
         </w:rPr>
         <w:t>Portability</w:t>
       </w:r>
-      <w:bookmarkEnd w:id="30"/>
+      <w:bookmarkEnd w:id="31"/>
     </w:p>
     <w:p>
       <w:pPr>
@@ -6671,14 +6888,14 @@
           <w:lang w:val="en-GB"/>
         </w:rPr>
       </w:pPr>
-      <w:bookmarkStart w:id="31" w:name="_Toc451087749"/>
+      <w:bookmarkStart w:id="32" w:name="_Toc451255807"/>
       <w:r>
         <w:rPr>
           <w:lang w:val="en-GB"/>
         </w:rPr>
         <w:t>Documentation</w:t>
       </w:r>
-      <w:bookmarkEnd w:id="31"/>
+      <w:bookmarkEnd w:id="32"/>
     </w:p>
     <w:p>
       <w:pPr>
@@ -6700,14 +6917,14 @@
           <w:lang w:val="en-GB"/>
         </w:rPr>
       </w:pPr>
-      <w:bookmarkStart w:id="32" w:name="_Toc451087750"/>
+      <w:bookmarkStart w:id="33" w:name="_Toc451255808"/>
       <w:r>
         <w:rPr>
           <w:lang w:val="en-GB"/>
         </w:rPr>
         <w:t>Installation</w:t>
       </w:r>
-      <w:bookmarkEnd w:id="32"/>
+      <w:bookmarkEnd w:id="33"/>
     </w:p>
     <w:p>
       <w:pPr>
@@ -6747,11 +6964,11 @@
       <w:pPr>
         <w:pStyle w:val="Heading2"/>
       </w:pPr>
-      <w:bookmarkStart w:id="33" w:name="_Toc451087751"/>
+      <w:bookmarkStart w:id="34" w:name="_Toc451255809"/>
       <w:r>
         <w:t>Functional requirements</w:t>
       </w:r>
-      <w:bookmarkEnd w:id="33"/>
+      <w:bookmarkEnd w:id="34"/>
     </w:p>
     <w:p>
       <w:pPr>
@@ -6787,7 +7004,21 @@
         <w:rPr>
           <w:lang w:val="en-GB"/>
         </w:rPr>
-        <w:t xml:space="preserve"> able to read the robroute file format</w:t>
+        <w:t xml:space="preserve"> able to read the </w:t>
+      </w:r>
+      <w:proofErr w:type="spellStart"/>
+      <w:r>
+        <w:rPr>
+          <w:lang w:val="en-GB"/>
+        </w:rPr>
+        <w:t>robroute</w:t>
+      </w:r>
+      <w:proofErr w:type="spellEnd"/>
+      <w:r>
+        <w:rPr>
+          <w:lang w:val="en-GB"/>
+        </w:rPr>
+        <w:t xml:space="preserve"> file format</w:t>
       </w:r>
     </w:p>
     <w:p>
@@ -6817,7 +7048,21 @@
         <w:rPr>
           <w:lang w:val="en-GB"/>
         </w:rPr>
-        <w:t>able to construct parking lot and machines’ instruction from a robroute instruction file.</w:t>
+        <w:t xml:space="preserve">able to construct parking lot and machines’ instruction from a </w:t>
+      </w:r>
+      <w:proofErr w:type="spellStart"/>
+      <w:r>
+        <w:rPr>
+          <w:lang w:val="en-GB"/>
+        </w:rPr>
+        <w:t>robroute</w:t>
+      </w:r>
+      <w:proofErr w:type="spellEnd"/>
+      <w:r>
+        <w:rPr>
+          <w:lang w:val="en-GB"/>
+        </w:rPr>
+        <w:t xml:space="preserve"> instruction file.</w:t>
       </w:r>
     </w:p>
     <w:p>
@@ -6918,26 +7163,48 @@
           <w:lang w:val="en-GB"/>
         </w:rPr>
       </w:pPr>
-      <w:bookmarkStart w:id="34" w:name="_Toc451087752"/>
-      <w:r>
-        <w:rPr>
-          <w:lang w:val="en-GB"/>
-        </w:rPr>
-        <w:t>Application is able to read the robroute file format</w:t>
-      </w:r>
-      <w:bookmarkEnd w:id="34"/>
-    </w:p>
-    <w:p>
-      <w:pPr>
-        <w:rPr>
-          <w:lang w:val="en-GB"/>
-        </w:rPr>
-      </w:pPr>
-      <w:r>
-        <w:rPr>
-          <w:lang w:val="en-GB"/>
-        </w:rPr>
-        <w:t>Robroute file format is the outcome of the robot car park system algorithm. It consists largely of four parts:</w:t>
+      <w:bookmarkStart w:id="35" w:name="_Toc451255810"/>
+      <w:r>
+        <w:rPr>
+          <w:lang w:val="en-GB"/>
+        </w:rPr>
+        <w:t xml:space="preserve">Application is able to read the </w:t>
+      </w:r>
+      <w:proofErr w:type="spellStart"/>
+      <w:r>
+        <w:rPr>
+          <w:lang w:val="en-GB"/>
+        </w:rPr>
+        <w:t>robroute</w:t>
+      </w:r>
+      <w:proofErr w:type="spellEnd"/>
+      <w:r>
+        <w:rPr>
+          <w:lang w:val="en-GB"/>
+        </w:rPr>
+        <w:t xml:space="preserve"> file format</w:t>
+      </w:r>
+      <w:bookmarkEnd w:id="35"/>
+    </w:p>
+    <w:p>
+      <w:pPr>
+        <w:rPr>
+          <w:lang w:val="en-GB"/>
+        </w:rPr>
+      </w:pPr>
+      <w:proofErr w:type="spellStart"/>
+      <w:r>
+        <w:rPr>
+          <w:lang w:val="en-GB"/>
+        </w:rPr>
+        <w:t>Robroute</w:t>
+      </w:r>
+      <w:proofErr w:type="spellEnd"/>
+      <w:r>
+        <w:rPr>
+          <w:lang w:val="en-GB"/>
+        </w:rPr>
+        <w:t xml:space="preserve"> file format is the outcome of the robot car park system algorithm. It consists largely of four parts:</w:t>
       </w:r>
     </w:p>
     <w:p>
@@ -7124,11 +7391,19 @@
           <w:lang w:val="en-GB"/>
         </w:rPr>
       </w:pPr>
-      <w:r>
-        <w:rPr>
-          <w:lang w:val="en-GB"/>
-        </w:rPr>
-        <w:t>onNode state shows what type of car is in the space at this step or if the space is empty.</w:t>
+      <w:proofErr w:type="spellStart"/>
+      <w:r>
+        <w:rPr>
+          <w:lang w:val="en-GB"/>
+        </w:rPr>
+        <w:t>onNode</w:t>
+      </w:r>
+      <w:proofErr w:type="spellEnd"/>
+      <w:r>
+        <w:rPr>
+          <w:lang w:val="en-GB"/>
+        </w:rPr>
+        <w:t xml:space="preserve"> state shows what type of car is in the space at this step or if the space is empty.</w:t>
       </w:r>
     </w:p>
     <w:p>
@@ -7142,11 +7417,19 @@
           <w:lang w:val="en-GB"/>
         </w:rPr>
       </w:pPr>
-      <w:r>
-        <w:rPr>
-          <w:lang w:val="en-GB"/>
-        </w:rPr>
-        <w:t xml:space="preserve">ndStat shows </w:t>
+      <w:proofErr w:type="spellStart"/>
+      <w:r>
+        <w:rPr>
+          <w:lang w:val="en-GB"/>
+        </w:rPr>
+        <w:t>ndStat</w:t>
+      </w:r>
+      <w:proofErr w:type="spellEnd"/>
+      <w:r>
+        <w:rPr>
+          <w:lang w:val="en-GB"/>
+        </w:rPr>
+        <w:t xml:space="preserve"> shows </w:t>
       </w:r>
       <w:r>
         <w:rPr>
@@ -7166,11 +7449,19 @@
           <w:lang w:val="en-GB"/>
         </w:rPr>
       </w:pPr>
-      <w:r>
-        <w:rPr>
-          <w:lang w:val="en-GB"/>
-        </w:rPr>
-        <w:t>rVertical state describes the vertical movement of the robot. It can either lift the car (there are 5 different levels of lifting), drop the car or there might be no vertical movement.</w:t>
+      <w:proofErr w:type="spellStart"/>
+      <w:r>
+        <w:rPr>
+          <w:lang w:val="en-GB"/>
+        </w:rPr>
+        <w:t>rVertical</w:t>
+      </w:r>
+      <w:proofErr w:type="spellEnd"/>
+      <w:r>
+        <w:rPr>
+          <w:lang w:val="en-GB"/>
+        </w:rPr>
+        <w:t xml:space="preserve"> state describes the vertical movement of the robot. It can either lift the car (there are 5 different levels of lifting), drop the car or there might be no vertical movement.</w:t>
       </w:r>
     </w:p>
     <w:p>
@@ -7184,11 +7475,19 @@
           <w:lang w:val="en-GB"/>
         </w:rPr>
       </w:pPr>
-      <w:r>
-        <w:rPr>
-          <w:lang w:val="en-GB"/>
-        </w:rPr>
-        <w:t>rMove state describes the horizontal movement of the robot. It describes the movement in all four possible directions (North, South, East or West), if the robot is moving with or without the car and is it accelerating or already moving.</w:t>
+      <w:proofErr w:type="spellStart"/>
+      <w:r>
+        <w:rPr>
+          <w:lang w:val="en-GB"/>
+        </w:rPr>
+        <w:t>rMove</w:t>
+      </w:r>
+      <w:proofErr w:type="spellEnd"/>
+      <w:r>
+        <w:rPr>
+          <w:lang w:val="en-GB"/>
+        </w:rPr>
+        <w:t xml:space="preserve"> state describes the horizontal movement of the robot. It describes the movement in all four possible directions (North, South, East or West), if the robot is moving with or without the car and is it accelerating or already moving.</w:t>
       </w:r>
     </w:p>
     <w:p>
@@ -7198,39 +7497,81 @@
           <w:lang w:val="en-GB"/>
         </w:rPr>
       </w:pPr>
-      <w:bookmarkStart w:id="35" w:name="_Toc451087753"/>
-      <w:r>
-        <w:rPr>
-          <w:lang w:val="en-GB"/>
-        </w:rPr>
-        <w:t>Application is able to construct parking lot and machines’ instructions from a robroute instruction file</w:t>
-      </w:r>
-      <w:bookmarkEnd w:id="35"/>
-    </w:p>
-    <w:p>
-      <w:pPr>
-        <w:rPr>
-          <w:lang w:val="en-GB"/>
-        </w:rPr>
-      </w:pPr>
-      <w:r>
-        <w:rPr>
-          <w:lang w:val="en-GB"/>
-        </w:rPr>
-        <w:t>As mentioned before, the robroute file includes the width and height of the parking lot and the layout of parking lot. The parking spaces have to be given coordinates in a grid (x and y coordinates). Also, the different types of parking spaces have to be considered as there might be cases where the parking lot is not perfect rectangle without any obstructions in the middle.</w:t>
-      </w:r>
-    </w:p>
-    <w:p>
-      <w:pPr>
-        <w:rPr>
-          <w:lang w:val="en-GB"/>
-        </w:rPr>
-      </w:pPr>
-      <w:r>
-        <w:rPr>
-          <w:lang w:val="en-GB"/>
-        </w:rPr>
-        <w:t xml:space="preserve">The instructions in robroute file are generated by C++ algorithm which uses bitwise addition to characters for differentiating the states. The states need to be converted back from characters to meaningful state enumeration. </w:t>
+      <w:bookmarkStart w:id="36" w:name="_Toc451255811"/>
+      <w:r>
+        <w:rPr>
+          <w:lang w:val="en-GB"/>
+        </w:rPr>
+        <w:t xml:space="preserve">Application is able to construct parking lot and machines’ instructions from a </w:t>
+      </w:r>
+      <w:proofErr w:type="spellStart"/>
+      <w:r>
+        <w:rPr>
+          <w:lang w:val="en-GB"/>
+        </w:rPr>
+        <w:t>robroute</w:t>
+      </w:r>
+      <w:proofErr w:type="spellEnd"/>
+      <w:r>
+        <w:rPr>
+          <w:lang w:val="en-GB"/>
+        </w:rPr>
+        <w:t xml:space="preserve"> instruction file</w:t>
+      </w:r>
+      <w:bookmarkEnd w:id="36"/>
+    </w:p>
+    <w:p>
+      <w:pPr>
+        <w:rPr>
+          <w:lang w:val="en-GB"/>
+        </w:rPr>
+      </w:pPr>
+      <w:r>
+        <w:rPr>
+          <w:lang w:val="en-GB"/>
+        </w:rPr>
+        <w:t xml:space="preserve">As mentioned before, the </w:t>
+      </w:r>
+      <w:proofErr w:type="spellStart"/>
+      <w:r>
+        <w:rPr>
+          <w:lang w:val="en-GB"/>
+        </w:rPr>
+        <w:t>robroute</w:t>
+      </w:r>
+      <w:proofErr w:type="spellEnd"/>
+      <w:r>
+        <w:rPr>
+          <w:lang w:val="en-GB"/>
+        </w:rPr>
+        <w:t xml:space="preserve"> file includes the width and height of the parking lot and the layout of parking lot. The parking spaces have to be given coordinates in a grid (x and y coordinates). Also, the different types of parking spaces have to be considered as there might be cases where the parking lot is not perfect rectangle without any obstructions in the middle.</w:t>
+      </w:r>
+    </w:p>
+    <w:p>
+      <w:pPr>
+        <w:rPr>
+          <w:lang w:val="en-GB"/>
+        </w:rPr>
+      </w:pPr>
+      <w:r>
+        <w:rPr>
+          <w:lang w:val="en-GB"/>
+        </w:rPr>
+        <w:t xml:space="preserve">The instructions in </w:t>
+      </w:r>
+      <w:proofErr w:type="spellStart"/>
+      <w:r>
+        <w:rPr>
+          <w:lang w:val="en-GB"/>
+        </w:rPr>
+        <w:t>robroute</w:t>
+      </w:r>
+      <w:proofErr w:type="spellEnd"/>
+      <w:r>
+        <w:rPr>
+          <w:lang w:val="en-GB"/>
+        </w:rPr>
+        <w:t xml:space="preserve"> file are generated by C++ algorithm which uses bitwise addition to characters for differentiating the states. The states need to be converted back from characters to meaningful state enumeration. </w:t>
       </w:r>
     </w:p>
     <w:p>
@@ -7260,7 +7601,7 @@
           <w:lang w:val="en-GB"/>
         </w:rPr>
       </w:pPr>
-      <w:bookmarkStart w:id="36" w:name="_Toc451087754"/>
+      <w:bookmarkStart w:id="37" w:name="_Toc451255812"/>
       <w:r>
         <w:rPr>
           <w:lang w:val="en-GB"/>
@@ -7279,7 +7620,7 @@
         </w:rPr>
         <w:t>ate of the simulation</w:t>
       </w:r>
-      <w:bookmarkEnd w:id="36"/>
+      <w:bookmarkEnd w:id="37"/>
     </w:p>
     <w:p>
       <w:pPr>
@@ -7312,14 +7653,14 @@
           <w:lang w:val="en-GB"/>
         </w:rPr>
       </w:pPr>
-      <w:bookmarkStart w:id="37" w:name="_Toc451087755"/>
+      <w:bookmarkStart w:id="38" w:name="_Toc451255813"/>
       <w:r>
         <w:rPr>
           <w:lang w:val="en-GB"/>
         </w:rPr>
         <w:t>Application is visualizing the simulation of the algorithm</w:t>
       </w:r>
-      <w:bookmarkEnd w:id="37"/>
+      <w:bookmarkEnd w:id="38"/>
     </w:p>
     <w:p>
       <w:pPr>
@@ -7348,14 +7689,14 @@
           <w:lang w:val="en-GB"/>
         </w:rPr>
       </w:pPr>
-      <w:bookmarkStart w:id="38" w:name="_Toc451087756"/>
+      <w:bookmarkStart w:id="39" w:name="_Toc451255814"/>
       <w:r>
         <w:rPr>
           <w:lang w:val="en-GB"/>
         </w:rPr>
         <w:t>Application is able to scale accordingly to parking lot and viewport size</w:t>
       </w:r>
-      <w:bookmarkEnd w:id="38"/>
+      <w:bookmarkEnd w:id="39"/>
     </w:p>
     <w:p>
       <w:pPr>
@@ -7384,7 +7725,7 @@
           <w:lang w:val="en-GB"/>
         </w:rPr>
       </w:pPr>
-      <w:bookmarkStart w:id="39" w:name="_Toc451087757"/>
+      <w:bookmarkStart w:id="40" w:name="_Toc451255815"/>
       <w:r>
         <w:rPr>
           <w:lang w:val="en-GB"/>
@@ -7392,7 +7733,7 @@
         <w:lastRenderedPageBreak/>
         <w:t>User is able to choose the parking lot layout to visualize from application</w:t>
       </w:r>
-      <w:bookmarkEnd w:id="39"/>
+      <w:bookmarkEnd w:id="40"/>
     </w:p>
     <w:p>
       <w:pPr>
@@ -7411,12 +7752,12 @@
       <w:pPr>
         <w:pStyle w:val="Heading1"/>
       </w:pPr>
-      <w:bookmarkStart w:id="40" w:name="_Toc451087758"/>
+      <w:bookmarkStart w:id="41" w:name="_Toc451255816"/>
       <w:r>
         <w:lastRenderedPageBreak/>
         <w:t>System architecture</w:t>
       </w:r>
-      <w:bookmarkEnd w:id="40"/>
+      <w:bookmarkEnd w:id="41"/>
     </w:p>
     <w:p>
       <w:r>
@@ -7464,21 +7805,21 @@
       <w:pPr>
         <w:pStyle w:val="Heading2"/>
       </w:pPr>
-      <w:bookmarkStart w:id="41" w:name="_Toc451087759"/>
+      <w:bookmarkStart w:id="42" w:name="_Toc451255817"/>
       <w:r>
         <w:t>Architecture overview</w:t>
       </w:r>
-      <w:bookmarkEnd w:id="41"/>
+      <w:bookmarkEnd w:id="42"/>
     </w:p>
     <w:p>
       <w:pPr>
         <w:pStyle w:val="Heading2"/>
       </w:pPr>
-      <w:bookmarkStart w:id="42" w:name="_Toc451087760"/>
+      <w:bookmarkStart w:id="43" w:name="_Toc451255818"/>
       <w:r>
         <w:t>Server side platform selection</w:t>
       </w:r>
-      <w:bookmarkEnd w:id="42"/>
+      <w:bookmarkEnd w:id="43"/>
     </w:p>
     <w:p>
       <w:r>
@@ -7506,7 +7847,6 @@
           <w:id w:val="767431855"/>
           <w:citation/>
         </w:sdtPr>
-        <w:sdtEndPr/>
         <w:sdtContent>
           <w:r>
             <w:fldChar w:fldCharType="begin"/>
@@ -7550,7 +7890,6 @@
           <w:id w:val="2032059615"/>
           <w:citation/>
         </w:sdtPr>
-        <w:sdtEndPr/>
         <w:sdtContent>
           <w:r>
             <w:fldChar w:fldCharType="begin"/>
@@ -7636,7 +7975,6 @@
           <w:id w:val="2068760787"/>
           <w:citation/>
         </w:sdtPr>
-        <w:sdtEndPr/>
         <w:sdtContent>
           <w:r>
             <w:fldChar w:fldCharType="begin"/>
@@ -7671,7 +8009,6 @@
           <w:id w:val="107171608"/>
           <w:citation/>
         </w:sdtPr>
-        <w:sdtEndPr/>
         <w:sdtContent>
           <w:r>
             <w:fldChar w:fldCharType="begin"/>
@@ -7719,23 +8056,51 @@
       <w:pPr>
         <w:pStyle w:val="Heading3"/>
       </w:pPr>
-      <w:bookmarkStart w:id="43" w:name="_Toc451087761"/>
+      <w:bookmarkStart w:id="44" w:name="_Toc451255819"/>
       <w:r>
         <w:t>Python web framework selection</w:t>
       </w:r>
-      <w:bookmarkEnd w:id="43"/>
-    </w:p>
-    <w:p>
-      <w:pPr>
-        <w:rPr>
-          <w:lang w:val="en-GB"/>
-        </w:rPr>
-      </w:pPr>
-      <w:r>
-        <w:rPr>
-          <w:lang w:val="en-GB"/>
-        </w:rPr>
-        <w:t>Choosing the right web framework for the application can be troublesome as there are so many different frameworks available. As the application does not need much in terms of web server capabilities itself, the non full-stack frameworks will suit the best. Three of most popular ones are compared: Bottle, CherryPy and Flask.</w:t>
+      <w:bookmarkEnd w:id="44"/>
+    </w:p>
+    <w:p>
+      <w:pPr>
+        <w:rPr>
+          <w:lang w:val="en-GB"/>
+        </w:rPr>
+      </w:pPr>
+      <w:r>
+        <w:rPr>
+          <w:lang w:val="en-GB"/>
+        </w:rPr>
+        <w:t xml:space="preserve">Choosing the right web framework for the application can be troublesome as there are so many different frameworks available. As the application does not need much in terms of web server capabilities itself, the </w:t>
+      </w:r>
+      <w:proofErr w:type="spellStart"/>
+      <w:r>
+        <w:rPr>
+          <w:lang w:val="en-GB"/>
+        </w:rPr>
+        <w:t>non full</w:t>
+      </w:r>
+      <w:proofErr w:type="spellEnd"/>
+      <w:r>
+        <w:rPr>
+          <w:lang w:val="en-GB"/>
+        </w:rPr>
+        <w:t xml:space="preserve">-stack frameworks will suit the best. Three of most popular ones are compared: Bottle, </w:t>
+      </w:r>
+      <w:proofErr w:type="spellStart"/>
+      <w:r>
+        <w:rPr>
+          <w:lang w:val="en-GB"/>
+        </w:rPr>
+        <w:t>CherryPy</w:t>
+      </w:r>
+      <w:proofErr w:type="spellEnd"/>
+      <w:r>
+        <w:rPr>
+          <w:lang w:val="en-GB"/>
+        </w:rPr>
+        <w:t xml:space="preserve"> and Flask.</w:t>
       </w:r>
     </w:p>
     <w:p>
@@ -7775,7 +8140,21 @@
         <w:rPr>
           <w:lang w:val="en-GB"/>
         </w:rPr>
-        <w:t xml:space="preserve">1 2009 by Marcel Hellkamp. It is easy to use, has built-in template engine, Support for JSON client data and can be extended with different plugins. </w:t>
+        <w:t xml:space="preserve">1 2009 by Marcel </w:t>
+      </w:r>
+      <w:proofErr w:type="spellStart"/>
+      <w:r>
+        <w:rPr>
+          <w:lang w:val="en-GB"/>
+        </w:rPr>
+        <w:t>Hellkamp</w:t>
+      </w:r>
+      <w:proofErr w:type="spellEnd"/>
+      <w:r>
+        <w:rPr>
+          <w:lang w:val="en-GB"/>
+        </w:rPr>
+        <w:t xml:space="preserve">. It is easy to use, has built-in template engine, Support for JSON client data and can be extended with different plugins. </w:t>
       </w:r>
       <w:sdt>
         <w:sdtPr>
@@ -7785,7 +8164,6 @@
           <w:id w:val="971867976"/>
           <w:citation/>
         </w:sdtPr>
-        <w:sdtEndPr/>
         <w:sdtContent>
           <w:r>
             <w:rPr>
@@ -7837,24 +8215,48 @@
           <w:lang w:val="en-GB"/>
         </w:rPr>
       </w:pPr>
+      <w:proofErr w:type="spellStart"/>
       <w:r>
         <w:rPr>
           <w:lang w:val="en-GB"/>
         </w:rPr>
         <w:t>CherryPy</w:t>
       </w:r>
-    </w:p>
-    <w:p>
-      <w:pPr>
-        <w:rPr>
-          <w:lang w:val="en-GB"/>
-        </w:rPr>
-      </w:pPr>
-      <w:r>
-        <w:rPr>
-          <w:lang w:val="en-GB"/>
-        </w:rPr>
-        <w:t xml:space="preserve">CherryPy is an object-oriented web framework for Python. It has a flexible plugin system, powerful configuration system, reliable WSGI thread-pooled webserver amongst other features. CherryPy has been available over ten years and is open-source project. </w:t>
+      <w:proofErr w:type="spellEnd"/>
+    </w:p>
+    <w:p>
+      <w:pPr>
+        <w:rPr>
+          <w:lang w:val="en-GB"/>
+        </w:rPr>
+      </w:pPr>
+      <w:proofErr w:type="spellStart"/>
+      <w:r>
+        <w:rPr>
+          <w:lang w:val="en-GB"/>
+        </w:rPr>
+        <w:t>CherryPy</w:t>
+      </w:r>
+      <w:proofErr w:type="spellEnd"/>
+      <w:r>
+        <w:rPr>
+          <w:lang w:val="en-GB"/>
+        </w:rPr>
+        <w:t xml:space="preserve"> is an object-oriented web framework for Python. It has a flexible plugin system, powerful configuration system, reliable WSGI thread-pooled webserver amongst other features. </w:t>
+      </w:r>
+      <w:proofErr w:type="spellStart"/>
+      <w:r>
+        <w:rPr>
+          <w:lang w:val="en-GB"/>
+        </w:rPr>
+        <w:t>CherryPy</w:t>
+      </w:r>
+      <w:proofErr w:type="spellEnd"/>
+      <w:r>
+        <w:rPr>
+          <w:lang w:val="en-GB"/>
+        </w:rPr>
+        <w:t xml:space="preserve"> has been available over ten years and is open-source project. </w:t>
       </w:r>
       <w:sdt>
         <w:sdtPr>
@@ -7864,7 +8266,6 @@
           <w:id w:val="51352976"/>
           <w:citation/>
         </w:sdtPr>
-        <w:sdtEndPr/>
         <w:sdtContent>
           <w:r>
             <w:rPr>
@@ -7927,7 +8328,35 @@
         <w:rPr>
           <w:lang w:val="en-GB"/>
         </w:rPr>
-        <w:t xml:space="preserve">Flask is a micro framework for Python that is based on Wekzeug and Jinja 2. </w:t>
+        <w:t xml:space="preserve">Flask is a micro framework for Python that is based on </w:t>
+      </w:r>
+      <w:proofErr w:type="spellStart"/>
+      <w:r>
+        <w:rPr>
+          <w:lang w:val="en-GB"/>
+        </w:rPr>
+        <w:t>Wekzeug</w:t>
+      </w:r>
+      <w:proofErr w:type="spellEnd"/>
+      <w:r>
+        <w:rPr>
+          <w:lang w:val="en-GB"/>
+        </w:rPr>
+        <w:t xml:space="preserve"> and </w:t>
+      </w:r>
+      <w:proofErr w:type="spellStart"/>
+      <w:r>
+        <w:rPr>
+          <w:lang w:val="en-GB"/>
+        </w:rPr>
+        <w:t>Jinja</w:t>
+      </w:r>
+      <w:proofErr w:type="spellEnd"/>
+      <w:r>
+        <w:rPr>
+          <w:lang w:val="en-GB"/>
+        </w:rPr>
+        <w:t xml:space="preserve"> 2. </w:t>
       </w:r>
       <w:r>
         <w:rPr>
@@ -7943,7 +8372,6 @@
           <w:id w:val="1959609125"/>
           <w:citation/>
         </w:sdtPr>
-        <w:sdtEndPr/>
         <w:sdtContent>
           <w:r>
             <w:rPr>
@@ -7999,11 +8427,11 @@
       <w:pPr>
         <w:pStyle w:val="Heading2"/>
       </w:pPr>
-      <w:bookmarkStart w:id="44" w:name="_Toc451087762"/>
+      <w:bookmarkStart w:id="45" w:name="_Toc451255820"/>
       <w:r>
         <w:t>Data object transmitting standards</w:t>
       </w:r>
-      <w:bookmarkEnd w:id="44"/>
+      <w:bookmarkEnd w:id="45"/>
     </w:p>
     <w:p>
       <w:r>
@@ -8014,7 +8442,6 @@
           <w:id w:val="-507989767"/>
           <w:citation/>
         </w:sdtPr>
-        <w:sdtEndPr/>
         <w:sdtContent>
           <w:r>
             <w:fldChar w:fldCharType="begin"/>
@@ -8084,7 +8511,35 @@
         <w:rPr>
           <w:lang w:val="en-GB"/>
         </w:rPr>
-        <w:t>&lt;firstname&gt;Suido&lt;/firstname&gt;</w:t>
+        <w:t>&lt;</w:t>
+      </w:r>
+      <w:proofErr w:type="spellStart"/>
+      <w:r>
+        <w:rPr>
+          <w:lang w:val="en-GB"/>
+        </w:rPr>
+        <w:t>firstname</w:t>
+      </w:r>
+      <w:proofErr w:type="spellEnd"/>
+      <w:r>
+        <w:rPr>
+          <w:lang w:val="en-GB"/>
+        </w:rPr>
+        <w:t>&gt;Suido&lt;/</w:t>
+      </w:r>
+      <w:proofErr w:type="spellStart"/>
+      <w:r>
+        <w:rPr>
+          <w:lang w:val="en-GB"/>
+        </w:rPr>
+        <w:t>firstname</w:t>
+      </w:r>
+      <w:proofErr w:type="spellEnd"/>
+      <w:r>
+        <w:rPr>
+          <w:lang w:val="en-GB"/>
+        </w:rPr>
+        <w:t>&gt;</w:t>
       </w:r>
     </w:p>
     <w:p>
@@ -8107,7 +8562,35 @@
         <w:rPr>
           <w:lang w:val="en-GB"/>
         </w:rPr>
-        <w:t>&lt;lastname&gt;Valli&lt;/lastname&gt;</w:t>
+        <w:t>&lt;</w:t>
+      </w:r>
+      <w:proofErr w:type="spellStart"/>
+      <w:r>
+        <w:rPr>
+          <w:lang w:val="en-GB"/>
+        </w:rPr>
+        <w:t>lastname</w:t>
+      </w:r>
+      <w:proofErr w:type="spellEnd"/>
+      <w:r>
+        <w:rPr>
+          <w:lang w:val="en-GB"/>
+        </w:rPr>
+        <w:t>&gt;Valli&lt;/</w:t>
+      </w:r>
+      <w:proofErr w:type="spellStart"/>
+      <w:r>
+        <w:rPr>
+          <w:lang w:val="en-GB"/>
+        </w:rPr>
+        <w:t>lastname</w:t>
+      </w:r>
+      <w:proofErr w:type="spellEnd"/>
+      <w:r>
+        <w:rPr>
+          <w:lang w:val="en-GB"/>
+        </w:rPr>
+        <w:t>&gt;</w:t>
       </w:r>
       <w:r>
         <w:rPr>
@@ -8187,7 +8670,21 @@
         <w:rPr>
           <w:lang w:val="en-GB"/>
         </w:rPr>
-        <w:t>“firstname”: “Suido”,</w:t>
+        <w:t>“</w:t>
+      </w:r>
+      <w:proofErr w:type="spellStart"/>
+      <w:r>
+        <w:rPr>
+          <w:lang w:val="en-GB"/>
+        </w:rPr>
+        <w:t>firstname</w:t>
+      </w:r>
+      <w:proofErr w:type="spellEnd"/>
+      <w:r>
+        <w:rPr>
+          <w:lang w:val="en-GB"/>
+        </w:rPr>
+        <w:t>”: “Suido”,</w:t>
       </w:r>
     </w:p>
     <w:p>
@@ -8201,7 +8698,21 @@
         <w:rPr>
           <w:lang w:val="en-GB"/>
         </w:rPr>
-        <w:t>“lastname”: “Valli”</w:t>
+        <w:t>“</w:t>
+      </w:r>
+      <w:proofErr w:type="spellStart"/>
+      <w:r>
+        <w:rPr>
+          <w:lang w:val="en-GB"/>
+        </w:rPr>
+        <w:t>lastname</w:t>
+      </w:r>
+      <w:proofErr w:type="spellEnd"/>
+      <w:r>
+        <w:rPr>
+          <w:lang w:val="en-GB"/>
+        </w:rPr>
+        <w:t>”: “Valli”</w:t>
       </w:r>
     </w:p>
     <w:p>
@@ -8253,7 +8764,6 @@
           <w:id w:val="-1522550143"/>
           <w:citation/>
         </w:sdtPr>
-        <w:sdtEndPr/>
         <w:sdtContent>
           <w:r>
             <w:fldChar w:fldCharType="begin"/>
@@ -8294,11 +8804,11 @@
       <w:pPr>
         <w:pStyle w:val="Heading2"/>
       </w:pPr>
-      <w:bookmarkStart w:id="45" w:name="_Toc451087763"/>
+      <w:bookmarkStart w:id="46" w:name="_Toc451255821"/>
       <w:r>
         <w:t>Client side platform selection</w:t>
       </w:r>
-      <w:bookmarkEnd w:id="45"/>
+      <w:bookmarkEnd w:id="46"/>
     </w:p>
     <w:p>
       <w:r>
@@ -8318,7 +8828,6 @@
           <w:id w:val="-1452462157"/>
           <w:citation/>
         </w:sdtPr>
-        <w:sdtEndPr/>
         <w:sdtContent>
           <w:r>
             <w:fldChar w:fldCharType="begin"/>
@@ -8357,7 +8866,6 @@
           <w:id w:val="924224726"/>
           <w:citation/>
         </w:sdtPr>
-        <w:sdtEndPr/>
         <w:sdtContent>
           <w:r>
             <w:fldChar w:fldCharType="begin"/>
@@ -8396,7 +8904,6 @@
           <w:id w:val="1195883696"/>
           <w:citation/>
         </w:sdtPr>
-        <w:sdtEndPr/>
         <w:sdtContent>
           <w:r>
             <w:fldChar w:fldCharType="begin"/>
@@ -8435,14 +8942,14 @@
           <w:lang w:val="en-GB"/>
         </w:rPr>
       </w:pPr>
-      <w:bookmarkStart w:id="46" w:name="_Toc451087764"/>
+      <w:bookmarkStart w:id="47" w:name="_Toc451255822"/>
       <w:r>
         <w:rPr>
           <w:lang w:val="en-GB"/>
         </w:rPr>
         <w:t>JavaScript Libraries</w:t>
       </w:r>
-      <w:bookmarkEnd w:id="46"/>
+      <w:bookmarkEnd w:id="47"/>
     </w:p>
     <w:p>
       <w:r>
@@ -8458,7 +8965,6 @@
           <w:id w:val="560294999"/>
           <w:citation/>
         </w:sdtPr>
-        <w:sdtEndPr/>
         <w:sdtContent>
           <w:r>
             <w:fldChar w:fldCharType="begin"/>
@@ -8568,12 +9074,12 @@
       <w:pPr>
         <w:pStyle w:val="Heading1"/>
       </w:pPr>
-      <w:bookmarkStart w:id="47" w:name="_Toc451087765"/>
+      <w:bookmarkStart w:id="48" w:name="_Toc451255823"/>
       <w:r>
         <w:lastRenderedPageBreak/>
         <w:t>Application overview</w:t>
       </w:r>
-      <w:bookmarkEnd w:id="47"/>
+      <w:bookmarkEnd w:id="48"/>
     </w:p>
     <w:p>
       <w:pPr>
@@ -8718,11 +9224,11 @@
       <w:pPr>
         <w:pStyle w:val="Heading2"/>
       </w:pPr>
-      <w:bookmarkStart w:id="48" w:name="_Toc451087766"/>
+      <w:bookmarkStart w:id="49" w:name="_Toc451255824"/>
       <w:r>
         <w:t>Application flow</w:t>
       </w:r>
-      <w:bookmarkEnd w:id="48"/>
+      <w:bookmarkEnd w:id="49"/>
     </w:p>
     <w:p>
       <w:pPr>
@@ -8731,14 +9237,14 @@
           <w:lang w:val="en-GB"/>
         </w:rPr>
       </w:pPr>
-      <w:bookmarkStart w:id="49" w:name="_Toc451087767"/>
+      <w:bookmarkStart w:id="50" w:name="_Toc451255825"/>
       <w:r>
         <w:rPr>
           <w:lang w:val="en-GB"/>
         </w:rPr>
         <w:t>Rendering the index page</w:t>
       </w:r>
-      <w:bookmarkEnd w:id="49"/>
+      <w:bookmarkEnd w:id="50"/>
     </w:p>
     <w:p>
       <w:pPr>
@@ -8882,13 +9388,27 @@
         <w:rPr>
           <w:lang w:val="en-GB"/>
         </w:rPr>
-        <w:t xml:space="preserve">scenarios are held in </w:t>
+        <w:t xml:space="preserve">scenarios are held </w:t>
+      </w:r>
+      <w:proofErr w:type="gramStart"/>
+      <w:r>
+        <w:rPr>
+          <w:lang w:val="en-GB"/>
+        </w:rPr>
+        <w:t xml:space="preserve">in </w:t>
       </w:r>
       <w:r>
         <w:rPr>
           <w:rStyle w:val="KoodinideChar"/>
         </w:rPr>
-        <w:t>./Examples</w:t>
+        <w:t>.</w:t>
+      </w:r>
+      <w:proofErr w:type="gramEnd"/>
+      <w:r>
+        <w:rPr>
+          <w:rStyle w:val="KoodinideChar"/>
+        </w:rPr>
+        <w:t>/Examples</w:t>
       </w:r>
       <w:r>
         <w:rPr>
@@ -8918,7 +9438,21 @@
         <w:rPr>
           <w:rStyle w:val="KoodinideChar"/>
         </w:rPr>
-        <w:t>get_json_route_list()</w:t>
+        <w:t>get_json_route_</w:t>
+      </w:r>
+      <w:proofErr w:type="gramStart"/>
+      <w:r>
+        <w:rPr>
+          <w:rStyle w:val="KoodinideChar"/>
+        </w:rPr>
+        <w:t>list(</w:t>
+      </w:r>
+      <w:proofErr w:type="gramEnd"/>
+      <w:r>
+        <w:rPr>
+          <w:rStyle w:val="KoodinideChar"/>
+        </w:rPr>
+        <w:t>)</w:t>
       </w:r>
       <w:r>
         <w:rPr>
@@ -8946,14 +9480,14 @@
           <w:lang w:val="en-GB"/>
         </w:rPr>
       </w:pPr>
-      <w:bookmarkStart w:id="50" w:name="_Toc451087768"/>
+      <w:bookmarkStart w:id="51" w:name="_Toc451255826"/>
       <w:r>
         <w:rPr>
           <w:lang w:val="en-GB"/>
         </w:rPr>
         <w:t>Choosing the parking lot and instructions</w:t>
       </w:r>
-      <w:bookmarkEnd w:id="50"/>
+      <w:bookmarkEnd w:id="51"/>
     </w:p>
     <w:p>
       <w:pPr>
@@ -9660,7 +10194,21 @@
         <w:rPr>
           <w:rStyle w:val="KoodinideChar"/>
         </w:rPr>
-        <w:t>get_coordinates(route, level, making_instructions  = False)</w:t>
+        <w:t>get_</w:t>
+      </w:r>
+      <w:proofErr w:type="gramStart"/>
+      <w:r>
+        <w:rPr>
+          <w:rStyle w:val="KoodinideChar"/>
+        </w:rPr>
+        <w:t>coordinates(</w:t>
+      </w:r>
+      <w:proofErr w:type="gramEnd"/>
+      <w:r>
+        <w:rPr>
+          <w:rStyle w:val="KoodinideChar"/>
+        </w:rPr>
+        <w:t>route, level, making_instructions  = False)</w:t>
       </w:r>
       <w:r>
         <w:rPr>
@@ -9729,7 +10277,63 @@
           <w:lang w:val="en-GB"/>
         </w:rPr>
         <w:tab/>
-        <w:t>["wallNW", "wallN", "wallN", "wallNE"],</w:t>
+        <w:t>["</w:t>
+      </w:r>
+      <w:proofErr w:type="spellStart"/>
+      <w:r>
+        <w:rPr>
+          <w:lang w:val="en-GB"/>
+        </w:rPr>
+        <w:t>wallNW</w:t>
+      </w:r>
+      <w:proofErr w:type="spellEnd"/>
+      <w:r>
+        <w:rPr>
+          <w:lang w:val="en-GB"/>
+        </w:rPr>
+        <w:t>", "</w:t>
+      </w:r>
+      <w:proofErr w:type="spellStart"/>
+      <w:r>
+        <w:rPr>
+          <w:lang w:val="en-GB"/>
+        </w:rPr>
+        <w:t>wallN</w:t>
+      </w:r>
+      <w:proofErr w:type="spellEnd"/>
+      <w:r>
+        <w:rPr>
+          <w:lang w:val="en-GB"/>
+        </w:rPr>
+        <w:t>", "</w:t>
+      </w:r>
+      <w:proofErr w:type="spellStart"/>
+      <w:r>
+        <w:rPr>
+          <w:lang w:val="en-GB"/>
+        </w:rPr>
+        <w:t>wallN</w:t>
+      </w:r>
+      <w:proofErr w:type="spellEnd"/>
+      <w:r>
+        <w:rPr>
+          <w:lang w:val="en-GB"/>
+        </w:rPr>
+        <w:t>", "</w:t>
+      </w:r>
+      <w:proofErr w:type="spellStart"/>
+      <w:r>
+        <w:rPr>
+          <w:lang w:val="en-GB"/>
+        </w:rPr>
+        <w:t>wallNE</w:t>
+      </w:r>
+      <w:proofErr w:type="spellEnd"/>
+      <w:r>
+        <w:rPr>
+          <w:lang w:val="en-GB"/>
+        </w:rPr>
+        <w:t>"],</w:t>
       </w:r>
     </w:p>
     <w:p>
@@ -9750,7 +10354,63 @@
           <w:lang w:val="en-GB"/>
         </w:rPr>
         <w:tab/>
-        <w:t>["wallW", "nowall", "nowall", "wallE"],</w:t>
+        <w:t>["</w:t>
+      </w:r>
+      <w:proofErr w:type="spellStart"/>
+      <w:r>
+        <w:rPr>
+          <w:lang w:val="en-GB"/>
+        </w:rPr>
+        <w:t>wallW</w:t>
+      </w:r>
+      <w:proofErr w:type="spellEnd"/>
+      <w:r>
+        <w:rPr>
+          <w:lang w:val="en-GB"/>
+        </w:rPr>
+        <w:t>", "</w:t>
+      </w:r>
+      <w:proofErr w:type="spellStart"/>
+      <w:r>
+        <w:rPr>
+          <w:lang w:val="en-GB"/>
+        </w:rPr>
+        <w:t>nowall</w:t>
+      </w:r>
+      <w:proofErr w:type="spellEnd"/>
+      <w:r>
+        <w:rPr>
+          <w:lang w:val="en-GB"/>
+        </w:rPr>
+        <w:t>", "</w:t>
+      </w:r>
+      <w:proofErr w:type="spellStart"/>
+      <w:r>
+        <w:rPr>
+          <w:lang w:val="en-GB"/>
+        </w:rPr>
+        <w:t>nowall</w:t>
+      </w:r>
+      <w:proofErr w:type="spellEnd"/>
+      <w:r>
+        <w:rPr>
+          <w:lang w:val="en-GB"/>
+        </w:rPr>
+        <w:t>", "</w:t>
+      </w:r>
+      <w:proofErr w:type="spellStart"/>
+      <w:r>
+        <w:rPr>
+          <w:lang w:val="en-GB"/>
+        </w:rPr>
+        <w:t>wallE</w:t>
+      </w:r>
+      <w:proofErr w:type="spellEnd"/>
+      <w:r>
+        <w:rPr>
+          <w:lang w:val="en-GB"/>
+        </w:rPr>
+        <w:t>"],</w:t>
       </w:r>
     </w:p>
     <w:p>
@@ -9771,7 +10431,63 @@
           <w:lang w:val="en-GB"/>
         </w:rPr>
         <w:tab/>
-        <w:t>["wallW", "nowall", "nowall", "wallE"],</w:t>
+        <w:t>["</w:t>
+      </w:r>
+      <w:proofErr w:type="spellStart"/>
+      <w:r>
+        <w:rPr>
+          <w:lang w:val="en-GB"/>
+        </w:rPr>
+        <w:t>wallW</w:t>
+      </w:r>
+      <w:proofErr w:type="spellEnd"/>
+      <w:r>
+        <w:rPr>
+          <w:lang w:val="en-GB"/>
+        </w:rPr>
+        <w:t>", "</w:t>
+      </w:r>
+      <w:proofErr w:type="spellStart"/>
+      <w:r>
+        <w:rPr>
+          <w:lang w:val="en-GB"/>
+        </w:rPr>
+        <w:t>nowall</w:t>
+      </w:r>
+      <w:proofErr w:type="spellEnd"/>
+      <w:r>
+        <w:rPr>
+          <w:lang w:val="en-GB"/>
+        </w:rPr>
+        <w:t>", "</w:t>
+      </w:r>
+      <w:proofErr w:type="spellStart"/>
+      <w:r>
+        <w:rPr>
+          <w:lang w:val="en-GB"/>
+        </w:rPr>
+        <w:t>nowall</w:t>
+      </w:r>
+      <w:proofErr w:type="spellEnd"/>
+      <w:r>
+        <w:rPr>
+          <w:lang w:val="en-GB"/>
+        </w:rPr>
+        <w:t>", "</w:t>
+      </w:r>
+      <w:proofErr w:type="spellStart"/>
+      <w:r>
+        <w:rPr>
+          <w:lang w:val="en-GB"/>
+        </w:rPr>
+        <w:t>wallE</w:t>
+      </w:r>
+      <w:proofErr w:type="spellEnd"/>
+      <w:r>
+        <w:rPr>
+          <w:lang w:val="en-GB"/>
+        </w:rPr>
+        <w:t>"],</w:t>
       </w:r>
     </w:p>
     <w:p>
@@ -9792,7 +10508,63 @@
           <w:lang w:val="en-GB"/>
         </w:rPr>
         <w:tab/>
-        <w:t>["wallSW", "wallS", "wallS", "wallES"]</w:t>
+        <w:t>["</w:t>
+      </w:r>
+      <w:proofErr w:type="spellStart"/>
+      <w:r>
+        <w:rPr>
+          <w:lang w:val="en-GB"/>
+        </w:rPr>
+        <w:t>wallSW</w:t>
+      </w:r>
+      <w:proofErr w:type="spellEnd"/>
+      <w:r>
+        <w:rPr>
+          <w:lang w:val="en-GB"/>
+        </w:rPr>
+        <w:t>", "</w:t>
+      </w:r>
+      <w:proofErr w:type="spellStart"/>
+      <w:r>
+        <w:rPr>
+          <w:lang w:val="en-GB"/>
+        </w:rPr>
+        <w:t>wallS</w:t>
+      </w:r>
+      <w:proofErr w:type="spellEnd"/>
+      <w:r>
+        <w:rPr>
+          <w:lang w:val="en-GB"/>
+        </w:rPr>
+        <w:t>", "</w:t>
+      </w:r>
+      <w:proofErr w:type="spellStart"/>
+      <w:r>
+        <w:rPr>
+          <w:lang w:val="en-GB"/>
+        </w:rPr>
+        <w:t>wallS</w:t>
+      </w:r>
+      <w:proofErr w:type="spellEnd"/>
+      <w:r>
+        <w:rPr>
+          <w:lang w:val="en-GB"/>
+        </w:rPr>
+        <w:t>", "</w:t>
+      </w:r>
+      <w:proofErr w:type="spellStart"/>
+      <w:r>
+        <w:rPr>
+          <w:lang w:val="en-GB"/>
+        </w:rPr>
+        <w:t>wallES</w:t>
+      </w:r>
+      <w:proofErr w:type="spellEnd"/>
+      <w:r>
+        <w:rPr>
+          <w:lang w:val="en-GB"/>
+        </w:rPr>
+        <w:t>"]</w:t>
       </w:r>
     </w:p>
     <w:p>
@@ -10130,13 +10902,27 @@
         <w:rPr>
           <w:rStyle w:val="KoodinideChar"/>
         </w:rPr>
-        <w:t>_c</w:t>
-      </w:r>
+        <w:t>_</w:t>
+      </w:r>
+      <w:proofErr w:type="gramStart"/>
       <w:r>
         <w:rPr>
           <w:rStyle w:val="KoodinideChar"/>
         </w:rPr>
-        <w:t>oordinates(route</w:t>
+        <w:t>c</w:t>
+      </w:r>
+      <w:r>
+        <w:rPr>
+          <w:rStyle w:val="KoodinideChar"/>
+        </w:rPr>
+        <w:t>oordinates(</w:t>
+      </w:r>
+      <w:proofErr w:type="gramEnd"/>
+      <w:r>
+        <w:rPr>
+          <w:rStyle w:val="KoodinideChar"/>
+        </w:rPr>
+        <w:t>route</w:t>
       </w:r>
       <w:r>
         <w:rPr>
@@ -10653,14 +11439,14 @@
           <w:lang w:val="en-GB"/>
         </w:rPr>
       </w:pPr>
-      <w:bookmarkStart w:id="51" w:name="_Toc451087769"/>
+      <w:bookmarkStart w:id="52" w:name="_Toc451255827"/>
       <w:r>
         <w:rPr>
           <w:lang w:val="en-GB"/>
         </w:rPr>
         <w:t>Rendering the main workspace</w:t>
       </w:r>
-      <w:bookmarkEnd w:id="51"/>
+      <w:bookmarkEnd w:id="52"/>
     </w:p>
     <w:p>
       <w:pPr>
@@ -10774,14 +11560,14 @@
           <w:lang w:val="en-GB"/>
         </w:rPr>
       </w:pPr>
-      <w:bookmarkStart w:id="52" w:name="_Toc451087770"/>
+      <w:bookmarkStart w:id="53" w:name="_Toc451255828"/>
       <w:r>
         <w:rPr>
           <w:lang w:val="en-GB"/>
         </w:rPr>
         <w:t>Visualizing the scenario</w:t>
       </w:r>
-      <w:bookmarkEnd w:id="52"/>
+      <w:bookmarkEnd w:id="53"/>
     </w:p>
     <w:p>
       <w:pPr>
@@ -10801,171 +11587,241 @@
         </w:rPr>
         <w:t xml:space="preserve">The visualization works on frame basis. That means that each frame </w:t>
       </w:r>
+      <w:proofErr w:type="gramStart"/>
       <w:r>
         <w:rPr>
           <w:rStyle w:val="KoodinideChar"/>
         </w:rPr>
+        <w:t>simulationLoop(</w:t>
+      </w:r>
+      <w:proofErr w:type="gramEnd"/>
+      <w:r>
+        <w:rPr>
+          <w:rStyle w:val="KoodinideChar"/>
+        </w:rPr>
+        <w:t>)</w:t>
+      </w:r>
+      <w:r>
+        <w:rPr>
+          <w:lang w:val="en-GB"/>
+        </w:rPr>
+        <w:t xml:space="preserve"> function is called. Said function controls all of the visualization. Firstly, it increments variable STEPS by one if there is any movement on the screen. After that, it will clear the canvas element from everything and calculates the instruction array index from the STEPS variable. If the function discovers that it is time for new instructions, it will firstly stop all the movement on the screen by calling </w:t>
+      </w:r>
+      <w:proofErr w:type="gramStart"/>
+      <w:r>
+        <w:rPr>
+          <w:rStyle w:val="KoodinideChar"/>
+        </w:rPr>
+        <w:t>stopAllMovement(</w:t>
+      </w:r>
+      <w:proofErr w:type="gramEnd"/>
+      <w:r>
+        <w:rPr>
+          <w:rStyle w:val="KoodinideChar"/>
+        </w:rPr>
+        <w:t>)</w:t>
+      </w:r>
+      <w:r>
+        <w:rPr>
+          <w:lang w:val="en-GB"/>
+        </w:rPr>
+        <w:t xml:space="preserve"> function. Next it will call </w:t>
+      </w:r>
+      <w:proofErr w:type="gramStart"/>
+      <w:r>
+        <w:rPr>
+          <w:rStyle w:val="KoodinideChar"/>
+        </w:rPr>
+        <w:t>moves(</w:t>
+      </w:r>
+      <w:proofErr w:type="gramEnd"/>
+      <w:r>
+        <w:rPr>
+          <w:rStyle w:val="KoodinideChar"/>
+        </w:rPr>
+        <w:t>routeInstructions, step)</w:t>
+      </w:r>
+      <w:r>
+        <w:rPr>
+          <w:lang w:val="en-GB"/>
+        </w:rPr>
+        <w:t xml:space="preserve"> </w:t>
+      </w:r>
+      <w:r>
+        <w:rPr>
+          <w:lang w:val="en-GB"/>
+        </w:rPr>
+        <w:t xml:space="preserve">function that gives new instruction to all the machines which will move at next instruction step. After that, parking lot is rendered by calling </w:t>
+      </w:r>
+      <w:proofErr w:type="gramStart"/>
+      <w:r>
+        <w:rPr>
+          <w:rStyle w:val="KoodinideChar"/>
+        </w:rPr>
+        <w:t>createParkingLayout(</w:t>
+      </w:r>
+      <w:proofErr w:type="gramEnd"/>
+      <w:r>
+        <w:rPr>
+          <w:rStyle w:val="KoodinideChar"/>
+        </w:rPr>
+        <w:t>)</w:t>
+      </w:r>
+      <w:r>
+        <w:rPr>
+          <w:lang w:val="en-GB"/>
+        </w:rPr>
+        <w:t xml:space="preserve"> function, then robots are rendered calling </w:t>
+      </w:r>
+      <w:r>
+        <w:rPr>
+          <w:rStyle w:val="KoodinideChar"/>
+        </w:rPr>
+        <w:t>renderMachines(robots)</w:t>
+      </w:r>
+      <w:r>
+        <w:rPr>
+          <w:lang w:val="en-GB"/>
+        </w:rPr>
+        <w:t xml:space="preserve"> and lastly, cars with </w:t>
+      </w:r>
+      <w:r>
+        <w:rPr>
+          <w:rStyle w:val="KoodinideChar"/>
+        </w:rPr>
+        <w:t>renderMachines(cars)</w:t>
+      </w:r>
+      <w:r>
+        <w:rPr>
+          <w:lang w:val="en-GB"/>
+        </w:rPr>
+        <w:t xml:space="preserve">. Last but not least, frames per second are calculated in the </w:t>
+      </w:r>
+      <w:proofErr w:type="gramStart"/>
+      <w:r>
+        <w:rPr>
+          <w:rStyle w:val="KoodinideChar"/>
+        </w:rPr>
+        <w:t>simulationLoop(</w:t>
+      </w:r>
+      <w:proofErr w:type="gramEnd"/>
+      <w:r>
+        <w:rPr>
+          <w:rStyle w:val="KoodinideChar"/>
+        </w:rPr>
+        <w:t xml:space="preserve">) </w:t>
+      </w:r>
+      <w:r>
+        <w:rPr>
+          <w:lang w:val="en-GB"/>
+        </w:rPr>
+        <w:t xml:space="preserve">function. As </w:t>
+      </w:r>
+      <w:proofErr w:type="gramStart"/>
+      <w:r>
+        <w:rPr>
+          <w:rStyle w:val="KoodinideChar"/>
+        </w:rPr>
+        <w:t>simulationLoop(</w:t>
+      </w:r>
+      <w:proofErr w:type="gramEnd"/>
+      <w:r>
+        <w:rPr>
+          <w:rStyle w:val="KoodinideChar"/>
+        </w:rPr>
+        <w:t>)</w:t>
+      </w:r>
+      <w:r>
+        <w:rPr>
+          <w:lang w:val="en-GB"/>
+        </w:rPr>
+        <w:t xml:space="preserve"> calls </w:t>
+      </w:r>
+      <w:r>
+        <w:rPr>
+          <w:rStyle w:val="KoodinideChar"/>
+        </w:rPr>
+        <w:t>window.requestAnimationFrame(simulationLoop)</w:t>
+      </w:r>
+      <w:r>
+        <w:rPr>
+          <w:lang w:val="en-GB"/>
+        </w:rPr>
+        <w:t xml:space="preserve"> function as the first thing, the next time that browser is ready to get the next frame, </w:t>
+      </w:r>
+      <w:r>
+        <w:rPr>
+          <w:rStyle w:val="KoodinideChar"/>
+        </w:rPr>
         <w:t>simulationLoop()</w:t>
       </w:r>
       <w:r>
         <w:rPr>
           <w:lang w:val="en-GB"/>
         </w:rPr>
-        <w:t xml:space="preserve"> function is called. Said function controls all of the visualization. Firstly, it increments variable STEPS by one if there is any movement on the screen. After that, it will clear the canvas element from everything and calculates the instruction array index from the STEPS variable. If the function discovers that it is time for new instructions, it will firstly stop all the movement on the screen by calling </w:t>
-      </w:r>
+        <w:t xml:space="preserve"> is called again.</w:t>
+      </w:r>
+    </w:p>
+    <w:p>
+      <w:pPr>
+        <w:rPr>
+          <w:lang w:val="en-GB"/>
+        </w:rPr>
+      </w:pPr>
+    </w:p>
+    <w:p>
+      <w:pPr>
+        <w:pStyle w:val="Heading4"/>
+        <w:rPr>
+          <w:lang w:val="en-GB"/>
+        </w:rPr>
+      </w:pPr>
+      <w:r>
+        <w:rPr>
+          <w:lang w:val="en-GB"/>
+        </w:rPr>
+        <w:t xml:space="preserve">Function </w:t>
+      </w:r>
+      <w:proofErr w:type="gramStart"/>
+      <w:r>
+        <w:rPr>
+          <w:lang w:val="en-GB"/>
+        </w:rPr>
+        <w:t>moves(</w:t>
+      </w:r>
+      <w:proofErr w:type="gramEnd"/>
+      <w:r>
+        <w:rPr>
+          <w:lang w:val="en-GB"/>
+        </w:rPr>
+        <w:t>)</w:t>
+      </w:r>
+    </w:p>
+    <w:p>
+      <w:pPr>
+        <w:rPr>
+          <w:lang w:val="en-GB"/>
+        </w:rPr>
+      </w:pPr>
+      <w:r>
+        <w:rPr>
+          <w:lang w:val="en-GB"/>
+        </w:rPr>
+        <w:t xml:space="preserve">Function </w:t>
+      </w:r>
+      <w:proofErr w:type="gramStart"/>
       <w:r>
         <w:rPr>
           <w:rStyle w:val="KoodinideChar"/>
         </w:rPr>
-        <w:t>stopAllMovement()</w:t>
-      </w:r>
-      <w:r>
-        <w:rPr>
-          <w:lang w:val="en-GB"/>
-        </w:rPr>
-        <w:t xml:space="preserve"> function. Next it will call </w:t>
-      </w:r>
+        <w:t>moves(</w:t>
+      </w:r>
+      <w:proofErr w:type="gramEnd"/>
       <w:r>
         <w:rPr>
           <w:rStyle w:val="KoodinideChar"/>
         </w:rPr>
-        <w:t>moves(routeInstructions, step)</w:t>
-      </w:r>
-      <w:r>
-        <w:rPr>
-          <w:lang w:val="en-GB"/>
-        </w:rPr>
-        <w:t xml:space="preserve"> </w:t>
-      </w:r>
-      <w:r>
-        <w:rPr>
-          <w:lang w:val="en-GB"/>
-        </w:rPr>
-        <w:t xml:space="preserve">function that gives new instruction to all the machines which will move at next instruction step. After that, parking lot is rendered by calling </w:t>
-      </w:r>
-      <w:r>
-        <w:rPr>
-          <w:rStyle w:val="KoodinideChar"/>
-        </w:rPr>
-        <w:t>createParkingLayout()</w:t>
-      </w:r>
-      <w:r>
-        <w:rPr>
-          <w:lang w:val="en-GB"/>
-        </w:rPr>
-        <w:t xml:space="preserve"> function, then robots are rendered calling </w:t>
-      </w:r>
-      <w:r>
-        <w:rPr>
-          <w:rStyle w:val="KoodinideChar"/>
-        </w:rPr>
-        <w:t>renderMachines(robots)</w:t>
-      </w:r>
-      <w:r>
-        <w:rPr>
-          <w:lang w:val="en-GB"/>
-        </w:rPr>
-        <w:t xml:space="preserve"> and lastly, cars with </w:t>
-      </w:r>
-      <w:r>
-        <w:rPr>
-          <w:rStyle w:val="KoodinideChar"/>
-        </w:rPr>
-        <w:t>renderMachines(cars)</w:t>
-      </w:r>
-      <w:r>
-        <w:rPr>
-          <w:lang w:val="en-GB"/>
-        </w:rPr>
-        <w:t xml:space="preserve">. Last but not least, frames per second are calculated in the </w:t>
-      </w:r>
-      <w:r>
-        <w:rPr>
-          <w:rStyle w:val="KoodinideChar"/>
-        </w:rPr>
-        <w:t xml:space="preserve">simulationLoop() </w:t>
-      </w:r>
-      <w:r>
-        <w:rPr>
-          <w:lang w:val="en-GB"/>
-        </w:rPr>
-        <w:t xml:space="preserve">function. As </w:t>
-      </w:r>
-      <w:r>
-        <w:rPr>
-          <w:rStyle w:val="KoodinideChar"/>
-        </w:rPr>
-        <w:t>simulationLoop()</w:t>
-      </w:r>
-      <w:r>
-        <w:rPr>
-          <w:lang w:val="en-GB"/>
-        </w:rPr>
-        <w:t xml:space="preserve"> calls </w:t>
-      </w:r>
-      <w:r>
-        <w:rPr>
-          <w:rStyle w:val="KoodinideChar"/>
-        </w:rPr>
-        <w:t>window.requestAnimationFrame(simulationLoop)</w:t>
-      </w:r>
-      <w:r>
-        <w:rPr>
-          <w:lang w:val="en-GB"/>
-        </w:rPr>
-        <w:t xml:space="preserve"> function as the first thing, the next time that browser is ready to get the next frame, </w:t>
-      </w:r>
-      <w:r>
-        <w:rPr>
-          <w:rStyle w:val="KoodinideChar"/>
-        </w:rPr>
-        <w:t>simulationLoop()</w:t>
-      </w:r>
-      <w:r>
-        <w:rPr>
-          <w:lang w:val="en-GB"/>
-        </w:rPr>
-        <w:t xml:space="preserve"> is called again.</w:t>
-      </w:r>
-    </w:p>
-    <w:p>
-      <w:pPr>
-        <w:rPr>
-          <w:lang w:val="en-GB"/>
-        </w:rPr>
-      </w:pPr>
-    </w:p>
-    <w:p>
-      <w:pPr>
-        <w:pStyle w:val="Heading4"/>
-        <w:rPr>
-          <w:lang w:val="en-GB"/>
-        </w:rPr>
-      </w:pPr>
-      <w:r>
-        <w:rPr>
-          <w:lang w:val="en-GB"/>
-        </w:rPr>
-        <w:t>Function moves()</w:t>
-      </w:r>
-    </w:p>
-    <w:p>
-      <w:pPr>
-        <w:rPr>
-          <w:lang w:val="en-GB"/>
-        </w:rPr>
-      </w:pPr>
-      <w:r>
-        <w:rPr>
-          <w:lang w:val="en-GB"/>
-        </w:rPr>
-        <w:t xml:space="preserve">Function </w:t>
-      </w:r>
-      <w:r>
-        <w:rPr>
-          <w:rStyle w:val="KoodinideChar"/>
-        </w:rPr>
-        <w:t>moves(instructions, stepNr)</w:t>
+        <w:t>instructions, stepNr)</w:t>
       </w:r>
       <w:r>
         <w:rPr>
@@ -10980,12 +11836,14 @@
         <w:lastRenderedPageBreak/>
         <w:t xml:space="preserve">array. If it is, it will iterate over all of the instructions in that step and calls </w:t>
       </w:r>
+      <w:proofErr w:type="gramStart"/>
       <w:r>
         <w:rPr>
           <w:rStyle w:val="KoodinideChar"/>
         </w:rPr>
         <w:t>moveMachine(</w:t>
       </w:r>
+      <w:proofErr w:type="gramEnd"/>
       <w:r>
         <w:rPr>
           <w:rStyle w:val="KoodinideChar"/>
@@ -11029,26 +11887,56 @@
         <w:rPr>
           <w:lang w:val="en-GB"/>
         </w:rPr>
-        <w:t>Function moveMachine()</w:t>
-      </w:r>
-    </w:p>
-    <w:p>
-      <w:pPr>
-        <w:rPr>
-          <w:lang w:val="en-GB"/>
-        </w:rPr>
-      </w:pPr>
-      <w:r>
-        <w:rPr>
-          <w:lang w:val="en-GB"/>
-        </w:rPr>
         <w:t xml:space="preserve">Function </w:t>
       </w:r>
+      <w:proofErr w:type="spellStart"/>
+      <w:proofErr w:type="gramStart"/>
+      <w:r>
+        <w:rPr>
+          <w:lang w:val="en-GB"/>
+        </w:rPr>
+        <w:t>moveMachine</w:t>
+      </w:r>
+      <w:proofErr w:type="spellEnd"/>
+      <w:r>
+        <w:rPr>
+          <w:lang w:val="en-GB"/>
+        </w:rPr>
+        <w:t>(</w:t>
+      </w:r>
+      <w:proofErr w:type="gramEnd"/>
+      <w:r>
+        <w:rPr>
+          <w:lang w:val="en-GB"/>
+        </w:rPr>
+        <w:t>)</w:t>
+      </w:r>
+    </w:p>
+    <w:p>
+      <w:pPr>
+        <w:rPr>
+          <w:lang w:val="en-GB"/>
+        </w:rPr>
+      </w:pPr>
+      <w:r>
+        <w:rPr>
+          <w:lang w:val="en-GB"/>
+        </w:rPr>
+        <w:t xml:space="preserve">Function </w:t>
+      </w:r>
+      <w:proofErr w:type="gramStart"/>
       <w:r>
         <w:rPr>
           <w:rStyle w:val="KoodinideChar"/>
         </w:rPr>
-        <w:t>moveMachine(machine, instruction, speed)</w:t>
+        <w:t>moveMachine(</w:t>
+      </w:r>
+      <w:proofErr w:type="gramEnd"/>
+      <w:r>
+        <w:rPr>
+          <w:rStyle w:val="KoodinideChar"/>
+        </w:rPr>
+        <w:t>machine, instruction, speed)</w:t>
       </w:r>
       <w:r>
         <w:rPr>
@@ -11081,7 +11969,21 @@
         <w:rPr>
           <w:lang w:val="en-GB"/>
         </w:rPr>
-        <w:t>Class sprite()</w:t>
+        <w:t xml:space="preserve">Class </w:t>
+      </w:r>
+      <w:proofErr w:type="gramStart"/>
+      <w:r>
+        <w:rPr>
+          <w:lang w:val="en-GB"/>
+        </w:rPr>
+        <w:t>sprite(</w:t>
+      </w:r>
+      <w:proofErr w:type="gramEnd"/>
+      <w:r>
+        <w:rPr>
+          <w:lang w:val="en-GB"/>
+        </w:rPr>
+        <w:t>)</w:t>
       </w:r>
     </w:p>
     <w:p>
@@ -11096,11 +11998,19 @@
         </w:rPr>
         <w:t xml:space="preserve">Class sprite(options) is the class for all machines. It holds all the settings of the machine, most important of them are the width, height, image, x coordinate, y coordinate and moving, lifting flags of the machine. The class also has methods </w:t>
       </w:r>
+      <w:proofErr w:type="gramStart"/>
       <w:r>
         <w:rPr>
           <w:rStyle w:val="KoodinideChar"/>
         </w:rPr>
-        <w:t>render()</w:t>
+        <w:t>render(</w:t>
+      </w:r>
+      <w:proofErr w:type="gramEnd"/>
+      <w:r>
+        <w:rPr>
+          <w:rStyle w:val="KoodinideChar"/>
+        </w:rPr>
+        <w:t>)</w:t>
       </w:r>
       <w:r>
         <w:rPr>
@@ -11132,11 +12042,19 @@
         </w:rPr>
         <w:t xml:space="preserve">. Method </w:t>
       </w:r>
+      <w:proofErr w:type="gramStart"/>
       <w:r>
         <w:rPr>
           <w:rStyle w:val="KoodinideChar"/>
         </w:rPr>
-        <w:t>render()</w:t>
+        <w:t>render(</w:t>
+      </w:r>
+      <w:proofErr w:type="gramEnd"/>
+      <w:r>
+        <w:rPr>
+          <w:rStyle w:val="KoodinideChar"/>
+        </w:rPr>
+        <w:t>)</w:t>
       </w:r>
       <w:r>
         <w:rPr>
@@ -11156,11 +12074,19 @@
         </w:rPr>
         <w:t xml:space="preserve"> variable and will call </w:t>
       </w:r>
+      <w:proofErr w:type="gramStart"/>
       <w:r>
         <w:rPr>
           <w:rStyle w:val="KoodinideChar"/>
         </w:rPr>
-        <w:t>addPixel()</w:t>
+        <w:t>addPixel(</w:t>
+      </w:r>
+      <w:proofErr w:type="gramEnd"/>
+      <w:r>
+        <w:rPr>
+          <w:rStyle w:val="KoodinideChar"/>
+        </w:rPr>
+        <w:t>)</w:t>
       </w:r>
       <w:r>
         <w:rPr>
@@ -11198,11 +12124,11 @@
       <w:pPr>
         <w:pStyle w:val="Heading2"/>
       </w:pPr>
-      <w:bookmarkStart w:id="53" w:name="_Toc451087771"/>
+      <w:bookmarkStart w:id="54" w:name="_Toc451255829"/>
       <w:r>
         <w:t>Application functions</w:t>
       </w:r>
-      <w:bookmarkEnd w:id="53"/>
+      <w:bookmarkEnd w:id="54"/>
     </w:p>
     <w:p>
       <w:pPr>
@@ -11218,12 +12144,12 @@
       <w:pPr>
         <w:pStyle w:val="Heading3"/>
       </w:pPr>
-      <w:bookmarkStart w:id="54" w:name="_Toc451087772"/>
+      <w:bookmarkStart w:id="55" w:name="_Toc451255830"/>
       <w:r>
         <w:lastRenderedPageBreak/>
         <w:t>Index page functionality</w:t>
       </w:r>
-      <w:bookmarkEnd w:id="54"/>
+      <w:bookmarkEnd w:id="55"/>
     </w:p>
     <w:p>
       <w:r>
@@ -11296,12 +12222,12 @@
       <w:pPr>
         <w:pStyle w:val="Heading3"/>
       </w:pPr>
-      <w:bookmarkStart w:id="55" w:name="_Toc451087773"/>
+      <w:bookmarkStart w:id="56" w:name="_Toc451255831"/>
       <w:r>
         <w:lastRenderedPageBreak/>
         <w:t>Visualization page functionality</w:t>
       </w:r>
-      <w:bookmarkEnd w:id="55"/>
+      <w:bookmarkEnd w:id="56"/>
     </w:p>
     <w:p>
       <w:r>
@@ -11477,12 +12403,12 @@
       <w:pPr>
         <w:pStyle w:val="Heading1"/>
       </w:pPr>
-      <w:bookmarkStart w:id="56" w:name="_Toc451087774"/>
+      <w:bookmarkStart w:id="57" w:name="_Toc451255832"/>
       <w:r>
         <w:lastRenderedPageBreak/>
         <w:t>Validation</w:t>
       </w:r>
-      <w:bookmarkEnd w:id="56"/>
+      <w:bookmarkEnd w:id="57"/>
     </w:p>
     <w:p>
       <w:pPr>
@@ -11526,11 +12452,11 @@
       <w:pPr>
         <w:pStyle w:val="Heading2"/>
       </w:pPr>
-      <w:bookmarkStart w:id="57" w:name="_Toc451087775"/>
+      <w:bookmarkStart w:id="58" w:name="_Toc451255833"/>
       <w:r>
         <w:t>Visual testing</w:t>
       </w:r>
-      <w:bookmarkEnd w:id="57"/>
+      <w:bookmarkEnd w:id="58"/>
     </w:p>
     <w:p>
       <w:pPr>
@@ -11618,12 +12544,28 @@
           <w:lang w:val="en-GB"/>
         </w:rPr>
       </w:pPr>
-      <w:r>
-        <w:rPr>
-          <w:lang w:val="en-GB"/>
-        </w:rPr>
-        <w:t>nVidia GeForce GTX 660 Ti</w:t>
-      </w:r>
+      <w:proofErr w:type="spellStart"/>
+      <w:r>
+        <w:rPr>
+          <w:lang w:val="en-GB"/>
+        </w:rPr>
+        <w:t>nVidia</w:t>
+      </w:r>
+      <w:proofErr w:type="spellEnd"/>
+      <w:r>
+        <w:rPr>
+          <w:lang w:val="en-GB"/>
+        </w:rPr>
+        <w:t xml:space="preserve"> GeForce GTX 660 </w:t>
+      </w:r>
+      <w:proofErr w:type="spellStart"/>
+      <w:r>
+        <w:rPr>
+          <w:lang w:val="en-GB"/>
+        </w:rPr>
+        <w:t>Ti</w:t>
+      </w:r>
+      <w:proofErr w:type="spellEnd"/>
     </w:p>
     <w:p>
       <w:pPr>
@@ -12830,12 +13772,58 @@
           <w:lang w:val="en-GB"/>
         </w:rPr>
       </w:pPr>
-      <w:r>
-        <w:rPr>
-          <w:lang w:val="en-GB"/>
-        </w:rPr>
-        <w:t>that.addPixel = function (dirX, dirY, updateShadow</w:t>
-      </w:r>
+      <w:proofErr w:type="spellStart"/>
+      <w:proofErr w:type="gramStart"/>
+      <w:r>
+        <w:rPr>
+          <w:lang w:val="en-GB"/>
+        </w:rPr>
+        <w:t>that.addPixel</w:t>
+      </w:r>
+      <w:proofErr w:type="spellEnd"/>
+      <w:proofErr w:type="gramEnd"/>
+      <w:r>
+        <w:rPr>
+          <w:lang w:val="en-GB"/>
+        </w:rPr>
+        <w:t xml:space="preserve"> = function (</w:t>
+      </w:r>
+      <w:proofErr w:type="spellStart"/>
+      <w:r>
+        <w:rPr>
+          <w:lang w:val="en-GB"/>
+        </w:rPr>
+        <w:t>dirX</w:t>
+      </w:r>
+      <w:proofErr w:type="spellEnd"/>
+      <w:r>
+        <w:rPr>
+          <w:lang w:val="en-GB"/>
+        </w:rPr>
+        <w:t xml:space="preserve">, </w:t>
+      </w:r>
+      <w:proofErr w:type="spellStart"/>
+      <w:r>
+        <w:rPr>
+          <w:lang w:val="en-GB"/>
+        </w:rPr>
+        <w:t>dirY</w:t>
+      </w:r>
+      <w:proofErr w:type="spellEnd"/>
+      <w:r>
+        <w:rPr>
+          <w:lang w:val="en-GB"/>
+        </w:rPr>
+        <w:t xml:space="preserve">, </w:t>
+      </w:r>
+      <w:proofErr w:type="spellStart"/>
+      <w:r>
+        <w:rPr>
+          <w:lang w:val="en-GB"/>
+        </w:rPr>
+        <w:t>updateShadow</w:t>
+      </w:r>
+      <w:proofErr w:type="spellEnd"/>
       <w:r>
         <w:rPr>
           <w:lang w:val="en-GB"/>
@@ -12918,11 +13906,63 @@
           <w:lang w:val="en-GB"/>
         </w:rPr>
       </w:pPr>
-      <w:r>
-        <w:rPr>
-          <w:lang w:val="en-GB"/>
-        </w:rPr>
-        <w:t>that.addPixel = function (dirX, dirY, updateShadow) {</w:t>
+      <w:proofErr w:type="spellStart"/>
+      <w:proofErr w:type="gramStart"/>
+      <w:r>
+        <w:rPr>
+          <w:lang w:val="en-GB"/>
+        </w:rPr>
+        <w:t>that.addPixel</w:t>
+      </w:r>
+      <w:proofErr w:type="spellEnd"/>
+      <w:proofErr w:type="gramEnd"/>
+      <w:r>
+        <w:rPr>
+          <w:lang w:val="en-GB"/>
+        </w:rPr>
+        <w:t xml:space="preserve"> = function (</w:t>
+      </w:r>
+      <w:proofErr w:type="spellStart"/>
+      <w:r>
+        <w:rPr>
+          <w:lang w:val="en-GB"/>
+        </w:rPr>
+        <w:t>dirX</w:t>
+      </w:r>
+      <w:proofErr w:type="spellEnd"/>
+      <w:r>
+        <w:rPr>
+          <w:lang w:val="en-GB"/>
+        </w:rPr>
+        <w:t xml:space="preserve">, </w:t>
+      </w:r>
+      <w:proofErr w:type="spellStart"/>
+      <w:r>
+        <w:rPr>
+          <w:lang w:val="en-GB"/>
+        </w:rPr>
+        <w:t>dirY</w:t>
+      </w:r>
+      <w:proofErr w:type="spellEnd"/>
+      <w:r>
+        <w:rPr>
+          <w:lang w:val="en-GB"/>
+        </w:rPr>
+        <w:t xml:space="preserve">, </w:t>
+      </w:r>
+      <w:proofErr w:type="spellStart"/>
+      <w:r>
+        <w:rPr>
+          <w:lang w:val="en-GB"/>
+        </w:rPr>
+        <w:t>updateShadow</w:t>
+      </w:r>
+      <w:proofErr w:type="spellEnd"/>
+      <w:r>
+        <w:rPr>
+          <w:lang w:val="en-GB"/>
+        </w:rPr>
+        <w:t>) {</w:t>
       </w:r>
     </w:p>
     <w:p>
@@ -12938,11 +13978,69 @@
         </w:rPr>
         <w:tab/>
       </w:r>
-      <w:r>
-        <w:rPr>
-          <w:lang w:val="en-GB"/>
-        </w:rPr>
-        <w:t>updateShadow = typeof updateShadow !== 'undefined' ? updateShadow : true;</w:t>
+      <w:proofErr w:type="spellStart"/>
+      <w:r>
+        <w:rPr>
+          <w:lang w:val="en-GB"/>
+        </w:rPr>
+        <w:t>updateShadow</w:t>
+      </w:r>
+      <w:proofErr w:type="spellEnd"/>
+      <w:r>
+        <w:rPr>
+          <w:lang w:val="en-GB"/>
+        </w:rPr>
+        <w:t xml:space="preserve"> = </w:t>
+      </w:r>
+      <w:proofErr w:type="spellStart"/>
+      <w:r>
+        <w:rPr>
+          <w:lang w:val="en-GB"/>
+        </w:rPr>
+        <w:t>typeof</w:t>
+      </w:r>
+      <w:proofErr w:type="spellEnd"/>
+      <w:r>
+        <w:rPr>
+          <w:lang w:val="en-GB"/>
+        </w:rPr>
+        <w:t xml:space="preserve"> </w:t>
+      </w:r>
+      <w:proofErr w:type="spellStart"/>
+      <w:proofErr w:type="gramStart"/>
+      <w:r>
+        <w:rPr>
+          <w:lang w:val="en-GB"/>
+        </w:rPr>
+        <w:t>updateShadow</w:t>
+      </w:r>
+      <w:proofErr w:type="spellEnd"/>
+      <w:r>
+        <w:rPr>
+          <w:lang w:val="en-GB"/>
+        </w:rPr>
+        <w:t xml:space="preserve"> !</w:t>
+      </w:r>
+      <w:proofErr w:type="gramEnd"/>
+      <w:r>
+        <w:rPr>
+          <w:lang w:val="en-GB"/>
+        </w:rPr>
+        <w:t xml:space="preserve">== 'undefined' ? </w:t>
+      </w:r>
+      <w:proofErr w:type="spellStart"/>
+      <w:r>
+        <w:rPr>
+          <w:lang w:val="en-GB"/>
+        </w:rPr>
+        <w:t>updateShadow</w:t>
+      </w:r>
+      <w:proofErr w:type="spellEnd"/>
+      <w:r>
+        <w:rPr>
+          <w:lang w:val="en-GB"/>
+        </w:rPr>
+        <w:t xml:space="preserve"> : true;</w:t>
       </w:r>
     </w:p>
     <w:p>
@@ -13485,11 +14583,11 @@
       <w:pPr>
         <w:pStyle w:val="Heading2"/>
       </w:pPr>
-      <w:bookmarkStart w:id="58" w:name="_Toc451087776"/>
+      <w:bookmarkStart w:id="59" w:name="_Toc451255834"/>
       <w:r>
         <w:t>Efficiency of application</w:t>
       </w:r>
-      <w:bookmarkEnd w:id="58"/>
+      <w:bookmarkEnd w:id="59"/>
     </w:p>
     <w:p>
       <w:pPr>
@@ -13518,14 +14616,14 @@
           <w:lang w:val="en-GB"/>
         </w:rPr>
       </w:pPr>
-      <w:bookmarkStart w:id="59" w:name="_Toc451087777"/>
+      <w:bookmarkStart w:id="60" w:name="_Toc451255835"/>
       <w:r>
         <w:rPr>
           <w:lang w:val="en-GB"/>
         </w:rPr>
         <w:t>Client side efficiency</w:t>
       </w:r>
-      <w:bookmarkEnd w:id="59"/>
+      <w:bookmarkEnd w:id="60"/>
     </w:p>
     <w:p>
       <w:pPr>
@@ -13763,8 +14861,16 @@
               <w:rPr>
                 <w:lang w:val="en-GB"/>
               </w:rPr>
-              <w:t>151 ms</w:t>
-            </w:r>
+              <w:t xml:space="preserve">151 </w:t>
+            </w:r>
+            <w:proofErr w:type="spellStart"/>
+            <w:r>
+              <w:rPr>
+                <w:lang w:val="en-GB"/>
+              </w:rPr>
+              <w:t>ms</w:t>
+            </w:r>
+            <w:proofErr w:type="spellEnd"/>
           </w:p>
         </w:tc>
         <w:tc>
@@ -13860,8 +14966,16 @@
               <w:rPr>
                 <w:lang w:val="en-GB"/>
               </w:rPr>
-              <w:t>178 ms</w:t>
-            </w:r>
+              <w:t xml:space="preserve">178 </w:t>
+            </w:r>
+            <w:proofErr w:type="spellStart"/>
+            <w:r>
+              <w:rPr>
+                <w:lang w:val="en-GB"/>
+              </w:rPr>
+              <w:t>ms</w:t>
+            </w:r>
+            <w:proofErr w:type="spellEnd"/>
           </w:p>
         </w:tc>
         <w:tc>
@@ -13957,8 +15071,16 @@
               <w:rPr>
                 <w:lang w:val="en-GB"/>
               </w:rPr>
-              <w:t>177 ms</w:t>
-            </w:r>
+              <w:t xml:space="preserve">177 </w:t>
+            </w:r>
+            <w:proofErr w:type="spellStart"/>
+            <w:r>
+              <w:rPr>
+                <w:lang w:val="en-GB"/>
+              </w:rPr>
+              <w:t>ms</w:t>
+            </w:r>
+            <w:proofErr w:type="spellEnd"/>
           </w:p>
         </w:tc>
         <w:tc>
@@ -14054,8 +15176,16 @@
               <w:rPr>
                 <w:lang w:val="en-GB"/>
               </w:rPr>
-              <w:t>236 ms</w:t>
-            </w:r>
+              <w:t xml:space="preserve">236 </w:t>
+            </w:r>
+            <w:proofErr w:type="spellStart"/>
+            <w:r>
+              <w:rPr>
+                <w:lang w:val="en-GB"/>
+              </w:rPr>
+              <w:t>ms</w:t>
+            </w:r>
+            <w:proofErr w:type="spellEnd"/>
           </w:p>
         </w:tc>
         <w:tc>
@@ -14151,8 +15281,16 @@
               <w:rPr>
                 <w:lang w:val="en-GB"/>
               </w:rPr>
-              <w:t>235 ms</w:t>
-            </w:r>
+              <w:t xml:space="preserve">235 </w:t>
+            </w:r>
+            <w:proofErr w:type="spellStart"/>
+            <w:r>
+              <w:rPr>
+                <w:lang w:val="en-GB"/>
+              </w:rPr>
+              <w:t>ms</w:t>
+            </w:r>
+            <w:proofErr w:type="spellEnd"/>
           </w:p>
         </w:tc>
         <w:tc>
@@ -14300,12 +15438,12 @@
       <w:pPr>
         <w:pStyle w:val="Heading2"/>
       </w:pPr>
-      <w:bookmarkStart w:id="60" w:name="_Toc451087778"/>
+      <w:bookmarkStart w:id="61" w:name="_Toc451255836"/>
       <w:r>
         <w:lastRenderedPageBreak/>
         <w:t>Integrity</w:t>
       </w:r>
-      <w:bookmarkEnd w:id="60"/>
+      <w:bookmarkEnd w:id="61"/>
     </w:p>
     <w:p>
       <w:pPr>
@@ -14343,7 +15481,21 @@
         <w:rPr>
           <w:rStyle w:val="KoodinideChar"/>
         </w:rPr>
-        <w:t>get_parking_layout()</w:t>
+        <w:t>get_parking_</w:t>
+      </w:r>
+      <w:proofErr w:type="gramStart"/>
+      <w:r>
+        <w:rPr>
+          <w:rStyle w:val="KoodinideChar"/>
+        </w:rPr>
+        <w:t>layout(</w:t>
+      </w:r>
+      <w:proofErr w:type="gramEnd"/>
+      <w:r>
+        <w:rPr>
+          <w:rStyle w:val="KoodinideChar"/>
+        </w:rPr>
+        <w:t>)</w:t>
       </w:r>
       <w:r>
         <w:rPr>
@@ -14507,25 +15659,33 @@
       <w:pPr>
         <w:pStyle w:val="Heading1"/>
       </w:pPr>
-      <w:bookmarkStart w:id="61" w:name="_Toc451087779"/>
+      <w:bookmarkStart w:id="62" w:name="_Toc451255837"/>
       <w:r>
         <w:lastRenderedPageBreak/>
         <w:t>Future opportunities</w:t>
       </w:r>
-      <w:bookmarkEnd w:id="61"/>
-    </w:p>
-    <w:p>
-      <w:pPr>
-        <w:rPr>
-          <w:lang w:val="en-GB"/>
-        </w:rPr>
-      </w:pPr>
-      <w:r>
-        <w:rPr>
-          <w:lang w:val="en-GB"/>
-        </w:rPr>
-        <w:t>As the underlying algorithm improves, it is possible to make the application interactive. That means that the user could add new car to the parking lot or retrieve a car by clicking on it. The function to identify the car that was clicked on already exists in the source code of the application and can be easily modified to make an AJAX call to server to retrieve new instructions. Furthermore, Python was chosen as a server side programming language partly because of the existence of Boost.Python</w:t>
-      </w:r>
+      <w:bookmarkEnd w:id="62"/>
+    </w:p>
+    <w:p>
+      <w:pPr>
+        <w:rPr>
+          <w:lang w:val="en-GB"/>
+        </w:rPr>
+      </w:pPr>
+      <w:r>
+        <w:rPr>
+          <w:lang w:val="en-GB"/>
+        </w:rPr>
+        <w:t xml:space="preserve">As the underlying algorithm improves, it is possible to make the application interactive. That means that the user could add new car to the parking lot or retrieve a car by clicking on it. The function to identify the car that was clicked on already exists in the source code of the application and can be easily modified to make an AJAX call to server to retrieve new instructions. Furthermore, Python was chosen as a server side programming language partly because of the existence of </w:t>
+      </w:r>
+      <w:proofErr w:type="spellStart"/>
+      <w:r>
+        <w:rPr>
+          <w:lang w:val="en-GB"/>
+        </w:rPr>
+        <w:t>Boost.Python</w:t>
+      </w:r>
+      <w:proofErr w:type="spellEnd"/>
       <w:r>
         <w:rPr>
           <w:rStyle w:val="FootnoteReference"/>
@@ -14569,18 +15729,18 @@
       <w:pPr>
         <w:pStyle w:val="Heading1"/>
       </w:pPr>
-      <w:bookmarkStart w:id="62" w:name="_Toc165742637"/>
-      <w:bookmarkStart w:id="63" w:name="_Toc165745807"/>
-      <w:bookmarkStart w:id="64" w:name="_Toc165746100"/>
-      <w:bookmarkStart w:id="65" w:name="_Toc451087780"/>
-      <w:bookmarkEnd w:id="62"/>
+      <w:bookmarkStart w:id="63" w:name="_Toc165742637"/>
+      <w:bookmarkStart w:id="64" w:name="_Toc165745807"/>
+      <w:bookmarkStart w:id="65" w:name="_Toc165746100"/>
+      <w:bookmarkStart w:id="66" w:name="_Toc451255838"/>
       <w:bookmarkEnd w:id="63"/>
       <w:bookmarkEnd w:id="64"/>
+      <w:bookmarkEnd w:id="65"/>
       <w:r>
         <w:lastRenderedPageBreak/>
         <w:t>Conclusions</w:t>
       </w:r>
-      <w:bookmarkEnd w:id="65"/>
+      <w:bookmarkEnd w:id="66"/>
     </w:p>
     <w:p>
       <w:r>
@@ -14644,12 +15804,12 @@
       <w:pPr>
         <w:pStyle w:val="Heading1"/>
       </w:pPr>
-      <w:bookmarkStart w:id="66" w:name="_Toc451087781"/>
+      <w:bookmarkStart w:id="67" w:name="_Toc451255839"/>
       <w:r>
         <w:lastRenderedPageBreak/>
         <w:t>References</w:t>
       </w:r>
-      <w:bookmarkEnd w:id="66"/>
+      <w:bookmarkEnd w:id="67"/>
     </w:p>
     <w:sdt>
       <w:sdtPr>
@@ -14659,7 +15819,6 @@
         <w:id w:val="25567878"/>
         <w:bibliography/>
       </w:sdtPr>
-      <w:sdtEndPr/>
       <w:sdtContent>
         <w:p>
           <w:pPr>
@@ -15493,25 +16652,25 @@
       <w:pPr>
         <w:pStyle w:val="HeaderNotNumbered"/>
       </w:pPr>
-      <w:bookmarkStart w:id="67" w:name="_Toc451087782"/>
+      <w:bookmarkStart w:id="68" w:name="_Toc451255840"/>
       <w:r>
         <w:lastRenderedPageBreak/>
         <w:t>Appendix</w:t>
       </w:r>
-      <w:bookmarkEnd w:id="67"/>
+      <w:bookmarkEnd w:id="68"/>
     </w:p>
     <w:p>
       <w:pPr>
         <w:pStyle w:val="Appendixheading"/>
         <w:pageBreakBefore w:val="0"/>
       </w:pPr>
-      <w:bookmarkStart w:id="68" w:name="_Ref166675784"/>
-      <w:bookmarkStart w:id="69" w:name="_Toc451087783"/>
+      <w:bookmarkStart w:id="69" w:name="_Ref166675784"/>
+      <w:bookmarkStart w:id="70" w:name="_Toc451255841"/>
       <w:r>
         <w:t>Glossary</w:t>
       </w:r>
-      <w:bookmarkEnd w:id="68"/>
       <w:bookmarkEnd w:id="69"/>
+      <w:bookmarkEnd w:id="70"/>
     </w:p>
     <w:tbl>
       <w:tblPr>
@@ -15644,7 +16803,23 @@
                 <w:rFonts w:cs="Times New Roman"/>
                 <w:lang w:val="en-GB"/>
               </w:rPr>
-              <w:t>A gauge, pattern, or mold, commonly a thin plate or board, used as a guide to the form of the work to be executed.</w:t>
+              <w:t xml:space="preserve">A gauge, pattern, or </w:t>
+            </w:r>
+            <w:proofErr w:type="spellStart"/>
+            <w:r>
+              <w:rPr>
+                <w:rFonts w:cs="Times New Roman"/>
+                <w:lang w:val="en-GB"/>
+              </w:rPr>
+              <w:t>mold</w:t>
+            </w:r>
+            <w:proofErr w:type="spellEnd"/>
+            <w:r>
+              <w:rPr>
+                <w:rFonts w:cs="Times New Roman"/>
+                <w:lang w:val="en-GB"/>
+              </w:rPr>
+              <w:t>, commonly a thin plate or board, used as a guide to the form of the work to be executed.</w:t>
             </w:r>
           </w:p>
         </w:tc>
@@ -15699,12 +16874,12 @@
       <w:pPr>
         <w:pStyle w:val="Appendixheading"/>
       </w:pPr>
-      <w:bookmarkStart w:id="70" w:name="_Toc451087784"/>
+      <w:bookmarkStart w:id="71" w:name="_Toc451255842"/>
       <w:r>
         <w:lastRenderedPageBreak/>
         <w:t>Installation guide</w:t>
       </w:r>
-      <w:bookmarkEnd w:id="70"/>
+      <w:bookmarkEnd w:id="71"/>
     </w:p>
     <w:p>
       <w:pPr>
@@ -15881,12 +17056,37 @@
         </w:rPr>
         <w:br/>
       </w:r>
+      <w:proofErr w:type="spellStart"/>
       <w:r>
         <w:rPr>
           <w:rStyle w:val="KoodinideChar"/>
           <w:lang w:val="en-GB"/>
         </w:rPr>
-        <w:t>virtualenv -p /usr/bin/python2.7 py27env</w:t>
+        <w:t>virtualenv</w:t>
+      </w:r>
+      <w:proofErr w:type="spellEnd"/>
+      <w:r>
+        <w:rPr>
+          <w:rStyle w:val="KoodinideChar"/>
+          <w:lang w:val="en-GB"/>
+        </w:rPr>
+        <w:t xml:space="preserve"> -p /</w:t>
+      </w:r>
+      <w:proofErr w:type="spellStart"/>
+      <w:r>
+        <w:rPr>
+          <w:rStyle w:val="KoodinideChar"/>
+          <w:lang w:val="en-GB"/>
+        </w:rPr>
+        <w:t>usr</w:t>
+      </w:r>
+      <w:proofErr w:type="spellEnd"/>
+      <w:r>
+        <w:rPr>
+          <w:rStyle w:val="KoodinideChar"/>
+          <w:lang w:val="en-GB"/>
+        </w:rPr>
+        <w:t>/bin/python2.7 py27env</w:t>
       </w:r>
       <w:r>
         <w:rPr>
@@ -16046,12 +17246,12 @@
       <w:pPr>
         <w:pStyle w:val="Appendixheading"/>
       </w:pPr>
-      <w:bookmarkStart w:id="71" w:name="_Toc451087785"/>
+      <w:bookmarkStart w:id="72" w:name="_Toc451255843"/>
       <w:r>
         <w:lastRenderedPageBreak/>
         <w:t>User guide</w:t>
       </w:r>
-      <w:bookmarkEnd w:id="71"/>
+      <w:bookmarkEnd w:id="72"/>
     </w:p>
     <w:p>
       <w:pPr>
@@ -16077,15 +17277,29 @@
       <w:r>
         <w:t xml:space="preserve">Go to page </w:t>
       </w:r>
-      <w:hyperlink r:id="rId19" w:history="1">
-        <w:r>
-          <w:rPr>
-            <w:rStyle w:val="Hyperlink"/>
-            <w:lang w:val="en-GB"/>
-          </w:rPr>
-          <w:t>http://localhost:8080/</w:t>
-        </w:r>
-      </w:hyperlink>
+      <w:r>
+        <w:fldChar w:fldCharType="begin"/>
+      </w:r>
+      <w:r>
+        <w:instrText xml:space="preserve"> HYPERLINK "http://localhost:8080/" </w:instrText>
+      </w:r>
+      <w:r>
+        <w:fldChar w:fldCharType="separate"/>
+      </w:r>
+      <w:r>
+        <w:rPr>
+          <w:rStyle w:val="Hyperlink"/>
+          <w:lang w:val="en-GB"/>
+        </w:rPr>
+        <w:t>http://localhost:8080/</w:t>
+      </w:r>
+      <w:r>
+        <w:rPr>
+          <w:rStyle w:val="Hyperlink"/>
+          <w:lang w:val="en-GB"/>
+        </w:rPr>
+        <w:fldChar w:fldCharType="end"/>
+      </w:r>
       <w:r>
         <w:t xml:space="preserve"> in the browser</w:t>
       </w:r>
@@ -16286,12 +17500,12 @@
       <w:pPr>
         <w:pStyle w:val="Appendixheading"/>
       </w:pPr>
-      <w:bookmarkStart w:id="72" w:name="_Toc451087786"/>
+      <w:bookmarkStart w:id="73" w:name="_Toc451255844"/>
       <w:r>
         <w:lastRenderedPageBreak/>
         <w:t>License</w:t>
       </w:r>
-      <w:bookmarkEnd w:id="72"/>
+      <w:bookmarkEnd w:id="73"/>
     </w:p>
     <w:p>
       <w:pPr>
@@ -16351,7 +17565,6 @@
           <w:dataBinding w:prefixMappings="xmlns:ns0='http://purl.org/dc/elements/1.1/' xmlns:ns1='http://schemas.openxmlformats.org/package/2006/metadata/core-properties' " w:xpath="/ns1:coreProperties[1]/ns0:creator[1]" w:storeItemID="{6C3C8BC8-F283-45AE-878A-BAB7291924A1}"/>
           <w:text/>
         </w:sdtPr>
-        <w:sdtEndPr/>
         <w:sdtContent>
           <w:r>
             <w:rPr>
@@ -16459,7 +17672,25 @@
           <w:szCs w:val="24"/>
           <w:lang w:val="en-GB"/>
         </w:rPr>
-        <w:t>reproduce, for the purpose of preservation and making available to the public, including for addition to the DSpace digital archives until expiry of the term of validity of the copyright, and</w:t>
+        <w:t xml:space="preserve">reproduce, for the purpose of preservation and making available to the public, including for addition to the </w:t>
+      </w:r>
+      <w:proofErr w:type="spellStart"/>
+      <w:r>
+        <w:rPr>
+          <w:sz w:val="24"/>
+          <w:szCs w:val="24"/>
+          <w:lang w:val="en-GB"/>
+        </w:rPr>
+        <w:t>DSpace</w:t>
+      </w:r>
+      <w:proofErr w:type="spellEnd"/>
+      <w:r>
+        <w:rPr>
+          <w:sz w:val="24"/>
+          <w:szCs w:val="24"/>
+          <w:lang w:val="en-GB"/>
+        </w:rPr>
+        <w:t xml:space="preserve"> digital archives until expiry of the term of validity of the copyright, and</w:t>
       </w:r>
     </w:p>
     <w:p>
@@ -16517,7 +17748,25 @@
           <w:szCs w:val="24"/>
           <w:lang w:val="en-GB"/>
         </w:rPr>
-        <w:t>, including via the DSpace digital archives</w:t>
+        <w:t xml:space="preserve">, including via the </w:t>
+      </w:r>
+      <w:proofErr w:type="spellStart"/>
+      <w:r>
+        <w:rPr>
+          <w:sz w:val="24"/>
+          <w:szCs w:val="24"/>
+          <w:lang w:val="en-GB"/>
+        </w:rPr>
+        <w:t>DSpace</w:t>
+      </w:r>
+      <w:proofErr w:type="spellEnd"/>
+      <w:r>
+        <w:rPr>
+          <w:sz w:val="24"/>
+          <w:szCs w:val="24"/>
+          <w:lang w:val="en-GB"/>
+        </w:rPr>
+        <w:t xml:space="preserve"> digital archives</w:t>
       </w:r>
       <w:r>
         <w:rPr>
@@ -16593,7 +17842,6 @@
           <w:dataBinding w:prefixMappings="xmlns:ns0='http://purl.org/dc/elements/1.1/' xmlns:ns1='http://schemas.openxmlformats.org/package/2006/metadata/core-properties' " w:xpath="/ns1:coreProperties[1]/ns0:title[1]" w:storeItemID="{6C3C8BC8-F283-45AE-878A-BAB7291924A1}"/>
           <w:text/>
         </w:sdtPr>
-        <w:sdtEndPr/>
         <w:sdtContent>
           <w:r>
             <w:rPr>
@@ -16805,7 +18053,7 @@
           <w:spacing w:val="-1"/>
           <w:lang w:val="en-GB"/>
         </w:rPr>
-        <w:t>16.05.2016</w:t>
+        <w:t>17.05.2016</w:t>
       </w:r>
       <w:r>
         <w:rPr>
@@ -16824,7 +18072,7 @@
       </w:pPr>
     </w:p>
     <w:sectPr>
-      <w:footerReference w:type="default" r:id="rId20"/>
+      <w:footerReference w:type="default" r:id="rId19"/>
       <w:pgSz w:w="11907" w:h="16839" w:code="9"/>
       <w:pgMar w:top="1440" w:right="1440" w:bottom="1440" w:left="1440" w:header="709" w:footer="709" w:gutter="284"/>
       <w:cols w:space="708"/>
@@ -16870,7 +18118,6 @@
         <w:docPartUnique/>
       </w:docPartObj>
     </w:sdtPr>
-    <w:sdtEndPr/>
     <w:sdtContent>
       <w:p>
         <w:pPr>
@@ -16890,7 +18137,7 @@
           <w:rPr>
             <w:noProof/>
           </w:rPr>
-          <w:t>17</w:t>
+          <w:t>23</w:t>
         </w:r>
         <w:r>
           <w:rPr>
@@ -17047,7 +18294,10 @@
         </w:r>
       </w:hyperlink>
       <w:r>
-        <w:t xml:space="preserve"> ECMAScript parameter default values</w:t>
+        <w:t xml:space="preserve"> ECMAScript </w:t>
+      </w:r>
+      <w:r>
+        <w:t>parameter default values</w:t>
       </w:r>
     </w:p>
   </w:footnote>
@@ -17077,7 +18327,10 @@
         </w:r>
       </w:hyperlink>
       <w:r>
-        <w:t xml:space="preserve"> Boost.Python website</w:t>
+        <w:t xml:space="preserve"> Boost.Python </w:t>
+      </w:r>
+      <w:r>
+        <w:t>website</w:t>
       </w:r>
     </w:p>
   </w:footnote>
@@ -17107,7 +18360,10 @@
         </w:r>
       </w:hyperlink>
       <w:r>
-        <w:t xml:space="preserve"> JavaScript compressor</w:t>
+        <w:t xml:space="preserve"> </w:t>
+      </w:r>
+      <w:r>
+        <w:t>JavaScript compressor</w:t>
       </w:r>
     </w:p>
   </w:footnote>
@@ -21495,6 +22751,7 @@
     <w:rsid w:val="0069502B"/>
     <w:rsid w:val="0095342A"/>
     <w:rsid w:val="0098224C"/>
+    <w:rsid w:val="00C22CEB"/>
     <w:rsid w:val="00CD3E2B"/>
     <w:rsid w:val="00CE0EBB"/>
     <w:rsid w:val="00E45BF8"/>
@@ -22265,7 +23522,7 @@
 <file path=customXml/item1.xml><?xml version="1.0" encoding="utf-8"?>
 <CoverPageProperties xmlns="http://schemas.microsoft.com/office/2006/coverPageProps">
   <PublishDate/>
-  <Abstract>Due to the increasing number of vehicles on the road, traffic problems are bound to exist.This happens as the current car park facilities developed are unable to cope with the influxof vehicles on the road. To overcome this problem, robot operated car park system is developed.This solution would use already built parking lots and parking houses, but will allowsaid parking facilities to accommodate more vehicles as the size of the parking spot will bereduced and most of the roads leading to the parking spots can be eliminated. Other solutionsthat exist will need specially built parking facilities, which makes them more costly to implement.The aim of this thesis is to come up with the best solution for visualizing the algorithmused in the robot operated car park systems. As the algorithm behind it is complex, itis difficult to grasp it without proper visual presentation. The solutions found in the thesiswill be used in making a web application that will let the users interact with the system toget high-level overview of the algorithm’s inner workings</Abstract>
+  <Abstract>The aim of the MA thesis "Visualization of simulations of a robot operated car park system" is to identify the best practices and technologies to present the effectiveness of robot operated car park system's underlying algorithm to potential customers. An application demonstrating the work of the robots is built using the identified technologies and best practices. The user experience of the application and the application's compliance to the requirements of the tool are validated in the thesis.</Abstract>
   <CompanyAddress/>
   <CompanyPhone/>
   <CompanyFax/>
@@ -22608,7 +23865,7 @@
 </file>
 
 <file path=customXml/itemProps2.xml><?xml version="1.0" encoding="utf-8"?>
-<ds:datastoreItem xmlns:ds="http://schemas.openxmlformats.org/officeDocument/2006/customXml" ds:itemID="{248B5695-291B-4B07-BB63-032AF1B81712}">
+<ds:datastoreItem xmlns:ds="http://schemas.openxmlformats.org/officeDocument/2006/customXml" ds:itemID="{B8228A46-B6BD-4CB9-BCA1-2F79C8769450}">
   <ds:schemaRefs>
     <ds:schemaRef ds:uri="http://schemas.openxmlformats.org/officeDocument/2006/bibliography"/>
   </ds:schemaRefs>

</xml_diff>